<commit_message>
Started using the currentgravities and speeds code again to hopefully prevent certain conflicts
Also made Sombra's time stop effects reset in a way that should hopefully work when player leaves match.
</commit_message>
<xml_diff>
--- a/known issues and stuff to do.docx
+++ b/known issues and stuff to do.docx
@@ -177,6 +177,26 @@
       </w:r>
     </w:p>
     <w:p>
+      <w:pPr>
+        <w:rPr>
+          <w:lang w:val="fi-FI"/>
+        </w:rPr>
+      </w:pPr>
+      <w:r>
+        <w:rPr>
+          <w:lang w:val="fi-FI"/>
+        </w:rPr>
+        <w:t>-sigma’s gravity changes sometimes persist despite sigma not being near. Seemed to break one time when I tried swapping him to spectators and back, but then the same didn’t happen again later.</w:t>
+      </w:r>
+    </w:p>
+    <w:p>
+      <w:pPr>
+        <w:rPr>
+          <w:lang w:val="fi-FI"/>
+        </w:rPr>
+      </w:pPr>
+    </w:p>
+    <w:p>
       <w:r>
         <w:t>Stuff to add/change:</w:t>
       </w:r>
@@ -242,158 +262,173 @@
     <w:p/>
     <w:p>
       <w:r>
+        <w:lastRenderedPageBreak/>
         <w:t>-for tracer could maybe speed up projectile speed to make it like made in heaven lol</w:t>
       </w:r>
     </w:p>
     <w:p/>
     <w:p>
       <w:r>
+        <w:t>-maybe add some kind of global array that keeps track of all effects and destroys them if the player leaves the match or something or after a certain amount of time</w:t>
+      </w:r>
+    </w:p>
+    <w:p/>
+    <w:p>
+      <w:r>
+        <w:t>-could maybe use is true for any  to check if any of the enemy players has variable set and then set stuff on the event player</w:t>
+      </w:r>
+    </w:p>
+    <w:p/>
+    <w:p>
+      <w:r>
+        <w:t>-add dummy bot checks for all ults</w:t>
+      </w:r>
+    </w:p>
+    <w:p/>
+    <w:p>
+      <w:r>
+        <w:t>-should maybe set pharah's hud text during ult into a variable so it is deleted correctly</w:t>
+      </w:r>
+    </w:p>
+    <w:p/>
+    <w:p>
+      <w:r>
+        <w:t>-for junker queen could make the cooldown reduction change based on the amount of wins too</w:t>
+      </w:r>
+    </w:p>
+    <w:p/>
+    <w:p>
+      <w:pPr>
+        <w:rPr>
+          <w:lang w:val="fi-FI"/>
+        </w:rPr>
+      </w:pPr>
+      <w:r>
+        <w:rPr>
+          <w:lang w:val="fi-FI"/>
+        </w:rPr>
+        <w:t>-could maybe make baptiste’s amplification matrix do half damage or no damage from enemies that shoot through it, or would that b</w:t>
+      </w:r>
+      <w:r>
+        <w:rPr>
+          <w:lang w:val="fi-FI"/>
+        </w:rPr>
+        <w:t xml:space="preserve">e </w:t>
+      </w:r>
+      <w:r>
+        <w:rPr>
+          <w:lang w:val="fi-FI"/>
+        </w:rPr>
+        <w:t>too weak</w:t>
+      </w:r>
+      <w:r>
+        <w:rPr>
+          <w:lang w:val="fi-FI"/>
+        </w:rPr>
+        <w:t>, or maybe could spawn multiple matrixes with dummy bots that stack?</w:t>
+      </w:r>
+    </w:p>
+    <w:p/>
+    <w:p>
+      <w:pPr>
+        <w:rPr>
+          <w:lang w:val="fi-FI"/>
+        </w:rPr>
+      </w:pPr>
+      <w:r>
+        <w:rPr>
+          <w:lang w:val="fi-FI"/>
+        </w:rPr>
+        <w:t>-maybe move comments from workshop.codes to here since they don’t get copypasted over from compiling</w:t>
+      </w:r>
+    </w:p>
+    <w:p/>
+    <w:p>
+      <w:r>
+        <w:t>Usingcustomult subroutine, might need to remove some stuff from it that doesn't affect all heroes with custom ults:</w:t>
+      </w:r>
+    </w:p>
+    <w:p>
+      <w:r>
+        <w:t>Destroy Effect(Event Player.UltEffect);</w:t>
+      </w:r>
+    </w:p>
+    <w:p>
+      <w:r>
+        <w:t xml:space="preserve">        Event Player.UsingCustomUlt = null;</w:t>
+      </w:r>
+    </w:p>
+    <w:p>
+      <w:r>
+        <w:t xml:space="preserve">        Destroy HUD Text(Event Player.UltReadyText);</w:t>
+      </w:r>
+    </w:p>
+    <w:p>
+      <w:r>
+        <w:tab/>
+      </w:r>
+      <w:r>
+        <w:tab/>
+        <w:t>Event Player.UltReadyText = Null;</w:t>
+      </w:r>
+    </w:p>
+    <w:p>
+      <w:r>
+        <w:tab/>
+      </w:r>
+      <w:r>
+        <w:tab/>
+        <w:t>Set Ultimate Ability Enabled(Event Player, True);</w:t>
+      </w:r>
+    </w:p>
+    <w:p>
+      <w:r>
+        <w:tab/>
+      </w:r>
+      <w:r>
+        <w:tab/>
+        <w:t>Event Player.B = Null;</w:t>
+      </w:r>
+    </w:p>
+    <w:p>
+      <w:r>
+        <w:tab/>
+      </w:r>
+      <w:r>
+        <w:tab/>
+        <w:t>Stop Chasing Player Variable(Event Player, G);</w:t>
+      </w:r>
+    </w:p>
+    <w:p>
+      <w:r>
+        <w:tab/>
+      </w:r>
+      <w:r>
+        <w:tab/>
+        <w:t>Event Player.G = 0;</w:t>
+      </w:r>
+    </w:p>
+    <w:p>
+      <w:r>
+        <w:tab/>
+      </w:r>
+      <w:r>
+        <w:tab/>
+        <w:t>Destroy HUD Text(Last Text ID);</w:t>
+      </w:r>
+    </w:p>
+    <w:p>
+      <w:r>
+        <w:tab/>
+      </w:r>
+      <w:r>
+        <w:tab/>
+        <w:t>Set Primary Fire Enabled(Event Player, True);</w:t>
+      </w:r>
+    </w:p>
+    <w:p>
+      <w:r>
         <w:lastRenderedPageBreak/>
-        <w:t>-maybe add some kind of global array that keeps track of all effects and destroys them if the player leaves the match or something or after a certain amount of time</w:t>
-      </w:r>
-    </w:p>
-    <w:p/>
-    <w:p>
-      <w:r>
-        <w:t>-could maybe use is true for any  to check if any of the enemy players has variable set and then set stuff on the event player</w:t>
-      </w:r>
-    </w:p>
-    <w:p/>
-    <w:p>
-      <w:r>
-        <w:t>-add dummy bot checks for all ults</w:t>
-      </w:r>
-    </w:p>
-    <w:p/>
-    <w:p>
-      <w:r>
-        <w:t>-should maybe set pharah's hud text during ult into a variable so it is deleted correctly</w:t>
-      </w:r>
-    </w:p>
-    <w:p/>
-    <w:p>
-      <w:r>
-        <w:t>-for junker queen could make the cooldown reduction change based on the amount of wins too</w:t>
-      </w:r>
-    </w:p>
-    <w:p/>
-    <w:p>
-      <w:pPr>
-        <w:rPr>
-          <w:lang w:val="fi-FI"/>
-        </w:rPr>
-      </w:pPr>
-      <w:r>
-        <w:rPr>
-          <w:lang w:val="fi-FI"/>
-        </w:rPr>
-        <w:t>-could maybe make baptiste’s amplification matrix do half damage or no damage from enemies that shoot through it, or would that b</w:t>
-      </w:r>
-      <w:r>
-        <w:rPr>
-          <w:lang w:val="fi-FI"/>
-        </w:rPr>
-        <w:t xml:space="preserve">e </w:t>
-      </w:r>
-      <w:r>
-        <w:rPr>
-          <w:lang w:val="fi-FI"/>
-        </w:rPr>
-        <w:t>too weak</w:t>
-      </w:r>
-      <w:r>
-        <w:rPr>
-          <w:lang w:val="fi-FI"/>
-        </w:rPr>
-        <w:t>, or maybe could spawn multiple matrixes with dummy bots that stack?</w:t>
-      </w:r>
-    </w:p>
-    <w:p/>
-    <w:p>
-      <w:r>
-        <w:t>Usingcustomult subroutine, might need to remove some stuff from it that doesn't affect all heroes with custom ults:</w:t>
-      </w:r>
-    </w:p>
-    <w:p>
-      <w:r>
-        <w:t>Destroy Effect(Event Player.UltEffect);</w:t>
-      </w:r>
-    </w:p>
-    <w:p>
-      <w:r>
-        <w:t xml:space="preserve">        Event Player.UsingCustomUlt = null;</w:t>
-      </w:r>
-    </w:p>
-    <w:p>
-      <w:r>
-        <w:t xml:space="preserve">        Destroy HUD Text(Event Player.UltReadyText);</w:t>
-      </w:r>
-    </w:p>
-    <w:p>
-      <w:r>
-        <w:tab/>
-      </w:r>
-      <w:r>
-        <w:tab/>
-        <w:t>Event Player.UltReadyText = Null;</w:t>
-      </w:r>
-    </w:p>
-    <w:p>
-      <w:r>
-        <w:tab/>
-      </w:r>
-      <w:r>
-        <w:tab/>
-        <w:t>Set Ultimate Ability Enabled(Event Player, True);</w:t>
-      </w:r>
-    </w:p>
-    <w:p>
-      <w:r>
-        <w:tab/>
-      </w:r>
-      <w:r>
-        <w:tab/>
-        <w:t>Event Player.B = Null;</w:t>
-      </w:r>
-    </w:p>
-    <w:p>
-      <w:r>
-        <w:tab/>
-      </w:r>
-      <w:r>
-        <w:tab/>
-        <w:t>Stop Chasing Player Variable(Event Player, G);</w:t>
-      </w:r>
-    </w:p>
-    <w:p>
-      <w:r>
-        <w:tab/>
-      </w:r>
-      <w:r>
-        <w:tab/>
-        <w:t>Event Player.G = 0;</w:t>
-      </w:r>
-    </w:p>
-    <w:p>
-      <w:r>
-        <w:tab/>
-      </w:r>
-      <w:r>
-        <w:tab/>
-        <w:t>Destroy HUD Text(Last Text ID);</w:t>
-      </w:r>
-    </w:p>
-    <w:p>
-      <w:r>
-        <w:tab/>
-      </w:r>
-      <w:r>
-        <w:tab/>
-        <w:t>Set Primary Fire Enabled(Event Player, True);</w:t>
-      </w:r>
-    </w:p>
-    <w:p>
-      <w:r>
         <w:tab/>
       </w:r>
       <w:r>
@@ -439,7 +474,6 @@
     </w:p>
     <w:p>
       <w:r>
-        <w:lastRenderedPageBreak/>
         <w:tab/>
       </w:r>
       <w:r>

</xml_diff>

<commit_message>
Did some more work on the gravity modifications for sigma
There's still some issues so I'm not sure what's the best way to do this.
</commit_message>
<xml_diff>
--- a/known issues and stuff to do.docx
+++ b/known issues and stuff to do.docx
@@ -14,7 +14,15 @@
     </w:p>
     <w:p>
       <w:r>
-        <w:t>-should try to fix mccree being able to interrupt his ult by firing. not sure if his voice line would still play if I just stunned or froze him shortly afterwards. Then again maybe it's okay to leave it as is?</w:t>
+        <w:t xml:space="preserve">-should try to fix </w:t>
+      </w:r>
+      <w:proofErr w:type="spellStart"/>
+      <w:r>
+        <w:t>mccree</w:t>
+      </w:r>
+      <w:proofErr w:type="spellEnd"/>
+      <w:r>
+        <w:t xml:space="preserve"> being able to interrupt his ult by firing. not sure if his voice line would still play if I just stunned or froze him shortly afterwards. Then again maybe it's okay to leave it as is?</w:t>
       </w:r>
     </w:p>
     <w:p>
@@ -25,7 +33,49 @@
         <w:rPr>
           <w:strike/>
         </w:rPr>
-        <w:t>if mccree cancels his ult manually, the description text won't be removed, also seems to happen if he just doesn't fire. Though I'll probably make a new way of showing the ult descriptions in the future with a manual button press. edit: apparently the code currently checks for if the enemy players have ulting enemy mccree set when disabling the ult, so if enemy team is empty then the ult text will never be removed, will modify</w:t>
+        <w:t xml:space="preserve">if </w:t>
+      </w:r>
+      <w:proofErr w:type="spellStart"/>
+      <w:r>
+        <w:rPr>
+          <w:strike/>
+        </w:rPr>
+        <w:t>mccree</w:t>
+      </w:r>
+      <w:proofErr w:type="spellEnd"/>
+      <w:r>
+        <w:rPr>
+          <w:strike/>
+        </w:rPr>
+        <w:t xml:space="preserve"> cancels his ult manually, the description text won't be removed, also seems to happen if he just doesn't fire. Though I'll probably make a new way of showing the ult descriptions in the future with a manual button press. edit: apparently the code currently checks for if the enemy players have </w:t>
+      </w:r>
+      <w:proofErr w:type="spellStart"/>
+      <w:r>
+        <w:rPr>
+          <w:strike/>
+        </w:rPr>
+        <w:t>ulting</w:t>
+      </w:r>
+      <w:proofErr w:type="spellEnd"/>
+      <w:r>
+        <w:rPr>
+          <w:strike/>
+        </w:rPr>
+        <w:t xml:space="preserve"> enemy </w:t>
+      </w:r>
+      <w:proofErr w:type="spellStart"/>
+      <w:r>
+        <w:rPr>
+          <w:strike/>
+        </w:rPr>
+        <w:t>mccree</w:t>
+      </w:r>
+      <w:proofErr w:type="spellEnd"/>
+      <w:r>
+        <w:rPr>
+          <w:strike/>
+        </w:rPr>
+        <w:t xml:space="preserve"> set when disabling the ult, so if enemy team is empty then the ult text will never be removed, will modify</w:t>
       </w:r>
     </w:p>
     <w:p>
@@ -41,23 +91,247 @@
         <w:rPr>
           <w:strike/>
         </w:rPr>
-        <w:t>multiple mccrees per team don't apply damage correctly as the code is only designed for one per team</w:t>
-      </w:r>
-      <w:r>
-        <w:rPr>
-          <w:lang w:val="fi-FI"/>
-        </w:rPr>
-        <w:t xml:space="preserve"> edit: probably fixed now, because I changed the damage to be applied on mccree’s side</w:t>
-      </w:r>
-    </w:p>
-    <w:p>
-      <w:r>
-        <w:t xml:space="preserve">-roadhog and maybe some other stuns can cancel d.vas freezing when choosing from menu edit: should maybe be fixed now?? added temporary phased out status slightly before freezing into the menu although in testing it seemed like there was some very brief window where a roadhog was able to hook you anyway, but I couldn't reproduce it. </w:t>
-      </w:r>
-    </w:p>
-    <w:p>
-      <w:r>
-        <w:t>-checking for ability 2 cooldown always returns 0 with dva which is why the cooldown for her microrockets isn't changed, could potentially use the hard value from the wiki for the cooldown and then calculate based on that and also do the cooldown reduction a specific number of seconds after she started firing the rockets, but might have to set some extra variables for that or use d.vas array variable, or maybe the devs will fix it eventually who knows</w:t>
+        <w:t xml:space="preserve">multiple </w:t>
+      </w:r>
+      <w:proofErr w:type="spellStart"/>
+      <w:r>
+        <w:rPr>
+          <w:strike/>
+        </w:rPr>
+        <w:t>mccrees</w:t>
+      </w:r>
+      <w:proofErr w:type="spellEnd"/>
+      <w:r>
+        <w:rPr>
+          <w:strike/>
+        </w:rPr>
+        <w:t xml:space="preserve"> per team don't apply damage correctly as the code is only designed for one per team</w:t>
+      </w:r>
+      <w:r>
+        <w:rPr>
+          <w:lang w:val="fi-FI"/>
+        </w:rPr>
+        <w:t xml:space="preserve"> </w:t>
+      </w:r>
+      <w:proofErr w:type="spellStart"/>
+      <w:r>
+        <w:rPr>
+          <w:lang w:val="fi-FI"/>
+        </w:rPr>
+        <w:t>edit</w:t>
+      </w:r>
+      <w:proofErr w:type="spellEnd"/>
+      <w:r>
+        <w:rPr>
+          <w:lang w:val="fi-FI"/>
+        </w:rPr>
+        <w:t xml:space="preserve">: </w:t>
+      </w:r>
+      <w:proofErr w:type="spellStart"/>
+      <w:r>
+        <w:rPr>
+          <w:lang w:val="fi-FI"/>
+        </w:rPr>
+        <w:t>probably</w:t>
+      </w:r>
+      <w:proofErr w:type="spellEnd"/>
+      <w:r>
+        <w:rPr>
+          <w:lang w:val="fi-FI"/>
+        </w:rPr>
+        <w:t xml:space="preserve"> </w:t>
+      </w:r>
+      <w:proofErr w:type="spellStart"/>
+      <w:r>
+        <w:rPr>
+          <w:lang w:val="fi-FI"/>
+        </w:rPr>
+        <w:t>fixed</w:t>
+      </w:r>
+      <w:proofErr w:type="spellEnd"/>
+      <w:r>
+        <w:rPr>
+          <w:lang w:val="fi-FI"/>
+        </w:rPr>
+        <w:t xml:space="preserve"> </w:t>
+      </w:r>
+      <w:proofErr w:type="spellStart"/>
+      <w:r>
+        <w:rPr>
+          <w:lang w:val="fi-FI"/>
+        </w:rPr>
+        <w:t>now</w:t>
+      </w:r>
+      <w:proofErr w:type="spellEnd"/>
+      <w:r>
+        <w:rPr>
+          <w:lang w:val="fi-FI"/>
+        </w:rPr>
+        <w:t xml:space="preserve">, </w:t>
+      </w:r>
+      <w:proofErr w:type="spellStart"/>
+      <w:r>
+        <w:rPr>
+          <w:lang w:val="fi-FI"/>
+        </w:rPr>
+        <w:t>because</w:t>
+      </w:r>
+      <w:proofErr w:type="spellEnd"/>
+      <w:r>
+        <w:rPr>
+          <w:lang w:val="fi-FI"/>
+        </w:rPr>
+        <w:t xml:space="preserve"> I </w:t>
+      </w:r>
+      <w:proofErr w:type="spellStart"/>
+      <w:r>
+        <w:rPr>
+          <w:lang w:val="fi-FI"/>
+        </w:rPr>
+        <w:t>changed</w:t>
+      </w:r>
+      <w:proofErr w:type="spellEnd"/>
+      <w:r>
+        <w:rPr>
+          <w:lang w:val="fi-FI"/>
+        </w:rPr>
+        <w:t xml:space="preserve"> </w:t>
+      </w:r>
+      <w:proofErr w:type="spellStart"/>
+      <w:r>
+        <w:rPr>
+          <w:lang w:val="fi-FI"/>
+        </w:rPr>
+        <w:t>the</w:t>
+      </w:r>
+      <w:proofErr w:type="spellEnd"/>
+      <w:r>
+        <w:rPr>
+          <w:lang w:val="fi-FI"/>
+        </w:rPr>
+        <w:t xml:space="preserve"> </w:t>
+      </w:r>
+      <w:proofErr w:type="spellStart"/>
+      <w:r>
+        <w:rPr>
+          <w:lang w:val="fi-FI"/>
+        </w:rPr>
+        <w:t>damage</w:t>
+      </w:r>
+      <w:proofErr w:type="spellEnd"/>
+      <w:r>
+        <w:rPr>
+          <w:lang w:val="fi-FI"/>
+        </w:rPr>
+        <w:t xml:space="preserve"> to </w:t>
+      </w:r>
+      <w:proofErr w:type="spellStart"/>
+      <w:r>
+        <w:rPr>
+          <w:lang w:val="fi-FI"/>
+        </w:rPr>
+        <w:t>be</w:t>
+      </w:r>
+      <w:proofErr w:type="spellEnd"/>
+      <w:r>
+        <w:rPr>
+          <w:lang w:val="fi-FI"/>
+        </w:rPr>
+        <w:t xml:space="preserve"> </w:t>
+      </w:r>
+      <w:proofErr w:type="spellStart"/>
+      <w:r>
+        <w:rPr>
+          <w:lang w:val="fi-FI"/>
+        </w:rPr>
+        <w:t>applied</w:t>
+      </w:r>
+      <w:proofErr w:type="spellEnd"/>
+      <w:r>
+        <w:rPr>
+          <w:lang w:val="fi-FI"/>
+        </w:rPr>
+        <w:t xml:space="preserve"> on </w:t>
+      </w:r>
+      <w:proofErr w:type="spellStart"/>
+      <w:r>
+        <w:rPr>
+          <w:lang w:val="fi-FI"/>
+        </w:rPr>
+        <w:t>mccree’s</w:t>
+      </w:r>
+      <w:proofErr w:type="spellEnd"/>
+      <w:r>
+        <w:rPr>
+          <w:lang w:val="fi-FI"/>
+        </w:rPr>
+        <w:t xml:space="preserve"> side</w:t>
+      </w:r>
+    </w:p>
+    <w:p>
+      <w:r>
+        <w:t>-</w:t>
+      </w:r>
+      <w:proofErr w:type="spellStart"/>
+      <w:r>
+        <w:t>roadhog</w:t>
+      </w:r>
+      <w:proofErr w:type="spellEnd"/>
+      <w:r>
+        <w:t xml:space="preserve"> and maybe some other stuns can cancel </w:t>
+      </w:r>
+      <w:proofErr w:type="spellStart"/>
+      <w:r>
+        <w:t>d.vas</w:t>
+      </w:r>
+      <w:proofErr w:type="spellEnd"/>
+      <w:r>
+        <w:t xml:space="preserve"> freezing when choosing from menu edit: should maybe be fixed now?? added temporary phased out status slightly before freezing into the menu although in testing it seemed like there was some very brief window where a </w:t>
+      </w:r>
+      <w:proofErr w:type="spellStart"/>
+      <w:r>
+        <w:t>roadhog</w:t>
+      </w:r>
+      <w:proofErr w:type="spellEnd"/>
+      <w:r>
+        <w:t xml:space="preserve"> was able to hook you anyway, but I couldn't reproduce it. </w:t>
+      </w:r>
+    </w:p>
+    <w:p>
+      <w:r>
+        <w:t xml:space="preserve">-checking for ability 2 cooldown always returns 0 with </w:t>
+      </w:r>
+      <w:proofErr w:type="spellStart"/>
+      <w:r>
+        <w:t>dva</w:t>
+      </w:r>
+      <w:proofErr w:type="spellEnd"/>
+      <w:r>
+        <w:t xml:space="preserve"> which is why the cooldown for her </w:t>
+      </w:r>
+      <w:proofErr w:type="spellStart"/>
+      <w:r>
+        <w:t>microrockets</w:t>
+      </w:r>
+      <w:proofErr w:type="spellEnd"/>
+      <w:r>
+        <w:t xml:space="preserve"> isn't changed, could potentially use the hard value from the wiki for the cooldown and then calculate based on that and also do the cooldown reduction a specific number of seconds after she started firing the rockets, but might have to set some extra variables for that or use </w:t>
+      </w:r>
+      <w:proofErr w:type="spellStart"/>
+      <w:r>
+        <w:t>d.vas</w:t>
+      </w:r>
+      <w:proofErr w:type="spellEnd"/>
+      <w:r>
+        <w:t xml:space="preserve"> array variable, or maybe the </w:t>
+      </w:r>
+      <w:proofErr w:type="spellStart"/>
+      <w:r>
+        <w:t>devs</w:t>
+      </w:r>
+      <w:proofErr w:type="spellEnd"/>
+      <w:r>
+        <w:t xml:space="preserve"> will fix it eventually who knows</w:t>
       </w:r>
     </w:p>
     <w:p>
@@ -80,8 +354,81 @@
           <w:u w:val="single"/>
           <w:lang w:val="fi-FI"/>
         </w:rPr>
-        <w:t>, some of sombra’s rules run unnecessarily as well</w:t>
-      </w:r>
+        <w:t xml:space="preserve">, some of </w:t>
+      </w:r>
+      <w:proofErr w:type="spellStart"/>
+      <w:r>
+        <w:rPr>
+          <w:u w:val="single"/>
+          <w:lang w:val="fi-FI"/>
+        </w:rPr>
+        <w:t>sombra’s</w:t>
+      </w:r>
+      <w:proofErr w:type="spellEnd"/>
+      <w:r>
+        <w:rPr>
+          <w:u w:val="single"/>
+          <w:lang w:val="fi-FI"/>
+        </w:rPr>
+        <w:t xml:space="preserve"> </w:t>
+      </w:r>
+      <w:proofErr w:type="spellStart"/>
+      <w:r>
+        <w:rPr>
+          <w:u w:val="single"/>
+          <w:lang w:val="fi-FI"/>
+        </w:rPr>
+        <w:t>rules</w:t>
+      </w:r>
+      <w:proofErr w:type="spellEnd"/>
+      <w:r>
+        <w:rPr>
+          <w:u w:val="single"/>
+          <w:lang w:val="fi-FI"/>
+        </w:rPr>
+        <w:t xml:space="preserve"> </w:t>
+      </w:r>
+      <w:proofErr w:type="spellStart"/>
+      <w:r>
+        <w:rPr>
+          <w:u w:val="single"/>
+          <w:lang w:val="fi-FI"/>
+        </w:rPr>
+        <w:t>run</w:t>
+      </w:r>
+      <w:proofErr w:type="spellEnd"/>
+      <w:r>
+        <w:rPr>
+          <w:u w:val="single"/>
+          <w:lang w:val="fi-FI"/>
+        </w:rPr>
+        <w:t xml:space="preserve"> </w:t>
+      </w:r>
+      <w:proofErr w:type="spellStart"/>
+      <w:r>
+        <w:rPr>
+          <w:u w:val="single"/>
+          <w:lang w:val="fi-FI"/>
+        </w:rPr>
+        <w:t>unnecessarily</w:t>
+      </w:r>
+      <w:proofErr w:type="spellEnd"/>
+      <w:r>
+        <w:rPr>
+          <w:u w:val="single"/>
+          <w:lang w:val="fi-FI"/>
+        </w:rPr>
+        <w:t xml:space="preserve"> as </w:t>
+      </w:r>
+      <w:proofErr w:type="spellStart"/>
+      <w:r>
+        <w:rPr>
+          <w:u w:val="single"/>
+          <w:lang w:val="fi-FI"/>
+        </w:rPr>
+        <w:t>well</w:t>
+      </w:r>
+      <w:proofErr w:type="spellEnd"/>
     </w:p>
     <w:p>
       <w:r>
@@ -125,23 +472,87 @@
     </w:p>
     <w:p>
       <w:r>
-        <w:t>-sometimes zarya's graviton effect doesn't get removed after ult ends and just gets placed in the middle of the map</w:t>
-      </w:r>
-    </w:p>
-    <w:p>
-      <w:r>
-        <w:t>-torbturret disappears when AI bots are added to the same team, dunno if the same would happen with dummy bots and players, edit: seems like the torb maybe just gets replaced on his slot instead of being moved up a slot. Probably should have to specify a slot that is not used by players or AI.</w:t>
-      </w:r>
-    </w:p>
-    <w:p>
-      <w:r>
-        <w:t>-winston's wall stun seems to work most of the time, but sometimes it doesn't, seems like the J variable might not be set correctly sometimes when winston deals damage?</w:t>
+        <w:t xml:space="preserve">-sometimes </w:t>
+      </w:r>
+      <w:proofErr w:type="spellStart"/>
+      <w:r>
+        <w:t>zarya's</w:t>
+      </w:r>
+      <w:proofErr w:type="spellEnd"/>
+      <w:r>
+        <w:t xml:space="preserve"> graviton effect doesn't get removed after ult ends and just gets placed in the middle of the map</w:t>
+      </w:r>
+    </w:p>
+    <w:p>
+      <w:r>
+        <w:t>-</w:t>
+      </w:r>
+      <w:proofErr w:type="spellStart"/>
+      <w:r>
+        <w:t>torbturret</w:t>
+      </w:r>
+      <w:proofErr w:type="spellEnd"/>
+      <w:r>
+        <w:t xml:space="preserve"> disappears when AI bots are added to the same team, </w:t>
+      </w:r>
+      <w:proofErr w:type="spellStart"/>
+      <w:r>
+        <w:t>dunno</w:t>
+      </w:r>
+      <w:proofErr w:type="spellEnd"/>
+      <w:r>
+        <w:t xml:space="preserve"> if the same would happen with dummy bots and players, edit: seems like the </w:t>
+      </w:r>
+      <w:proofErr w:type="spellStart"/>
+      <w:r>
+        <w:t>torb</w:t>
+      </w:r>
+      <w:proofErr w:type="spellEnd"/>
+      <w:r>
+        <w:t xml:space="preserve"> maybe just gets replaced on his slot instead of being moved up a slot. Probably should have to specify a slot that is not used by players or AI.</w:t>
+      </w:r>
+    </w:p>
+    <w:p>
+      <w:r>
+        <w:t>-</w:t>
+      </w:r>
+      <w:proofErr w:type="spellStart"/>
+      <w:r>
+        <w:t>winston's</w:t>
+      </w:r>
+      <w:proofErr w:type="spellEnd"/>
+      <w:r>
+        <w:t xml:space="preserve"> wall stun seems to work most of the time, but sometimes it doesn't, seems like the J variable might not be set correctly sometimes when </w:t>
+      </w:r>
+      <w:proofErr w:type="spellStart"/>
+      <w:r>
+        <w:t>winston</w:t>
+      </w:r>
+      <w:proofErr w:type="spellEnd"/>
+      <w:r>
+        <w:t xml:space="preserve"> deals damage?</w:t>
       </w:r>
     </w:p>
     <w:p>
       <w:r>
         <w:lastRenderedPageBreak/>
-        <w:t>-for some reason with zarya the enemies are now flying in long circles around the grav when I reworked the code even though functionally I don't see how it should be any different from before</w:t>
+        <w:t xml:space="preserve">-for some reason with </w:t>
+      </w:r>
+      <w:proofErr w:type="spellStart"/>
+      <w:r>
+        <w:t>zarya</w:t>
+      </w:r>
+      <w:proofErr w:type="spellEnd"/>
+      <w:r>
+        <w:t xml:space="preserve"> the enemies are now flying in long circles around the </w:t>
+      </w:r>
+      <w:proofErr w:type="spellStart"/>
+      <w:r>
+        <w:t>grav</w:t>
+      </w:r>
+      <w:proofErr w:type="spellEnd"/>
+      <w:r>
+        <w:t xml:space="preserve"> when I reworked the code even though functionally I don't see how it should be any different from before</w:t>
       </w:r>
     </w:p>
     <w:p>
@@ -154,14 +565,212 @@
         <w:rPr>
           <w:lang w:val="fi-FI"/>
         </w:rPr>
-        <w:t xml:space="preserve">-sometimes junker queen doesn’t get teleported back </w:t>
-      </w:r>
-      <w:r>
-        <w:rPr>
-          <w:lang w:val="fi-FI"/>
-        </w:rPr>
-        <w:t>from arena. Also gravity doesn’t get applied correctly sometimes</w:t>
-      </w:r>
+        <w:t>-</w:t>
+      </w:r>
+      <w:proofErr w:type="spellStart"/>
+      <w:r>
+        <w:rPr>
+          <w:lang w:val="fi-FI"/>
+        </w:rPr>
+        <w:t>sometimes</w:t>
+      </w:r>
+      <w:proofErr w:type="spellEnd"/>
+      <w:r>
+        <w:rPr>
+          <w:lang w:val="fi-FI"/>
+        </w:rPr>
+        <w:t xml:space="preserve"> </w:t>
+      </w:r>
+      <w:proofErr w:type="spellStart"/>
+      <w:r>
+        <w:rPr>
+          <w:lang w:val="fi-FI"/>
+        </w:rPr>
+        <w:t>junker</w:t>
+      </w:r>
+      <w:proofErr w:type="spellEnd"/>
+      <w:r>
+        <w:rPr>
+          <w:lang w:val="fi-FI"/>
+        </w:rPr>
+        <w:t xml:space="preserve"> queen </w:t>
+      </w:r>
+      <w:proofErr w:type="spellStart"/>
+      <w:r>
+        <w:rPr>
+          <w:lang w:val="fi-FI"/>
+        </w:rPr>
+        <w:t>doesn’t</w:t>
+      </w:r>
+      <w:proofErr w:type="spellEnd"/>
+      <w:r>
+        <w:rPr>
+          <w:lang w:val="fi-FI"/>
+        </w:rPr>
+        <w:t xml:space="preserve"> </w:t>
+      </w:r>
+      <w:proofErr w:type="spellStart"/>
+      <w:r>
+        <w:rPr>
+          <w:lang w:val="fi-FI"/>
+        </w:rPr>
+        <w:t>get</w:t>
+      </w:r>
+      <w:proofErr w:type="spellEnd"/>
+      <w:r>
+        <w:rPr>
+          <w:lang w:val="fi-FI"/>
+        </w:rPr>
+        <w:t xml:space="preserve"> </w:t>
+      </w:r>
+      <w:proofErr w:type="spellStart"/>
+      <w:r>
+        <w:rPr>
+          <w:lang w:val="fi-FI"/>
+        </w:rPr>
+        <w:t>teleported</w:t>
+      </w:r>
+      <w:proofErr w:type="spellEnd"/>
+      <w:r>
+        <w:rPr>
+          <w:lang w:val="fi-FI"/>
+        </w:rPr>
+        <w:t xml:space="preserve"> </w:t>
+      </w:r>
+      <w:proofErr w:type="spellStart"/>
+      <w:r>
+        <w:rPr>
+          <w:lang w:val="fi-FI"/>
+        </w:rPr>
+        <w:t>back</w:t>
+      </w:r>
+      <w:proofErr w:type="spellEnd"/>
+      <w:r>
+        <w:rPr>
+          <w:lang w:val="fi-FI"/>
+        </w:rPr>
+        <w:t xml:space="preserve"> </w:t>
+      </w:r>
+      <w:proofErr w:type="spellStart"/>
+      <w:r>
+        <w:rPr>
+          <w:lang w:val="fi-FI"/>
+        </w:rPr>
+        <w:t>from</w:t>
+      </w:r>
+      <w:proofErr w:type="spellEnd"/>
+      <w:r>
+        <w:rPr>
+          <w:lang w:val="fi-FI"/>
+        </w:rPr>
+        <w:t xml:space="preserve"> </w:t>
+      </w:r>
+      <w:proofErr w:type="spellStart"/>
+      <w:r>
+        <w:rPr>
+          <w:lang w:val="fi-FI"/>
+        </w:rPr>
+        <w:t>arena</w:t>
+      </w:r>
+      <w:proofErr w:type="spellEnd"/>
+      <w:r>
+        <w:rPr>
+          <w:lang w:val="fi-FI"/>
+        </w:rPr>
+        <w:t xml:space="preserve">. </w:t>
+      </w:r>
+      <w:proofErr w:type="spellStart"/>
+      <w:r>
+        <w:rPr>
+          <w:lang w:val="fi-FI"/>
+        </w:rPr>
+        <w:t>Also</w:t>
+      </w:r>
+      <w:proofErr w:type="spellEnd"/>
+      <w:r>
+        <w:rPr>
+          <w:lang w:val="fi-FI"/>
+        </w:rPr>
+        <w:t xml:space="preserve"> </w:t>
+      </w:r>
+      <w:proofErr w:type="spellStart"/>
+      <w:r>
+        <w:rPr>
+          <w:lang w:val="fi-FI"/>
+        </w:rPr>
+        <w:t>gravity</w:t>
+      </w:r>
+      <w:proofErr w:type="spellEnd"/>
+      <w:r>
+        <w:rPr>
+          <w:lang w:val="fi-FI"/>
+        </w:rPr>
+        <w:t xml:space="preserve"> </w:t>
+      </w:r>
+      <w:proofErr w:type="spellStart"/>
+      <w:r>
+        <w:rPr>
+          <w:lang w:val="fi-FI"/>
+        </w:rPr>
+        <w:t>doesn’t</w:t>
+      </w:r>
+      <w:proofErr w:type="spellEnd"/>
+      <w:r>
+        <w:rPr>
+          <w:lang w:val="fi-FI"/>
+        </w:rPr>
+        <w:t xml:space="preserve"> </w:t>
+      </w:r>
+      <w:proofErr w:type="spellStart"/>
+      <w:r>
+        <w:rPr>
+          <w:lang w:val="fi-FI"/>
+        </w:rPr>
+        <w:t>get</w:t>
+      </w:r>
+      <w:proofErr w:type="spellEnd"/>
+      <w:r>
+        <w:rPr>
+          <w:lang w:val="fi-FI"/>
+        </w:rPr>
+        <w:t xml:space="preserve"> </w:t>
+      </w:r>
+      <w:proofErr w:type="spellStart"/>
+      <w:r>
+        <w:rPr>
+          <w:lang w:val="fi-FI"/>
+        </w:rPr>
+        <w:t>applied</w:t>
+      </w:r>
+      <w:proofErr w:type="spellEnd"/>
+      <w:r>
+        <w:rPr>
+          <w:lang w:val="fi-FI"/>
+        </w:rPr>
+        <w:t xml:space="preserve"> </w:t>
+      </w:r>
+      <w:proofErr w:type="spellStart"/>
+      <w:r>
+        <w:rPr>
+          <w:lang w:val="fi-FI"/>
+        </w:rPr>
+        <w:t>correctly</w:t>
+      </w:r>
+      <w:proofErr w:type="spellEnd"/>
+      <w:r>
+        <w:rPr>
+          <w:lang w:val="fi-FI"/>
+        </w:rPr>
+        <w:t xml:space="preserve"> </w:t>
+      </w:r>
+      <w:proofErr w:type="spellStart"/>
+      <w:r>
+        <w:rPr>
+          <w:lang w:val="fi-FI"/>
+        </w:rPr>
+        <w:t>sometimes</w:t>
+      </w:r>
+      <w:proofErr w:type="spellEnd"/>
     </w:p>
     <w:p>
       <w:pPr>
@@ -173,7 +782,399 @@
         <w:rPr>
           <w:lang w:val="fi-FI"/>
         </w:rPr>
-        <w:t>-seems like player dealt healing only works on players who actually have lost health now so Mecy can’t give life to full health players and I suppose this would break Ana’s ult too.</w:t>
+        <w:t>-</w:t>
+      </w:r>
+      <w:proofErr w:type="spellStart"/>
+      <w:r>
+        <w:rPr>
+          <w:lang w:val="fi-FI"/>
+        </w:rPr>
+        <w:t>seems</w:t>
+      </w:r>
+      <w:proofErr w:type="spellEnd"/>
+      <w:r>
+        <w:rPr>
+          <w:lang w:val="fi-FI"/>
+        </w:rPr>
+        <w:t xml:space="preserve"> </w:t>
+      </w:r>
+      <w:proofErr w:type="spellStart"/>
+      <w:r>
+        <w:rPr>
+          <w:lang w:val="fi-FI"/>
+        </w:rPr>
+        <w:t>like</w:t>
+      </w:r>
+      <w:proofErr w:type="spellEnd"/>
+      <w:r>
+        <w:rPr>
+          <w:lang w:val="fi-FI"/>
+        </w:rPr>
+        <w:t xml:space="preserve"> </w:t>
+      </w:r>
+      <w:proofErr w:type="spellStart"/>
+      <w:r>
+        <w:rPr>
+          <w:lang w:val="fi-FI"/>
+        </w:rPr>
+        <w:t>player</w:t>
+      </w:r>
+      <w:proofErr w:type="spellEnd"/>
+      <w:r>
+        <w:rPr>
+          <w:lang w:val="fi-FI"/>
+        </w:rPr>
+        <w:t xml:space="preserve"> </w:t>
+      </w:r>
+      <w:proofErr w:type="spellStart"/>
+      <w:r>
+        <w:rPr>
+          <w:lang w:val="fi-FI"/>
+        </w:rPr>
+        <w:t>dealt</w:t>
+      </w:r>
+      <w:proofErr w:type="spellEnd"/>
+      <w:r>
+        <w:rPr>
+          <w:lang w:val="fi-FI"/>
+        </w:rPr>
+        <w:t xml:space="preserve"> </w:t>
+      </w:r>
+      <w:proofErr w:type="spellStart"/>
+      <w:r>
+        <w:rPr>
+          <w:lang w:val="fi-FI"/>
+        </w:rPr>
+        <w:t>healing</w:t>
+      </w:r>
+      <w:proofErr w:type="spellEnd"/>
+      <w:r>
+        <w:rPr>
+          <w:lang w:val="fi-FI"/>
+        </w:rPr>
+        <w:t xml:space="preserve"> </w:t>
+      </w:r>
+      <w:proofErr w:type="spellStart"/>
+      <w:r>
+        <w:rPr>
+          <w:lang w:val="fi-FI"/>
+        </w:rPr>
+        <w:t>only</w:t>
+      </w:r>
+      <w:proofErr w:type="spellEnd"/>
+      <w:r>
+        <w:rPr>
+          <w:lang w:val="fi-FI"/>
+        </w:rPr>
+        <w:t xml:space="preserve"> </w:t>
+      </w:r>
+      <w:proofErr w:type="spellStart"/>
+      <w:r>
+        <w:rPr>
+          <w:lang w:val="fi-FI"/>
+        </w:rPr>
+        <w:t>works</w:t>
+      </w:r>
+      <w:proofErr w:type="spellEnd"/>
+      <w:r>
+        <w:rPr>
+          <w:lang w:val="fi-FI"/>
+        </w:rPr>
+        <w:t xml:space="preserve"> on </w:t>
+      </w:r>
+      <w:proofErr w:type="spellStart"/>
+      <w:r>
+        <w:rPr>
+          <w:lang w:val="fi-FI"/>
+        </w:rPr>
+        <w:t>players</w:t>
+      </w:r>
+      <w:proofErr w:type="spellEnd"/>
+      <w:r>
+        <w:rPr>
+          <w:lang w:val="fi-FI"/>
+        </w:rPr>
+        <w:t xml:space="preserve"> </w:t>
+      </w:r>
+      <w:proofErr w:type="spellStart"/>
+      <w:r>
+        <w:rPr>
+          <w:lang w:val="fi-FI"/>
+        </w:rPr>
+        <w:t>who</w:t>
+      </w:r>
+      <w:proofErr w:type="spellEnd"/>
+      <w:r>
+        <w:rPr>
+          <w:lang w:val="fi-FI"/>
+        </w:rPr>
+        <w:t xml:space="preserve"> </w:t>
+      </w:r>
+      <w:proofErr w:type="spellStart"/>
+      <w:r>
+        <w:rPr>
+          <w:lang w:val="fi-FI"/>
+        </w:rPr>
+        <w:t>actually</w:t>
+      </w:r>
+      <w:proofErr w:type="spellEnd"/>
+      <w:r>
+        <w:rPr>
+          <w:lang w:val="fi-FI"/>
+        </w:rPr>
+        <w:t xml:space="preserve"> </w:t>
+      </w:r>
+      <w:proofErr w:type="spellStart"/>
+      <w:r>
+        <w:rPr>
+          <w:lang w:val="fi-FI"/>
+        </w:rPr>
+        <w:t>have</w:t>
+      </w:r>
+      <w:proofErr w:type="spellEnd"/>
+      <w:r>
+        <w:rPr>
+          <w:lang w:val="fi-FI"/>
+        </w:rPr>
+        <w:t xml:space="preserve"> </w:t>
+      </w:r>
+      <w:proofErr w:type="spellStart"/>
+      <w:r>
+        <w:rPr>
+          <w:lang w:val="fi-FI"/>
+        </w:rPr>
+        <w:t>lost</w:t>
+      </w:r>
+      <w:proofErr w:type="spellEnd"/>
+      <w:r>
+        <w:rPr>
+          <w:lang w:val="fi-FI"/>
+        </w:rPr>
+        <w:t xml:space="preserve"> </w:t>
+      </w:r>
+      <w:proofErr w:type="spellStart"/>
+      <w:r>
+        <w:rPr>
+          <w:lang w:val="fi-FI"/>
+        </w:rPr>
+        <w:t>health</w:t>
+      </w:r>
+      <w:proofErr w:type="spellEnd"/>
+      <w:r>
+        <w:rPr>
+          <w:lang w:val="fi-FI"/>
+        </w:rPr>
+        <w:t xml:space="preserve"> </w:t>
+      </w:r>
+      <w:proofErr w:type="spellStart"/>
+      <w:r>
+        <w:rPr>
+          <w:lang w:val="fi-FI"/>
+        </w:rPr>
+        <w:t>now</w:t>
+      </w:r>
+      <w:proofErr w:type="spellEnd"/>
+      <w:r>
+        <w:rPr>
+          <w:lang w:val="fi-FI"/>
+        </w:rPr>
+        <w:t xml:space="preserve"> </w:t>
+      </w:r>
+      <w:proofErr w:type="spellStart"/>
+      <w:r>
+        <w:rPr>
+          <w:lang w:val="fi-FI"/>
+        </w:rPr>
+        <w:t>so</w:t>
+      </w:r>
+      <w:proofErr w:type="spellEnd"/>
+      <w:r>
+        <w:rPr>
+          <w:lang w:val="fi-FI"/>
+        </w:rPr>
+        <w:t xml:space="preserve"> </w:t>
+      </w:r>
+      <w:proofErr w:type="spellStart"/>
+      <w:r>
+        <w:rPr>
+          <w:lang w:val="fi-FI"/>
+        </w:rPr>
+        <w:t>Mecy</w:t>
+      </w:r>
+      <w:proofErr w:type="spellEnd"/>
+      <w:r>
+        <w:rPr>
+          <w:lang w:val="fi-FI"/>
+        </w:rPr>
+        <w:t xml:space="preserve"> </w:t>
+      </w:r>
+      <w:proofErr w:type="spellStart"/>
+      <w:r>
+        <w:rPr>
+          <w:lang w:val="fi-FI"/>
+        </w:rPr>
+        <w:t>can’t</w:t>
+      </w:r>
+      <w:proofErr w:type="spellEnd"/>
+      <w:r>
+        <w:rPr>
+          <w:lang w:val="fi-FI"/>
+        </w:rPr>
+        <w:t xml:space="preserve"> </w:t>
+      </w:r>
+      <w:proofErr w:type="spellStart"/>
+      <w:r>
+        <w:rPr>
+          <w:lang w:val="fi-FI"/>
+        </w:rPr>
+        <w:t>give</w:t>
+      </w:r>
+      <w:proofErr w:type="spellEnd"/>
+      <w:r>
+        <w:rPr>
+          <w:lang w:val="fi-FI"/>
+        </w:rPr>
+        <w:t xml:space="preserve"> life to </w:t>
+      </w:r>
+      <w:proofErr w:type="spellStart"/>
+      <w:r>
+        <w:rPr>
+          <w:lang w:val="fi-FI"/>
+        </w:rPr>
+        <w:t>full</w:t>
+      </w:r>
+      <w:proofErr w:type="spellEnd"/>
+      <w:r>
+        <w:rPr>
+          <w:lang w:val="fi-FI"/>
+        </w:rPr>
+        <w:t xml:space="preserve"> </w:t>
+      </w:r>
+      <w:proofErr w:type="spellStart"/>
+      <w:r>
+        <w:rPr>
+          <w:lang w:val="fi-FI"/>
+        </w:rPr>
+        <w:t>health</w:t>
+      </w:r>
+      <w:proofErr w:type="spellEnd"/>
+      <w:r>
+        <w:rPr>
+          <w:lang w:val="fi-FI"/>
+        </w:rPr>
+        <w:t xml:space="preserve"> </w:t>
+      </w:r>
+      <w:proofErr w:type="spellStart"/>
+      <w:r>
+        <w:rPr>
+          <w:lang w:val="fi-FI"/>
+        </w:rPr>
+        <w:t>players</w:t>
+      </w:r>
+      <w:proofErr w:type="spellEnd"/>
+      <w:r>
+        <w:rPr>
+          <w:lang w:val="fi-FI"/>
+        </w:rPr>
+        <w:t xml:space="preserve"> and I </w:t>
+      </w:r>
+      <w:proofErr w:type="spellStart"/>
+      <w:r>
+        <w:rPr>
+          <w:lang w:val="fi-FI"/>
+        </w:rPr>
+        <w:t>suppose</w:t>
+      </w:r>
+      <w:proofErr w:type="spellEnd"/>
+      <w:r>
+        <w:rPr>
+          <w:lang w:val="fi-FI"/>
+        </w:rPr>
+        <w:t xml:space="preserve"> </w:t>
+      </w:r>
+      <w:proofErr w:type="spellStart"/>
+      <w:r>
+        <w:rPr>
+          <w:lang w:val="fi-FI"/>
+        </w:rPr>
+        <w:t>this</w:t>
+      </w:r>
+      <w:proofErr w:type="spellEnd"/>
+      <w:r>
+        <w:rPr>
+          <w:lang w:val="fi-FI"/>
+        </w:rPr>
+        <w:t xml:space="preserve"> </w:t>
+      </w:r>
+      <w:proofErr w:type="spellStart"/>
+      <w:r>
+        <w:rPr>
+          <w:lang w:val="fi-FI"/>
+        </w:rPr>
+        <w:t>would</w:t>
+      </w:r>
+      <w:proofErr w:type="spellEnd"/>
+      <w:r>
+        <w:rPr>
+          <w:lang w:val="fi-FI"/>
+        </w:rPr>
+        <w:t xml:space="preserve"> </w:t>
+      </w:r>
+      <w:proofErr w:type="spellStart"/>
+      <w:r>
+        <w:rPr>
+          <w:lang w:val="fi-FI"/>
+        </w:rPr>
+        <w:t>break</w:t>
+      </w:r>
+      <w:proofErr w:type="spellEnd"/>
+      <w:r>
+        <w:rPr>
+          <w:lang w:val="fi-FI"/>
+        </w:rPr>
+        <w:t xml:space="preserve"> </w:t>
+      </w:r>
+      <w:proofErr w:type="spellStart"/>
+      <w:r>
+        <w:rPr>
+          <w:lang w:val="fi-FI"/>
+        </w:rPr>
+        <w:t>Ana’s</w:t>
+      </w:r>
+      <w:proofErr w:type="spellEnd"/>
+      <w:r>
+        <w:rPr>
+          <w:lang w:val="fi-FI"/>
+        </w:rPr>
+        <w:t xml:space="preserve"> </w:t>
+      </w:r>
+      <w:proofErr w:type="spellStart"/>
+      <w:r>
+        <w:rPr>
+          <w:lang w:val="fi-FI"/>
+        </w:rPr>
+        <w:t>ult</w:t>
+      </w:r>
+      <w:proofErr w:type="spellEnd"/>
+      <w:r>
+        <w:rPr>
+          <w:lang w:val="fi-FI"/>
+        </w:rPr>
+        <w:t xml:space="preserve"> </w:t>
+      </w:r>
+      <w:proofErr w:type="spellStart"/>
+      <w:r>
+        <w:rPr>
+          <w:lang w:val="fi-FI"/>
+        </w:rPr>
+        <w:t>too</w:t>
+      </w:r>
+      <w:proofErr w:type="spellEnd"/>
+      <w:r>
+        <w:rPr>
+          <w:lang w:val="fi-FI"/>
+        </w:rPr>
+        <w:t>.</w:t>
       </w:r>
     </w:p>
     <w:p>
@@ -186,7 +1187,385 @@
         <w:rPr>
           <w:lang w:val="fi-FI"/>
         </w:rPr>
-        <w:t>-sigma’s gravity changes sometimes persist despite sigma not being near. Seemed to break one time when I tried swapping him to spectators and back, but then the same didn’t happen again later.</w:t>
+        <w:t>-</w:t>
+      </w:r>
+      <w:proofErr w:type="spellStart"/>
+      <w:r>
+        <w:rPr>
+          <w:lang w:val="fi-FI"/>
+        </w:rPr>
+        <w:t>sigma’s</w:t>
+      </w:r>
+      <w:proofErr w:type="spellEnd"/>
+      <w:r>
+        <w:rPr>
+          <w:lang w:val="fi-FI"/>
+        </w:rPr>
+        <w:t xml:space="preserve"> </w:t>
+      </w:r>
+      <w:proofErr w:type="spellStart"/>
+      <w:r>
+        <w:rPr>
+          <w:lang w:val="fi-FI"/>
+        </w:rPr>
+        <w:t>gravity</w:t>
+      </w:r>
+      <w:proofErr w:type="spellEnd"/>
+      <w:r>
+        <w:rPr>
+          <w:lang w:val="fi-FI"/>
+        </w:rPr>
+        <w:t xml:space="preserve"> </w:t>
+      </w:r>
+      <w:proofErr w:type="spellStart"/>
+      <w:r>
+        <w:rPr>
+          <w:lang w:val="fi-FI"/>
+        </w:rPr>
+        <w:t>changes</w:t>
+      </w:r>
+      <w:proofErr w:type="spellEnd"/>
+      <w:r>
+        <w:rPr>
+          <w:lang w:val="fi-FI"/>
+        </w:rPr>
+        <w:t xml:space="preserve"> </w:t>
+      </w:r>
+      <w:proofErr w:type="spellStart"/>
+      <w:r>
+        <w:rPr>
+          <w:lang w:val="fi-FI"/>
+        </w:rPr>
+        <w:t>sometimes</w:t>
+      </w:r>
+      <w:proofErr w:type="spellEnd"/>
+      <w:r>
+        <w:rPr>
+          <w:lang w:val="fi-FI"/>
+        </w:rPr>
+        <w:t xml:space="preserve"> </w:t>
+      </w:r>
+      <w:proofErr w:type="spellStart"/>
+      <w:r>
+        <w:rPr>
+          <w:lang w:val="fi-FI"/>
+        </w:rPr>
+        <w:t>persist</w:t>
+      </w:r>
+      <w:proofErr w:type="spellEnd"/>
+      <w:r>
+        <w:rPr>
+          <w:lang w:val="fi-FI"/>
+        </w:rPr>
+        <w:t xml:space="preserve"> </w:t>
+      </w:r>
+      <w:proofErr w:type="spellStart"/>
+      <w:r>
+        <w:rPr>
+          <w:lang w:val="fi-FI"/>
+        </w:rPr>
+        <w:t>despite</w:t>
+      </w:r>
+      <w:proofErr w:type="spellEnd"/>
+      <w:r>
+        <w:rPr>
+          <w:lang w:val="fi-FI"/>
+        </w:rPr>
+        <w:t xml:space="preserve"> sigma </w:t>
+      </w:r>
+      <w:proofErr w:type="spellStart"/>
+      <w:r>
+        <w:rPr>
+          <w:lang w:val="fi-FI"/>
+        </w:rPr>
+        <w:t>not</w:t>
+      </w:r>
+      <w:proofErr w:type="spellEnd"/>
+      <w:r>
+        <w:rPr>
+          <w:lang w:val="fi-FI"/>
+        </w:rPr>
+        <w:t xml:space="preserve"> </w:t>
+      </w:r>
+      <w:proofErr w:type="spellStart"/>
+      <w:r>
+        <w:rPr>
+          <w:lang w:val="fi-FI"/>
+        </w:rPr>
+        <w:t>being</w:t>
+      </w:r>
+      <w:proofErr w:type="spellEnd"/>
+      <w:r>
+        <w:rPr>
+          <w:lang w:val="fi-FI"/>
+        </w:rPr>
+        <w:t xml:space="preserve"> </w:t>
+      </w:r>
+      <w:proofErr w:type="spellStart"/>
+      <w:r>
+        <w:rPr>
+          <w:lang w:val="fi-FI"/>
+        </w:rPr>
+        <w:t>near</w:t>
+      </w:r>
+      <w:proofErr w:type="spellEnd"/>
+      <w:r>
+        <w:rPr>
+          <w:lang w:val="fi-FI"/>
+        </w:rPr>
+        <w:t xml:space="preserve">. </w:t>
+      </w:r>
+      <w:proofErr w:type="spellStart"/>
+      <w:r>
+        <w:rPr>
+          <w:lang w:val="fi-FI"/>
+        </w:rPr>
+        <w:t>Seemed</w:t>
+      </w:r>
+      <w:proofErr w:type="spellEnd"/>
+      <w:r>
+        <w:rPr>
+          <w:lang w:val="fi-FI"/>
+        </w:rPr>
+        <w:t xml:space="preserve"> to </w:t>
+      </w:r>
+      <w:proofErr w:type="spellStart"/>
+      <w:r>
+        <w:rPr>
+          <w:lang w:val="fi-FI"/>
+        </w:rPr>
+        <w:t>break</w:t>
+      </w:r>
+      <w:proofErr w:type="spellEnd"/>
+      <w:r>
+        <w:rPr>
+          <w:lang w:val="fi-FI"/>
+        </w:rPr>
+        <w:t xml:space="preserve"> </w:t>
+      </w:r>
+      <w:proofErr w:type="spellStart"/>
+      <w:r>
+        <w:rPr>
+          <w:lang w:val="fi-FI"/>
+        </w:rPr>
+        <w:t>one</w:t>
+      </w:r>
+      <w:proofErr w:type="spellEnd"/>
+      <w:r>
+        <w:rPr>
+          <w:lang w:val="fi-FI"/>
+        </w:rPr>
+        <w:t xml:space="preserve"> </w:t>
+      </w:r>
+      <w:proofErr w:type="spellStart"/>
+      <w:r>
+        <w:rPr>
+          <w:lang w:val="fi-FI"/>
+        </w:rPr>
+        <w:t>time</w:t>
+      </w:r>
+      <w:proofErr w:type="spellEnd"/>
+      <w:r>
+        <w:rPr>
+          <w:lang w:val="fi-FI"/>
+        </w:rPr>
+        <w:t xml:space="preserve"> </w:t>
+      </w:r>
+      <w:proofErr w:type="spellStart"/>
+      <w:r>
+        <w:rPr>
+          <w:lang w:val="fi-FI"/>
+        </w:rPr>
+        <w:t>when</w:t>
+      </w:r>
+      <w:proofErr w:type="spellEnd"/>
+      <w:r>
+        <w:rPr>
+          <w:lang w:val="fi-FI"/>
+        </w:rPr>
+        <w:t xml:space="preserve"> I </w:t>
+      </w:r>
+      <w:proofErr w:type="spellStart"/>
+      <w:r>
+        <w:rPr>
+          <w:lang w:val="fi-FI"/>
+        </w:rPr>
+        <w:t>tried</w:t>
+      </w:r>
+      <w:proofErr w:type="spellEnd"/>
+      <w:r>
+        <w:rPr>
+          <w:lang w:val="fi-FI"/>
+        </w:rPr>
+        <w:t xml:space="preserve"> </w:t>
+      </w:r>
+      <w:proofErr w:type="spellStart"/>
+      <w:r>
+        <w:rPr>
+          <w:lang w:val="fi-FI"/>
+        </w:rPr>
+        <w:t>swapping</w:t>
+      </w:r>
+      <w:proofErr w:type="spellEnd"/>
+      <w:r>
+        <w:rPr>
+          <w:lang w:val="fi-FI"/>
+        </w:rPr>
+        <w:t xml:space="preserve"> </w:t>
+      </w:r>
+      <w:proofErr w:type="spellStart"/>
+      <w:r>
+        <w:rPr>
+          <w:lang w:val="fi-FI"/>
+        </w:rPr>
+        <w:t>him</w:t>
+      </w:r>
+      <w:proofErr w:type="spellEnd"/>
+      <w:r>
+        <w:rPr>
+          <w:lang w:val="fi-FI"/>
+        </w:rPr>
+        <w:t xml:space="preserve"> to </w:t>
+      </w:r>
+      <w:proofErr w:type="spellStart"/>
+      <w:r>
+        <w:rPr>
+          <w:lang w:val="fi-FI"/>
+        </w:rPr>
+        <w:t>spectators</w:t>
+      </w:r>
+      <w:proofErr w:type="spellEnd"/>
+      <w:r>
+        <w:rPr>
+          <w:lang w:val="fi-FI"/>
+        </w:rPr>
+        <w:t xml:space="preserve"> and </w:t>
+      </w:r>
+      <w:proofErr w:type="spellStart"/>
+      <w:r>
+        <w:rPr>
+          <w:lang w:val="fi-FI"/>
+        </w:rPr>
+        <w:t>back</w:t>
+      </w:r>
+      <w:proofErr w:type="spellEnd"/>
+      <w:r>
+        <w:rPr>
+          <w:lang w:val="fi-FI"/>
+        </w:rPr>
+        <w:t xml:space="preserve">, </w:t>
+      </w:r>
+      <w:proofErr w:type="spellStart"/>
+      <w:r>
+        <w:rPr>
+          <w:lang w:val="fi-FI"/>
+        </w:rPr>
+        <w:t>but</w:t>
+      </w:r>
+      <w:proofErr w:type="spellEnd"/>
+      <w:r>
+        <w:rPr>
+          <w:lang w:val="fi-FI"/>
+        </w:rPr>
+        <w:t xml:space="preserve"> </w:t>
+      </w:r>
+      <w:proofErr w:type="spellStart"/>
+      <w:r>
+        <w:rPr>
+          <w:lang w:val="fi-FI"/>
+        </w:rPr>
+        <w:t>then</w:t>
+      </w:r>
+      <w:proofErr w:type="spellEnd"/>
+      <w:r>
+        <w:rPr>
+          <w:lang w:val="fi-FI"/>
+        </w:rPr>
+        <w:t xml:space="preserve"> </w:t>
+      </w:r>
+      <w:proofErr w:type="spellStart"/>
+      <w:r>
+        <w:rPr>
+          <w:lang w:val="fi-FI"/>
+        </w:rPr>
+        <w:t>the</w:t>
+      </w:r>
+      <w:proofErr w:type="spellEnd"/>
+      <w:r>
+        <w:rPr>
+          <w:lang w:val="fi-FI"/>
+        </w:rPr>
+        <w:t xml:space="preserve"> </w:t>
+      </w:r>
+      <w:proofErr w:type="spellStart"/>
+      <w:r>
+        <w:rPr>
+          <w:lang w:val="fi-FI"/>
+        </w:rPr>
+        <w:t>same</w:t>
+      </w:r>
+      <w:proofErr w:type="spellEnd"/>
+      <w:r>
+        <w:rPr>
+          <w:lang w:val="fi-FI"/>
+        </w:rPr>
+        <w:t xml:space="preserve"> </w:t>
+      </w:r>
+      <w:proofErr w:type="spellStart"/>
+      <w:r>
+        <w:rPr>
+          <w:lang w:val="fi-FI"/>
+        </w:rPr>
+        <w:t>didn’t</w:t>
+      </w:r>
+      <w:proofErr w:type="spellEnd"/>
+      <w:r>
+        <w:rPr>
+          <w:lang w:val="fi-FI"/>
+        </w:rPr>
+        <w:t xml:space="preserve"> </w:t>
+      </w:r>
+      <w:proofErr w:type="spellStart"/>
+      <w:r>
+        <w:rPr>
+          <w:lang w:val="fi-FI"/>
+        </w:rPr>
+        <w:t>happen</w:t>
+      </w:r>
+      <w:proofErr w:type="spellEnd"/>
+      <w:r>
+        <w:rPr>
+          <w:lang w:val="fi-FI"/>
+        </w:rPr>
+        <w:t xml:space="preserve"> </w:t>
+      </w:r>
+      <w:proofErr w:type="spellStart"/>
+      <w:r>
+        <w:rPr>
+          <w:lang w:val="fi-FI"/>
+        </w:rPr>
+        <w:t>again</w:t>
+      </w:r>
+      <w:proofErr w:type="spellEnd"/>
+      <w:r>
+        <w:rPr>
+          <w:lang w:val="fi-FI"/>
+        </w:rPr>
+        <w:t xml:space="preserve"> </w:t>
+      </w:r>
+      <w:proofErr w:type="spellStart"/>
+      <w:r>
+        <w:rPr>
+          <w:lang w:val="fi-FI"/>
+        </w:rPr>
+        <w:t>later</w:t>
+      </w:r>
+      <w:proofErr w:type="spellEnd"/>
+      <w:r>
+        <w:rPr>
+          <w:lang w:val="fi-FI"/>
+        </w:rPr>
+        <w:t>.</w:t>
       </w:r>
     </w:p>
     <w:p>
@@ -195,6 +1574,838 @@
           <w:lang w:val="fi-FI"/>
         </w:rPr>
       </w:pPr>
+      <w:r>
+        <w:rPr>
+          <w:lang w:val="fi-FI"/>
+        </w:rPr>
+        <w:t>-</w:t>
+      </w:r>
+      <w:proofErr w:type="spellStart"/>
+      <w:r>
+        <w:rPr>
+          <w:lang w:val="fi-FI"/>
+        </w:rPr>
+        <w:t>Sometimes</w:t>
+      </w:r>
+      <w:proofErr w:type="spellEnd"/>
+      <w:r>
+        <w:rPr>
+          <w:lang w:val="fi-FI"/>
+        </w:rPr>
+        <w:t xml:space="preserve"> it </w:t>
+      </w:r>
+      <w:proofErr w:type="spellStart"/>
+      <w:r>
+        <w:rPr>
+          <w:lang w:val="fi-FI"/>
+        </w:rPr>
+        <w:t>seems</w:t>
+      </w:r>
+      <w:proofErr w:type="spellEnd"/>
+      <w:r>
+        <w:rPr>
+          <w:lang w:val="fi-FI"/>
+        </w:rPr>
+        <w:t xml:space="preserve"> </w:t>
+      </w:r>
+      <w:proofErr w:type="spellStart"/>
+      <w:r>
+        <w:rPr>
+          <w:lang w:val="fi-FI"/>
+        </w:rPr>
+        <w:t>like</w:t>
+      </w:r>
+      <w:proofErr w:type="spellEnd"/>
+      <w:r>
+        <w:rPr>
+          <w:lang w:val="fi-FI"/>
+        </w:rPr>
+        <w:t xml:space="preserve"> </w:t>
+      </w:r>
+      <w:proofErr w:type="spellStart"/>
+      <w:r>
+        <w:rPr>
+          <w:lang w:val="fi-FI"/>
+        </w:rPr>
+        <w:t>the</w:t>
+      </w:r>
+      <w:proofErr w:type="spellEnd"/>
+      <w:r>
+        <w:rPr>
+          <w:lang w:val="fi-FI"/>
+        </w:rPr>
+        <w:t xml:space="preserve"> </w:t>
+      </w:r>
+      <w:proofErr w:type="spellStart"/>
+      <w:r>
+        <w:rPr>
+          <w:lang w:val="fi-FI"/>
+        </w:rPr>
+        <w:t>variables</w:t>
+      </w:r>
+      <w:proofErr w:type="spellEnd"/>
+      <w:r>
+        <w:rPr>
+          <w:lang w:val="fi-FI"/>
+        </w:rPr>
+        <w:t xml:space="preserve"> </w:t>
+      </w:r>
+      <w:proofErr w:type="spellStart"/>
+      <w:r>
+        <w:rPr>
+          <w:lang w:val="fi-FI"/>
+        </w:rPr>
+        <w:t>are</w:t>
+      </w:r>
+      <w:proofErr w:type="spellEnd"/>
+      <w:r>
+        <w:rPr>
+          <w:lang w:val="fi-FI"/>
+        </w:rPr>
+        <w:t xml:space="preserve"> </w:t>
+      </w:r>
+      <w:proofErr w:type="spellStart"/>
+      <w:r>
+        <w:rPr>
+          <w:lang w:val="fi-FI"/>
+        </w:rPr>
+        <w:t>changed</w:t>
+      </w:r>
+      <w:proofErr w:type="spellEnd"/>
+      <w:r>
+        <w:rPr>
+          <w:lang w:val="fi-FI"/>
+        </w:rPr>
+        <w:t xml:space="preserve">, </w:t>
+      </w:r>
+      <w:proofErr w:type="spellStart"/>
+      <w:r>
+        <w:rPr>
+          <w:lang w:val="fi-FI"/>
+        </w:rPr>
+        <w:t>but</w:t>
+      </w:r>
+      <w:proofErr w:type="spellEnd"/>
+      <w:r>
+        <w:rPr>
+          <w:lang w:val="fi-FI"/>
+        </w:rPr>
+        <w:t xml:space="preserve"> </w:t>
+      </w:r>
+      <w:proofErr w:type="spellStart"/>
+      <w:r>
+        <w:rPr>
+          <w:lang w:val="fi-FI"/>
+        </w:rPr>
+        <w:t>the</w:t>
+      </w:r>
+      <w:proofErr w:type="spellEnd"/>
+      <w:r>
+        <w:rPr>
+          <w:lang w:val="fi-FI"/>
+        </w:rPr>
+        <w:t xml:space="preserve"> </w:t>
+      </w:r>
+      <w:proofErr w:type="spellStart"/>
+      <w:r>
+        <w:rPr>
+          <w:lang w:val="fi-FI"/>
+        </w:rPr>
+        <w:t>gravities</w:t>
+      </w:r>
+      <w:proofErr w:type="spellEnd"/>
+      <w:r>
+        <w:rPr>
+          <w:lang w:val="fi-FI"/>
+        </w:rPr>
+        <w:t xml:space="preserve"> </w:t>
+      </w:r>
+      <w:proofErr w:type="spellStart"/>
+      <w:r>
+        <w:rPr>
+          <w:lang w:val="fi-FI"/>
+        </w:rPr>
+        <w:t>don’t</w:t>
+      </w:r>
+      <w:proofErr w:type="spellEnd"/>
+      <w:r>
+        <w:rPr>
+          <w:lang w:val="fi-FI"/>
+        </w:rPr>
+        <w:t xml:space="preserve"> </w:t>
+      </w:r>
+      <w:proofErr w:type="spellStart"/>
+      <w:r>
+        <w:rPr>
+          <w:lang w:val="fi-FI"/>
+        </w:rPr>
+        <w:t>get</w:t>
+      </w:r>
+      <w:proofErr w:type="spellEnd"/>
+      <w:r>
+        <w:rPr>
+          <w:lang w:val="fi-FI"/>
+        </w:rPr>
+        <w:t xml:space="preserve"> </w:t>
+      </w:r>
+      <w:proofErr w:type="spellStart"/>
+      <w:r>
+        <w:rPr>
+          <w:lang w:val="fi-FI"/>
+        </w:rPr>
+        <w:t>applied</w:t>
+      </w:r>
+      <w:proofErr w:type="spellEnd"/>
+      <w:r>
+        <w:rPr>
+          <w:lang w:val="fi-FI"/>
+        </w:rPr>
+        <w:t xml:space="preserve"> in </w:t>
+      </w:r>
+      <w:proofErr w:type="spellStart"/>
+      <w:r>
+        <w:rPr>
+          <w:lang w:val="fi-FI"/>
+        </w:rPr>
+        <w:t>time</w:t>
+      </w:r>
+      <w:proofErr w:type="spellEnd"/>
+      <w:r>
+        <w:rPr>
+          <w:lang w:val="fi-FI"/>
+        </w:rPr>
+        <w:t xml:space="preserve"> </w:t>
+      </w:r>
+      <w:proofErr w:type="spellStart"/>
+      <w:r>
+        <w:rPr>
+          <w:lang w:val="fi-FI"/>
+        </w:rPr>
+        <w:t>before</w:t>
+      </w:r>
+      <w:proofErr w:type="spellEnd"/>
+      <w:r>
+        <w:rPr>
+          <w:lang w:val="fi-FI"/>
+        </w:rPr>
+        <w:t xml:space="preserve"> </w:t>
+      </w:r>
+      <w:proofErr w:type="spellStart"/>
+      <w:r>
+        <w:rPr>
+          <w:lang w:val="fi-FI"/>
+        </w:rPr>
+        <w:t>the</w:t>
+      </w:r>
+      <w:proofErr w:type="spellEnd"/>
+      <w:r>
+        <w:rPr>
+          <w:lang w:val="fi-FI"/>
+        </w:rPr>
+        <w:t xml:space="preserve"> </w:t>
+      </w:r>
+      <w:proofErr w:type="spellStart"/>
+      <w:r>
+        <w:rPr>
+          <w:lang w:val="fi-FI"/>
+        </w:rPr>
+        <w:t>variable</w:t>
+      </w:r>
+      <w:proofErr w:type="spellEnd"/>
+      <w:r>
+        <w:rPr>
+          <w:lang w:val="fi-FI"/>
+        </w:rPr>
+        <w:t xml:space="preserve"> </w:t>
+      </w:r>
+      <w:proofErr w:type="spellStart"/>
+      <w:r>
+        <w:rPr>
+          <w:lang w:val="fi-FI"/>
+        </w:rPr>
+        <w:t>changes</w:t>
+      </w:r>
+      <w:proofErr w:type="spellEnd"/>
+      <w:r>
+        <w:rPr>
+          <w:lang w:val="fi-FI"/>
+        </w:rPr>
+        <w:t xml:space="preserve"> </w:t>
+      </w:r>
+      <w:proofErr w:type="spellStart"/>
+      <w:r>
+        <w:rPr>
+          <w:lang w:val="fi-FI"/>
+        </w:rPr>
+        <w:t>again</w:t>
+      </w:r>
+      <w:proofErr w:type="spellEnd"/>
+      <w:r>
+        <w:rPr>
+          <w:lang w:val="fi-FI"/>
+        </w:rPr>
+        <w:t xml:space="preserve">. </w:t>
+      </w:r>
+      <w:proofErr w:type="spellStart"/>
+      <w:r>
+        <w:rPr>
+          <w:lang w:val="fi-FI"/>
+        </w:rPr>
+        <w:t>Probably</w:t>
+      </w:r>
+      <w:proofErr w:type="spellEnd"/>
+      <w:r>
+        <w:rPr>
+          <w:lang w:val="fi-FI"/>
+        </w:rPr>
+        <w:t xml:space="preserve"> </w:t>
+      </w:r>
+      <w:proofErr w:type="spellStart"/>
+      <w:r>
+        <w:rPr>
+          <w:lang w:val="fi-FI"/>
+        </w:rPr>
+        <w:t>should</w:t>
+      </w:r>
+      <w:proofErr w:type="spellEnd"/>
+      <w:r>
+        <w:rPr>
+          <w:lang w:val="fi-FI"/>
+        </w:rPr>
+        <w:t xml:space="preserve"> </w:t>
+      </w:r>
+      <w:proofErr w:type="spellStart"/>
+      <w:r>
+        <w:rPr>
+          <w:lang w:val="fi-FI"/>
+        </w:rPr>
+        <w:t>try</w:t>
+      </w:r>
+      <w:proofErr w:type="spellEnd"/>
+      <w:r>
+        <w:rPr>
+          <w:lang w:val="fi-FI"/>
+        </w:rPr>
+        <w:t xml:space="preserve"> to set </w:t>
+      </w:r>
+      <w:proofErr w:type="spellStart"/>
+      <w:r>
+        <w:rPr>
+          <w:lang w:val="fi-FI"/>
+        </w:rPr>
+        <w:t>the</w:t>
+      </w:r>
+      <w:proofErr w:type="spellEnd"/>
+      <w:r>
+        <w:rPr>
+          <w:lang w:val="fi-FI"/>
+        </w:rPr>
+        <w:t xml:space="preserve"> </w:t>
+      </w:r>
+      <w:proofErr w:type="spellStart"/>
+      <w:r>
+        <w:rPr>
+          <w:lang w:val="fi-FI"/>
+        </w:rPr>
+        <w:t>gravities</w:t>
+      </w:r>
+      <w:proofErr w:type="spellEnd"/>
+      <w:r>
+        <w:rPr>
+          <w:lang w:val="fi-FI"/>
+        </w:rPr>
+        <w:t xml:space="preserve"> at </w:t>
+      </w:r>
+      <w:proofErr w:type="spellStart"/>
+      <w:r>
+        <w:rPr>
+          <w:lang w:val="fi-FI"/>
+        </w:rPr>
+        <w:t>the</w:t>
+      </w:r>
+      <w:proofErr w:type="spellEnd"/>
+      <w:r>
+        <w:rPr>
+          <w:lang w:val="fi-FI"/>
+        </w:rPr>
+        <w:t xml:space="preserve"> </w:t>
+      </w:r>
+      <w:proofErr w:type="spellStart"/>
+      <w:r>
+        <w:rPr>
+          <w:lang w:val="fi-FI"/>
+        </w:rPr>
+        <w:t>same</w:t>
+      </w:r>
+      <w:proofErr w:type="spellEnd"/>
+      <w:r>
+        <w:rPr>
+          <w:lang w:val="fi-FI"/>
+        </w:rPr>
+        <w:t xml:space="preserve"> </w:t>
+      </w:r>
+      <w:proofErr w:type="spellStart"/>
+      <w:r>
+        <w:rPr>
+          <w:lang w:val="fi-FI"/>
+        </w:rPr>
+        <w:t>time</w:t>
+      </w:r>
+      <w:proofErr w:type="spellEnd"/>
+      <w:r>
+        <w:rPr>
+          <w:lang w:val="fi-FI"/>
+        </w:rPr>
+        <w:t xml:space="preserve"> as </w:t>
+      </w:r>
+      <w:proofErr w:type="spellStart"/>
+      <w:r>
+        <w:rPr>
+          <w:lang w:val="fi-FI"/>
+        </w:rPr>
+        <w:t>the</w:t>
+      </w:r>
+      <w:proofErr w:type="spellEnd"/>
+      <w:r>
+        <w:rPr>
+          <w:lang w:val="fi-FI"/>
+        </w:rPr>
+        <w:t xml:space="preserve"> </w:t>
+      </w:r>
+      <w:proofErr w:type="spellStart"/>
+      <w:r>
+        <w:rPr>
+          <w:lang w:val="fi-FI"/>
+        </w:rPr>
+        <w:t>variables</w:t>
+      </w:r>
+      <w:proofErr w:type="spellEnd"/>
+      <w:r>
+        <w:rPr>
+          <w:lang w:val="fi-FI"/>
+        </w:rPr>
+        <w:t xml:space="preserve"> </w:t>
+      </w:r>
+      <w:proofErr w:type="spellStart"/>
+      <w:r>
+        <w:rPr>
+          <w:lang w:val="fi-FI"/>
+        </w:rPr>
+        <w:t>are</w:t>
+      </w:r>
+      <w:proofErr w:type="spellEnd"/>
+      <w:r>
+        <w:rPr>
+          <w:lang w:val="fi-FI"/>
+        </w:rPr>
+        <w:t xml:space="preserve"> </w:t>
+      </w:r>
+      <w:proofErr w:type="spellStart"/>
+      <w:r>
+        <w:rPr>
+          <w:lang w:val="fi-FI"/>
+        </w:rPr>
+        <w:t>changed</w:t>
+      </w:r>
+      <w:proofErr w:type="spellEnd"/>
+      <w:r>
+        <w:rPr>
+          <w:lang w:val="fi-FI"/>
+        </w:rPr>
+        <w:t xml:space="preserve">, </w:t>
+      </w:r>
+      <w:proofErr w:type="spellStart"/>
+      <w:r>
+        <w:rPr>
+          <w:lang w:val="fi-FI"/>
+        </w:rPr>
+        <w:t>tried</w:t>
+      </w:r>
+      <w:proofErr w:type="spellEnd"/>
+      <w:r>
+        <w:rPr>
+          <w:lang w:val="fi-FI"/>
+        </w:rPr>
+        <w:t xml:space="preserve"> a </w:t>
+      </w:r>
+      <w:proofErr w:type="spellStart"/>
+      <w:r>
+        <w:rPr>
+          <w:lang w:val="fi-FI"/>
+        </w:rPr>
+        <w:t>solution</w:t>
+      </w:r>
+      <w:proofErr w:type="spellEnd"/>
+      <w:r>
+        <w:rPr>
+          <w:lang w:val="fi-FI"/>
+        </w:rPr>
+        <w:t xml:space="preserve"> for </w:t>
+      </w:r>
+      <w:proofErr w:type="spellStart"/>
+      <w:r>
+        <w:rPr>
+          <w:lang w:val="fi-FI"/>
+        </w:rPr>
+        <w:t>that</w:t>
+      </w:r>
+      <w:proofErr w:type="spellEnd"/>
+      <w:r>
+        <w:rPr>
+          <w:lang w:val="fi-FI"/>
+        </w:rPr>
+        <w:t xml:space="preserve"> </w:t>
+      </w:r>
+      <w:proofErr w:type="spellStart"/>
+      <w:r>
+        <w:rPr>
+          <w:lang w:val="fi-FI"/>
+        </w:rPr>
+        <w:t>but</w:t>
+      </w:r>
+      <w:proofErr w:type="spellEnd"/>
+      <w:r>
+        <w:rPr>
+          <w:lang w:val="fi-FI"/>
+        </w:rPr>
+        <w:t xml:space="preserve"> it </w:t>
+      </w:r>
+      <w:proofErr w:type="spellStart"/>
+      <w:r>
+        <w:rPr>
+          <w:lang w:val="fi-FI"/>
+        </w:rPr>
+        <w:t>seemed</w:t>
+      </w:r>
+      <w:proofErr w:type="spellEnd"/>
+      <w:r>
+        <w:rPr>
+          <w:lang w:val="fi-FI"/>
+        </w:rPr>
+        <w:t xml:space="preserve"> </w:t>
+      </w:r>
+      <w:proofErr w:type="spellStart"/>
+      <w:r>
+        <w:rPr>
+          <w:lang w:val="fi-FI"/>
+        </w:rPr>
+        <w:t>kinda</w:t>
+      </w:r>
+      <w:proofErr w:type="spellEnd"/>
+      <w:r>
+        <w:rPr>
+          <w:lang w:val="fi-FI"/>
+        </w:rPr>
+        <w:t xml:space="preserve"> </w:t>
+      </w:r>
+      <w:proofErr w:type="spellStart"/>
+      <w:r>
+        <w:rPr>
+          <w:lang w:val="fi-FI"/>
+        </w:rPr>
+        <w:t>buggy</w:t>
+      </w:r>
+      <w:proofErr w:type="spellEnd"/>
+      <w:r>
+        <w:rPr>
+          <w:lang w:val="fi-FI"/>
+        </w:rPr>
+        <w:t xml:space="preserve"> and </w:t>
+      </w:r>
+      <w:proofErr w:type="spellStart"/>
+      <w:r>
+        <w:rPr>
+          <w:lang w:val="fi-FI"/>
+        </w:rPr>
+        <w:t>there</w:t>
+      </w:r>
+      <w:proofErr w:type="spellEnd"/>
+      <w:r>
+        <w:rPr>
+          <w:lang w:val="fi-FI"/>
+        </w:rPr>
+        <w:t xml:space="preserve"> </w:t>
+      </w:r>
+      <w:proofErr w:type="spellStart"/>
+      <w:r>
+        <w:rPr>
+          <w:lang w:val="fi-FI"/>
+        </w:rPr>
+        <w:t>was</w:t>
+      </w:r>
+      <w:proofErr w:type="spellEnd"/>
+      <w:r>
+        <w:rPr>
+          <w:lang w:val="fi-FI"/>
+        </w:rPr>
+        <w:t xml:space="preserve"> a </w:t>
+      </w:r>
+      <w:proofErr w:type="spellStart"/>
+      <w:r>
+        <w:rPr>
+          <w:lang w:val="fi-FI"/>
+        </w:rPr>
+        <w:t>ton</w:t>
+      </w:r>
+      <w:proofErr w:type="spellEnd"/>
+      <w:r>
+        <w:rPr>
+          <w:lang w:val="fi-FI"/>
+        </w:rPr>
+        <w:t xml:space="preserve"> of </w:t>
+      </w:r>
+      <w:proofErr w:type="spellStart"/>
+      <w:r>
+        <w:rPr>
+          <w:lang w:val="fi-FI"/>
+        </w:rPr>
+        <w:t>arrays</w:t>
+      </w:r>
+      <w:proofErr w:type="spellEnd"/>
+      <w:r>
+        <w:rPr>
+          <w:lang w:val="fi-FI"/>
+        </w:rPr>
+        <w:t xml:space="preserve"> to go </w:t>
+      </w:r>
+      <w:proofErr w:type="spellStart"/>
+      <w:r>
+        <w:rPr>
+          <w:lang w:val="fi-FI"/>
+        </w:rPr>
+        <w:t>through</w:t>
+      </w:r>
+      <w:proofErr w:type="spellEnd"/>
+      <w:r>
+        <w:rPr>
+          <w:lang w:val="fi-FI"/>
+        </w:rPr>
+        <w:t xml:space="preserve"> </w:t>
+      </w:r>
+      <w:proofErr w:type="spellStart"/>
+      <w:r>
+        <w:rPr>
+          <w:lang w:val="fi-FI"/>
+        </w:rPr>
+        <w:t>which</w:t>
+      </w:r>
+      <w:proofErr w:type="spellEnd"/>
+      <w:r>
+        <w:rPr>
+          <w:lang w:val="fi-FI"/>
+        </w:rPr>
+        <w:t xml:space="preserve"> </w:t>
+      </w:r>
+      <w:proofErr w:type="spellStart"/>
+      <w:r>
+        <w:rPr>
+          <w:lang w:val="fi-FI"/>
+        </w:rPr>
+        <w:t>may</w:t>
+      </w:r>
+      <w:proofErr w:type="spellEnd"/>
+      <w:r>
+        <w:rPr>
+          <w:lang w:val="fi-FI"/>
+        </w:rPr>
+        <w:t xml:space="preserve"> </w:t>
+      </w:r>
+      <w:proofErr w:type="spellStart"/>
+      <w:r>
+        <w:rPr>
+          <w:lang w:val="fi-FI"/>
+        </w:rPr>
+        <w:t>have</w:t>
+      </w:r>
+      <w:proofErr w:type="spellEnd"/>
+      <w:r>
+        <w:rPr>
+          <w:lang w:val="fi-FI"/>
+        </w:rPr>
+        <w:t xml:space="preserve"> </w:t>
+      </w:r>
+      <w:proofErr w:type="spellStart"/>
+      <w:r>
+        <w:rPr>
+          <w:lang w:val="fi-FI"/>
+        </w:rPr>
+        <w:t>caused</w:t>
+      </w:r>
+      <w:proofErr w:type="spellEnd"/>
+      <w:r>
+        <w:rPr>
+          <w:lang w:val="fi-FI"/>
+        </w:rPr>
+        <w:t xml:space="preserve"> some </w:t>
+      </w:r>
+      <w:proofErr w:type="spellStart"/>
+      <w:r>
+        <w:rPr>
+          <w:lang w:val="fi-FI"/>
+        </w:rPr>
+        <w:t>issues</w:t>
+      </w:r>
+      <w:proofErr w:type="spellEnd"/>
+      <w:r>
+        <w:rPr>
+          <w:lang w:val="fi-FI"/>
+        </w:rPr>
+        <w:t xml:space="preserve">. </w:t>
+      </w:r>
+      <w:proofErr w:type="spellStart"/>
+      <w:r>
+        <w:rPr>
+          <w:lang w:val="fi-FI"/>
+        </w:rPr>
+        <w:t>Maybe</w:t>
+      </w:r>
+      <w:proofErr w:type="spellEnd"/>
+      <w:r>
+        <w:rPr>
+          <w:lang w:val="fi-FI"/>
+        </w:rPr>
+        <w:t xml:space="preserve"> </w:t>
+      </w:r>
+      <w:proofErr w:type="spellStart"/>
+      <w:r>
+        <w:rPr>
+          <w:lang w:val="fi-FI"/>
+        </w:rPr>
+        <w:t>could</w:t>
+      </w:r>
+      <w:proofErr w:type="spellEnd"/>
+      <w:r>
+        <w:rPr>
+          <w:lang w:val="fi-FI"/>
+        </w:rPr>
+        <w:t xml:space="preserve"> just </w:t>
+      </w:r>
+      <w:proofErr w:type="spellStart"/>
+      <w:r>
+        <w:rPr>
+          <w:lang w:val="fi-FI"/>
+        </w:rPr>
+        <w:t>be</w:t>
+      </w:r>
+      <w:proofErr w:type="spellEnd"/>
+      <w:r>
+        <w:rPr>
+          <w:lang w:val="fi-FI"/>
+        </w:rPr>
+        <w:t xml:space="preserve"> </w:t>
+      </w:r>
+      <w:proofErr w:type="spellStart"/>
+      <w:r>
+        <w:rPr>
+          <w:lang w:val="fi-FI"/>
+        </w:rPr>
+        <w:t>simplified</w:t>
+      </w:r>
+      <w:proofErr w:type="spellEnd"/>
+      <w:r>
+        <w:rPr>
+          <w:lang w:val="fi-FI"/>
+        </w:rPr>
+        <w:t xml:space="preserve"> </w:t>
+      </w:r>
+      <w:proofErr w:type="spellStart"/>
+      <w:r>
+        <w:rPr>
+          <w:lang w:val="fi-FI"/>
+        </w:rPr>
+        <w:t>by</w:t>
+      </w:r>
+      <w:proofErr w:type="spellEnd"/>
+      <w:r>
+        <w:rPr>
+          <w:lang w:val="fi-FI"/>
+        </w:rPr>
+        <w:t xml:space="preserve"> </w:t>
+      </w:r>
+      <w:proofErr w:type="spellStart"/>
+      <w:r>
+        <w:rPr>
+          <w:lang w:val="fi-FI"/>
+        </w:rPr>
+        <w:t>removing</w:t>
+      </w:r>
+      <w:proofErr w:type="spellEnd"/>
+      <w:r>
+        <w:rPr>
+          <w:lang w:val="fi-FI"/>
+        </w:rPr>
+        <w:t xml:space="preserve"> </w:t>
+      </w:r>
+      <w:proofErr w:type="spellStart"/>
+      <w:r>
+        <w:rPr>
+          <w:lang w:val="fi-FI"/>
+        </w:rPr>
+        <w:t>the</w:t>
+      </w:r>
+      <w:proofErr w:type="spellEnd"/>
+      <w:r>
+        <w:rPr>
+          <w:lang w:val="fi-FI"/>
+        </w:rPr>
+        <w:t xml:space="preserve"> </w:t>
+      </w:r>
+      <w:proofErr w:type="spellStart"/>
+      <w:r>
+        <w:rPr>
+          <w:lang w:val="fi-FI"/>
+        </w:rPr>
+        <w:t>whole</w:t>
+      </w:r>
+      <w:proofErr w:type="spellEnd"/>
+      <w:r>
+        <w:rPr>
+          <w:lang w:val="fi-FI"/>
+        </w:rPr>
+        <w:t xml:space="preserve"> </w:t>
+      </w:r>
+      <w:proofErr w:type="spellStart"/>
+      <w:r>
+        <w:rPr>
+          <w:lang w:val="fi-FI"/>
+        </w:rPr>
+        <w:t>currentgravities</w:t>
+      </w:r>
+      <w:proofErr w:type="spellEnd"/>
+      <w:r>
+        <w:rPr>
+          <w:lang w:val="fi-FI"/>
+        </w:rPr>
+        <w:t xml:space="preserve"> </w:t>
+      </w:r>
+      <w:r>
+        <w:rPr>
+          <w:lang w:val="fi-FI"/>
+        </w:rPr>
+        <w:t xml:space="preserve">and </w:t>
+      </w:r>
+      <w:proofErr w:type="spellStart"/>
+      <w:r>
+        <w:rPr>
+          <w:lang w:val="fi-FI"/>
+        </w:rPr>
+        <w:t>speeds</w:t>
+      </w:r>
+      <w:proofErr w:type="spellEnd"/>
+      <w:r>
+        <w:rPr>
+          <w:lang w:val="fi-FI"/>
+        </w:rPr>
+        <w:t xml:space="preserve"> </w:t>
+      </w:r>
+      <w:proofErr w:type="spellStart"/>
+      <w:r>
+        <w:rPr>
+          <w:lang w:val="fi-FI"/>
+        </w:rPr>
+        <w:t>thing</w:t>
+      </w:r>
+      <w:proofErr w:type="spellEnd"/>
     </w:p>
     <w:p>
       <w:r>
@@ -203,12 +2414,28 @@
     </w:p>
     <w:p>
       <w:r>
-        <w:t>-add visual effect to roadhog reflecting stuff</w:t>
-      </w:r>
-    </w:p>
-    <w:p>
-      <w:r>
-        <w:t>-maybe somehow stop symmetra from spawning portals out of bounds</w:t>
+        <w:t xml:space="preserve">-add visual effect to </w:t>
+      </w:r>
+      <w:proofErr w:type="spellStart"/>
+      <w:r>
+        <w:t>roadhog</w:t>
+      </w:r>
+      <w:proofErr w:type="spellEnd"/>
+      <w:r>
+        <w:t xml:space="preserve"> reflecting stuff</w:t>
+      </w:r>
+    </w:p>
+    <w:p>
+      <w:r>
+        <w:t xml:space="preserve">-maybe somehow stop </w:t>
+      </w:r>
+      <w:proofErr w:type="spellStart"/>
+      <w:r>
+        <w:t>symmetra</w:t>
+      </w:r>
+      <w:proofErr w:type="spellEnd"/>
+      <w:r>
+        <w:t xml:space="preserve"> from spawning portals out of bounds</w:t>
       </w:r>
     </w:p>
     <w:p>
@@ -218,13 +2445,53 @@
     </w:p>
     <w:p>
       <w:r>
-        <w:t>-could maybe try using resurrect with brigitte instead of changing hero edit: tried it, didn't seem to work as far as I could tell although I'm not a 100% sure I did it correctly</w:t>
+        <w:t xml:space="preserve">-could maybe try using resurrect with </w:t>
+      </w:r>
+      <w:proofErr w:type="spellStart"/>
+      <w:r>
+        <w:t>brigitte</w:t>
+      </w:r>
+      <w:proofErr w:type="spellEnd"/>
+      <w:r>
+        <w:t xml:space="preserve"> instead of changing hero edit: tried it, didn't seem to work as far as I could tell although I'm not a 100% sure I did it correctly</w:t>
       </w:r>
     </w:p>
     <w:p/>
     <w:p>
       <w:r>
-        <w:t>-maybe with zenyatta could create a dummy bot that copies their moves while the actual possessed player is invisible so that the zenyatta can damage their allies, or maybe the zenyatta himself could transform into the enemy hero. Could use force player outline or whatever that is to still make the zen look like an ally.</w:t>
+        <w:t xml:space="preserve">-maybe with </w:t>
+      </w:r>
+      <w:proofErr w:type="spellStart"/>
+      <w:r>
+        <w:t>zenyatta</w:t>
+      </w:r>
+      <w:proofErr w:type="spellEnd"/>
+      <w:r>
+        <w:t xml:space="preserve"> could create a dummy bot that copies their moves while the actual possessed player is invisible so that the </w:t>
+      </w:r>
+      <w:proofErr w:type="spellStart"/>
+      <w:r>
+        <w:t>zenyatta</w:t>
+      </w:r>
+      <w:proofErr w:type="spellEnd"/>
+      <w:r>
+        <w:t xml:space="preserve"> can damage their allies, or maybe the </w:t>
+      </w:r>
+      <w:proofErr w:type="spellStart"/>
+      <w:r>
+        <w:t>zenyatta</w:t>
+      </w:r>
+      <w:proofErr w:type="spellEnd"/>
+      <w:r>
+        <w:t xml:space="preserve"> himself could transform into the enemy hero. Could use force player outline or whatever that is to still make the </w:t>
+      </w:r>
+      <w:proofErr w:type="spellStart"/>
+      <w:r>
+        <w:t>zen</w:t>
+      </w:r>
+      <w:proofErr w:type="spellEnd"/>
+      <w:r>
+        <w:t xml:space="preserve"> look like an ally.</w:t>
       </w:r>
     </w:p>
     <w:p>
@@ -234,12 +2501,60 @@
     </w:p>
     <w:p>
       <w:r>
-        <w:t>-could maybe do the whole thing in a sort of opposite way where the zenyatta just turns into the enemy hero and instead of zen's camera seeing the enemy's perspective, the enemy sees zen's perspective during the possession and the enemy is invisible and phased out like zen is right now. This way I actually wouldn't even have to replicate the move-set like the code currently does. And this way the zen possessing could damage the enemy's team.</w:t>
-      </w:r>
-    </w:p>
-    <w:p>
-      <w:r>
-        <w:t>-maybe a dummy bot would be the best solution so that the zen player won't take all the damage, although maybe that's not necessarily too bad</w:t>
+        <w:t xml:space="preserve">-could maybe do the whole thing in a sort of opposite way where the </w:t>
+      </w:r>
+      <w:proofErr w:type="spellStart"/>
+      <w:r>
+        <w:t>zenyatta</w:t>
+      </w:r>
+      <w:proofErr w:type="spellEnd"/>
+      <w:r>
+        <w:t xml:space="preserve"> just turns into the enemy hero and instead of </w:t>
+      </w:r>
+      <w:proofErr w:type="spellStart"/>
+      <w:r>
+        <w:t>zen's</w:t>
+      </w:r>
+      <w:proofErr w:type="spellEnd"/>
+      <w:r>
+        <w:t xml:space="preserve"> camera seeing the enemy's perspective, the enemy sees </w:t>
+      </w:r>
+      <w:proofErr w:type="spellStart"/>
+      <w:r>
+        <w:t>zen's</w:t>
+      </w:r>
+      <w:proofErr w:type="spellEnd"/>
+      <w:r>
+        <w:t xml:space="preserve"> perspective during the possession and the enemy is invisible and phased out like </w:t>
+      </w:r>
+      <w:proofErr w:type="spellStart"/>
+      <w:r>
+        <w:t>zen</w:t>
+      </w:r>
+      <w:proofErr w:type="spellEnd"/>
+      <w:r>
+        <w:t xml:space="preserve"> is right now. This way I actually wouldn't even have to replicate the move-set like the code currently does. And this way the </w:t>
+      </w:r>
+      <w:proofErr w:type="spellStart"/>
+      <w:r>
+        <w:t>zen</w:t>
+      </w:r>
+      <w:proofErr w:type="spellEnd"/>
+      <w:r>
+        <w:t xml:space="preserve"> possessing could damage the enemy's team.</w:t>
+      </w:r>
+    </w:p>
+    <w:p>
+      <w:r>
+        <w:t xml:space="preserve">-maybe a dummy bot would be the best solution so that the </w:t>
+      </w:r>
+      <w:proofErr w:type="spellStart"/>
+      <w:r>
+        <w:t>zen</w:t>
+      </w:r>
+      <w:proofErr w:type="spellEnd"/>
+      <w:r>
+        <w:t xml:space="preserve"> player won't take all the damage, although maybe that's not necessarily too bad</w:t>
       </w:r>
     </w:p>
     <w:p/>
@@ -256,111 +2571,885 @@
     </w:p>
     <w:p>
       <w:r>
-        <w:t>-could maybe come up with something else for Ana. Soldier's care package already sets cooldowns to 0 edit: probably gonna add speed boost, ult charge and jump boost</w:t>
+        <w:lastRenderedPageBreak/>
+        <w:t xml:space="preserve">-could maybe come up with something else for Ana. Soldier's care package already sets cooldowns to 0 edit: probably </w:t>
+      </w:r>
+      <w:proofErr w:type="spellStart"/>
+      <w:r>
+        <w:t>gonna</w:t>
+      </w:r>
+      <w:proofErr w:type="spellEnd"/>
+      <w:r>
+        <w:t xml:space="preserve"> add speed boost, ult charge and jump boost</w:t>
       </w:r>
     </w:p>
     <w:p/>
     <w:p>
       <w:r>
+        <w:t>-for tracer could maybe speed up projectile speed to make it like made in heaven lol</w:t>
+      </w:r>
+    </w:p>
+    <w:p/>
+    <w:p>
+      <w:r>
+        <w:t>-maybe add some kind of global array that keeps track of all effects and destroys them if the player leaves the match or something or after a certain amount of time</w:t>
+      </w:r>
+    </w:p>
+    <w:p/>
+    <w:p>
+      <w:r>
+        <w:t>-could maybe use is true for any  to check if any of the enemy players has variable set and then set stuff on the event player</w:t>
+      </w:r>
+    </w:p>
+    <w:p/>
+    <w:p>
+      <w:r>
+        <w:t xml:space="preserve">-add dummy bot checks for all </w:t>
+      </w:r>
+      <w:proofErr w:type="spellStart"/>
+      <w:r>
+        <w:t>ults</w:t>
+      </w:r>
+      <w:proofErr w:type="spellEnd"/>
+    </w:p>
+    <w:p/>
+    <w:p>
+      <w:r>
+        <w:t xml:space="preserve">-should maybe set </w:t>
+      </w:r>
+      <w:proofErr w:type="spellStart"/>
+      <w:r>
+        <w:t>pharah's</w:t>
+      </w:r>
+      <w:proofErr w:type="spellEnd"/>
+      <w:r>
+        <w:t xml:space="preserve"> </w:t>
+      </w:r>
+      <w:proofErr w:type="spellStart"/>
+      <w:r>
+        <w:t>hud</w:t>
+      </w:r>
+      <w:proofErr w:type="spellEnd"/>
+      <w:r>
+        <w:t xml:space="preserve"> text during ult into a variable so it is deleted correctly</w:t>
+      </w:r>
+    </w:p>
+    <w:p/>
+    <w:p>
+      <w:r>
+        <w:t xml:space="preserve">-for </w:t>
+      </w:r>
+      <w:proofErr w:type="spellStart"/>
+      <w:r>
+        <w:t>junker</w:t>
+      </w:r>
+      <w:proofErr w:type="spellEnd"/>
+      <w:r>
+        <w:t xml:space="preserve"> queen could make the cooldown reduction change based on the amount of wins too</w:t>
+      </w:r>
+    </w:p>
+    <w:p/>
+    <w:p>
+      <w:pPr>
+        <w:rPr>
+          <w:lang w:val="fi-FI"/>
+        </w:rPr>
+      </w:pPr>
+      <w:r>
+        <w:rPr>
+          <w:lang w:val="fi-FI"/>
+        </w:rPr>
+        <w:t>-</w:t>
+      </w:r>
+      <w:proofErr w:type="spellStart"/>
+      <w:r>
+        <w:rPr>
+          <w:lang w:val="fi-FI"/>
+        </w:rPr>
+        <w:t>could</w:t>
+      </w:r>
+      <w:proofErr w:type="spellEnd"/>
+      <w:r>
+        <w:rPr>
+          <w:lang w:val="fi-FI"/>
+        </w:rPr>
+        <w:t xml:space="preserve"> </w:t>
+      </w:r>
+      <w:proofErr w:type="spellStart"/>
+      <w:r>
+        <w:rPr>
+          <w:lang w:val="fi-FI"/>
+        </w:rPr>
+        <w:t>maybe</w:t>
+      </w:r>
+      <w:proofErr w:type="spellEnd"/>
+      <w:r>
+        <w:rPr>
+          <w:lang w:val="fi-FI"/>
+        </w:rPr>
+        <w:t xml:space="preserve"> </w:t>
+      </w:r>
+      <w:proofErr w:type="spellStart"/>
+      <w:r>
+        <w:rPr>
+          <w:lang w:val="fi-FI"/>
+        </w:rPr>
+        <w:t>make</w:t>
+      </w:r>
+      <w:proofErr w:type="spellEnd"/>
+      <w:r>
+        <w:rPr>
+          <w:lang w:val="fi-FI"/>
+        </w:rPr>
+        <w:t xml:space="preserve"> </w:t>
+      </w:r>
+      <w:proofErr w:type="spellStart"/>
+      <w:r>
+        <w:rPr>
+          <w:lang w:val="fi-FI"/>
+        </w:rPr>
+        <w:t>baptiste’s</w:t>
+      </w:r>
+      <w:proofErr w:type="spellEnd"/>
+      <w:r>
+        <w:rPr>
+          <w:lang w:val="fi-FI"/>
+        </w:rPr>
+        <w:t xml:space="preserve"> </w:t>
+      </w:r>
+      <w:proofErr w:type="spellStart"/>
+      <w:r>
+        <w:rPr>
+          <w:lang w:val="fi-FI"/>
+        </w:rPr>
+        <w:t>amplification</w:t>
+      </w:r>
+      <w:proofErr w:type="spellEnd"/>
+      <w:r>
+        <w:rPr>
+          <w:lang w:val="fi-FI"/>
+        </w:rPr>
+        <w:t xml:space="preserve"> </w:t>
+      </w:r>
+      <w:proofErr w:type="spellStart"/>
+      <w:r>
+        <w:rPr>
+          <w:lang w:val="fi-FI"/>
+        </w:rPr>
+        <w:t>matrix</w:t>
+      </w:r>
+      <w:proofErr w:type="spellEnd"/>
+      <w:r>
+        <w:rPr>
+          <w:lang w:val="fi-FI"/>
+        </w:rPr>
+        <w:t xml:space="preserve"> </w:t>
+      </w:r>
+      <w:proofErr w:type="spellStart"/>
+      <w:r>
+        <w:rPr>
+          <w:lang w:val="fi-FI"/>
+        </w:rPr>
+        <w:t>do</w:t>
+      </w:r>
+      <w:proofErr w:type="spellEnd"/>
+      <w:r>
+        <w:rPr>
+          <w:lang w:val="fi-FI"/>
+        </w:rPr>
+        <w:t xml:space="preserve"> </w:t>
+      </w:r>
+      <w:proofErr w:type="spellStart"/>
+      <w:r>
+        <w:rPr>
+          <w:lang w:val="fi-FI"/>
+        </w:rPr>
+        <w:t>half</w:t>
+      </w:r>
+      <w:proofErr w:type="spellEnd"/>
+      <w:r>
+        <w:rPr>
+          <w:lang w:val="fi-FI"/>
+        </w:rPr>
+        <w:t xml:space="preserve"> </w:t>
+      </w:r>
+      <w:proofErr w:type="spellStart"/>
+      <w:r>
+        <w:rPr>
+          <w:lang w:val="fi-FI"/>
+        </w:rPr>
+        <w:t>damage</w:t>
+      </w:r>
+      <w:proofErr w:type="spellEnd"/>
+      <w:r>
+        <w:rPr>
+          <w:lang w:val="fi-FI"/>
+        </w:rPr>
+        <w:t xml:space="preserve"> </w:t>
+      </w:r>
+      <w:proofErr w:type="spellStart"/>
+      <w:r>
+        <w:rPr>
+          <w:lang w:val="fi-FI"/>
+        </w:rPr>
+        <w:t>or</w:t>
+      </w:r>
+      <w:proofErr w:type="spellEnd"/>
+      <w:r>
+        <w:rPr>
+          <w:lang w:val="fi-FI"/>
+        </w:rPr>
+        <w:t xml:space="preserve"> no </w:t>
+      </w:r>
+      <w:proofErr w:type="spellStart"/>
+      <w:r>
+        <w:rPr>
+          <w:lang w:val="fi-FI"/>
+        </w:rPr>
+        <w:t>damage</w:t>
+      </w:r>
+      <w:proofErr w:type="spellEnd"/>
+      <w:r>
+        <w:rPr>
+          <w:lang w:val="fi-FI"/>
+        </w:rPr>
+        <w:t xml:space="preserve"> </w:t>
+      </w:r>
+      <w:proofErr w:type="spellStart"/>
+      <w:r>
+        <w:rPr>
+          <w:lang w:val="fi-FI"/>
+        </w:rPr>
+        <w:t>from</w:t>
+      </w:r>
+      <w:proofErr w:type="spellEnd"/>
+      <w:r>
+        <w:rPr>
+          <w:lang w:val="fi-FI"/>
+        </w:rPr>
+        <w:t xml:space="preserve"> </w:t>
+      </w:r>
+      <w:proofErr w:type="spellStart"/>
+      <w:r>
+        <w:rPr>
+          <w:lang w:val="fi-FI"/>
+        </w:rPr>
+        <w:t>enemies</w:t>
+      </w:r>
+      <w:proofErr w:type="spellEnd"/>
+      <w:r>
+        <w:rPr>
+          <w:lang w:val="fi-FI"/>
+        </w:rPr>
+        <w:t xml:space="preserve"> </w:t>
+      </w:r>
+      <w:proofErr w:type="spellStart"/>
+      <w:r>
+        <w:rPr>
+          <w:lang w:val="fi-FI"/>
+        </w:rPr>
+        <w:t>that</w:t>
+      </w:r>
+      <w:proofErr w:type="spellEnd"/>
+      <w:r>
+        <w:rPr>
+          <w:lang w:val="fi-FI"/>
+        </w:rPr>
+        <w:t xml:space="preserve"> </w:t>
+      </w:r>
+      <w:proofErr w:type="spellStart"/>
+      <w:r>
+        <w:rPr>
+          <w:lang w:val="fi-FI"/>
+        </w:rPr>
+        <w:t>shoot</w:t>
+      </w:r>
+      <w:proofErr w:type="spellEnd"/>
+      <w:r>
+        <w:rPr>
+          <w:lang w:val="fi-FI"/>
+        </w:rPr>
+        <w:t xml:space="preserve"> </w:t>
+      </w:r>
+      <w:proofErr w:type="spellStart"/>
+      <w:r>
+        <w:rPr>
+          <w:lang w:val="fi-FI"/>
+        </w:rPr>
+        <w:t>through</w:t>
+      </w:r>
+      <w:proofErr w:type="spellEnd"/>
+      <w:r>
+        <w:rPr>
+          <w:lang w:val="fi-FI"/>
+        </w:rPr>
+        <w:t xml:space="preserve"> it, </w:t>
+      </w:r>
+      <w:proofErr w:type="spellStart"/>
+      <w:r>
+        <w:rPr>
+          <w:lang w:val="fi-FI"/>
+        </w:rPr>
+        <w:t>or</w:t>
+      </w:r>
+      <w:proofErr w:type="spellEnd"/>
+      <w:r>
+        <w:rPr>
+          <w:lang w:val="fi-FI"/>
+        </w:rPr>
+        <w:t xml:space="preserve"> </w:t>
+      </w:r>
+      <w:proofErr w:type="spellStart"/>
+      <w:r>
+        <w:rPr>
+          <w:lang w:val="fi-FI"/>
+        </w:rPr>
+        <w:t>would</w:t>
+      </w:r>
+      <w:proofErr w:type="spellEnd"/>
+      <w:r>
+        <w:rPr>
+          <w:lang w:val="fi-FI"/>
+        </w:rPr>
+        <w:t xml:space="preserve"> </w:t>
+      </w:r>
+      <w:proofErr w:type="spellStart"/>
+      <w:r>
+        <w:rPr>
+          <w:lang w:val="fi-FI"/>
+        </w:rPr>
+        <w:t>that</w:t>
+      </w:r>
+      <w:proofErr w:type="spellEnd"/>
+      <w:r>
+        <w:rPr>
+          <w:lang w:val="fi-FI"/>
+        </w:rPr>
+        <w:t xml:space="preserve"> </w:t>
+      </w:r>
+      <w:proofErr w:type="spellStart"/>
+      <w:r>
+        <w:rPr>
+          <w:lang w:val="fi-FI"/>
+        </w:rPr>
+        <w:t>b</w:t>
+      </w:r>
+      <w:r>
+        <w:rPr>
+          <w:lang w:val="fi-FI"/>
+        </w:rPr>
+        <w:t>e</w:t>
+      </w:r>
+      <w:proofErr w:type="spellEnd"/>
+      <w:r>
+        <w:rPr>
+          <w:lang w:val="fi-FI"/>
+        </w:rPr>
+        <w:t xml:space="preserve"> </w:t>
+      </w:r>
+      <w:proofErr w:type="spellStart"/>
+      <w:r>
+        <w:rPr>
+          <w:lang w:val="fi-FI"/>
+        </w:rPr>
+        <w:t>too</w:t>
+      </w:r>
+      <w:proofErr w:type="spellEnd"/>
+      <w:r>
+        <w:rPr>
+          <w:lang w:val="fi-FI"/>
+        </w:rPr>
+        <w:t xml:space="preserve"> </w:t>
+      </w:r>
+      <w:proofErr w:type="spellStart"/>
+      <w:r>
+        <w:rPr>
+          <w:lang w:val="fi-FI"/>
+        </w:rPr>
+        <w:t>weak</w:t>
+      </w:r>
+      <w:proofErr w:type="spellEnd"/>
+      <w:r>
+        <w:rPr>
+          <w:lang w:val="fi-FI"/>
+        </w:rPr>
+        <w:t xml:space="preserve">, </w:t>
+      </w:r>
+      <w:proofErr w:type="spellStart"/>
+      <w:r>
+        <w:rPr>
+          <w:lang w:val="fi-FI"/>
+        </w:rPr>
+        <w:t>or</w:t>
+      </w:r>
+      <w:proofErr w:type="spellEnd"/>
+      <w:r>
+        <w:rPr>
+          <w:lang w:val="fi-FI"/>
+        </w:rPr>
+        <w:t xml:space="preserve"> </w:t>
+      </w:r>
+      <w:proofErr w:type="spellStart"/>
+      <w:r>
+        <w:rPr>
+          <w:lang w:val="fi-FI"/>
+        </w:rPr>
+        <w:t>maybe</w:t>
+      </w:r>
+      <w:proofErr w:type="spellEnd"/>
+      <w:r>
+        <w:rPr>
+          <w:lang w:val="fi-FI"/>
+        </w:rPr>
+        <w:t xml:space="preserve"> </w:t>
+      </w:r>
+      <w:proofErr w:type="spellStart"/>
+      <w:r>
+        <w:rPr>
+          <w:lang w:val="fi-FI"/>
+        </w:rPr>
+        <w:t>could</w:t>
+      </w:r>
+      <w:proofErr w:type="spellEnd"/>
+      <w:r>
+        <w:rPr>
+          <w:lang w:val="fi-FI"/>
+        </w:rPr>
+        <w:t xml:space="preserve"> </w:t>
+      </w:r>
+      <w:proofErr w:type="spellStart"/>
+      <w:r>
+        <w:rPr>
+          <w:lang w:val="fi-FI"/>
+        </w:rPr>
+        <w:t>spawn</w:t>
+      </w:r>
+      <w:proofErr w:type="spellEnd"/>
+      <w:r>
+        <w:rPr>
+          <w:lang w:val="fi-FI"/>
+        </w:rPr>
+        <w:t xml:space="preserve"> </w:t>
+      </w:r>
+      <w:proofErr w:type="spellStart"/>
+      <w:r>
+        <w:rPr>
+          <w:lang w:val="fi-FI"/>
+        </w:rPr>
+        <w:t>multiple</w:t>
+      </w:r>
+      <w:proofErr w:type="spellEnd"/>
+      <w:r>
+        <w:rPr>
+          <w:lang w:val="fi-FI"/>
+        </w:rPr>
+        <w:t xml:space="preserve"> </w:t>
+      </w:r>
+      <w:proofErr w:type="spellStart"/>
+      <w:r>
+        <w:rPr>
+          <w:lang w:val="fi-FI"/>
+        </w:rPr>
+        <w:t>matrixes</w:t>
+      </w:r>
+      <w:proofErr w:type="spellEnd"/>
+      <w:r>
+        <w:rPr>
+          <w:lang w:val="fi-FI"/>
+        </w:rPr>
+        <w:t xml:space="preserve"> </w:t>
+      </w:r>
+      <w:proofErr w:type="spellStart"/>
+      <w:r>
+        <w:rPr>
+          <w:lang w:val="fi-FI"/>
+        </w:rPr>
+        <w:t>with</w:t>
+      </w:r>
+      <w:proofErr w:type="spellEnd"/>
+      <w:r>
+        <w:rPr>
+          <w:lang w:val="fi-FI"/>
+        </w:rPr>
+        <w:t xml:space="preserve"> </w:t>
+      </w:r>
+      <w:proofErr w:type="spellStart"/>
+      <w:r>
+        <w:rPr>
+          <w:lang w:val="fi-FI"/>
+        </w:rPr>
+        <w:t>dummy</w:t>
+      </w:r>
+      <w:proofErr w:type="spellEnd"/>
+      <w:r>
+        <w:rPr>
+          <w:lang w:val="fi-FI"/>
+        </w:rPr>
+        <w:t xml:space="preserve"> </w:t>
+      </w:r>
+      <w:proofErr w:type="spellStart"/>
+      <w:r>
+        <w:rPr>
+          <w:lang w:val="fi-FI"/>
+        </w:rPr>
+        <w:t>bots</w:t>
+      </w:r>
+      <w:proofErr w:type="spellEnd"/>
+      <w:r>
+        <w:rPr>
+          <w:lang w:val="fi-FI"/>
+        </w:rPr>
+        <w:t xml:space="preserve"> </w:t>
+      </w:r>
+      <w:proofErr w:type="spellStart"/>
+      <w:r>
+        <w:rPr>
+          <w:lang w:val="fi-FI"/>
+        </w:rPr>
+        <w:t>that</w:t>
+      </w:r>
+      <w:proofErr w:type="spellEnd"/>
+      <w:r>
+        <w:rPr>
+          <w:lang w:val="fi-FI"/>
+        </w:rPr>
+        <w:t xml:space="preserve"> </w:t>
+      </w:r>
+      <w:proofErr w:type="spellStart"/>
+      <w:r>
+        <w:rPr>
+          <w:lang w:val="fi-FI"/>
+        </w:rPr>
+        <w:t>stack</w:t>
+      </w:r>
+      <w:proofErr w:type="spellEnd"/>
+      <w:r>
+        <w:rPr>
+          <w:lang w:val="fi-FI"/>
+        </w:rPr>
+        <w:t>?</w:t>
+      </w:r>
+    </w:p>
+    <w:p/>
+    <w:p>
+      <w:pPr>
+        <w:rPr>
+          <w:lang w:val="fi-FI"/>
+        </w:rPr>
+      </w:pPr>
+      <w:r>
+        <w:rPr>
+          <w:lang w:val="fi-FI"/>
+        </w:rPr>
+        <w:t>-</w:t>
+      </w:r>
+      <w:proofErr w:type="spellStart"/>
+      <w:r>
+        <w:rPr>
+          <w:lang w:val="fi-FI"/>
+        </w:rPr>
+        <w:t>maybe</w:t>
+      </w:r>
+      <w:proofErr w:type="spellEnd"/>
+      <w:r>
+        <w:rPr>
+          <w:lang w:val="fi-FI"/>
+        </w:rPr>
+        <w:t xml:space="preserve"> </w:t>
+      </w:r>
+      <w:proofErr w:type="spellStart"/>
+      <w:r>
+        <w:rPr>
+          <w:lang w:val="fi-FI"/>
+        </w:rPr>
+        <w:t>move</w:t>
+      </w:r>
+      <w:proofErr w:type="spellEnd"/>
+      <w:r>
+        <w:rPr>
+          <w:lang w:val="fi-FI"/>
+        </w:rPr>
+        <w:t xml:space="preserve"> </w:t>
+      </w:r>
+      <w:proofErr w:type="spellStart"/>
+      <w:r>
+        <w:rPr>
+          <w:lang w:val="fi-FI"/>
+        </w:rPr>
+        <w:t>comments</w:t>
+      </w:r>
+      <w:proofErr w:type="spellEnd"/>
+      <w:r>
+        <w:rPr>
+          <w:lang w:val="fi-FI"/>
+        </w:rPr>
+        <w:t xml:space="preserve"> </w:t>
+      </w:r>
+      <w:proofErr w:type="spellStart"/>
+      <w:r>
+        <w:rPr>
+          <w:lang w:val="fi-FI"/>
+        </w:rPr>
+        <w:t>from</w:t>
+      </w:r>
+      <w:proofErr w:type="spellEnd"/>
+      <w:r>
+        <w:rPr>
+          <w:lang w:val="fi-FI"/>
+        </w:rPr>
+        <w:t xml:space="preserve"> </w:t>
+      </w:r>
+      <w:proofErr w:type="spellStart"/>
+      <w:r>
+        <w:rPr>
+          <w:lang w:val="fi-FI"/>
+        </w:rPr>
+        <w:t>workshop.codes</w:t>
+      </w:r>
+      <w:proofErr w:type="spellEnd"/>
+      <w:r>
+        <w:rPr>
+          <w:lang w:val="fi-FI"/>
+        </w:rPr>
+        <w:t xml:space="preserve"> to </w:t>
+      </w:r>
+      <w:proofErr w:type="spellStart"/>
+      <w:r>
+        <w:rPr>
+          <w:lang w:val="fi-FI"/>
+        </w:rPr>
+        <w:t>here</w:t>
+      </w:r>
+      <w:proofErr w:type="spellEnd"/>
+      <w:r>
+        <w:rPr>
+          <w:lang w:val="fi-FI"/>
+        </w:rPr>
+        <w:t xml:space="preserve"> </w:t>
+      </w:r>
+      <w:proofErr w:type="spellStart"/>
+      <w:r>
+        <w:rPr>
+          <w:lang w:val="fi-FI"/>
+        </w:rPr>
+        <w:t>since</w:t>
+      </w:r>
+      <w:proofErr w:type="spellEnd"/>
+      <w:r>
+        <w:rPr>
+          <w:lang w:val="fi-FI"/>
+        </w:rPr>
+        <w:t xml:space="preserve"> </w:t>
+      </w:r>
+      <w:proofErr w:type="spellStart"/>
+      <w:r>
+        <w:rPr>
+          <w:lang w:val="fi-FI"/>
+        </w:rPr>
+        <w:t>they</w:t>
+      </w:r>
+      <w:proofErr w:type="spellEnd"/>
+      <w:r>
+        <w:rPr>
+          <w:lang w:val="fi-FI"/>
+        </w:rPr>
+        <w:t xml:space="preserve"> </w:t>
+      </w:r>
+      <w:proofErr w:type="spellStart"/>
+      <w:r>
+        <w:rPr>
+          <w:lang w:val="fi-FI"/>
+        </w:rPr>
+        <w:t>don’t</w:t>
+      </w:r>
+      <w:proofErr w:type="spellEnd"/>
+      <w:r>
+        <w:rPr>
+          <w:lang w:val="fi-FI"/>
+        </w:rPr>
+        <w:t xml:space="preserve"> </w:t>
+      </w:r>
+      <w:proofErr w:type="spellStart"/>
+      <w:r>
+        <w:rPr>
+          <w:lang w:val="fi-FI"/>
+        </w:rPr>
+        <w:t>get</w:t>
+      </w:r>
+      <w:proofErr w:type="spellEnd"/>
+      <w:r>
+        <w:rPr>
+          <w:lang w:val="fi-FI"/>
+        </w:rPr>
+        <w:t xml:space="preserve"> </w:t>
+      </w:r>
+      <w:proofErr w:type="spellStart"/>
+      <w:r>
+        <w:rPr>
+          <w:lang w:val="fi-FI"/>
+        </w:rPr>
+        <w:t>copypasted</w:t>
+      </w:r>
+      <w:proofErr w:type="spellEnd"/>
+      <w:r>
+        <w:rPr>
+          <w:lang w:val="fi-FI"/>
+        </w:rPr>
+        <w:t xml:space="preserve"> </w:t>
+      </w:r>
+      <w:proofErr w:type="spellStart"/>
+      <w:r>
+        <w:rPr>
+          <w:lang w:val="fi-FI"/>
+        </w:rPr>
+        <w:t>over</w:t>
+      </w:r>
+      <w:proofErr w:type="spellEnd"/>
+      <w:r>
+        <w:rPr>
+          <w:lang w:val="fi-FI"/>
+        </w:rPr>
+        <w:t xml:space="preserve"> </w:t>
+      </w:r>
+      <w:proofErr w:type="spellStart"/>
+      <w:r>
+        <w:rPr>
+          <w:lang w:val="fi-FI"/>
+        </w:rPr>
+        <w:t>from</w:t>
+      </w:r>
+      <w:proofErr w:type="spellEnd"/>
+      <w:r>
+        <w:rPr>
+          <w:lang w:val="fi-FI"/>
+        </w:rPr>
+        <w:t xml:space="preserve"> </w:t>
+      </w:r>
+      <w:proofErr w:type="spellStart"/>
+      <w:r>
+        <w:rPr>
+          <w:lang w:val="fi-FI"/>
+        </w:rPr>
+        <w:t>compiling</w:t>
+      </w:r>
+      <w:proofErr w:type="spellEnd"/>
+    </w:p>
+    <w:p>
+      <w:pPr>
+        <w:rPr>
+          <w:lang w:val="fi-FI"/>
+        </w:rPr>
+      </w:pPr>
+    </w:p>
+    <w:p>
+      <w:pPr>
+        <w:rPr>
+          <w:lang w:val="fi-FI"/>
+        </w:rPr>
+      </w:pPr>
+    </w:p>
+    <w:p>
+      <w:pPr>
+        <w:rPr>
+          <w:lang w:val="fi-FI"/>
+        </w:rPr>
+      </w:pPr>
+      <w:r>
+        <w:rPr>
+          <w:lang w:val="fi-FI"/>
+        </w:rPr>
+        <w:t>USING THE CURRENT GRAVITIES CODE DOESN’T NECESSARILY HELP ALL THAT MUCH</w:t>
+      </w:r>
+      <w:r>
+        <w:rPr>
+          <w:lang w:val="fi-FI"/>
+        </w:rPr>
+        <w:t xml:space="preserve"> RIGHT NOW</w:t>
+      </w:r>
+      <w:r>
+        <w:rPr>
+          <w:lang w:val="fi-FI"/>
+        </w:rPr>
+        <w:t xml:space="preserve"> SINCE I WAS SETTING GRAVITY JUST STRAIGHT TO ZERO WITH MANY ABILITIES ANYWAY SO IT’S NOT LIKE YOU NEED TO ADD OR SUBTRACT THAT MUCH AND YOU’D STILL PROBABLY HAVE TO REAPPLY THAT ZERO GRAVITY FOR SOMETHING LIKE PHARAH’S ULT IF SHE ENTERS AND LEAVES SIGMA’S GRAVITY ZONE. COULD POTENTIALLY DO THE ZERO GRAVITY BY SUBTRACTING GRAVITY AS WELL OR JUST GET RID OF THE CURRENT GRAVITIES AND SPEEDS AND JUST MAYBE ADD SOME CONDITIONS WHEN GRAVITIES ARE BEING APPLIED DURING DIFFERENT ULTIMATES</w:t>
+      </w:r>
+    </w:p>
+    <w:p>
+      <w:pPr>
+        <w:rPr>
+          <w:lang w:val="fi-FI"/>
+        </w:rPr>
+      </w:pPr>
+    </w:p>
+    <w:p>
+      <w:pPr>
+        <w:rPr>
+          <w:lang w:val="fi-FI"/>
+        </w:rPr>
+      </w:pPr>
+    </w:p>
+    <w:p>
+      <w:pPr>
+        <w:rPr>
+          <w:lang w:val="fi-FI"/>
+        </w:rPr>
+      </w:pPr>
+    </w:p>
+    <w:p>
+      <w:proofErr w:type="spellStart"/>
+      <w:r>
         <w:lastRenderedPageBreak/>
-        <w:t>-for tracer could maybe speed up projectile speed to make it like made in heaven lol</w:t>
-      </w:r>
-    </w:p>
-    <w:p/>
-    <w:p>
-      <w:r>
-        <w:t>-maybe add some kind of global array that keeps track of all effects and destroys them if the player leaves the match or something or after a certain amount of time</w:t>
-      </w:r>
-    </w:p>
-    <w:p/>
-    <w:p>
-      <w:r>
-        <w:t>-could maybe use is true for any  to check if any of the enemy players has variable set and then set stuff on the event player</w:t>
-      </w:r>
-    </w:p>
-    <w:p/>
-    <w:p>
-      <w:r>
-        <w:t>-add dummy bot checks for all ults</w:t>
-      </w:r>
-    </w:p>
-    <w:p/>
-    <w:p>
-      <w:r>
-        <w:t>-should maybe set pharah's hud text during ult into a variable so it is deleted correctly</w:t>
-      </w:r>
-    </w:p>
-    <w:p/>
-    <w:p>
-      <w:r>
-        <w:t>-for junker queen could make the cooldown reduction change based on the amount of wins too</w:t>
-      </w:r>
-    </w:p>
-    <w:p/>
-    <w:p>
-      <w:pPr>
-        <w:rPr>
-          <w:lang w:val="fi-FI"/>
-        </w:rPr>
-      </w:pPr>
-      <w:r>
-        <w:rPr>
-          <w:lang w:val="fi-FI"/>
-        </w:rPr>
-        <w:t>-could maybe make baptiste’s amplification matrix do half damage or no damage from enemies that shoot through it, or would that b</w:t>
-      </w:r>
-      <w:r>
-        <w:rPr>
-          <w:lang w:val="fi-FI"/>
-        </w:rPr>
-        <w:t xml:space="preserve">e </w:t>
-      </w:r>
-      <w:r>
-        <w:rPr>
-          <w:lang w:val="fi-FI"/>
-        </w:rPr>
-        <w:t>too weak</w:t>
-      </w:r>
-      <w:r>
-        <w:rPr>
-          <w:lang w:val="fi-FI"/>
-        </w:rPr>
-        <w:t>, or maybe could spawn multiple matrixes with dummy bots that stack?</w:t>
-      </w:r>
-    </w:p>
-    <w:p/>
-    <w:p>
-      <w:pPr>
-        <w:rPr>
-          <w:lang w:val="fi-FI"/>
-        </w:rPr>
-      </w:pPr>
-      <w:r>
-        <w:rPr>
-          <w:lang w:val="fi-FI"/>
-        </w:rPr>
-        <w:t>-maybe move comments from workshop.codes to here since they don’t get copypasted over from compiling</w:t>
-      </w:r>
-    </w:p>
-    <w:p/>
-    <w:p>
-      <w:r>
-        <w:t>Usingcustomult subroutine, might need to remove some stuff from it that doesn't affect all heroes with custom ults:</w:t>
-      </w:r>
-    </w:p>
-    <w:p>
-      <w:r>
-        <w:t>Destroy Effect(Event Player.UltEffect);</w:t>
-      </w:r>
-    </w:p>
-    <w:p>
-      <w:r>
-        <w:t xml:space="preserve">        Event Player.UsingCustomUlt = null;</w:t>
-      </w:r>
-    </w:p>
-    <w:p>
-      <w:r>
-        <w:t xml:space="preserve">        Destroy HUD Text(Event Player.UltReadyText);</w:t>
+        <w:t>Usingcustomult</w:t>
+      </w:r>
+      <w:proofErr w:type="spellEnd"/>
+      <w:r>
+        <w:t xml:space="preserve"> subroutine, might need to remove some stuff from it that doesn't affect all heroes with custom </w:t>
+      </w:r>
+      <w:proofErr w:type="spellStart"/>
+      <w:r>
+        <w:t>ults</w:t>
+      </w:r>
+      <w:proofErr w:type="spellEnd"/>
+      <w:r>
+        <w:t>:</w:t>
+      </w:r>
+    </w:p>
+    <w:p>
+      <w:r>
+        <w:t xml:space="preserve">Destroy Effect(Event </w:t>
+      </w:r>
+      <w:proofErr w:type="spellStart"/>
+      <w:r>
+        <w:t>Player.UltEffect</w:t>
+      </w:r>
+      <w:proofErr w:type="spellEnd"/>
+      <w:r>
+        <w:t>);</w:t>
+      </w:r>
+    </w:p>
+    <w:p>
+      <w:r>
+        <w:t xml:space="preserve">        Event </w:t>
+      </w:r>
+      <w:proofErr w:type="spellStart"/>
+      <w:r>
+        <w:t>Player.UsingCustomUlt</w:t>
+      </w:r>
+      <w:proofErr w:type="spellEnd"/>
+      <w:r>
+        <w:t xml:space="preserve"> = null;</w:t>
+      </w:r>
+    </w:p>
+    <w:p>
+      <w:r>
+        <w:t xml:space="preserve">        Destroy HUD Text(Event </w:t>
+      </w:r>
+      <w:proofErr w:type="spellStart"/>
+      <w:r>
+        <w:t>Player.UltReadyText</w:t>
+      </w:r>
+      <w:proofErr w:type="spellEnd"/>
+      <w:r>
+        <w:t>);</w:t>
       </w:r>
     </w:p>
     <w:p>
@@ -369,7 +3458,15 @@
       </w:r>
       <w:r>
         <w:tab/>
-        <w:t>Event Player.UltReadyText = Null;</w:t>
+        <w:t xml:space="preserve">Event </w:t>
+      </w:r>
+      <w:proofErr w:type="spellStart"/>
+      <w:r>
+        <w:t>Player.UltReadyText</w:t>
+      </w:r>
+      <w:proofErr w:type="spellEnd"/>
+      <w:r>
+        <w:t xml:space="preserve"> = Null;</w:t>
       </w:r>
     </w:p>
     <w:p>
@@ -387,7 +3484,15 @@
       </w:r>
       <w:r>
         <w:tab/>
-        <w:t>Event Player.B = Null;</w:t>
+        <w:t xml:space="preserve">Event </w:t>
+      </w:r>
+      <w:proofErr w:type="spellStart"/>
+      <w:r>
+        <w:t>Player.B</w:t>
+      </w:r>
+      <w:proofErr w:type="spellEnd"/>
+      <w:r>
+        <w:t xml:space="preserve"> = Null;</w:t>
       </w:r>
     </w:p>
     <w:p>
@@ -405,7 +3510,15 @@
       </w:r>
       <w:r>
         <w:tab/>
-        <w:t>Event Player.G = 0;</w:t>
+        <w:t xml:space="preserve">Event </w:t>
+      </w:r>
+      <w:proofErr w:type="spellStart"/>
+      <w:r>
+        <w:t>Player.G</w:t>
+      </w:r>
+      <w:proofErr w:type="spellEnd"/>
+      <w:r>
+        <w:t xml:space="preserve"> = 0;</w:t>
       </w:r>
     </w:p>
     <w:p>
@@ -428,7 +3541,6 @@
     </w:p>
     <w:p>
       <w:r>
-        <w:lastRenderedPageBreak/>
         <w:tab/>
       </w:r>
       <w:r>
@@ -460,7 +3572,15 @@
       </w:r>
       <w:r>
         <w:tab/>
-        <w:t>Destroy Effect(Event Player.Y);</w:t>
+        <w:t xml:space="preserve">Destroy Effect(Event </w:t>
+      </w:r>
+      <w:proofErr w:type="spellStart"/>
+      <w:r>
+        <w:t>Player.Y</w:t>
+      </w:r>
+      <w:proofErr w:type="spellEnd"/>
+      <w:r>
+        <w:t>);</w:t>
       </w:r>
     </w:p>
     <w:p>
@@ -469,7 +3589,15 @@
       </w:r>
       <w:r>
         <w:tab/>
-        <w:t>Event Player.Y = 0;</w:t>
+        <w:t xml:space="preserve">Event </w:t>
+      </w:r>
+      <w:proofErr w:type="spellStart"/>
+      <w:r>
+        <w:t>Player.Y</w:t>
+      </w:r>
+      <w:proofErr w:type="spellEnd"/>
+      <w:r>
+        <w:t xml:space="preserve"> = 0;</w:t>
       </w:r>
     </w:p>
     <w:p>

</xml_diff>

<commit_message>
Junker Queen rework with decaying buffs
Also added cooldown scaling. The size of the player and the number of rage effects is also now scaled based on the number of players hit rather than just wins.
</commit_message>
<xml_diff>
--- a/known issues and stuff to do.docx
+++ b/known issues and stuff to do.docx
@@ -267,6 +267,26 @@
       </w:r>
     </w:p>
     <w:p>
+      <w:pPr>
+        <w:rPr>
+          <w:lang w:val="fi-FI"/>
+        </w:rPr>
+      </w:pPr>
+    </w:p>
+    <w:p>
+      <w:pPr>
+        <w:rPr>
+          <w:lang w:val="fi-FI"/>
+        </w:rPr>
+      </w:pPr>
+      <w:r>
+        <w:rPr>
+          <w:lang w:val="fi-FI"/>
+        </w:rPr>
+        <w:t xml:space="preserve">-symmetra’s portals effects disappear when swapping team, but the portal positions can still teleport players. Could potentially make Sym’s code trigger from her side so that once she leaves she won’t teleport players anymore. Or figure out some way to reset things </w:t>
+      </w:r>
+    </w:p>
+    <w:p>
       <w:r>
         <w:t>Stuff to add/change:</w:t>
       </w:r>
@@ -304,11 +324,8 @@
     </w:p>
     <w:p>
       <w:r>
-        <w:t xml:space="preserve">-could maybe do the whole thing in a sort of opposite way where the zenyatta just turns into the enemy hero and instead of zen's camera seeing the enemy's perspective, the enemy sees zen's perspective during the possession and the enemy is invisible and phased out like zen is right now. </w:t>
-      </w:r>
-      <w:r>
         <w:lastRenderedPageBreak/>
-        <w:t>This way I actually wouldn't even have to replicate the move-set like the code currently does. And this way the zen possessing could damage the enemy's team.</w:t>
+        <w:t>-could maybe do the whole thing in a sort of opposite way where the zenyatta just turns into the enemy hero and instead of zen's camera seeing the enemy's perspective, the enemy sees zen's perspective during the possession and the enemy is invisible and phased out like zen is right now. This way I actually wouldn't even have to replicate the move-set like the code currently does. And this way the zen possessing could damage the enemy's team.</w:t>
       </w:r>
     </w:p>
     <w:p>
@@ -432,6 +449,7 @@
         <w:rPr>
           <w:lang w:val="fi-FI"/>
         </w:rPr>
+        <w:lastRenderedPageBreak/>
         <w:t>-</w:t>
       </w:r>
       <w:r>
@@ -660,6 +678,7 @@
     </w:p>
     <w:p>
       <w:r>
+        <w:lastRenderedPageBreak/>
         <w:tab/>
       </w:r>
       <w:r>

</xml_diff>

<commit_message>
Junker queen global arena reset and timer
Made it so that all players in the arena should be teleported back after a timer runs out. Also did add some stuff for multiple Junker Queens in one game, but it's still a bit buggy. Tested some stuff with Wrecking Ball's ult.
</commit_message>
<xml_diff>
--- a/known issues and stuff to do.docx
+++ b/known issues and stuff to do.docx
@@ -287,6 +287,39 @@
       </w:r>
     </w:p>
     <w:p>
+      <w:pPr>
+        <w:rPr>
+          <w:lang w:val="fi-FI"/>
+        </w:rPr>
+      </w:pPr>
+    </w:p>
+    <w:p>
+      <w:pPr>
+        <w:rPr>
+          <w:lang w:val="fi-FI"/>
+        </w:rPr>
+      </w:pPr>
+      <w:r>
+        <w:rPr>
+          <w:lang w:val="fi-FI"/>
+        </w:rPr>
+        <w:t>-multiple junker queens ulting kinda bugs out in several ways right now though it usually doesn’t do anything gamebreaking at least.</w:t>
+      </w:r>
+    </w:p>
+    <w:p>
+      <w:pPr>
+        <w:rPr>
+          <w:lang w:val="fi-FI"/>
+        </w:rPr>
+      </w:pPr>
+      <w:r>
+        <w:rPr>
+          <w:lang w:val="fi-FI"/>
+        </w:rPr>
+        <w:t>-mercy can resurrect enemies with vanilla mechanics when they are in junker’s arena, but the code doesn’t really account for that and treats them as dead anyway</w:t>
+      </w:r>
+    </w:p>
+    <w:p>
       <w:r>
         <w:t>Stuff to add/change:</w:t>
       </w:r>
@@ -324,7 +357,6 @@
     </w:p>
     <w:p>
       <w:r>
-        <w:lastRenderedPageBreak/>
         <w:t>-could maybe do the whole thing in a sort of opposite way where the zenyatta just turns into the enemy hero and instead of zen's camera seeing the enemy's perspective, the enemy sees zen's perspective during the possession and the enemy is invisible and phased out like zen is right now. This way I actually wouldn't even have to replicate the move-set like the code currently does. And this way the zen possessing could damage the enemy's team.</w:t>
       </w:r>
     </w:p>
@@ -397,6 +429,7 @@
         <w:rPr>
           <w:lang w:val="fi-FI"/>
         </w:rPr>
+        <w:lastRenderedPageBreak/>
         <w:t>-could maybe make baptiste’s amplification matrix do half damage or no damage from enemies that shoot through it, or would that b</w:t>
       </w:r>
       <w:r>
@@ -449,172 +482,192 @@
         <w:rPr>
           <w:lang w:val="fi-FI"/>
         </w:rPr>
+        <w:t>-</w:t>
+      </w:r>
+      <w:r>
+        <w:rPr>
+          <w:lang w:val="fi-FI"/>
+        </w:rPr>
+        <w:t>junker queen adds new health pools and damage modifications when using her ult. Could maybe just add one then change its values.</w:t>
+      </w:r>
+    </w:p>
+    <w:p>
+      <w:pPr>
+        <w:rPr>
+          <w:lang w:val="fi-FI"/>
+        </w:rPr>
+      </w:pPr>
+    </w:p>
+    <w:p>
+      <w:pPr>
+        <w:rPr>
+          <w:lang w:val="fi-FI"/>
+        </w:rPr>
+      </w:pPr>
+      <w:r>
+        <w:rPr>
+          <w:lang w:val="fi-FI"/>
+        </w:rPr>
+        <w:t>-could maybe make lucio’s ult more supportive, maybe add more temp health when the beat drops though you can only add so many health pools</w:t>
+      </w:r>
+      <w:r>
+        <w:rPr>
+          <w:lang w:val="fi-FI"/>
+        </w:rPr>
+        <w:t xml:space="preserve"> at a time</w:t>
+      </w:r>
+      <w:r>
+        <w:rPr>
+          <w:lang w:val="fi-FI"/>
+        </w:rPr>
+        <w:t>. Could also maybe just do the emoting thing.</w:t>
+      </w:r>
+    </w:p>
+    <w:p>
+      <w:pPr>
+        <w:rPr>
+          <w:lang w:val="fi-FI"/>
+        </w:rPr>
+      </w:pPr>
+    </w:p>
+    <w:p>
+      <w:pPr>
+        <w:rPr>
+          <w:lang w:val="fi-FI"/>
+        </w:rPr>
+      </w:pPr>
+      <w:r>
+        <w:rPr>
+          <w:lang w:val="fi-FI"/>
+        </w:rPr>
+        <w:t>-maybe make wrecking ball’s ult turn him really small</w:t>
+      </w:r>
+    </w:p>
+    <w:p>
+      <w:pPr>
+        <w:rPr>
+          <w:lang w:val="fi-FI"/>
+        </w:rPr>
+      </w:pPr>
+    </w:p>
+    <w:p>
+      <w:pPr>
+        <w:rPr>
+          <w:strike/>
+          <w:lang w:val="fi-FI"/>
+        </w:rPr>
+      </w:pPr>
+      <w:r>
+        <w:rPr>
+          <w:strike/>
+          <w:lang w:val="fi-FI"/>
+        </w:rPr>
+        <w:t>USING THE CURRENT GRAVITIES CODE DOESN’T NECESSARILY HELP ALL THAT MUCH</w:t>
+      </w:r>
+      <w:r>
+        <w:rPr>
+          <w:strike/>
+          <w:lang w:val="fi-FI"/>
+        </w:rPr>
+        <w:t xml:space="preserve"> RIGHT NOW</w:t>
+      </w:r>
+      <w:r>
+        <w:rPr>
+          <w:strike/>
+          <w:lang w:val="fi-FI"/>
+        </w:rPr>
+        <w:t xml:space="preserve"> SINCE I WAS SETTING GRAVITY JUST STRAIGHT TO ZERO WITH MANY ABILITIES ANYWAY SO IT’S NOT LIKE YOU NEED TO ADD OR SUBTRACT THAT MUCH AND YOU’D STILL PROBABLY HAVE TO REAPPLY THAT ZERO GRAVITY FOR SOMETHING LIKE PHARAH’S ULT IF SHE ENTERS AND LEAVES SIGMA’S GRAVITY ZONE. COULD POTENTIALLY DO THE ZERO GRAVITY BY SUBTRACTING GRAVITY AS WELL OR JUST GET RID OF THE CURRENT GRAVITIES AND SPEEDS AND JUST MAYBE ADD SOME CONDITIONS WHEN GRAVITIES ARE BEING APPLIED DURING DIFFERENT ULTIMATES</w:t>
+      </w:r>
+    </w:p>
+    <w:p>
+      <w:pPr>
+        <w:rPr>
+          <w:lang w:val="fi-FI"/>
+        </w:rPr>
+      </w:pPr>
+    </w:p>
+    <w:p>
+      <w:pPr>
+        <w:rPr>
+          <w:lang w:val="fi-FI"/>
+        </w:rPr>
+      </w:pPr>
+    </w:p>
+    <w:p>
+      <w:pPr>
+        <w:rPr>
+          <w:lang w:val="fi-FI"/>
+        </w:rPr>
+      </w:pPr>
+    </w:p>
+    <w:p>
+      <w:r>
+        <w:t>Usingcustomult subroutine, might need to remove some stuff from it that doesn't affect all heroes with custom ults:</w:t>
+      </w:r>
+    </w:p>
+    <w:p>
+      <w:r>
+        <w:t>Destroy Effect(Event Player.UltEffect);</w:t>
+      </w:r>
+    </w:p>
+    <w:p>
+      <w:r>
+        <w:t xml:space="preserve">        Event Player.UsingCustomUlt = null;</w:t>
+      </w:r>
+    </w:p>
+    <w:p>
+      <w:r>
+        <w:t xml:space="preserve">        Destroy HUD Text(Event Player.UltReadyText);</w:t>
+      </w:r>
+    </w:p>
+    <w:p>
+      <w:r>
+        <w:tab/>
+      </w:r>
+      <w:r>
+        <w:tab/>
+        <w:t>Event Player.UltReadyText = Null;</w:t>
+      </w:r>
+    </w:p>
+    <w:p>
+      <w:r>
+        <w:tab/>
+      </w:r>
+      <w:r>
+        <w:tab/>
+        <w:t>Set Ultimate Ability Enabled(Event Player, True);</w:t>
+      </w:r>
+    </w:p>
+    <w:p>
+      <w:r>
+        <w:tab/>
+      </w:r>
+      <w:r>
+        <w:tab/>
+        <w:t>Event Player.B = Null;</w:t>
+      </w:r>
+    </w:p>
+    <w:p>
+      <w:r>
+        <w:tab/>
+      </w:r>
+      <w:r>
+        <w:tab/>
+        <w:t>Stop Chasing Player Variable(Event Player, G);</w:t>
+      </w:r>
+    </w:p>
+    <w:p>
+      <w:r>
+        <w:tab/>
+      </w:r>
+      <w:r>
+        <w:tab/>
+        <w:t>Event Player.G = 0;</w:t>
+      </w:r>
+    </w:p>
+    <w:p>
+      <w:r>
         <w:lastRenderedPageBreak/>
-        <w:t>-</w:t>
-      </w:r>
-      <w:r>
-        <w:rPr>
-          <w:lang w:val="fi-FI"/>
-        </w:rPr>
-        <w:t>junker queen adds new health pools and damage modifications when using her ult. Could maybe just add one then change its values.</w:t>
-      </w:r>
-    </w:p>
-    <w:p>
-      <w:pPr>
-        <w:rPr>
-          <w:lang w:val="fi-FI"/>
-        </w:rPr>
-      </w:pPr>
-    </w:p>
-    <w:p>
-      <w:pPr>
-        <w:rPr>
-          <w:lang w:val="fi-FI"/>
-        </w:rPr>
-      </w:pPr>
-      <w:r>
-        <w:rPr>
-          <w:lang w:val="fi-FI"/>
-        </w:rPr>
-        <w:t>-could maybe make lucio’s ult more supportive, maybe add more temp health when the beat drops though you can only add so many health pools</w:t>
-      </w:r>
-      <w:r>
-        <w:rPr>
-          <w:lang w:val="fi-FI"/>
-        </w:rPr>
-        <w:t xml:space="preserve"> at a time</w:t>
-      </w:r>
-      <w:r>
-        <w:rPr>
-          <w:lang w:val="fi-FI"/>
-        </w:rPr>
-        <w:t>. Could also maybe just do the emoting thing.</w:t>
-      </w:r>
-    </w:p>
-    <w:p>
-      <w:pPr>
-        <w:rPr>
-          <w:lang w:val="fi-FI"/>
-        </w:rPr>
-      </w:pPr>
-    </w:p>
-    <w:p>
-      <w:pPr>
-        <w:rPr>
-          <w:strike/>
-          <w:lang w:val="fi-FI"/>
-        </w:rPr>
-      </w:pPr>
-      <w:r>
-        <w:rPr>
-          <w:strike/>
-          <w:lang w:val="fi-FI"/>
-        </w:rPr>
-        <w:t>USING THE CURRENT GRAVITIES CODE DOESN’T NECESSARILY HELP ALL THAT MUCH</w:t>
-      </w:r>
-      <w:r>
-        <w:rPr>
-          <w:strike/>
-          <w:lang w:val="fi-FI"/>
-        </w:rPr>
-        <w:t xml:space="preserve"> RIGHT NOW</w:t>
-      </w:r>
-      <w:r>
-        <w:rPr>
-          <w:strike/>
-          <w:lang w:val="fi-FI"/>
-        </w:rPr>
-        <w:t xml:space="preserve"> SINCE I WAS SETTING GRAVITY JUST STRAIGHT TO ZERO WITH MANY ABILITIES ANYWAY SO IT’S NOT LIKE YOU NEED TO ADD OR SUBTRACT THAT MUCH AND YOU’D STILL PROBABLY HAVE TO REAPPLY THAT ZERO GRAVITY FOR SOMETHING LIKE PHARAH’S ULT IF SHE ENTERS AND LEAVES SIGMA’S GRAVITY ZONE. COULD POTENTIALLY DO THE ZERO GRAVITY BY SUBTRACTING GRAVITY AS WELL OR JUST GET RID OF THE CURRENT GRAVITIES AND SPEEDS AND JUST MAYBE ADD SOME CONDITIONS WHEN GRAVITIES ARE BEING APPLIED DURING DIFFERENT ULTIMATES</w:t>
-      </w:r>
-    </w:p>
-    <w:p>
-      <w:pPr>
-        <w:rPr>
-          <w:lang w:val="fi-FI"/>
-        </w:rPr>
-      </w:pPr>
-    </w:p>
-    <w:p>
-      <w:pPr>
-        <w:rPr>
-          <w:lang w:val="fi-FI"/>
-        </w:rPr>
-      </w:pPr>
-    </w:p>
-    <w:p>
-      <w:pPr>
-        <w:rPr>
-          <w:lang w:val="fi-FI"/>
-        </w:rPr>
-      </w:pPr>
-    </w:p>
-    <w:p>
-      <w:r>
-        <w:t>Usingcustomult subroutine, might need to remove some stuff from it that doesn't affect all heroes with custom ults:</w:t>
-      </w:r>
-    </w:p>
-    <w:p>
-      <w:r>
-        <w:t>Destroy Effect(Event Player.UltEffect);</w:t>
-      </w:r>
-    </w:p>
-    <w:p>
-      <w:r>
-        <w:t xml:space="preserve">        Event Player.UsingCustomUlt = null;</w:t>
-      </w:r>
-    </w:p>
-    <w:p>
-      <w:r>
-        <w:t xml:space="preserve">        Destroy HUD Text(Event Player.UltReadyText);</w:t>
-      </w:r>
-    </w:p>
-    <w:p>
-      <w:r>
-        <w:tab/>
-      </w:r>
-      <w:r>
-        <w:tab/>
-        <w:t>Event Player.UltReadyText = Null;</w:t>
-      </w:r>
-    </w:p>
-    <w:p>
-      <w:r>
-        <w:tab/>
-      </w:r>
-      <w:r>
-        <w:tab/>
-        <w:t>Set Ultimate Ability Enabled(Event Player, True);</w:t>
-      </w:r>
-    </w:p>
-    <w:p>
-      <w:r>
-        <w:tab/>
-      </w:r>
-      <w:r>
-        <w:tab/>
-        <w:t>Event Player.B = Null;</w:t>
-      </w:r>
-    </w:p>
-    <w:p>
-      <w:r>
-        <w:tab/>
-      </w:r>
-      <w:r>
-        <w:tab/>
-        <w:t>Stop Chasing Player Variable(Event Player, G);</w:t>
-      </w:r>
-    </w:p>
-    <w:p>
-      <w:r>
-        <w:tab/>
-      </w:r>
-      <w:r>
-        <w:tab/>
-        <w:t>Event Player.G = 0;</w:t>
-      </w:r>
-    </w:p>
-    <w:p>
-      <w:r>
         <w:tab/>
       </w:r>
       <w:r>
@@ -678,7 +731,6 @@
     </w:p>
     <w:p>
       <w:r>
-        <w:lastRenderedPageBreak/>
         <w:tab/>
       </w:r>
       <w:r>

</xml_diff>

<commit_message>
Started working on Lucio's old emote ult again
-made changes to the stopusingcustomult subroutine that hopefully don't break anything
-made event player.B get set whenever player chooses a new hero
</commit_message>
<xml_diff>
--- a/known issues and stuff to do.docx
+++ b/known issues and stuff to do.docx
@@ -316,8 +316,93 @@
         <w:rPr>
           <w:lang w:val="fi-FI"/>
         </w:rPr>
+        <w:t>-if junker queen kills all the enemies with the ultimate before they enter the arena and the arena transition is interrupted, then the next time she uses the ultimate she will teleport instantly</w:t>
+      </w:r>
+    </w:p>
+    <w:p>
+      <w:pPr>
+        <w:rPr>
+          <w:lang w:val="fi-FI"/>
+        </w:rPr>
+      </w:pPr>
+      <w:r>
+        <w:rPr>
+          <w:lang w:val="fi-FI"/>
+        </w:rPr>
         <w:t>-mercy can resurrect enemies with vanilla mechanics when they are in junker’s arena, but the code doesn’t really account for that and treats them as dead anyway</w:t>
       </w:r>
+    </w:p>
+    <w:p>
+      <w:pPr>
+        <w:rPr>
+          <w:lang w:val="fi-FI"/>
+        </w:rPr>
+      </w:pPr>
+    </w:p>
+    <w:p>
+      <w:pPr>
+        <w:rPr>
+          <w:lang w:val="fi-FI"/>
+        </w:rPr>
+      </w:pPr>
+      <w:r>
+        <w:rPr>
+          <w:lang w:val="fi-FI"/>
+        </w:rPr>
+        <w:t>-should maybe make sure that usingcustomult is reset before the player switches to another hero, because it being turned on can trigger some rules. Could maybe also set Event Player.B as a condition for using ultimates as that should be set after the reset subroutines are executed.</w:t>
+      </w:r>
+      <w:r>
+        <w:rPr>
+          <w:lang w:val="fi-FI"/>
+        </w:rPr>
+        <w:t xml:space="preserve"> Edit: Tested this by switching from zarya to mei in the middle of her ult, but I didn’t see Mei’s virus spread rule being triggered in the inspector even though usingcustomult was active before the reset. It has a wait in the beginning, but it has ignore condition so it should trigger regardless</w:t>
+      </w:r>
+      <w:r>
+        <w:rPr>
+          <w:lang w:val="fi-FI"/>
+        </w:rPr>
+        <w:t xml:space="preserve"> but it didn’t so maybe things are safe??</w:t>
+      </w:r>
+    </w:p>
+    <w:p>
+      <w:pPr>
+        <w:rPr>
+          <w:lang w:val="fi-FI"/>
+        </w:rPr>
+      </w:pPr>
+      <w:r>
+        <w:rPr>
+          <w:lang w:val="fi-FI"/>
+        </w:rPr>
+        <w:lastRenderedPageBreak/>
+        <w:t>-</w:t>
+      </w:r>
+      <w:r>
+        <w:rPr>
+          <w:lang w:val="fi-FI"/>
+        </w:rPr>
+        <w:t>added</w:t>
+      </w:r>
+      <w:r>
+        <w:rPr>
+          <w:lang w:val="fi-FI"/>
+        </w:rPr>
+        <w:t xml:space="preserve"> some stuff in the stopusingcustomult subroutine, hopefully it still works fine with all heroes and doesn’t break anything</w:t>
+      </w:r>
+    </w:p>
+    <w:p>
+      <w:pPr>
+        <w:rPr>
+          <w:lang w:val="fi-FI"/>
+        </w:rPr>
+      </w:pPr>
+    </w:p>
+    <w:p>
+      <w:pPr>
+        <w:rPr>
+          <w:lang w:val="fi-FI"/>
+        </w:rPr>
+      </w:pPr>
     </w:p>
     <w:p>
       <w:r>
@@ -429,179 +514,179 @@
         <w:rPr>
           <w:lang w:val="fi-FI"/>
         </w:rPr>
+        <w:t>-could maybe make baptiste’s amplification matrix do half damage or no damage from enemies that shoot through it, or would that b</w:t>
+      </w:r>
+      <w:r>
+        <w:rPr>
+          <w:lang w:val="fi-FI"/>
+        </w:rPr>
+        <w:t xml:space="preserve">e </w:t>
+      </w:r>
+      <w:r>
+        <w:rPr>
+          <w:lang w:val="fi-FI"/>
+        </w:rPr>
+        <w:t>too weak</w:t>
+      </w:r>
+      <w:r>
+        <w:rPr>
+          <w:lang w:val="fi-FI"/>
+        </w:rPr>
+        <w:t>, or maybe could spawn multiple matrixes with dummy bots that stack?</w:t>
+      </w:r>
+    </w:p>
+    <w:p/>
+    <w:p>
+      <w:pPr>
+        <w:rPr>
+          <w:lang w:val="fi-FI"/>
+        </w:rPr>
+      </w:pPr>
+      <w:r>
+        <w:rPr>
+          <w:lang w:val="fi-FI"/>
+        </w:rPr>
+        <w:t>-maybe move comments from workshop.codes to here since they don’t get copypasted over from compiling</w:t>
+      </w:r>
+    </w:p>
+    <w:p>
+      <w:pPr>
+        <w:rPr>
+          <w:lang w:val="fi-FI"/>
+        </w:rPr>
+      </w:pPr>
+    </w:p>
+    <w:p>
+      <w:pPr>
+        <w:rPr>
+          <w:lang w:val="fi-FI"/>
+        </w:rPr>
+      </w:pPr>
+      <w:r>
+        <w:rPr>
+          <w:lang w:val="fi-FI"/>
+        </w:rPr>
+        <w:t>-</w:t>
+      </w:r>
+      <w:r>
+        <w:rPr>
+          <w:lang w:val="fi-FI"/>
+        </w:rPr>
+        <w:t>junker queen adds new health pools and damage modifications when using her ult. Could maybe just add one then change its values.</w:t>
+      </w:r>
+    </w:p>
+    <w:p>
+      <w:pPr>
+        <w:rPr>
+          <w:lang w:val="fi-FI"/>
+        </w:rPr>
+      </w:pPr>
+    </w:p>
+    <w:p>
+      <w:pPr>
+        <w:rPr>
+          <w:lang w:val="fi-FI"/>
+        </w:rPr>
+      </w:pPr>
+      <w:r>
+        <w:rPr>
+          <w:lang w:val="fi-FI"/>
+        </w:rPr>
+        <w:t>-could maybe make lucio’s ult more supportive, maybe add more temp health when the beat drops though you can only add so many health pools</w:t>
+      </w:r>
+      <w:r>
+        <w:rPr>
+          <w:lang w:val="fi-FI"/>
+        </w:rPr>
+        <w:t xml:space="preserve"> at a time</w:t>
+      </w:r>
+      <w:r>
+        <w:rPr>
+          <w:lang w:val="fi-FI"/>
+        </w:rPr>
+        <w:t>. Could also maybe just do the emoting thing.</w:t>
+      </w:r>
+    </w:p>
+    <w:p>
+      <w:pPr>
+        <w:rPr>
+          <w:lang w:val="fi-FI"/>
+        </w:rPr>
+      </w:pPr>
+    </w:p>
+    <w:p>
+      <w:pPr>
+        <w:rPr>
+          <w:lang w:val="fi-FI"/>
+        </w:rPr>
+      </w:pPr>
+      <w:r>
+        <w:rPr>
+          <w:lang w:val="fi-FI"/>
+        </w:rPr>
+        <w:t>-maybe make wrecking ball’s ult turn him really small</w:t>
+      </w:r>
+    </w:p>
+    <w:p>
+      <w:pPr>
+        <w:rPr>
+          <w:lang w:val="fi-FI"/>
+        </w:rPr>
+      </w:pPr>
+    </w:p>
+    <w:p>
+      <w:pPr>
+        <w:rPr>
+          <w:strike/>
+          <w:lang w:val="fi-FI"/>
+        </w:rPr>
+      </w:pPr>
+      <w:r>
+        <w:rPr>
+          <w:strike/>
+          <w:lang w:val="fi-FI"/>
+        </w:rPr>
+        <w:t>USING THE CURRENT GRAVITIES CODE DOESN’T NECESSARILY HELP ALL THAT MUCH</w:t>
+      </w:r>
+      <w:r>
+        <w:rPr>
+          <w:strike/>
+          <w:lang w:val="fi-FI"/>
+        </w:rPr>
+        <w:t xml:space="preserve"> RIGHT NOW</w:t>
+      </w:r>
+      <w:r>
+        <w:rPr>
+          <w:strike/>
+          <w:lang w:val="fi-FI"/>
+        </w:rPr>
+        <w:t xml:space="preserve"> SINCE I WAS SETTING GRAVITY JUST STRAIGHT TO ZERO WITH MANY ABILITIES ANYWAY SO IT’S NOT LIKE YOU NEED TO ADD OR SUBTRACT THAT MUCH AND YOU’D STILL PROBABLY HAVE TO REAPPLY THAT ZERO GRAVITY FOR SOMETHING LIKE PHARAH’S ULT IF SHE ENTERS AND LEAVES SIGMA’S GRAVITY ZONE. COULD POTENTIALLY DO THE ZERO GRAVITY BY SUBTRACTING GRAVITY AS WELL OR JUST GET RID OF THE CURRENT GRAVITIES AND SPEEDS AND JUST MAYBE ADD SOME CONDITIONS WHEN GRAVITIES ARE BEING APPLIED DURING DIFFERENT ULTIMATES</w:t>
+      </w:r>
+    </w:p>
+    <w:p>
+      <w:pPr>
+        <w:rPr>
+          <w:lang w:val="fi-FI"/>
+        </w:rPr>
+      </w:pPr>
+    </w:p>
+    <w:p>
+      <w:pPr>
+        <w:rPr>
+          <w:lang w:val="fi-FI"/>
+        </w:rPr>
+      </w:pPr>
+    </w:p>
+    <w:p>
+      <w:pPr>
+        <w:rPr>
+          <w:lang w:val="fi-FI"/>
+        </w:rPr>
+      </w:pPr>
+    </w:p>
+    <w:p>
+      <w:r>
         <w:lastRenderedPageBreak/>
-        <w:t>-could maybe make baptiste’s amplification matrix do half damage or no damage from enemies that shoot through it, or would that b</w:t>
-      </w:r>
-      <w:r>
-        <w:rPr>
-          <w:lang w:val="fi-FI"/>
-        </w:rPr>
-        <w:t xml:space="preserve">e </w:t>
-      </w:r>
-      <w:r>
-        <w:rPr>
-          <w:lang w:val="fi-FI"/>
-        </w:rPr>
-        <w:t>too weak</w:t>
-      </w:r>
-      <w:r>
-        <w:rPr>
-          <w:lang w:val="fi-FI"/>
-        </w:rPr>
-        <w:t>, or maybe could spawn multiple matrixes with dummy bots that stack?</w:t>
-      </w:r>
-    </w:p>
-    <w:p/>
-    <w:p>
-      <w:pPr>
-        <w:rPr>
-          <w:lang w:val="fi-FI"/>
-        </w:rPr>
-      </w:pPr>
-      <w:r>
-        <w:rPr>
-          <w:lang w:val="fi-FI"/>
-        </w:rPr>
-        <w:t>-maybe move comments from workshop.codes to here since they don’t get copypasted over from compiling</w:t>
-      </w:r>
-    </w:p>
-    <w:p>
-      <w:pPr>
-        <w:rPr>
-          <w:lang w:val="fi-FI"/>
-        </w:rPr>
-      </w:pPr>
-    </w:p>
-    <w:p>
-      <w:pPr>
-        <w:rPr>
-          <w:lang w:val="fi-FI"/>
-        </w:rPr>
-      </w:pPr>
-      <w:r>
-        <w:rPr>
-          <w:lang w:val="fi-FI"/>
-        </w:rPr>
-        <w:t>-</w:t>
-      </w:r>
-      <w:r>
-        <w:rPr>
-          <w:lang w:val="fi-FI"/>
-        </w:rPr>
-        <w:t>junker queen adds new health pools and damage modifications when using her ult. Could maybe just add one then change its values.</w:t>
-      </w:r>
-    </w:p>
-    <w:p>
-      <w:pPr>
-        <w:rPr>
-          <w:lang w:val="fi-FI"/>
-        </w:rPr>
-      </w:pPr>
-    </w:p>
-    <w:p>
-      <w:pPr>
-        <w:rPr>
-          <w:lang w:val="fi-FI"/>
-        </w:rPr>
-      </w:pPr>
-      <w:r>
-        <w:rPr>
-          <w:lang w:val="fi-FI"/>
-        </w:rPr>
-        <w:t>-could maybe make lucio’s ult more supportive, maybe add more temp health when the beat drops though you can only add so many health pools</w:t>
-      </w:r>
-      <w:r>
-        <w:rPr>
-          <w:lang w:val="fi-FI"/>
-        </w:rPr>
-        <w:t xml:space="preserve"> at a time</w:t>
-      </w:r>
-      <w:r>
-        <w:rPr>
-          <w:lang w:val="fi-FI"/>
-        </w:rPr>
-        <w:t>. Could also maybe just do the emoting thing.</w:t>
-      </w:r>
-    </w:p>
-    <w:p>
-      <w:pPr>
-        <w:rPr>
-          <w:lang w:val="fi-FI"/>
-        </w:rPr>
-      </w:pPr>
-    </w:p>
-    <w:p>
-      <w:pPr>
-        <w:rPr>
-          <w:lang w:val="fi-FI"/>
-        </w:rPr>
-      </w:pPr>
-      <w:r>
-        <w:rPr>
-          <w:lang w:val="fi-FI"/>
-        </w:rPr>
-        <w:t>-maybe make wrecking ball’s ult turn him really small</w:t>
-      </w:r>
-    </w:p>
-    <w:p>
-      <w:pPr>
-        <w:rPr>
-          <w:lang w:val="fi-FI"/>
-        </w:rPr>
-      </w:pPr>
-    </w:p>
-    <w:p>
-      <w:pPr>
-        <w:rPr>
-          <w:strike/>
-          <w:lang w:val="fi-FI"/>
-        </w:rPr>
-      </w:pPr>
-      <w:r>
-        <w:rPr>
-          <w:strike/>
-          <w:lang w:val="fi-FI"/>
-        </w:rPr>
-        <w:t>USING THE CURRENT GRAVITIES CODE DOESN’T NECESSARILY HELP ALL THAT MUCH</w:t>
-      </w:r>
-      <w:r>
-        <w:rPr>
-          <w:strike/>
-          <w:lang w:val="fi-FI"/>
-        </w:rPr>
-        <w:t xml:space="preserve"> RIGHT NOW</w:t>
-      </w:r>
-      <w:r>
-        <w:rPr>
-          <w:strike/>
-          <w:lang w:val="fi-FI"/>
-        </w:rPr>
-        <w:t xml:space="preserve"> SINCE I WAS SETTING GRAVITY JUST STRAIGHT TO ZERO WITH MANY ABILITIES ANYWAY SO IT’S NOT LIKE YOU NEED TO ADD OR SUBTRACT THAT MUCH AND YOU’D STILL PROBABLY HAVE TO REAPPLY THAT ZERO GRAVITY FOR SOMETHING LIKE PHARAH’S ULT IF SHE ENTERS AND LEAVES SIGMA’S GRAVITY ZONE. COULD POTENTIALLY DO THE ZERO GRAVITY BY SUBTRACTING GRAVITY AS WELL OR JUST GET RID OF THE CURRENT GRAVITIES AND SPEEDS AND JUST MAYBE ADD SOME CONDITIONS WHEN GRAVITIES ARE BEING APPLIED DURING DIFFERENT ULTIMATES</w:t>
-      </w:r>
-    </w:p>
-    <w:p>
-      <w:pPr>
-        <w:rPr>
-          <w:lang w:val="fi-FI"/>
-        </w:rPr>
-      </w:pPr>
-    </w:p>
-    <w:p>
-      <w:pPr>
-        <w:rPr>
-          <w:lang w:val="fi-FI"/>
-        </w:rPr>
-      </w:pPr>
-    </w:p>
-    <w:p>
-      <w:pPr>
-        <w:rPr>
-          <w:lang w:val="fi-FI"/>
-        </w:rPr>
-      </w:pPr>
-    </w:p>
-    <w:p>
-      <w:r>
         <w:t>Usingcustomult subroutine, might need to remove some stuff from it that doesn't affect all heroes with custom ults:</w:t>
       </w:r>
     </w:p>
@@ -667,7 +752,6 @@
     </w:p>
     <w:p>
       <w:r>
-        <w:lastRenderedPageBreak/>
         <w:tab/>
       </w:r>
       <w:r>

</xml_diff>

<commit_message>
Symmetra portal collision checking, Hanzo adjustments, variable changes
Collision checking work on Symmetra still ongoing. Hanzo's ult is probably pretty much finished now.

Also added a teleportation to in bounds rule and variabel that can be used for multiple ultimates.
</commit_message>
<xml_diff>
--- a/known issues and stuff to do.docx
+++ b/known issues and stuff to do.docx
@@ -954,6 +954,92 @@
     <w:p>
       <w:pPr>
         <w:rPr>
+          <w:lang w:val="fi-FI"/>
+        </w:rPr>
+      </w:pPr>
+      <w:r>
+        <w:rPr>
+          <w:lang w:val="fi-FI"/>
+        </w:rPr>
+        <w:t>-for reaper could maybe make the out of bounds check only trigger at the end of the ultimate and when the player is on ground. Might cause an unnecessary teleport in some places that are in bounds though.</w:t>
+      </w:r>
+      <w:r>
+        <w:rPr>
+          <w:lang w:val="fi-FI"/>
+        </w:rPr>
+        <w:t xml:space="preserve"> Could also maybe just leave the out of bounds check out since it probably wouldn’t be a common issue.</w:t>
+      </w:r>
+    </w:p>
+    <w:p>
+      <w:pPr>
+        <w:rPr>
+          <w:lang w:val="fi-FI"/>
+        </w:rPr>
+      </w:pPr>
+    </w:p>
+    <w:p>
+      <w:pPr>
+        <w:rPr>
+          <w:lang w:val="fi-FI"/>
+        </w:rPr>
+      </w:pPr>
+      <w:r>
+        <w:rPr>
+          <w:lang w:val="fi-FI"/>
+        </w:rPr>
+        <w:t>-could maybe make abilities that reset on death not reset until player has respawned as then they could be resurrected by Mercy</w:t>
+      </w:r>
+    </w:p>
+    <w:p>
+      <w:pPr>
+        <w:rPr>
+          <w:lang w:val="fi-FI"/>
+        </w:rPr>
+      </w:pPr>
+    </w:p>
+    <w:p>
+      <w:pPr>
+        <w:rPr>
+          <w:lang w:val="fi-FI"/>
+        </w:rPr>
+      </w:pPr>
+      <w:r>
+        <w:rPr>
+          <w:lang w:val="fi-FI"/>
+        </w:rPr>
+        <w:t>-stop using custom ult destroys last text id, maybe should make sure it doesn’t destroy anything unnecessarily.</w:t>
+      </w:r>
+    </w:p>
+    <w:p>
+      <w:pPr>
+        <w:rPr>
+          <w:lang w:val="fi-FI"/>
+        </w:rPr>
+      </w:pPr>
+    </w:p>
+    <w:p>
+      <w:pPr>
+        <w:rPr>
+          <w:lang w:val="fi-FI"/>
+        </w:rPr>
+      </w:pPr>
+      <w:r>
+        <w:rPr>
+          <w:lang w:val="fi-FI"/>
+        </w:rPr>
+        <w:t>-probably should check whether if symmetra’s ult actually hits a surface or not</w:t>
+      </w:r>
+    </w:p>
+    <w:p>
+      <w:pPr>
+        <w:rPr>
+          <w:lang w:val="fi-FI"/>
+        </w:rPr>
+      </w:pPr>
+    </w:p>
+    <w:p>
+      <w:pPr>
+        <w:rPr>
           <w:strike/>
           <w:lang w:val="fi-FI"/>
         </w:rPr>
@@ -1013,6 +1099,7 @@
     </w:p>
     <w:p>
       <w:r>
+        <w:lastRenderedPageBreak/>
         <w:t xml:space="preserve">        Event Player.UsingCustomUlt = null;</w:t>
       </w:r>
     </w:p>
@@ -1104,7 +1191,6 @@
     </w:p>
     <w:p>
       <w:r>
-        <w:lastRenderedPageBreak/>
         <w:tab/>
       </w:r>
       <w:r>

</xml_diff>

<commit_message>
Added Rein's ult duration increase buff back but made an exception for Sigma ult
Now Rein won't increase his buffs or duration while floating in Sigma's Zero grav, but he can still use Sigma's ult as help to fall down from higher.
</commit_message>
<xml_diff>
--- a/known issues and stuff to do.docx
+++ b/known issues and stuff to do.docx
@@ -540,6 +540,57 @@
           <w:lang w:val="fi-FI"/>
         </w:rPr>
       </w:pPr>
+      <w:r>
+        <w:rPr>
+          <w:lang w:val="fi-FI"/>
+        </w:rPr>
+        <w:t>-somehow for a reinhardt ai player the createmenu became true even though that seems pretty much impossible as D.Va is the only hero that does anything with the menu.</w:t>
+      </w:r>
+      <w:r>
+        <w:rPr>
+          <w:lang w:val="fi-FI"/>
+        </w:rPr>
+        <w:t xml:space="preserve"> I think they triggered some Ana rules too.</w:t>
+      </w:r>
+      <w:r>
+        <w:rPr>
+          <w:lang w:val="fi-FI"/>
+        </w:rPr>
+        <w:t xml:space="preserve"> Also their ultimate buffs got stuck which could have been due to an interaction with Mei’s time stop or they’re just bugged.</w:t>
+      </w:r>
+    </w:p>
+    <w:p>
+      <w:pPr>
+        <w:rPr>
+          <w:lang w:val="fi-FI"/>
+        </w:rPr>
+      </w:pPr>
+      <w:r>
+        <w:rPr>
+          <w:lang w:val="fi-FI"/>
+        </w:rPr>
+        <w:t>-sometimes it seems like reinhardt’s ult ends at the 1 second mark instead of zero.</w:t>
+      </w:r>
+    </w:p>
+    <w:p>
+      <w:pPr>
+        <w:rPr>
+          <w:lang w:val="fi-FI"/>
+        </w:rPr>
+      </w:pPr>
+      <w:r>
+        <w:rPr>
+          <w:lang w:val="fi-FI"/>
+        </w:rPr>
+        <w:t>-one time rein’s ult just didn’t trigger when jumping from a bridge.</w:t>
+      </w:r>
+    </w:p>
+    <w:p>
+      <w:pPr>
+        <w:rPr>
+          <w:lang w:val="fi-FI"/>
+        </w:rPr>
+      </w:pPr>
     </w:p>
     <w:p>
       <w:r>
@@ -624,7 +675,6 @@
     </w:p>
     <w:p>
       <w:r>
-        <w:lastRenderedPageBreak/>
         <w:t>-</w:t>
       </w:r>
       <w:r>
@@ -1178,15 +1228,7 @@
           <w:strike/>
           <w:lang w:val="fi-FI"/>
         </w:rPr>
-        <w:t xml:space="preserve"> SINCE I WAS SETTING GRAVITY JUST STRAIGHT TO ZERO WITH MANY ABILITIES ANYWAY SO IT’S NOT </w:t>
-      </w:r>
-      <w:r>
-        <w:rPr>
-          <w:strike/>
-          <w:lang w:val="fi-FI"/>
-        </w:rPr>
-        <w:lastRenderedPageBreak/>
-        <w:t>LIKE YOU NEED TO ADD OR SUBTRACT THAT MUCH AND YOU’D STILL PROBABLY HAVE TO REAPPLY THAT ZERO GRAVITY FOR SOMETHING LIKE PHARAH’S ULT IF SHE ENTERS AND LEAVES SIGMA’S GRAVITY ZONE. COULD POTENTIALLY DO THE ZERO GRAVITY BY SUBTRACTING GRAVITY AS WELL OR JUST GET RID OF THE CURRENT GRAVITIES AND SPEEDS AND JUST MAYBE ADD SOME CONDITIONS WHEN GRAVITIES ARE BEING APPLIED DURING DIFFERENT ULTIMATES</w:t>
+        <w:t xml:space="preserve"> SINCE I WAS SETTING GRAVITY JUST STRAIGHT TO ZERO WITH MANY ABILITIES ANYWAY SO IT’S NOT LIKE YOU NEED TO ADD OR SUBTRACT THAT MUCH AND YOU’D STILL PROBABLY HAVE TO REAPPLY THAT ZERO GRAVITY FOR SOMETHING LIKE PHARAH’S ULT IF SHE ENTERS AND LEAVES SIGMA’S GRAVITY ZONE. COULD POTENTIALLY DO THE ZERO GRAVITY BY SUBTRACTING GRAVITY AS WELL OR JUST GET RID OF THE CURRENT GRAVITIES AND SPEEDS AND JUST MAYBE ADD SOME CONDITIONS WHEN GRAVITIES ARE BEING APPLIED DURING DIFFERENT ULTIMATES</w:t>
       </w:r>
     </w:p>
     <w:p>

</xml_diff>

<commit_message>
Another Lucio rework. I think I'm happier with this one.
Similarly to Reinhardt, Lucio's health bonus is increased depending on how much air time he gets. It also plays a louder bass sound depending on air time.
</commit_message>
<xml_diff>
--- a/known issues and stuff to do.docx
+++ b/known issues and stuff to do.docx
@@ -1205,6 +1205,93 @@
     <w:p>
       <w:pPr>
         <w:rPr>
+          <w:lang w:val="fi-FI"/>
+        </w:rPr>
+      </w:pPr>
+      <w:r>
+        <w:rPr>
+          <w:lang w:val="fi-FI"/>
+        </w:rPr>
+        <w:t>-could maybe make Junkrat’s bomb drop into the ground if Junkrat drops it above ground.</w:t>
+      </w:r>
+    </w:p>
+    <w:p>
+      <w:pPr>
+        <w:rPr>
+          <w:lang w:val="fi-FI"/>
+        </w:rPr>
+      </w:pPr>
+    </w:p>
+    <w:p>
+      <w:pPr>
+        <w:rPr>
+          <w:lang w:val="fi-FI"/>
+        </w:rPr>
+      </w:pPr>
+    </w:p>
+    <w:p>
+      <w:pPr>
+        <w:rPr>
+          <w:lang w:val="fi-FI"/>
+        </w:rPr>
+      </w:pPr>
+      <w:r>
+        <w:rPr>
+          <w:lang w:val="fi-FI"/>
+        </w:rPr>
+        <w:t>-could maybe rework the hud text on reinhardt so that some of the values aren’t in smaller text</w:t>
+      </w:r>
+    </w:p>
+    <w:p>
+      <w:pPr>
+        <w:rPr>
+          <w:lang w:val="fi-FI"/>
+        </w:rPr>
+      </w:pPr>
+    </w:p>
+    <w:p>
+      <w:pPr>
+        <w:rPr>
+          <w:lang w:val="fi-FI"/>
+        </w:rPr>
+      </w:pPr>
+      <w:r>
+        <w:rPr>
+          <w:lang w:val="fi-FI"/>
+        </w:rPr>
+        <w:t>-probably should rework brigitte’s ult so that the code for shield bash is done on brig’s side</w:t>
+      </w:r>
+    </w:p>
+    <w:p>
+      <w:pPr>
+        <w:rPr>
+          <w:lang w:val="fi-FI"/>
+        </w:rPr>
+      </w:pPr>
+    </w:p>
+    <w:p>
+      <w:pPr>
+        <w:rPr>
+          <w:lang w:val="fi-FI"/>
+        </w:rPr>
+      </w:pPr>
+      <w:r>
+        <w:rPr>
+          <w:lang w:val="fi-FI"/>
+        </w:rPr>
+        <w:t>-idk if I should make separate events for all the hero resets so it doesn’t have to go through each hero in the if else list</w:t>
+      </w:r>
+    </w:p>
+    <w:p>
+      <w:pPr>
+        <w:rPr>
+          <w:lang w:val="fi-FI"/>
+        </w:rPr>
+      </w:pPr>
+    </w:p>
+    <w:p>
+      <w:pPr>
+        <w:rPr>
           <w:strike/>
           <w:lang w:val="fi-FI"/>
         </w:rPr>
@@ -1328,6 +1415,7 @@
     </w:p>
     <w:p>
       <w:r>
+        <w:lastRenderedPageBreak/>
         <w:tab/>
       </w:r>
       <w:r>

</xml_diff>

<commit_message>
Ultimate resetting changes and some other minor stuff
</commit_message>
<xml_diff>
--- a/known issues and stuff to do.docx
+++ b/known issues and stuff to do.docx
@@ -1292,6 +1292,52 @@
     <w:p>
       <w:pPr>
         <w:rPr>
+          <w:lang w:val="fi-FI"/>
+        </w:rPr>
+      </w:pPr>
+      <w:r>
+        <w:rPr>
+          <w:lang w:val="fi-FI"/>
+        </w:rPr>
+        <w:t xml:space="preserve">-right now because of how I made the b variable be always set to the hero you play regardless if they used their ultimate, the resets will play even when it’s not necessary. With tracer this resulted in the speed being reduced when switching hero. Perhaps could rework the speed bonuses to be their own variables that </w:t>
+      </w:r>
+      <w:r>
+        <w:rPr>
+          <w:lang w:val="fi-FI"/>
+        </w:rPr>
+        <w:t xml:space="preserve">are kind of set to true or something when they are applied so that they won’t be applied more than once. Could also maybe make some kind of ”hero reset” variable that is set to true when the hero is reset, or could just make the b variable reset after ult reset again. </w:t>
+      </w:r>
+    </w:p>
+    <w:p>
+      <w:pPr>
+        <w:rPr>
+          <w:lang w:val="fi-FI"/>
+        </w:rPr>
+      </w:pPr>
+    </w:p>
+    <w:p>
+      <w:pPr>
+        <w:rPr>
+          <w:lang w:val="fi-FI"/>
+        </w:rPr>
+      </w:pPr>
+      <w:r>
+        <w:rPr>
+          <w:lang w:val="fi-FI"/>
+        </w:rPr>
+        <w:t>-could maybe make orisa’s ult suck in enemies whenever he lands</w:t>
+      </w:r>
+    </w:p>
+    <w:p>
+      <w:pPr>
+        <w:rPr>
+          <w:lang w:val="fi-FI"/>
+        </w:rPr>
+      </w:pPr>
+    </w:p>
+    <w:p>
+      <w:pPr>
+        <w:rPr>
           <w:strike/>
           <w:lang w:val="fi-FI"/>
         </w:rPr>
@@ -1356,6 +1402,7 @@
     </w:p>
     <w:p>
       <w:r>
+        <w:lastRenderedPageBreak/>
         <w:t xml:space="preserve">        Destroy HUD Text(Event Player.UltReadyText);</w:t>
       </w:r>
     </w:p>
@@ -1415,7 +1462,6 @@
     </w:p>
     <w:p>
       <w:r>
-        <w:lastRenderedPageBreak/>
         <w:tab/>
       </w:r>
       <w:r>

</xml_diff>

<commit_message>
Various fixes, D.Va defense matrix upgrade change
D.Va no longer gets infinite defense matrix since I thought it might be annoying to fight against, now the upgrade just gives her a faster recharge on it which still lets her use it fairly often.

Fixed some issues including one with Zenyatta's rules affecting other heroes as I had removed the hero limit on them at some point, because I was testing some changes.
</commit_message>
<xml_diff>
--- a/known issues and stuff to do.docx
+++ b/known issues and stuff to do.docx
@@ -1338,6 +1338,52 @@
     <w:p>
       <w:pPr>
         <w:rPr>
+          <w:lang w:val="fi-FI"/>
+        </w:rPr>
+      </w:pPr>
+      <w:r>
+        <w:rPr>
+          <w:lang w:val="fi-FI"/>
+        </w:rPr>
+        <w:t>-</w:t>
+      </w:r>
+      <w:r>
+        <w:rPr>
+          <w:lang w:val="fi-FI"/>
+        </w:rPr>
+        <w:t>if D.Va falls off the map while the menu is active she can get her upgrades after she respawns. Pretty rare occurrence and not necessarily even worth fixing.</w:t>
+      </w:r>
+    </w:p>
+    <w:p>
+      <w:pPr>
+        <w:rPr>
+          <w:lang w:val="fi-FI"/>
+        </w:rPr>
+      </w:pPr>
+    </w:p>
+    <w:p>
+      <w:pPr>
+        <w:rPr>
+          <w:lang w:val="fi-FI"/>
+        </w:rPr>
+      </w:pPr>
+      <w:r>
+        <w:rPr>
+          <w:lang w:val="fi-FI"/>
+        </w:rPr>
+        <w:t>-could maybe add a timer to D.Vas menu so she can’t just stay in it forever.</w:t>
+      </w:r>
+    </w:p>
+    <w:p>
+      <w:pPr>
+        <w:rPr>
+          <w:lang w:val="fi-FI"/>
+        </w:rPr>
+      </w:pPr>
+    </w:p>
+    <w:p>
+      <w:pPr>
+        <w:rPr>
           <w:strike/>
           <w:lang w:val="fi-FI"/>
         </w:rPr>
@@ -1402,7 +1448,6 @@
     </w:p>
     <w:p>
       <w:r>
-        <w:lastRenderedPageBreak/>
         <w:t xml:space="preserve">        Destroy HUD Text(Event Player.UltReadyText);</w:t>
       </w:r>
     </w:p>

</xml_diff>

<commit_message>
Set up Echo for free for all, made sure that Genji and Hanzo work correctly as well
Added damage blocks that prevent damage between Echo and her dummy bots, also added scoring for Echo when the dummy bots get a kill.
</commit_message>
<xml_diff>
--- a/known issues and stuff to do.docx
+++ b/known issues and stuff to do.docx
@@ -1678,6 +1678,20 @@
           <w:lang w:val="fi-FI"/>
         </w:rPr>
         <w:t>-could maybe add a timer to D.Vas menu so she can’t just stay in it forever.</w:t>
+      </w:r>
+    </w:p>
+    <w:p>
+      <w:pPr>
+        <w:rPr>
+          <w:lang w:val="fi-FI"/>
+        </w:rPr>
+      </w:pPr>
+      <w:r>
+        <w:rPr>
+          <w:lang w:val="fi-FI"/>
+        </w:rPr>
+        <w:lastRenderedPageBreak/>
+        <w:t>-could maybe add a healing block when a player is about to explode from genji’s ultimate</w:t>
       </w:r>
     </w:p>
     <w:p>

</xml_diff>

<commit_message>
Made sure JQ and Lucio work correctly in FFA
Also fixed Lucio reducing players' max health after the health pool was drained if the player was damaged before the health pool was applied. Just healed the players to full before adding health pool.
</commit_message>
<xml_diff>
--- a/known issues and stuff to do.docx
+++ b/known issues and stuff to do.docx
@@ -702,6 +702,25 @@
         </w:rPr>
         <w:t xml:space="preserve"> Maybe having temporary immunity is fine, also I just set the projectile speed to be zero during time stop so orisa can’t shoot very effectively even if she can move around during the time stop.</w:t>
       </w:r>
+      <w:r>
+        <w:rPr>
+          <w:lang w:val="fi-FI"/>
+        </w:rPr>
+        <w:t xml:space="preserve"> Maybe do a looped check of whether the target player has frozen status.</w:t>
+      </w:r>
+    </w:p>
+    <w:p>
+      <w:pPr>
+        <w:rPr>
+          <w:lang w:val="fi-FI"/>
+        </w:rPr>
+      </w:pPr>
+      <w:r>
+        <w:rPr>
+          <w:lang w:val="fi-FI"/>
+        </w:rPr>
+        <w:t>-sojourn’s beam only works on one enemy at a time, because the ray cast can’t go through players?</w:t>
+      </w:r>
     </w:p>
     <w:p>
       <w:pPr>
@@ -792,12 +811,12 @@
     </w:p>
     <w:p>
       <w:r>
+        <w:lastRenderedPageBreak/>
         <w:t>-problem with this solution is that the skin might be different for the character between players</w:t>
       </w:r>
     </w:p>
     <w:p>
       <w:r>
-        <w:lastRenderedPageBreak/>
         <w:t>-could maybe do the whole thing in a sort of opposite way where the zenyatta just turns into the enemy hero and instead of zen's camera seeing the enemy's perspective, the enemy sees zen's perspective during the possession and the enemy is invisible and phased out like zen is right now. This way I actually wouldn't even have to replicate the move-set like the code currently does. And this way the zen possessing could damage the enemy's team.</w:t>
       </w:r>
     </w:p>
@@ -1700,6 +1719,58 @@
           <w:lang w:val="fi-FI"/>
         </w:rPr>
       </w:pPr>
+      <w:r>
+        <w:rPr>
+          <w:lang w:val="fi-FI"/>
+        </w:rPr>
+        <w:t>-could maybe set max health instead of using health pools with Junker Queen, because the health pool doesn’t scale up her bonus health ability. Though maybe that’s fine.</w:t>
+      </w:r>
+    </w:p>
+    <w:p>
+      <w:pPr>
+        <w:rPr>
+          <w:lang w:val="fi-FI"/>
+        </w:rPr>
+      </w:pPr>
+      <w:r>
+        <w:rPr>
+          <w:lang w:val="fi-FI"/>
+        </w:rPr>
+        <w:t>-could maybe still try to add a green health pool with lucio’s ult and draining it with damage over time, could check for when the player took damage and if it goes past the threshold of the health pool then stop the damage over time?</w:t>
+      </w:r>
+    </w:p>
+    <w:p>
+      <w:pPr>
+        <w:rPr>
+          <w:lang w:val="fi-FI"/>
+        </w:rPr>
+      </w:pPr>
+      <w:r>
+        <w:rPr>
+          <w:lang w:val="fi-FI"/>
+        </w:rPr>
+        <w:t>-added heal to lucio’s ult to prevent max health from being reduced, but maybe should use set player health instead because healing might be blocked by ana’s grenade and junker’s ult?</w:t>
+      </w:r>
+    </w:p>
+    <w:p>
+      <w:pPr>
+        <w:rPr>
+          <w:lang w:val="fi-FI"/>
+        </w:rPr>
+      </w:pPr>
+      <w:r>
+        <w:rPr>
+          <w:lang w:val="fi-FI"/>
+        </w:rPr>
+        <w:t>-could maybe prevent others from healing the turret torbjörn</w:t>
+      </w:r>
+    </w:p>
+    <w:p>
+      <w:pPr>
+        <w:rPr>
+          <w:lang w:val="fi-FI"/>
+        </w:rPr>
+      </w:pPr>
     </w:p>
     <w:p>
       <w:pPr>
@@ -1863,6 +1934,7 @@
     </w:p>
     <w:p>
       <w:r>
+        <w:lastRenderedPageBreak/>
         <w:tab/>
       </w:r>
       <w:r>

</xml_diff>

<commit_message>
Mei, Mercy, Orisa, Pharah, Reaper, Rein, Roadhog, Sigma should work in FFA
Made Mei changes so that multiple simultaneous Meis can fire icicles correctly.

Made FFA changes to Mercy and Sigma. The rest I don't think I changed and just checked that they work.
</commit_message>
<xml_diff>
--- a/known issues and stuff to do.docx
+++ b/known issues and stuff to do.docx
@@ -728,6 +728,19 @@
           <w:lang w:val="fi-FI"/>
         </w:rPr>
       </w:pPr>
+      <w:r>
+        <w:rPr>
+          <w:lang w:val="fi-FI"/>
+        </w:rPr>
+        <w:t>-one time when playing as Pharah in FFA started match she got higher gravity than usual for some reason even though current gravities value seemed to be normal</w:t>
+      </w:r>
+    </w:p>
+    <w:p>
+      <w:pPr>
+        <w:rPr>
+          <w:lang w:val="fi-FI"/>
+        </w:rPr>
+      </w:pPr>
     </w:p>
     <w:p>
       <w:r>
@@ -806,12 +819,15 @@
     <w:p/>
     <w:p>
       <w:r>
-        <w:t>-maybe with zenyatta could create a dummy bot that copies their moves while the actual possessed player is invisible so that the zenyatta can damage their allies, or maybe the zenyatta himself could transform into the enemy hero. Could use force player outline or whatever that is to still make the zen look like an ally.</w:t>
-      </w:r>
-    </w:p>
-    <w:p>
+        <w:t xml:space="preserve">-maybe with zenyatta could create a dummy bot that copies their moves while the actual possessed player is invisible so that the zenyatta can damage their allies, or maybe the zenyatta himself could </w:t>
+      </w:r>
       <w:r>
         <w:lastRenderedPageBreak/>
+        <w:t>transform into the enemy hero. Could use force player outline or whatever that is to still make the zen look like an ally.</w:t>
+      </w:r>
+    </w:p>
+    <w:p>
+      <w:r>
         <w:t>-problem with this solution is that the skin might be different for the character between players</w:t>
       </w:r>
     </w:p>
@@ -1001,6 +1017,7 @@
         <w:rPr>
           <w:lang w:val="fi-FI"/>
         </w:rPr>
+        <w:lastRenderedPageBreak/>
         <w:t>-maybe move comments from workshop.codes to here since they don’t get copypasted over from compiling</w:t>
       </w:r>
     </w:p>
@@ -1020,6 +1037,645 @@
       <w:r>
         <w:rPr>
           <w:strike/>
+          <w:lang w:val="fi-FI"/>
+        </w:rPr>
+        <w:t>-</w:t>
+      </w:r>
+      <w:r>
+        <w:rPr>
+          <w:strike/>
+          <w:lang w:val="fi-FI"/>
+        </w:rPr>
+        <w:t>junker queen adds new health pools and damage modifications when using her ult. Could maybe just add one then change its values</w:t>
+      </w:r>
+      <w:r>
+        <w:rPr>
+          <w:lang w:val="fi-FI"/>
+        </w:rPr>
+        <w:t>.</w:t>
+      </w:r>
+      <w:r>
+        <w:rPr>
+          <w:lang w:val="fi-FI"/>
+        </w:rPr>
+        <w:t xml:space="preserve"> Edit: added</w:t>
+      </w:r>
+    </w:p>
+    <w:p>
+      <w:pPr>
+        <w:rPr>
+          <w:lang w:val="fi-FI"/>
+        </w:rPr>
+      </w:pPr>
+    </w:p>
+    <w:p>
+      <w:pPr>
+        <w:rPr>
+          <w:lang w:val="fi-FI"/>
+        </w:rPr>
+      </w:pPr>
+      <w:r>
+        <w:rPr>
+          <w:strike/>
+          <w:lang w:val="fi-FI"/>
+        </w:rPr>
+        <w:t>-could maybe make lucio’s ult more supportive, maybe add more temp health when the beat drops though you can only add so many health pools</w:t>
+      </w:r>
+      <w:r>
+        <w:rPr>
+          <w:strike/>
+          <w:lang w:val="fi-FI"/>
+        </w:rPr>
+        <w:t xml:space="preserve"> at a time</w:t>
+      </w:r>
+      <w:r>
+        <w:rPr>
+          <w:strike/>
+          <w:lang w:val="fi-FI"/>
+        </w:rPr>
+        <w:t>. Could also maybe just do the emoting thing.</w:t>
+      </w:r>
+      <w:r>
+        <w:rPr>
+          <w:strike/>
+          <w:lang w:val="fi-FI"/>
+        </w:rPr>
+        <w:t xml:space="preserve"> Edit: emoting ult is too unreliable, potentially could do something similar to reinhardt where the buff is based on air time though that creates problems with sigma’s ult again </w:t>
+      </w:r>
+      <w:r>
+        <w:rPr>
+          <w:strike/>
+          <w:lang w:val="fi-FI"/>
+        </w:rPr>
+        <w:t xml:space="preserve"> </w:t>
+      </w:r>
+      <w:r>
+        <w:rPr>
+          <w:lang w:val="fi-FI"/>
+        </w:rPr>
+        <w:t>edit: Added increased health depending on air time</w:t>
+      </w:r>
+    </w:p>
+    <w:p>
+      <w:pPr>
+        <w:rPr>
+          <w:lang w:val="fi-FI"/>
+        </w:rPr>
+      </w:pPr>
+    </w:p>
+    <w:p>
+      <w:pPr>
+        <w:rPr>
+          <w:lang w:val="fi-FI"/>
+        </w:rPr>
+      </w:pPr>
+      <w:r>
+        <w:rPr>
+          <w:lang w:val="fi-FI"/>
+        </w:rPr>
+        <w:t>-maybe make wrecking ball’s ult turn him really small</w:t>
+      </w:r>
+    </w:p>
+    <w:p>
+      <w:pPr>
+        <w:rPr>
+          <w:lang w:val="fi-FI"/>
+        </w:rPr>
+      </w:pPr>
+    </w:p>
+    <w:p>
+      <w:pPr>
+        <w:rPr>
+          <w:lang w:val="fi-FI"/>
+        </w:rPr>
+      </w:pPr>
+      <w:r>
+        <w:rPr>
+          <w:lang w:val="fi-FI"/>
+        </w:rPr>
+        <w:t>-could add some way for Mei to increase the duration of her time stop. Maybe some kind of assassination target thing.</w:t>
+      </w:r>
+      <w:r>
+        <w:rPr>
+          <w:lang w:val="fi-FI"/>
+        </w:rPr>
+        <w:t xml:space="preserve"> Edit: The assassination thing could actually be a good for Ashe.</w:t>
+      </w:r>
+    </w:p>
+    <w:p>
+      <w:pPr>
+        <w:rPr>
+          <w:lang w:val="fi-FI"/>
+        </w:rPr>
+      </w:pPr>
+    </w:p>
+    <w:p>
+      <w:pPr>
+        <w:rPr>
+          <w:lang w:val="fi-FI"/>
+        </w:rPr>
+      </w:pPr>
+      <w:r>
+        <w:rPr>
+          <w:strike/>
+          <w:lang w:val="fi-FI"/>
+        </w:rPr>
+        <w:t>-Maybe for dummy bots do some kind of for player variable check that goes through all the slots and checks for the first free slot that can't be occupied by a player</w:t>
+      </w:r>
+      <w:r>
+        <w:rPr>
+          <w:strike/>
+          <w:lang w:val="fi-FI"/>
+        </w:rPr>
+        <w:t xml:space="preserve"> </w:t>
+      </w:r>
+      <w:r>
+        <w:rPr>
+          <w:lang w:val="fi-FI"/>
+        </w:rPr>
+        <w:t>edit: added</w:t>
+      </w:r>
+    </w:p>
+    <w:p>
+      <w:pPr>
+        <w:rPr>
+          <w:lang w:val="fi-FI"/>
+        </w:rPr>
+      </w:pPr>
+    </w:p>
+    <w:p>
+      <w:pPr>
+        <w:rPr>
+          <w:lang w:val="fi-FI"/>
+        </w:rPr>
+      </w:pPr>
+      <w:r>
+        <w:rPr>
+          <w:strike/>
+          <w:lang w:val="fi-FI"/>
+        </w:rPr>
+        <w:t>-for D.Va could maybe make all her upgrades into one time only upgrades, but add more of them. A shield and armor upgrade could be separate upgrades, a mobility upgrade that increases move and jump speed, etc.</w:t>
+      </w:r>
+      <w:r>
+        <w:rPr>
+          <w:strike/>
+          <w:lang w:val="fi-FI"/>
+        </w:rPr>
+        <w:t xml:space="preserve"> </w:t>
+      </w:r>
+      <w:r>
+        <w:rPr>
+          <w:lang w:val="fi-FI"/>
+        </w:rPr>
+        <w:t>Edit: added</w:t>
+      </w:r>
+    </w:p>
+    <w:p>
+      <w:pPr>
+        <w:rPr>
+          <w:lang w:val="fi-FI"/>
+        </w:rPr>
+      </w:pPr>
+    </w:p>
+    <w:p>
+      <w:pPr>
+        <w:rPr>
+          <w:lang w:val="fi-FI"/>
+        </w:rPr>
+      </w:pPr>
+      <w:r>
+        <w:rPr>
+          <w:lang w:val="fi-FI"/>
+        </w:rPr>
+        <w:t>-could maybe add a way for others to ride hanzo’s dragons</w:t>
+      </w:r>
+    </w:p>
+    <w:p>
+      <w:pPr>
+        <w:rPr>
+          <w:lang w:val="fi-FI"/>
+        </w:rPr>
+      </w:pPr>
+    </w:p>
+    <w:p>
+      <w:pPr>
+        <w:rPr>
+          <w:strike/>
+          <w:lang w:val="fi-FI"/>
+        </w:rPr>
+      </w:pPr>
+      <w:r>
+        <w:rPr>
+          <w:strike/>
+          <w:lang w:val="fi-FI"/>
+        </w:rPr>
+        <w:t>-for reaper could maybe make the out of bounds check only trigger at the end of the ultimate and when the player is on ground. Might cause an unnecessary teleport in some places that are in bounds though.</w:t>
+      </w:r>
+      <w:r>
+        <w:rPr>
+          <w:strike/>
+          <w:lang w:val="fi-FI"/>
+        </w:rPr>
+        <w:t xml:space="preserve"> Could also maybe just leave the out of bounds check out since it probably wouldn’t be a common issue.</w:t>
+      </w:r>
+      <w:r>
+        <w:rPr>
+          <w:strike/>
+          <w:lang w:val="fi-FI"/>
+        </w:rPr>
+        <w:t xml:space="preserve"> </w:t>
+      </w:r>
+      <w:r>
+        <w:rPr>
+          <w:lang w:val="fi-FI"/>
+        </w:rPr>
+        <w:t>Edit:</w:t>
+      </w:r>
+      <w:r>
+        <w:rPr>
+          <w:lang w:val="fi-FI"/>
+        </w:rPr>
+        <w:t xml:space="preserve"> added teleport into nearest walkable position at the end of ult</w:t>
+      </w:r>
+    </w:p>
+    <w:p>
+      <w:pPr>
+        <w:rPr>
+          <w:lang w:val="fi-FI"/>
+        </w:rPr>
+      </w:pPr>
+    </w:p>
+    <w:p>
+      <w:pPr>
+        <w:rPr>
+          <w:lang w:val="fi-FI"/>
+        </w:rPr>
+      </w:pPr>
+      <w:r>
+        <w:rPr>
+          <w:lang w:val="fi-FI"/>
+        </w:rPr>
+        <w:t>-could maybe make abilities that reset on death not reset until player has respawned as then they could be resurrected by Mercy</w:t>
+      </w:r>
+    </w:p>
+    <w:p>
+      <w:pPr>
+        <w:rPr>
+          <w:lang w:val="fi-FI"/>
+        </w:rPr>
+      </w:pPr>
+    </w:p>
+    <w:p>
+      <w:pPr>
+        <w:rPr>
+          <w:lang w:val="fi-FI"/>
+        </w:rPr>
+      </w:pPr>
+      <w:r>
+        <w:rPr>
+          <w:lang w:val="fi-FI"/>
+        </w:rPr>
+        <w:t>-stop using custom ult destroys last text id, maybe should make sure it doesn’t destroy anything unnecessarily.</w:t>
+      </w:r>
+    </w:p>
+    <w:p>
+      <w:pPr>
+        <w:rPr>
+          <w:lang w:val="fi-FI"/>
+        </w:rPr>
+      </w:pPr>
+    </w:p>
+    <w:p>
+      <w:pPr>
+        <w:rPr>
+          <w:lang w:val="fi-FI"/>
+        </w:rPr>
+      </w:pPr>
+      <w:r>
+        <w:rPr>
+          <w:strike/>
+          <w:lang w:val="fi-FI"/>
+        </w:rPr>
+        <w:t>-</w:t>
+      </w:r>
+      <w:r>
+        <w:rPr>
+          <w:strike/>
+          <w:lang w:val="fi-FI"/>
+        </w:rPr>
+        <w:t>could use angle between vectors for checking if players hit walls with winston’s ult more consistently</w:t>
+      </w:r>
+      <w:r>
+        <w:rPr>
+          <w:strike/>
+          <w:lang w:val="fi-FI"/>
+        </w:rPr>
+        <w:t xml:space="preserve">. Or maybe could </w:t>
+      </w:r>
+      <w:r>
+        <w:rPr>
+          <w:strike/>
+          <w:lang w:val="fi-FI"/>
+        </w:rPr>
+        <w:t xml:space="preserve">compare the </w:t>
+      </w:r>
+      <w:r>
+        <w:rPr>
+          <w:strike/>
+          <w:lang w:val="fi-FI"/>
+        </w:rPr>
+        <w:t xml:space="preserve">distance between the ray cast </w:t>
+      </w:r>
+      <w:r>
+        <w:rPr>
+          <w:strike/>
+          <w:lang w:val="fi-FI"/>
+        </w:rPr>
+        <w:t>hit position and eye position with the full distance between eye position and the distance of where the ray cast was sent</w:t>
+      </w:r>
+      <w:r>
+        <w:rPr>
+          <w:strike/>
+          <w:lang w:val="fi-FI"/>
+        </w:rPr>
+        <w:t>, in fact I’m not sure why I didn’t use this in the first place because I’m pretty sure I’ve done it before.</w:t>
+      </w:r>
+      <w:r>
+        <w:rPr>
+          <w:lang w:val="fi-FI"/>
+        </w:rPr>
+        <w:t xml:space="preserve"> Edit: added the distance check. Could maybe add more ray casts for increased accuracy on uneven surfaces, works most of the time now though</w:t>
+      </w:r>
+    </w:p>
+    <w:p>
+      <w:pPr>
+        <w:rPr>
+          <w:lang w:val="fi-FI"/>
+        </w:rPr>
+      </w:pPr>
+    </w:p>
+    <w:p>
+      <w:pPr>
+        <w:rPr>
+          <w:lang w:val="fi-FI"/>
+        </w:rPr>
+      </w:pPr>
+      <w:r>
+        <w:rPr>
+          <w:lang w:val="fi-FI"/>
+        </w:rPr>
+        <w:t>-</w:t>
+      </w:r>
+      <w:r>
+        <w:rPr>
+          <w:lang w:val="fi-FI"/>
+        </w:rPr>
+        <w:t>could maybe give winston more health during ultimate to reflect his size increase</w:t>
+      </w:r>
+    </w:p>
+    <w:p>
+      <w:pPr>
+        <w:rPr>
+          <w:lang w:val="fi-FI"/>
+        </w:rPr>
+      </w:pPr>
+    </w:p>
+    <w:p>
+      <w:pPr>
+        <w:rPr>
+          <w:lang w:val="fi-FI"/>
+        </w:rPr>
+      </w:pPr>
+      <w:r>
+        <w:rPr>
+          <w:lang w:val="fi-FI"/>
+        </w:rPr>
+        <w:t>-maybe store tracer’s ult effect into a variable to destroy it properly</w:t>
+      </w:r>
+    </w:p>
+    <w:p>
+      <w:pPr>
+        <w:rPr>
+          <w:lang w:val="fi-FI"/>
+        </w:rPr>
+      </w:pPr>
+    </w:p>
+    <w:p>
+      <w:pPr>
+        <w:rPr>
+          <w:lang w:val="fi-FI"/>
+        </w:rPr>
+      </w:pPr>
+      <w:r>
+        <w:rPr>
+          <w:lang w:val="fi-FI"/>
+        </w:rPr>
+        <w:t>-make sure symmetra’s portal positions are destroyed when she leaves</w:t>
+      </w:r>
+    </w:p>
+    <w:p>
+      <w:pPr>
+        <w:rPr>
+          <w:lang w:val="fi-FI"/>
+        </w:rPr>
+      </w:pPr>
+    </w:p>
+    <w:p>
+      <w:pPr>
+        <w:rPr>
+          <w:lang w:val="fi-FI"/>
+        </w:rPr>
+      </w:pPr>
+      <w:r>
+        <w:rPr>
+          <w:lang w:val="fi-FI"/>
+        </w:rPr>
+        <w:t>-could maybe make Junkrat’s bomb drop into the ground if Junkrat drops it above ground.</w:t>
+      </w:r>
+    </w:p>
+    <w:p>
+      <w:pPr>
+        <w:rPr>
+          <w:lang w:val="fi-FI"/>
+        </w:rPr>
+      </w:pPr>
+    </w:p>
+    <w:p>
+      <w:pPr>
+        <w:rPr>
+          <w:lang w:val="fi-FI"/>
+        </w:rPr>
+      </w:pPr>
+    </w:p>
+    <w:p>
+      <w:pPr>
+        <w:rPr>
+          <w:strike/>
+          <w:lang w:val="fi-FI"/>
+        </w:rPr>
+      </w:pPr>
+      <w:r>
+        <w:rPr>
+          <w:strike/>
+          <w:lang w:val="fi-FI"/>
+        </w:rPr>
+        <w:t>-could maybe rework the hud text on reinhardt so that some of the values aren’t in smaller text</w:t>
+      </w:r>
+      <w:r>
+        <w:rPr>
+          <w:strike/>
+          <w:lang w:val="fi-FI"/>
+        </w:rPr>
+        <w:t xml:space="preserve"> </w:t>
+      </w:r>
+      <w:r>
+        <w:rPr>
+          <w:lang w:val="fi-FI"/>
+        </w:rPr>
+        <w:t>edit:</w:t>
+      </w:r>
+      <w:r>
+        <w:rPr>
+          <w:lang w:val="fi-FI"/>
+        </w:rPr>
+        <w:t xml:space="preserve"> done</w:t>
+      </w:r>
+    </w:p>
+    <w:p>
+      <w:pPr>
+        <w:rPr>
+          <w:lang w:val="fi-FI"/>
+        </w:rPr>
+      </w:pPr>
+    </w:p>
+    <w:p>
+      <w:pPr>
+        <w:rPr>
+          <w:lang w:val="fi-FI"/>
+        </w:rPr>
+      </w:pPr>
+      <w:r>
+        <w:rPr>
+          <w:lang w:val="fi-FI"/>
+        </w:rPr>
+        <w:t>-probably should rework brigitte’s ult so that the code for shield bash is done on brig’s side</w:t>
+      </w:r>
+    </w:p>
+    <w:p>
+      <w:pPr>
+        <w:rPr>
+          <w:lang w:val="fi-FI"/>
+        </w:rPr>
+      </w:pPr>
+    </w:p>
+    <w:p>
+      <w:pPr>
+        <w:rPr>
+          <w:lang w:val="fi-FI"/>
+        </w:rPr>
+      </w:pPr>
+      <w:r>
+        <w:rPr>
+          <w:lang w:val="fi-FI"/>
+        </w:rPr>
+        <w:t>-idk if I should make separate events for all the hero resets so it doesn’t have to go through each hero in the if else list</w:t>
+      </w:r>
+    </w:p>
+    <w:p>
+      <w:pPr>
+        <w:rPr>
+          <w:lang w:val="fi-FI"/>
+        </w:rPr>
+      </w:pPr>
+    </w:p>
+    <w:p>
+      <w:pPr>
+        <w:rPr>
+          <w:strike/>
+          <w:lang w:val="fi-FI"/>
+        </w:rPr>
+      </w:pPr>
+      <w:r>
+        <w:rPr>
+          <w:strike/>
+          <w:lang w:val="fi-FI"/>
+        </w:rPr>
+        <w:t xml:space="preserve">-right now because of how I made the b variable be always set to the hero you play regardless if they used their ultimate, the resets will play even when it’s not necessary. With tracer this resulted in the speed being reduced when switching hero. Perhaps could rework the speed bonuses to be their own variables that </w:t>
+      </w:r>
+      <w:r>
+        <w:rPr>
+          <w:strike/>
+          <w:lang w:val="fi-FI"/>
+        </w:rPr>
+        <w:t xml:space="preserve">are kind of set to true or something when they are applied so that they won’t be applied more than once. Could also maybe make some kind of ”hero reset” variable that is set to true when the hero is reset, or could just make the b variable reset after ult reset again. </w:t>
+      </w:r>
+      <w:r>
+        <w:rPr>
+          <w:strike/>
+          <w:lang w:val="fi-FI"/>
+        </w:rPr>
+        <w:t xml:space="preserve"> </w:t>
+      </w:r>
+      <w:r>
+        <w:rPr>
+          <w:lang w:val="fi-FI"/>
+        </w:rPr>
+        <w:t>Edit:</w:t>
+      </w:r>
+      <w:r>
+        <w:rPr>
+          <w:lang w:val="fi-FI"/>
+        </w:rPr>
+        <w:t xml:space="preserve"> changed it back to b being set on ult use and being reset when ult is reset</w:t>
+      </w:r>
+    </w:p>
+    <w:p>
+      <w:pPr>
+        <w:rPr>
+          <w:lang w:val="fi-FI"/>
+        </w:rPr>
+      </w:pPr>
+    </w:p>
+    <w:p>
+      <w:pPr>
+        <w:rPr>
+          <w:lang w:val="fi-FI"/>
+        </w:rPr>
+      </w:pPr>
+      <w:r>
+        <w:rPr>
+          <w:lang w:val="fi-FI"/>
+        </w:rPr>
+        <w:t xml:space="preserve">-could maybe make orisa’s ult suck in enemies whenever </w:t>
+      </w:r>
+      <w:r>
+        <w:rPr>
+          <w:lang w:val="fi-FI"/>
+        </w:rPr>
+        <w:t>s</w:t>
+      </w:r>
+      <w:r>
+        <w:rPr>
+          <w:lang w:val="fi-FI"/>
+        </w:rPr>
+        <w:t>he lands</w:t>
+      </w:r>
+    </w:p>
+    <w:p>
+      <w:pPr>
+        <w:rPr>
+          <w:lang w:val="fi-FI"/>
+        </w:rPr>
+      </w:pPr>
+    </w:p>
+    <w:p>
+      <w:pPr>
+        <w:rPr>
+          <w:lang w:val="fi-FI"/>
+        </w:rPr>
+      </w:pPr>
+      <w:r>
+        <w:rPr>
           <w:lang w:val="fi-FI"/>
         </w:rPr>
         <w:lastRenderedPageBreak/>
@@ -1027,653 +1683,6 @@
       </w:r>
       <w:r>
         <w:rPr>
-          <w:strike/>
-          <w:lang w:val="fi-FI"/>
-        </w:rPr>
-        <w:t>junker queen adds new health pools and damage modifications when using her ult. Could maybe just add one then change its values</w:t>
-      </w:r>
-      <w:r>
-        <w:rPr>
-          <w:lang w:val="fi-FI"/>
-        </w:rPr>
-        <w:t>.</w:t>
-      </w:r>
-      <w:r>
-        <w:rPr>
-          <w:lang w:val="fi-FI"/>
-        </w:rPr>
-        <w:t xml:space="preserve"> Edit: added</w:t>
-      </w:r>
-    </w:p>
-    <w:p>
-      <w:pPr>
-        <w:rPr>
-          <w:lang w:val="fi-FI"/>
-        </w:rPr>
-      </w:pPr>
-    </w:p>
-    <w:p>
-      <w:pPr>
-        <w:rPr>
-          <w:lang w:val="fi-FI"/>
-        </w:rPr>
-      </w:pPr>
-      <w:r>
-        <w:rPr>
-          <w:strike/>
-          <w:lang w:val="fi-FI"/>
-        </w:rPr>
-        <w:t>-could maybe make lucio’s ult more supportive, maybe add more temp health when the beat drops though you can only add so many health pools</w:t>
-      </w:r>
-      <w:r>
-        <w:rPr>
-          <w:strike/>
-          <w:lang w:val="fi-FI"/>
-        </w:rPr>
-        <w:t xml:space="preserve"> at a time</w:t>
-      </w:r>
-      <w:r>
-        <w:rPr>
-          <w:strike/>
-          <w:lang w:val="fi-FI"/>
-        </w:rPr>
-        <w:t>. Could also maybe just do the emoting thing.</w:t>
-      </w:r>
-      <w:r>
-        <w:rPr>
-          <w:strike/>
-          <w:lang w:val="fi-FI"/>
-        </w:rPr>
-        <w:t xml:space="preserve"> Edit: emoting ult is too unreliable, potentially could do something similar to reinhardt where the buff is based on air time though that creates problems with sigma’s ult again </w:t>
-      </w:r>
-      <w:r>
-        <w:rPr>
-          <w:strike/>
-          <w:lang w:val="fi-FI"/>
-        </w:rPr>
-        <w:t xml:space="preserve"> </w:t>
-      </w:r>
-      <w:r>
-        <w:rPr>
-          <w:lang w:val="fi-FI"/>
-        </w:rPr>
-        <w:t>edit: Added increased health depending on air time</w:t>
-      </w:r>
-    </w:p>
-    <w:p>
-      <w:pPr>
-        <w:rPr>
-          <w:lang w:val="fi-FI"/>
-        </w:rPr>
-      </w:pPr>
-    </w:p>
-    <w:p>
-      <w:pPr>
-        <w:rPr>
-          <w:lang w:val="fi-FI"/>
-        </w:rPr>
-      </w:pPr>
-      <w:r>
-        <w:rPr>
-          <w:lang w:val="fi-FI"/>
-        </w:rPr>
-        <w:t>-maybe make wrecking ball’s ult turn him really small</w:t>
-      </w:r>
-    </w:p>
-    <w:p>
-      <w:pPr>
-        <w:rPr>
-          <w:lang w:val="fi-FI"/>
-        </w:rPr>
-      </w:pPr>
-    </w:p>
-    <w:p>
-      <w:pPr>
-        <w:rPr>
-          <w:lang w:val="fi-FI"/>
-        </w:rPr>
-      </w:pPr>
-      <w:r>
-        <w:rPr>
-          <w:lang w:val="fi-FI"/>
-        </w:rPr>
-        <w:t>-could add some way for Mei to increase the duration of her time stop. Maybe some kind of assassination target thing.</w:t>
-      </w:r>
-      <w:r>
-        <w:rPr>
-          <w:lang w:val="fi-FI"/>
-        </w:rPr>
-        <w:t xml:space="preserve"> Edit: The assassination thing could actually be a good for Ashe.</w:t>
-      </w:r>
-    </w:p>
-    <w:p>
-      <w:pPr>
-        <w:rPr>
-          <w:lang w:val="fi-FI"/>
-        </w:rPr>
-      </w:pPr>
-    </w:p>
-    <w:p>
-      <w:pPr>
-        <w:rPr>
-          <w:lang w:val="fi-FI"/>
-        </w:rPr>
-      </w:pPr>
-      <w:r>
-        <w:rPr>
-          <w:strike/>
-          <w:lang w:val="fi-FI"/>
-        </w:rPr>
-        <w:t>-Maybe for dummy bots do some kind of for player variable check that goes through all the slots and checks for the first free slot that can't be occupied by a player</w:t>
-      </w:r>
-      <w:r>
-        <w:rPr>
-          <w:strike/>
-          <w:lang w:val="fi-FI"/>
-        </w:rPr>
-        <w:t xml:space="preserve"> </w:t>
-      </w:r>
-      <w:r>
-        <w:rPr>
-          <w:lang w:val="fi-FI"/>
-        </w:rPr>
-        <w:t>edit: added</w:t>
-      </w:r>
-    </w:p>
-    <w:p>
-      <w:pPr>
-        <w:rPr>
-          <w:lang w:val="fi-FI"/>
-        </w:rPr>
-      </w:pPr>
-    </w:p>
-    <w:p>
-      <w:pPr>
-        <w:rPr>
-          <w:lang w:val="fi-FI"/>
-        </w:rPr>
-      </w:pPr>
-      <w:r>
-        <w:rPr>
-          <w:strike/>
-          <w:lang w:val="fi-FI"/>
-        </w:rPr>
-        <w:t>-for D.Va could maybe make all her upgrades into one time only upgrades, but add more of them. A shield and armor upgrade could be separate upgrades, a mobility upgrade that increases move and jump speed, etc.</w:t>
-      </w:r>
-      <w:r>
-        <w:rPr>
-          <w:strike/>
-          <w:lang w:val="fi-FI"/>
-        </w:rPr>
-        <w:t xml:space="preserve"> </w:t>
-      </w:r>
-      <w:r>
-        <w:rPr>
-          <w:lang w:val="fi-FI"/>
-        </w:rPr>
-        <w:t>Edit: added</w:t>
-      </w:r>
-    </w:p>
-    <w:p>
-      <w:pPr>
-        <w:rPr>
-          <w:lang w:val="fi-FI"/>
-        </w:rPr>
-      </w:pPr>
-    </w:p>
-    <w:p>
-      <w:pPr>
-        <w:rPr>
-          <w:lang w:val="fi-FI"/>
-        </w:rPr>
-      </w:pPr>
-      <w:r>
-        <w:rPr>
-          <w:lang w:val="fi-FI"/>
-        </w:rPr>
-        <w:t>-could maybe add a way for others to ride hanzo’s dragons</w:t>
-      </w:r>
-    </w:p>
-    <w:p>
-      <w:pPr>
-        <w:rPr>
-          <w:lang w:val="fi-FI"/>
-        </w:rPr>
-      </w:pPr>
-    </w:p>
-    <w:p>
-      <w:pPr>
-        <w:rPr>
-          <w:strike/>
-          <w:lang w:val="fi-FI"/>
-        </w:rPr>
-      </w:pPr>
-      <w:r>
-        <w:rPr>
-          <w:strike/>
-          <w:lang w:val="fi-FI"/>
-        </w:rPr>
-        <w:t>-for reaper could maybe make the out of bounds check only trigger at the end of the ultimate and when the player is on ground. Might cause an unnecessary teleport in some places that are in bounds though.</w:t>
-      </w:r>
-      <w:r>
-        <w:rPr>
-          <w:strike/>
-          <w:lang w:val="fi-FI"/>
-        </w:rPr>
-        <w:t xml:space="preserve"> Could also maybe just leave the out of bounds check out since it probably wouldn’t be a common issue.</w:t>
-      </w:r>
-      <w:r>
-        <w:rPr>
-          <w:strike/>
-          <w:lang w:val="fi-FI"/>
-        </w:rPr>
-        <w:t xml:space="preserve"> </w:t>
-      </w:r>
-      <w:r>
-        <w:rPr>
-          <w:lang w:val="fi-FI"/>
-        </w:rPr>
-        <w:t>Edit:</w:t>
-      </w:r>
-      <w:r>
-        <w:rPr>
-          <w:lang w:val="fi-FI"/>
-        </w:rPr>
-        <w:t xml:space="preserve"> added teleport into nearest walkable position at the end of ult</w:t>
-      </w:r>
-    </w:p>
-    <w:p>
-      <w:pPr>
-        <w:rPr>
-          <w:lang w:val="fi-FI"/>
-        </w:rPr>
-      </w:pPr>
-    </w:p>
-    <w:p>
-      <w:pPr>
-        <w:rPr>
-          <w:lang w:val="fi-FI"/>
-        </w:rPr>
-      </w:pPr>
-      <w:r>
-        <w:rPr>
-          <w:lang w:val="fi-FI"/>
-        </w:rPr>
-        <w:t>-could maybe make abilities that reset on death not reset until player has respawned as then they could be resurrected by Mercy</w:t>
-      </w:r>
-    </w:p>
-    <w:p>
-      <w:pPr>
-        <w:rPr>
-          <w:lang w:val="fi-FI"/>
-        </w:rPr>
-      </w:pPr>
-    </w:p>
-    <w:p>
-      <w:pPr>
-        <w:rPr>
-          <w:lang w:val="fi-FI"/>
-        </w:rPr>
-      </w:pPr>
-      <w:r>
-        <w:rPr>
-          <w:lang w:val="fi-FI"/>
-        </w:rPr>
-        <w:t>-stop using custom ult destroys last text id, maybe should make sure it doesn’t destroy anything unnecessarily.</w:t>
-      </w:r>
-    </w:p>
-    <w:p>
-      <w:pPr>
-        <w:rPr>
-          <w:lang w:val="fi-FI"/>
-        </w:rPr>
-      </w:pPr>
-    </w:p>
-    <w:p>
-      <w:pPr>
-        <w:rPr>
-          <w:lang w:val="fi-FI"/>
-        </w:rPr>
-      </w:pPr>
-      <w:r>
-        <w:rPr>
-          <w:strike/>
-          <w:lang w:val="fi-FI"/>
-        </w:rPr>
-        <w:t>-</w:t>
-      </w:r>
-      <w:r>
-        <w:rPr>
-          <w:strike/>
-          <w:lang w:val="fi-FI"/>
-        </w:rPr>
-        <w:t>could use angle between vectors for checking if players hit walls with winston’s ult more consistently</w:t>
-      </w:r>
-      <w:r>
-        <w:rPr>
-          <w:strike/>
-          <w:lang w:val="fi-FI"/>
-        </w:rPr>
-        <w:t xml:space="preserve">. Or maybe could </w:t>
-      </w:r>
-      <w:r>
-        <w:rPr>
-          <w:strike/>
-          <w:lang w:val="fi-FI"/>
-        </w:rPr>
-        <w:t xml:space="preserve">compare the </w:t>
-      </w:r>
-      <w:r>
-        <w:rPr>
-          <w:strike/>
-          <w:lang w:val="fi-FI"/>
-        </w:rPr>
-        <w:t xml:space="preserve">distance between the ray cast </w:t>
-      </w:r>
-      <w:r>
-        <w:rPr>
-          <w:strike/>
-          <w:lang w:val="fi-FI"/>
-        </w:rPr>
-        <w:t>hit position and eye position with the full distance between eye position and the distance of where the ray cast was sent</w:t>
-      </w:r>
-      <w:r>
-        <w:rPr>
-          <w:strike/>
-          <w:lang w:val="fi-FI"/>
-        </w:rPr>
-        <w:t xml:space="preserve">, </w:t>
-      </w:r>
-      <w:r>
-        <w:rPr>
-          <w:strike/>
-          <w:lang w:val="fi-FI"/>
-        </w:rPr>
-        <w:lastRenderedPageBreak/>
-        <w:t>in fact I’m not sure why I didn’t use this in the first place because I’m pretty sure I’ve done it before.</w:t>
-      </w:r>
-      <w:r>
-        <w:rPr>
-          <w:lang w:val="fi-FI"/>
-        </w:rPr>
-        <w:t xml:space="preserve"> Edit: added the distance check. Could maybe add more ray casts for increased accuracy on uneven surfaces, works most of the time now though</w:t>
-      </w:r>
-    </w:p>
-    <w:p>
-      <w:pPr>
-        <w:rPr>
-          <w:lang w:val="fi-FI"/>
-        </w:rPr>
-      </w:pPr>
-    </w:p>
-    <w:p>
-      <w:pPr>
-        <w:rPr>
-          <w:lang w:val="fi-FI"/>
-        </w:rPr>
-      </w:pPr>
-      <w:r>
-        <w:rPr>
-          <w:lang w:val="fi-FI"/>
-        </w:rPr>
-        <w:t>-</w:t>
-      </w:r>
-      <w:r>
-        <w:rPr>
-          <w:lang w:val="fi-FI"/>
-        </w:rPr>
-        <w:t>could maybe give winston more health during ultimate to reflect his size increase</w:t>
-      </w:r>
-    </w:p>
-    <w:p>
-      <w:pPr>
-        <w:rPr>
-          <w:lang w:val="fi-FI"/>
-        </w:rPr>
-      </w:pPr>
-    </w:p>
-    <w:p>
-      <w:pPr>
-        <w:rPr>
-          <w:lang w:val="fi-FI"/>
-        </w:rPr>
-      </w:pPr>
-      <w:r>
-        <w:rPr>
-          <w:lang w:val="fi-FI"/>
-        </w:rPr>
-        <w:t>-maybe store tracer’s ult effect into a variable to destroy it properly</w:t>
-      </w:r>
-    </w:p>
-    <w:p>
-      <w:pPr>
-        <w:rPr>
-          <w:lang w:val="fi-FI"/>
-        </w:rPr>
-      </w:pPr>
-    </w:p>
-    <w:p>
-      <w:pPr>
-        <w:rPr>
-          <w:lang w:val="fi-FI"/>
-        </w:rPr>
-      </w:pPr>
-      <w:r>
-        <w:rPr>
-          <w:lang w:val="fi-FI"/>
-        </w:rPr>
-        <w:t>-make sure symmetra’s portal positions are destroyed when she leaves</w:t>
-      </w:r>
-    </w:p>
-    <w:p>
-      <w:pPr>
-        <w:rPr>
-          <w:lang w:val="fi-FI"/>
-        </w:rPr>
-      </w:pPr>
-    </w:p>
-    <w:p>
-      <w:pPr>
-        <w:rPr>
-          <w:lang w:val="fi-FI"/>
-        </w:rPr>
-      </w:pPr>
-      <w:r>
-        <w:rPr>
-          <w:lang w:val="fi-FI"/>
-        </w:rPr>
-        <w:t>-could maybe make Junkrat’s bomb drop into the ground if Junkrat drops it above ground.</w:t>
-      </w:r>
-    </w:p>
-    <w:p>
-      <w:pPr>
-        <w:rPr>
-          <w:lang w:val="fi-FI"/>
-        </w:rPr>
-      </w:pPr>
-    </w:p>
-    <w:p>
-      <w:pPr>
-        <w:rPr>
-          <w:lang w:val="fi-FI"/>
-        </w:rPr>
-      </w:pPr>
-    </w:p>
-    <w:p>
-      <w:pPr>
-        <w:rPr>
-          <w:strike/>
-          <w:lang w:val="fi-FI"/>
-        </w:rPr>
-      </w:pPr>
-      <w:r>
-        <w:rPr>
-          <w:strike/>
-          <w:lang w:val="fi-FI"/>
-        </w:rPr>
-        <w:t>-could maybe rework the hud text on reinhardt so that some of the values aren’t in smaller text</w:t>
-      </w:r>
-      <w:r>
-        <w:rPr>
-          <w:strike/>
-          <w:lang w:val="fi-FI"/>
-        </w:rPr>
-        <w:t xml:space="preserve"> </w:t>
-      </w:r>
-      <w:r>
-        <w:rPr>
-          <w:lang w:val="fi-FI"/>
-        </w:rPr>
-        <w:t>edit:</w:t>
-      </w:r>
-      <w:r>
-        <w:rPr>
-          <w:lang w:val="fi-FI"/>
-        </w:rPr>
-        <w:t xml:space="preserve"> done</w:t>
-      </w:r>
-    </w:p>
-    <w:p>
-      <w:pPr>
-        <w:rPr>
-          <w:lang w:val="fi-FI"/>
-        </w:rPr>
-      </w:pPr>
-    </w:p>
-    <w:p>
-      <w:pPr>
-        <w:rPr>
-          <w:lang w:val="fi-FI"/>
-        </w:rPr>
-      </w:pPr>
-      <w:r>
-        <w:rPr>
-          <w:lang w:val="fi-FI"/>
-        </w:rPr>
-        <w:t>-probably should rework brigitte’s ult so that the code for shield bash is done on brig’s side</w:t>
-      </w:r>
-    </w:p>
-    <w:p>
-      <w:pPr>
-        <w:rPr>
-          <w:lang w:val="fi-FI"/>
-        </w:rPr>
-      </w:pPr>
-    </w:p>
-    <w:p>
-      <w:pPr>
-        <w:rPr>
-          <w:lang w:val="fi-FI"/>
-        </w:rPr>
-      </w:pPr>
-      <w:r>
-        <w:rPr>
-          <w:lang w:val="fi-FI"/>
-        </w:rPr>
-        <w:t>-idk if I should make separate events for all the hero resets so it doesn’t have to go through each hero in the if else list</w:t>
-      </w:r>
-    </w:p>
-    <w:p>
-      <w:pPr>
-        <w:rPr>
-          <w:lang w:val="fi-FI"/>
-        </w:rPr>
-      </w:pPr>
-    </w:p>
-    <w:p>
-      <w:pPr>
-        <w:rPr>
-          <w:strike/>
-          <w:lang w:val="fi-FI"/>
-        </w:rPr>
-      </w:pPr>
-      <w:r>
-        <w:rPr>
-          <w:strike/>
-          <w:lang w:val="fi-FI"/>
-        </w:rPr>
-        <w:t xml:space="preserve">-right now because of how I made the b variable be always set to the hero you play regardless if they used their ultimate, the resets will play even when it’s not necessary. With tracer this resulted in the speed being reduced when switching hero. Perhaps could rework the speed bonuses to be their own variables that </w:t>
-      </w:r>
-      <w:r>
-        <w:rPr>
-          <w:strike/>
-          <w:lang w:val="fi-FI"/>
-        </w:rPr>
-        <w:t xml:space="preserve">are kind of set to true or something when they are applied so that they won’t be applied more than once. Could also maybe make some kind of ”hero reset” variable that is set to true when the hero is reset, or could just make the b variable reset after ult reset again. </w:t>
-      </w:r>
-      <w:r>
-        <w:rPr>
-          <w:strike/>
-          <w:lang w:val="fi-FI"/>
-        </w:rPr>
-        <w:t xml:space="preserve"> </w:t>
-      </w:r>
-      <w:r>
-        <w:rPr>
-          <w:lang w:val="fi-FI"/>
-        </w:rPr>
-        <w:t>Edit:</w:t>
-      </w:r>
-      <w:r>
-        <w:rPr>
-          <w:lang w:val="fi-FI"/>
-        </w:rPr>
-        <w:t xml:space="preserve"> changed it back to b being set on ult use and being reset when ult is reset</w:t>
-      </w:r>
-    </w:p>
-    <w:p>
-      <w:pPr>
-        <w:rPr>
-          <w:lang w:val="fi-FI"/>
-        </w:rPr>
-      </w:pPr>
-    </w:p>
-    <w:p>
-      <w:pPr>
-        <w:rPr>
-          <w:lang w:val="fi-FI"/>
-        </w:rPr>
-      </w:pPr>
-      <w:r>
-        <w:rPr>
-          <w:lang w:val="fi-FI"/>
-        </w:rPr>
-        <w:t xml:space="preserve">-could maybe make orisa’s ult suck in enemies whenever </w:t>
-      </w:r>
-      <w:r>
-        <w:rPr>
-          <w:lang w:val="fi-FI"/>
-        </w:rPr>
-        <w:t>s</w:t>
-      </w:r>
-      <w:r>
-        <w:rPr>
-          <w:lang w:val="fi-FI"/>
-        </w:rPr>
-        <w:t>he lands</w:t>
-      </w:r>
-    </w:p>
-    <w:p>
-      <w:pPr>
-        <w:rPr>
-          <w:lang w:val="fi-FI"/>
-        </w:rPr>
-      </w:pPr>
-    </w:p>
-    <w:p>
-      <w:pPr>
-        <w:rPr>
-          <w:lang w:val="fi-FI"/>
-        </w:rPr>
-      </w:pPr>
-      <w:r>
-        <w:rPr>
-          <w:lang w:val="fi-FI"/>
-        </w:rPr>
-        <w:t>-</w:t>
-      </w:r>
-      <w:r>
-        <w:rPr>
           <w:lang w:val="fi-FI"/>
         </w:rPr>
         <w:t>if D.Va falls off the map while the menu is active she can get her upgrades after she respawns. Pretty rare occurrence and not necessarily even worth fixing.</w:t>
@@ -1709,7 +1718,6 @@
         <w:rPr>
           <w:lang w:val="fi-FI"/>
         </w:rPr>
-        <w:lastRenderedPageBreak/>
         <w:t>-could maybe add a healing block when a player is about to explode from genji’s ultimate</w:t>
       </w:r>
     </w:p>
@@ -1898,6 +1906,7 @@
     </w:p>
     <w:p>
       <w:r>
+        <w:lastRenderedPageBreak/>
         <w:tab/>
       </w:r>
       <w:r>
@@ -1934,7 +1943,6 @@
     </w:p>
     <w:p>
       <w:r>
-        <w:lastRenderedPageBreak/>
         <w:tab/>
       </w:r>
       <w:r>

</xml_diff>

<commit_message>
Symmetra, Torb, Tracer and Winston for FFA
Also made Symmetra's portals delete after a certain amount of time globally just in case player leaves or switches team.

Made Torb target the closest enemy to it instead of the closest enemy to the owning player(pretty sure it wasn't intended that way).

Improved hit detection consistency for Tracer by making it update on every frame.

Fixed Winston not being able to stun multiple enemies at once.
</commit_message>
<xml_diff>
--- a/known issues and stuff to do.docx
+++ b/known issues and stuff to do.docx
@@ -805,6 +805,19 @@
           <w:lang w:val="fi-FI"/>
         </w:rPr>
       </w:pPr>
+      <w:r>
+        <w:rPr>
+          <w:lang w:val="fi-FI"/>
+        </w:rPr>
+        <w:t>-winston’s wall stun seems to only apply to one player at a time when hitting multiple players. It only seems to consider one victim in the rule.</w:t>
+      </w:r>
+    </w:p>
+    <w:p>
+      <w:pPr>
+        <w:rPr>
+          <w:lang w:val="fi-FI"/>
+        </w:rPr>
+      </w:pPr>
     </w:p>
     <w:p>
       <w:r>
@@ -827,6 +840,7 @@
         <w:rPr>
           <w:strike/>
         </w:rPr>
+        <w:lastRenderedPageBreak/>
         <w:t>-maybe somehow stop symmetra from spawning portals out of bounds</w:t>
       </w:r>
       <w:r>
@@ -846,14 +860,7 @@
         <w:rPr>
           <w:lang w:val="fi-FI"/>
         </w:rPr>
-        <w:t xml:space="preserve"> changed it so that she can only put portals on surfaces and not in the air above the map. This still lets her get out of </w:t>
-      </w:r>
-      <w:r>
-        <w:rPr>
-          <w:lang w:val="fi-FI"/>
-        </w:rPr>
-        <w:lastRenderedPageBreak/>
-        <w:t>bounds, but I added another rule that teleports players who used portals into the closest walkable position after the ult ends.</w:t>
+        <w:t xml:space="preserve"> changed it so that she can only put portals on surfaces and not in the air above the map. This still lets her get out of bounds, but I added another rule that teleports players who used portals into the closest walkable position after the ult ends.</w:t>
       </w:r>
     </w:p>
     <w:p>
@@ -1007,8 +1014,343 @@
         <w:rPr>
           <w:strike/>
         </w:rPr>
+        <w:t>-add dummy bot checks for all ults</w:t>
+      </w:r>
+      <w:r>
+        <w:rPr>
+          <w:strike/>
+          <w:lang w:val="fi-FI"/>
+        </w:rPr>
+        <w:t xml:space="preserve"> </w:t>
+      </w:r>
+      <w:r>
+        <w:rPr>
+          <w:lang w:val="fi-FI"/>
+        </w:rPr>
+        <w:t>edit:</w:t>
+      </w:r>
+      <w:r>
+        <w:rPr>
+          <w:lang w:val="fi-FI"/>
+        </w:rPr>
+        <w:t xml:space="preserve"> should be done I think though could maybe double check</w:t>
+      </w:r>
+    </w:p>
+    <w:p/>
+    <w:p>
+      <w:r>
+        <w:t>-should maybe set pharah's hud text during ult into a variable so it is deleted correctly</w:t>
+      </w:r>
+    </w:p>
+    <w:p/>
+    <w:p>
+      <w:pPr>
+        <w:rPr>
+          <w:lang w:val="fi-FI"/>
+        </w:rPr>
+      </w:pPr>
+      <w:r>
+        <w:rPr>
+          <w:lang w:val="fi-FI"/>
+        </w:rPr>
+        <w:t>-could maybe make baptiste’s amplification matrix do half damage or no damage from enemies that shoot through it, or would that b</w:t>
+      </w:r>
+      <w:r>
+        <w:rPr>
+          <w:lang w:val="fi-FI"/>
+        </w:rPr>
+        <w:t xml:space="preserve">e </w:t>
+      </w:r>
+      <w:r>
+        <w:rPr>
+          <w:lang w:val="fi-FI"/>
+        </w:rPr>
+        <w:t>too weak</w:t>
+      </w:r>
+      <w:r>
+        <w:rPr>
+          <w:lang w:val="fi-FI"/>
+        </w:rPr>
+        <w:t>, or maybe could spawn multiple matrixes with dummy bots that stack?</w:t>
+      </w:r>
+      <w:r>
+        <w:rPr>
+          <w:lang w:val="fi-FI"/>
+        </w:rPr>
+        <w:t xml:space="preserve"> Edit: gave him a barrier ult that blocks player movement</w:t>
+      </w:r>
+    </w:p>
+    <w:p/>
+    <w:p>
+      <w:pPr>
+        <w:rPr>
+          <w:lang w:val="fi-FI"/>
+        </w:rPr>
+      </w:pPr>
+      <w:r>
+        <w:rPr>
+          <w:lang w:val="fi-FI"/>
+        </w:rPr>
+        <w:t>-maybe move comments from workshop.codes to here since they don’t get copypasted over from compiling</w:t>
+      </w:r>
+    </w:p>
+    <w:p>
+      <w:pPr>
+        <w:rPr>
+          <w:lang w:val="fi-FI"/>
+        </w:rPr>
+      </w:pPr>
+    </w:p>
+    <w:p>
+      <w:pPr>
+        <w:rPr>
+          <w:lang w:val="fi-FI"/>
+        </w:rPr>
+      </w:pPr>
+      <w:r>
+        <w:rPr>
+          <w:strike/>
+          <w:lang w:val="fi-FI"/>
+        </w:rPr>
+        <w:t>-</w:t>
+      </w:r>
+      <w:r>
+        <w:rPr>
+          <w:strike/>
+          <w:lang w:val="fi-FI"/>
+        </w:rPr>
+        <w:t>junker queen adds new health pools and damage modifications when using her ult. Could maybe just add one then change its values</w:t>
+      </w:r>
+      <w:r>
+        <w:rPr>
+          <w:lang w:val="fi-FI"/>
+        </w:rPr>
+        <w:t>.</w:t>
+      </w:r>
+      <w:r>
+        <w:rPr>
+          <w:lang w:val="fi-FI"/>
+        </w:rPr>
+        <w:t xml:space="preserve"> Edit: added</w:t>
+      </w:r>
+    </w:p>
+    <w:p>
+      <w:pPr>
+        <w:rPr>
+          <w:lang w:val="fi-FI"/>
+        </w:rPr>
+      </w:pPr>
+    </w:p>
+    <w:p>
+      <w:pPr>
+        <w:rPr>
+          <w:lang w:val="fi-FI"/>
+        </w:rPr>
+      </w:pPr>
+      <w:r>
+        <w:rPr>
+          <w:strike/>
+          <w:lang w:val="fi-FI"/>
+        </w:rPr>
+        <w:t>-could maybe make lucio’s ult more supportive, maybe add more temp health when the beat drops though you can only add so many health pools</w:t>
+      </w:r>
+      <w:r>
+        <w:rPr>
+          <w:strike/>
+          <w:lang w:val="fi-FI"/>
+        </w:rPr>
+        <w:t xml:space="preserve"> at a time</w:t>
+      </w:r>
+      <w:r>
+        <w:rPr>
+          <w:strike/>
+          <w:lang w:val="fi-FI"/>
+        </w:rPr>
+        <w:t>. Could also maybe just do the emoting thing.</w:t>
+      </w:r>
+      <w:r>
+        <w:rPr>
+          <w:strike/>
+          <w:lang w:val="fi-FI"/>
+        </w:rPr>
+        <w:t xml:space="preserve"> Edit: emoting ult is too unreliable, potentially could do something similar to reinhardt where the buff is based on air time though that creates problems with sigma’s ult again </w:t>
+      </w:r>
+      <w:r>
+        <w:rPr>
+          <w:strike/>
+          <w:lang w:val="fi-FI"/>
+        </w:rPr>
+        <w:t xml:space="preserve"> </w:t>
+      </w:r>
+      <w:r>
+        <w:rPr>
+          <w:lang w:val="fi-FI"/>
+        </w:rPr>
+        <w:t>edit: Added increased health depending on air time</w:t>
+      </w:r>
+    </w:p>
+    <w:p>
+      <w:pPr>
+        <w:rPr>
+          <w:lang w:val="fi-FI"/>
+        </w:rPr>
+      </w:pPr>
+    </w:p>
+    <w:p>
+      <w:pPr>
+        <w:rPr>
+          <w:lang w:val="fi-FI"/>
+        </w:rPr>
+      </w:pPr>
+      <w:r>
+        <w:rPr>
+          <w:lang w:val="fi-FI"/>
+        </w:rPr>
+        <w:t>-maybe make wrecking ball’s ult turn him really small</w:t>
+      </w:r>
+    </w:p>
+    <w:p>
+      <w:pPr>
+        <w:rPr>
+          <w:lang w:val="fi-FI"/>
+        </w:rPr>
+      </w:pPr>
+    </w:p>
+    <w:p>
+      <w:pPr>
+        <w:rPr>
+          <w:lang w:val="fi-FI"/>
+        </w:rPr>
+      </w:pPr>
+      <w:r>
+        <w:rPr>
+          <w:lang w:val="fi-FI"/>
+        </w:rPr>
+        <w:t>-could add some way for Mei to increase the duration of her time stop. Maybe some kind of assassination target thing.</w:t>
+      </w:r>
+      <w:r>
+        <w:rPr>
+          <w:lang w:val="fi-FI"/>
+        </w:rPr>
+        <w:t xml:space="preserve"> Edit: The assassination thing could actually be a good for Ashe.</w:t>
+      </w:r>
+    </w:p>
+    <w:p>
+      <w:pPr>
+        <w:rPr>
+          <w:lang w:val="fi-FI"/>
+        </w:rPr>
+      </w:pPr>
+    </w:p>
+    <w:p>
+      <w:pPr>
+        <w:rPr>
+          <w:lang w:val="fi-FI"/>
+        </w:rPr>
+      </w:pPr>
+      <w:r>
+        <w:rPr>
+          <w:strike/>
+          <w:lang w:val="fi-FI"/>
+        </w:rPr>
+        <w:t>-Maybe for dummy bots do some kind of for player variable check that goes through all the slots and checks for the first free slot that can't be occupied by a player</w:t>
+      </w:r>
+      <w:r>
+        <w:rPr>
+          <w:strike/>
+          <w:lang w:val="fi-FI"/>
+        </w:rPr>
+        <w:t xml:space="preserve"> </w:t>
+      </w:r>
+      <w:r>
+        <w:rPr>
+          <w:lang w:val="fi-FI"/>
+        </w:rPr>
+        <w:t>edit: added</w:t>
+      </w:r>
+    </w:p>
+    <w:p>
+      <w:pPr>
+        <w:rPr>
+          <w:lang w:val="fi-FI"/>
+        </w:rPr>
+      </w:pPr>
+    </w:p>
+    <w:p>
+      <w:pPr>
+        <w:rPr>
+          <w:lang w:val="fi-FI"/>
+        </w:rPr>
+      </w:pPr>
+      <w:r>
+        <w:rPr>
+          <w:strike/>
+          <w:lang w:val="fi-FI"/>
+        </w:rPr>
+        <w:t>-for D.Va could maybe make all her upgrades into one time only upgrades, but add more of them. A shield and armor upgrade could be separate upgrades, a mobility upgrade that increases move and jump speed, etc.</w:t>
+      </w:r>
+      <w:r>
+        <w:rPr>
+          <w:strike/>
+          <w:lang w:val="fi-FI"/>
+        </w:rPr>
+        <w:t xml:space="preserve"> </w:t>
+      </w:r>
+      <w:r>
+        <w:rPr>
+          <w:lang w:val="fi-FI"/>
+        </w:rPr>
+        <w:t>Edit: added</w:t>
+      </w:r>
+    </w:p>
+    <w:p>
+      <w:pPr>
+        <w:rPr>
+          <w:lang w:val="fi-FI"/>
+        </w:rPr>
+      </w:pPr>
+    </w:p>
+    <w:p>
+      <w:pPr>
+        <w:rPr>
+          <w:lang w:val="fi-FI"/>
+        </w:rPr>
+      </w:pPr>
+      <w:r>
+        <w:rPr>
+          <w:lang w:val="fi-FI"/>
+        </w:rPr>
+        <w:t>-could maybe add a way for others to ride hanzo’s dragons</w:t>
+      </w:r>
+    </w:p>
+    <w:p>
+      <w:pPr>
+        <w:rPr>
+          <w:lang w:val="fi-FI"/>
+        </w:rPr>
+      </w:pPr>
+    </w:p>
+    <w:p>
+      <w:pPr>
+        <w:rPr>
+          <w:strike/>
+          <w:lang w:val="fi-FI"/>
+        </w:rPr>
+      </w:pPr>
+      <w:r>
+        <w:rPr>
+          <w:strike/>
+          <w:lang w:val="fi-FI"/>
+        </w:rPr>
         <w:lastRenderedPageBreak/>
-        <w:t>-add dummy bot checks for all ults</w:t>
+        <w:t>-for reaper could maybe make the out of bounds check only trigger at the end of the ultimate and when the player is on ground. Might cause an unnecessary teleport in some places that are in bounds though.</w:t>
+      </w:r>
+      <w:r>
+        <w:rPr>
+          <w:strike/>
+          <w:lang w:val="fi-FI"/>
+        </w:rPr>
+        <w:t xml:space="preserve"> Could also maybe just leave the out of bounds check out since it probably wouldn’t be a common issue.</w:t>
       </w:r>
       <w:r>
         <w:rPr>
@@ -1021,923 +1363,573 @@
         <w:rPr>
           <w:lang w:val="fi-FI"/>
         </w:rPr>
+        <w:t>Edit:</w:t>
+      </w:r>
+      <w:r>
+        <w:rPr>
+          <w:lang w:val="fi-FI"/>
+        </w:rPr>
+        <w:t xml:space="preserve"> added teleport into nearest walkable position at the end of ult</w:t>
+      </w:r>
+    </w:p>
+    <w:p>
+      <w:pPr>
+        <w:rPr>
+          <w:lang w:val="fi-FI"/>
+        </w:rPr>
+      </w:pPr>
+    </w:p>
+    <w:p>
+      <w:pPr>
+        <w:rPr>
+          <w:lang w:val="fi-FI"/>
+        </w:rPr>
+      </w:pPr>
+      <w:r>
+        <w:rPr>
+          <w:lang w:val="fi-FI"/>
+        </w:rPr>
+        <w:t>-could maybe make abilities that reset on death not reset until player has respawned as then they could be resurrected by Mercy</w:t>
+      </w:r>
+    </w:p>
+    <w:p>
+      <w:pPr>
+        <w:rPr>
+          <w:lang w:val="fi-FI"/>
+        </w:rPr>
+      </w:pPr>
+    </w:p>
+    <w:p>
+      <w:pPr>
+        <w:rPr>
+          <w:lang w:val="fi-FI"/>
+        </w:rPr>
+      </w:pPr>
+      <w:r>
+        <w:rPr>
+          <w:lang w:val="fi-FI"/>
+        </w:rPr>
+        <w:t>-stop using custom ult destroys last text id, maybe should make sure it doesn’t destroy anything unnecessarily.</w:t>
+      </w:r>
+    </w:p>
+    <w:p>
+      <w:pPr>
+        <w:rPr>
+          <w:lang w:val="fi-FI"/>
+        </w:rPr>
+      </w:pPr>
+    </w:p>
+    <w:p>
+      <w:pPr>
+        <w:rPr>
+          <w:lang w:val="fi-FI"/>
+        </w:rPr>
+      </w:pPr>
+      <w:r>
+        <w:rPr>
+          <w:strike/>
+          <w:lang w:val="fi-FI"/>
+        </w:rPr>
+        <w:t>-</w:t>
+      </w:r>
+      <w:r>
+        <w:rPr>
+          <w:strike/>
+          <w:lang w:val="fi-FI"/>
+        </w:rPr>
+        <w:t>could use angle between vectors for checking if players hit walls with winston’s ult more consistently</w:t>
+      </w:r>
+      <w:r>
+        <w:rPr>
+          <w:strike/>
+          <w:lang w:val="fi-FI"/>
+        </w:rPr>
+        <w:t xml:space="preserve">. Or maybe could </w:t>
+      </w:r>
+      <w:r>
+        <w:rPr>
+          <w:strike/>
+          <w:lang w:val="fi-FI"/>
+        </w:rPr>
+        <w:t xml:space="preserve">compare the </w:t>
+      </w:r>
+      <w:r>
+        <w:rPr>
+          <w:strike/>
+          <w:lang w:val="fi-FI"/>
+        </w:rPr>
+        <w:t xml:space="preserve">distance between the ray cast </w:t>
+      </w:r>
+      <w:r>
+        <w:rPr>
+          <w:strike/>
+          <w:lang w:val="fi-FI"/>
+        </w:rPr>
+        <w:t>hit position and eye position with the full distance between eye position and the distance of where the ray cast was sent</w:t>
+      </w:r>
+      <w:r>
+        <w:rPr>
+          <w:strike/>
+          <w:lang w:val="fi-FI"/>
+        </w:rPr>
+        <w:t>, in fact I’m not sure why I didn’t use this in the first place because I’m pretty sure I’ve done it before.</w:t>
+      </w:r>
+      <w:r>
+        <w:rPr>
+          <w:lang w:val="fi-FI"/>
+        </w:rPr>
+        <w:t xml:space="preserve"> Edit: added the distance check. Could maybe add more ray casts for increased accuracy on uneven surfaces, works most of the time now though</w:t>
+      </w:r>
+    </w:p>
+    <w:p>
+      <w:pPr>
+        <w:rPr>
+          <w:lang w:val="fi-FI"/>
+        </w:rPr>
+      </w:pPr>
+    </w:p>
+    <w:p>
+      <w:pPr>
+        <w:rPr>
+          <w:lang w:val="fi-FI"/>
+        </w:rPr>
+      </w:pPr>
+      <w:r>
+        <w:rPr>
+          <w:lang w:val="fi-FI"/>
+        </w:rPr>
+        <w:t>-</w:t>
+      </w:r>
+      <w:r>
+        <w:rPr>
+          <w:lang w:val="fi-FI"/>
+        </w:rPr>
+        <w:t>could maybe give winston more health during ultimate to reflect his size increase</w:t>
+      </w:r>
+    </w:p>
+    <w:p>
+      <w:pPr>
+        <w:rPr>
+          <w:lang w:val="fi-FI"/>
+        </w:rPr>
+      </w:pPr>
+    </w:p>
+    <w:p>
+      <w:pPr>
+        <w:rPr>
+          <w:lang w:val="fi-FI"/>
+        </w:rPr>
+      </w:pPr>
+      <w:r>
+        <w:rPr>
+          <w:lang w:val="fi-FI"/>
+        </w:rPr>
+        <w:t>-maybe store tracer’s ult effect into a variable to destroy it properly</w:t>
+      </w:r>
+    </w:p>
+    <w:p>
+      <w:pPr>
+        <w:rPr>
+          <w:lang w:val="fi-FI"/>
+        </w:rPr>
+      </w:pPr>
+    </w:p>
+    <w:p>
+      <w:pPr>
+        <w:rPr>
+          <w:lang w:val="fi-FI"/>
+        </w:rPr>
+      </w:pPr>
+      <w:r>
+        <w:rPr>
+          <w:lang w:val="fi-FI"/>
+        </w:rPr>
+        <w:t>-make sure symmetra’s portal positions are destroyed when she leaves</w:t>
+      </w:r>
+    </w:p>
+    <w:p>
+      <w:pPr>
+        <w:rPr>
+          <w:lang w:val="fi-FI"/>
+        </w:rPr>
+      </w:pPr>
+    </w:p>
+    <w:p>
+      <w:pPr>
+        <w:rPr>
+          <w:lang w:val="fi-FI"/>
+        </w:rPr>
+      </w:pPr>
+      <w:r>
+        <w:rPr>
+          <w:lang w:val="fi-FI"/>
+        </w:rPr>
+        <w:t>-could maybe make Junkrat’s bomb drop into the ground if Junkrat drops it above ground.</w:t>
+      </w:r>
+    </w:p>
+    <w:p>
+      <w:pPr>
+        <w:rPr>
+          <w:lang w:val="fi-FI"/>
+        </w:rPr>
+      </w:pPr>
+    </w:p>
+    <w:p>
+      <w:pPr>
+        <w:rPr>
+          <w:lang w:val="fi-FI"/>
+        </w:rPr>
+      </w:pPr>
+    </w:p>
+    <w:p>
+      <w:pPr>
+        <w:rPr>
+          <w:strike/>
+          <w:lang w:val="fi-FI"/>
+        </w:rPr>
+      </w:pPr>
+      <w:r>
+        <w:rPr>
+          <w:strike/>
+          <w:lang w:val="fi-FI"/>
+        </w:rPr>
+        <w:t>-could maybe rework the hud text on reinhardt so that some of the values aren’t in smaller text</w:t>
+      </w:r>
+      <w:r>
+        <w:rPr>
+          <w:strike/>
+          <w:lang w:val="fi-FI"/>
+        </w:rPr>
+        <w:t xml:space="preserve"> </w:t>
+      </w:r>
+      <w:r>
+        <w:rPr>
+          <w:lang w:val="fi-FI"/>
+        </w:rPr>
         <w:t>edit:</w:t>
       </w:r>
       <w:r>
         <w:rPr>
           <w:lang w:val="fi-FI"/>
         </w:rPr>
-        <w:t xml:space="preserve"> should be done I think though could maybe double check</w:t>
-      </w:r>
-    </w:p>
-    <w:p/>
-    <w:p>
-      <w:r>
-        <w:t>-should maybe set pharah's hud text during ult into a variable so it is deleted correctly</w:t>
-      </w:r>
-    </w:p>
-    <w:p/>
-    <w:p>
-      <w:pPr>
-        <w:rPr>
-          <w:lang w:val="fi-FI"/>
-        </w:rPr>
-      </w:pPr>
-      <w:r>
-        <w:rPr>
-          <w:lang w:val="fi-FI"/>
-        </w:rPr>
-        <w:t>-could maybe make baptiste’s amplification matrix do half damage or no damage from enemies that shoot through it, or would that b</w:t>
-      </w:r>
-      <w:r>
-        <w:rPr>
-          <w:lang w:val="fi-FI"/>
-        </w:rPr>
-        <w:t xml:space="preserve">e </w:t>
-      </w:r>
-      <w:r>
-        <w:rPr>
-          <w:lang w:val="fi-FI"/>
-        </w:rPr>
-        <w:t>too weak</w:t>
-      </w:r>
-      <w:r>
-        <w:rPr>
-          <w:lang w:val="fi-FI"/>
-        </w:rPr>
-        <w:t>, or maybe could spawn multiple matrixes with dummy bots that stack?</w:t>
-      </w:r>
-      <w:r>
-        <w:rPr>
-          <w:lang w:val="fi-FI"/>
-        </w:rPr>
-        <w:t xml:space="preserve"> Edit: gave him a barrier ult that blocks player movement</w:t>
-      </w:r>
-    </w:p>
-    <w:p/>
-    <w:p>
-      <w:pPr>
-        <w:rPr>
-          <w:lang w:val="fi-FI"/>
-        </w:rPr>
-      </w:pPr>
-      <w:r>
-        <w:rPr>
-          <w:lang w:val="fi-FI"/>
-        </w:rPr>
-        <w:t>-maybe move comments from workshop.codes to here since they don’t get copypasted over from compiling</w:t>
-      </w:r>
-    </w:p>
-    <w:p>
-      <w:pPr>
-        <w:rPr>
-          <w:lang w:val="fi-FI"/>
-        </w:rPr>
-      </w:pPr>
-    </w:p>
-    <w:p>
-      <w:pPr>
-        <w:rPr>
-          <w:lang w:val="fi-FI"/>
-        </w:rPr>
-      </w:pPr>
-      <w:r>
-        <w:rPr>
-          <w:strike/>
+        <w:t xml:space="preserve"> done</w:t>
+      </w:r>
+    </w:p>
+    <w:p>
+      <w:pPr>
+        <w:rPr>
+          <w:lang w:val="fi-FI"/>
+        </w:rPr>
+      </w:pPr>
+    </w:p>
+    <w:p>
+      <w:pPr>
+        <w:rPr>
+          <w:lang w:val="fi-FI"/>
+        </w:rPr>
+      </w:pPr>
+      <w:r>
+        <w:rPr>
+          <w:lang w:val="fi-FI"/>
+        </w:rPr>
+        <w:t>-probably should rework brigitte’s ult so that the code for shield bash is done on brig’s side</w:t>
+      </w:r>
+    </w:p>
+    <w:p>
+      <w:pPr>
+        <w:rPr>
+          <w:lang w:val="fi-FI"/>
+        </w:rPr>
+      </w:pPr>
+    </w:p>
+    <w:p>
+      <w:pPr>
+        <w:rPr>
+          <w:lang w:val="fi-FI"/>
+        </w:rPr>
+      </w:pPr>
+      <w:r>
+        <w:rPr>
+          <w:lang w:val="fi-FI"/>
+        </w:rPr>
+        <w:t>-idk if I should make separate events for all the hero resets so it doesn’t have to go through each hero in the if else list</w:t>
+      </w:r>
+    </w:p>
+    <w:p>
+      <w:pPr>
+        <w:rPr>
+          <w:lang w:val="fi-FI"/>
+        </w:rPr>
+      </w:pPr>
+    </w:p>
+    <w:p>
+      <w:pPr>
+        <w:rPr>
+          <w:strike/>
+          <w:lang w:val="fi-FI"/>
+        </w:rPr>
+      </w:pPr>
+      <w:r>
+        <w:rPr>
+          <w:strike/>
+          <w:lang w:val="fi-FI"/>
+        </w:rPr>
+        <w:lastRenderedPageBreak/>
+        <w:t xml:space="preserve">-right now because of how I made the b variable be always set to the hero you play regardless if they used their ultimate, the resets will play even when it’s not necessary. With tracer this resulted in the speed being reduced when switching hero. Perhaps could rework the speed bonuses to be their own variables that </w:t>
+      </w:r>
+      <w:r>
+        <w:rPr>
+          <w:strike/>
+          <w:lang w:val="fi-FI"/>
+        </w:rPr>
+        <w:t xml:space="preserve">are kind of set to true or something when they are applied so that they won’t be applied more than once. Could also maybe make some kind of ”hero reset” variable that is set to true when the hero is reset, or could just make the b variable reset after ult reset again. </w:t>
+      </w:r>
+      <w:r>
+        <w:rPr>
+          <w:strike/>
+          <w:lang w:val="fi-FI"/>
+        </w:rPr>
+        <w:t xml:space="preserve"> </w:t>
+      </w:r>
+      <w:r>
+        <w:rPr>
+          <w:lang w:val="fi-FI"/>
+        </w:rPr>
+        <w:t>Edit:</w:t>
+      </w:r>
+      <w:r>
+        <w:rPr>
+          <w:lang w:val="fi-FI"/>
+        </w:rPr>
+        <w:t xml:space="preserve"> changed it back to b being set on ult use and being reset when ult is reset</w:t>
+      </w:r>
+    </w:p>
+    <w:p>
+      <w:pPr>
+        <w:rPr>
+          <w:lang w:val="fi-FI"/>
+        </w:rPr>
+      </w:pPr>
+    </w:p>
+    <w:p>
+      <w:pPr>
+        <w:rPr>
+          <w:lang w:val="fi-FI"/>
+        </w:rPr>
+      </w:pPr>
+      <w:r>
+        <w:rPr>
+          <w:lang w:val="fi-FI"/>
+        </w:rPr>
+        <w:t xml:space="preserve">-could maybe make orisa’s ult suck in enemies whenever </w:t>
+      </w:r>
+      <w:r>
+        <w:rPr>
+          <w:lang w:val="fi-FI"/>
+        </w:rPr>
+        <w:t>s</w:t>
+      </w:r>
+      <w:r>
+        <w:rPr>
+          <w:lang w:val="fi-FI"/>
+        </w:rPr>
+        <w:t>he lands</w:t>
+      </w:r>
+    </w:p>
+    <w:p>
+      <w:pPr>
+        <w:rPr>
+          <w:lang w:val="fi-FI"/>
+        </w:rPr>
+      </w:pPr>
+    </w:p>
+    <w:p>
+      <w:pPr>
+        <w:rPr>
+          <w:lang w:val="fi-FI"/>
+        </w:rPr>
+      </w:pPr>
+      <w:r>
+        <w:rPr>
           <w:lang w:val="fi-FI"/>
         </w:rPr>
         <w:t>-</w:t>
       </w:r>
       <w:r>
         <w:rPr>
-          <w:strike/>
-          <w:lang w:val="fi-FI"/>
-        </w:rPr>
-        <w:t>junker queen adds new health pools and damage modifications when using her ult. Could maybe just add one then change its values</w:t>
-      </w:r>
-      <w:r>
-        <w:rPr>
-          <w:lang w:val="fi-FI"/>
-        </w:rPr>
-        <w:t>.</w:t>
-      </w:r>
-      <w:r>
-        <w:rPr>
-          <w:lang w:val="fi-FI"/>
-        </w:rPr>
-        <w:t xml:space="preserve"> Edit: added</w:t>
-      </w:r>
-    </w:p>
-    <w:p>
-      <w:pPr>
-        <w:rPr>
-          <w:lang w:val="fi-FI"/>
-        </w:rPr>
-      </w:pPr>
-    </w:p>
-    <w:p>
-      <w:pPr>
-        <w:rPr>
-          <w:lang w:val="fi-FI"/>
-        </w:rPr>
-      </w:pPr>
-      <w:r>
-        <w:rPr>
-          <w:strike/>
-          <w:lang w:val="fi-FI"/>
-        </w:rPr>
-        <w:t>-could maybe make lucio’s ult more supportive, maybe add more temp health when the beat drops though you can only add so many health pools</w:t>
-      </w:r>
-      <w:r>
-        <w:rPr>
-          <w:strike/>
-          <w:lang w:val="fi-FI"/>
-        </w:rPr>
-        <w:t xml:space="preserve"> at a time</w:t>
-      </w:r>
-      <w:r>
-        <w:rPr>
-          <w:strike/>
-          <w:lang w:val="fi-FI"/>
-        </w:rPr>
-        <w:t>. Could also maybe just do the emoting thing.</w:t>
-      </w:r>
-      <w:r>
-        <w:rPr>
-          <w:strike/>
-          <w:lang w:val="fi-FI"/>
-        </w:rPr>
-        <w:t xml:space="preserve"> Edit: emoting ult is too unreliable, potentially could do something similar to reinhardt where the buff is based on air time though that creates problems with sigma’s ult again </w:t>
-      </w:r>
-      <w:r>
-        <w:rPr>
-          <w:strike/>
-          <w:lang w:val="fi-FI"/>
-        </w:rPr>
-        <w:t xml:space="preserve"> </w:t>
-      </w:r>
-      <w:r>
-        <w:rPr>
-          <w:lang w:val="fi-FI"/>
-        </w:rPr>
-        <w:t>edit: Added increased health depending on air time</w:t>
-      </w:r>
-    </w:p>
-    <w:p>
-      <w:pPr>
-        <w:rPr>
-          <w:lang w:val="fi-FI"/>
-        </w:rPr>
-      </w:pPr>
-    </w:p>
-    <w:p>
-      <w:pPr>
-        <w:rPr>
-          <w:lang w:val="fi-FI"/>
-        </w:rPr>
-      </w:pPr>
-      <w:r>
-        <w:rPr>
-          <w:lang w:val="fi-FI"/>
-        </w:rPr>
-        <w:t>-maybe make wrecking ball’s ult turn him really small</w:t>
-      </w:r>
-    </w:p>
-    <w:p>
-      <w:pPr>
-        <w:rPr>
-          <w:lang w:val="fi-FI"/>
-        </w:rPr>
-      </w:pPr>
-    </w:p>
-    <w:p>
-      <w:pPr>
-        <w:rPr>
-          <w:lang w:val="fi-FI"/>
-        </w:rPr>
-      </w:pPr>
-      <w:r>
-        <w:rPr>
-          <w:lang w:val="fi-FI"/>
-        </w:rPr>
-        <w:t>-could add some way for Mei to increase the duration of her time stop. Maybe some kind of assassination target thing.</w:t>
-      </w:r>
-      <w:r>
-        <w:rPr>
-          <w:lang w:val="fi-FI"/>
-        </w:rPr>
-        <w:t xml:space="preserve"> Edit: The assassination thing could actually be a good for Ashe.</w:t>
-      </w:r>
-    </w:p>
-    <w:p>
-      <w:pPr>
-        <w:rPr>
-          <w:lang w:val="fi-FI"/>
-        </w:rPr>
-      </w:pPr>
-    </w:p>
-    <w:p>
-      <w:pPr>
-        <w:rPr>
-          <w:lang w:val="fi-FI"/>
-        </w:rPr>
-      </w:pPr>
-      <w:r>
-        <w:rPr>
-          <w:strike/>
-          <w:lang w:val="fi-FI"/>
-        </w:rPr>
-        <w:t>-Maybe for dummy bots do some kind of for player variable check that goes through all the slots and checks for the first free slot that can't be occupied by a player</w:t>
-      </w:r>
-      <w:r>
-        <w:rPr>
-          <w:strike/>
-          <w:lang w:val="fi-FI"/>
-        </w:rPr>
-        <w:t xml:space="preserve"> </w:t>
-      </w:r>
-      <w:r>
-        <w:rPr>
-          <w:lang w:val="fi-FI"/>
-        </w:rPr>
-        <w:t>edit: added</w:t>
-      </w:r>
-    </w:p>
-    <w:p>
-      <w:pPr>
-        <w:rPr>
-          <w:lang w:val="fi-FI"/>
-        </w:rPr>
-      </w:pPr>
-    </w:p>
-    <w:p>
-      <w:pPr>
-        <w:rPr>
-          <w:lang w:val="fi-FI"/>
-        </w:rPr>
-      </w:pPr>
-      <w:r>
-        <w:rPr>
-          <w:strike/>
-          <w:lang w:val="fi-FI"/>
-        </w:rPr>
-        <w:t>-for D.Va could maybe make all her upgrades into one time only upgrades, but add more of them. A shield and armor upgrade could be separate upgrades, a mobility upgrade that increases move and jump speed, etc.</w:t>
-      </w:r>
-      <w:r>
-        <w:rPr>
-          <w:strike/>
-          <w:lang w:val="fi-FI"/>
-        </w:rPr>
-        <w:t xml:space="preserve"> </w:t>
-      </w:r>
-      <w:r>
-        <w:rPr>
-          <w:lang w:val="fi-FI"/>
-        </w:rPr>
-        <w:t>Edit: added</w:t>
-      </w:r>
-    </w:p>
-    <w:p>
-      <w:pPr>
-        <w:rPr>
-          <w:lang w:val="fi-FI"/>
-        </w:rPr>
-      </w:pPr>
-    </w:p>
-    <w:p>
-      <w:pPr>
-        <w:rPr>
-          <w:lang w:val="fi-FI"/>
-        </w:rPr>
-      </w:pPr>
-      <w:r>
-        <w:rPr>
-          <w:lang w:val="fi-FI"/>
-        </w:rPr>
-        <w:t>-could maybe add a way for others to ride hanzo’s dragons</w:t>
-      </w:r>
-    </w:p>
-    <w:p>
-      <w:pPr>
-        <w:rPr>
-          <w:lang w:val="fi-FI"/>
-        </w:rPr>
-      </w:pPr>
-    </w:p>
-    <w:p>
-      <w:pPr>
-        <w:rPr>
-          <w:strike/>
-          <w:lang w:val="fi-FI"/>
-        </w:rPr>
-      </w:pPr>
-      <w:r>
-        <w:rPr>
-          <w:strike/>
-          <w:lang w:val="fi-FI"/>
-        </w:rPr>
-        <w:t xml:space="preserve">-for reaper could maybe make the out of bounds check only trigger at the end of the ultimate and when the player is on ground. Might cause an unnecessary teleport in some places that are in </w:t>
-      </w:r>
-      <w:r>
-        <w:rPr>
-          <w:strike/>
-          <w:lang w:val="fi-FI"/>
-        </w:rPr>
+          <w:lang w:val="fi-FI"/>
+        </w:rPr>
+        <w:t>if D.Va falls off the map while the menu is active she can get her upgrades after she respawns. Pretty rare occurrence and not necessarily even worth fixing.</w:t>
+      </w:r>
+    </w:p>
+    <w:p>
+      <w:pPr>
+        <w:rPr>
+          <w:lang w:val="fi-FI"/>
+        </w:rPr>
+      </w:pPr>
+    </w:p>
+    <w:p>
+      <w:pPr>
+        <w:rPr>
+          <w:lang w:val="fi-FI"/>
+        </w:rPr>
+      </w:pPr>
+      <w:r>
+        <w:rPr>
+          <w:lang w:val="fi-FI"/>
+        </w:rPr>
+        <w:t>-could maybe add a timer to D.Vas menu so she can’t just stay in it forever.</w:t>
+      </w:r>
+    </w:p>
+    <w:p>
+      <w:pPr>
+        <w:rPr>
+          <w:lang w:val="fi-FI"/>
+        </w:rPr>
+      </w:pPr>
+      <w:r>
+        <w:rPr>
+          <w:lang w:val="fi-FI"/>
+        </w:rPr>
+        <w:t>-could maybe add a healing block when a player is about to explode from genji’s ultimate</w:t>
+      </w:r>
+    </w:p>
+    <w:p>
+      <w:pPr>
+        <w:rPr>
+          <w:lang w:val="fi-FI"/>
+        </w:rPr>
+      </w:pPr>
+      <w:r>
+        <w:rPr>
+          <w:lang w:val="fi-FI"/>
+        </w:rPr>
+        <w:t>-could maybe set max health instead of using health pools with Junker Queen, because the health pool doesn’t scale up her bonus health ability. Though maybe that’s fine.</w:t>
+      </w:r>
+    </w:p>
+    <w:p>
+      <w:pPr>
+        <w:rPr>
+          <w:lang w:val="fi-FI"/>
+        </w:rPr>
+      </w:pPr>
+      <w:r>
+        <w:rPr>
+          <w:lang w:val="fi-FI"/>
+        </w:rPr>
+        <w:t>-could maybe still try to add a green health pool with lucio’s ult and draining it with damage over time, could check for when the player took damage and if it goes past the threshold of the health pool then stop the damage over time?</w:t>
+      </w:r>
+    </w:p>
+    <w:p>
+      <w:pPr>
+        <w:rPr>
+          <w:lang w:val="fi-FI"/>
+        </w:rPr>
+      </w:pPr>
+      <w:r>
+        <w:rPr>
+          <w:lang w:val="fi-FI"/>
+        </w:rPr>
+        <w:t>-added heal to lucio’s ult to prevent max health from being reduced, but maybe should use set player health instead because healing might be blocked by ana’s grenade and junker’s ult?</w:t>
+      </w:r>
+    </w:p>
+    <w:p>
+      <w:pPr>
+        <w:rPr>
+          <w:lang w:val="fi-FI"/>
+        </w:rPr>
+      </w:pPr>
+      <w:r>
+        <w:rPr>
+          <w:lang w:val="fi-FI"/>
+        </w:rPr>
+        <w:t>-could maybe prevent others from healing the turret torbjörn</w:t>
+      </w:r>
+    </w:p>
+    <w:p>
+      <w:pPr>
+        <w:rPr>
+          <w:lang w:val="fi-FI"/>
+        </w:rPr>
+      </w:pPr>
+      <w:r>
+        <w:rPr>
+          <w:lang w:val="fi-FI"/>
+        </w:rPr>
+        <w:t>-could maybe add an RNG chance to get infected by Sombra’s virus that is increased the closer the player is to the player with the virus</w:t>
+      </w:r>
+    </w:p>
+    <w:p>
+      <w:pPr>
+        <w:rPr>
+          <w:lang w:val="fi-FI"/>
+        </w:rPr>
+      </w:pPr>
+    </w:p>
+    <w:p>
+      <w:pPr>
+        <w:rPr>
+          <w:strike/>
+          <w:lang w:val="fi-FI"/>
+        </w:rPr>
+      </w:pPr>
+      <w:r>
+        <w:rPr>
+          <w:strike/>
+          <w:lang w:val="fi-FI"/>
+        </w:rPr>
+        <w:t>USING THE CURRENT GRAVITIES CODE DOESN’T NECESSARILY HELP ALL THAT MUCH</w:t>
+      </w:r>
+      <w:r>
+        <w:rPr>
+          <w:strike/>
+          <w:lang w:val="fi-FI"/>
+        </w:rPr>
+        <w:t xml:space="preserve"> RIGHT NOW</w:t>
+      </w:r>
+      <w:r>
+        <w:rPr>
+          <w:strike/>
+          <w:lang w:val="fi-FI"/>
+        </w:rPr>
+        <w:t xml:space="preserve"> SINCE I WAS SETTING GRAVITY JUST STRAIGHT TO ZERO WITH MANY ABILITIES ANYWAY SO IT’S NOT LIKE YOU NEED TO ADD OR SUBTRACT THAT MUCH AND YOU’D STILL PROBABLY HAVE TO REAPPLY THAT ZERO GRAVITY FOR SOMETHING LIKE PHARAH’S ULT IF SHE ENTERS AND LEAVES SIGMA’S GRAVITY ZONE. COULD POTENTIALLY DO THE ZERO GRAVITY BY SUBTRACTING GRAVITY AS WELL OR JUST GET RID OF THE CURRENT GRAVITIES AND SPEEDS AND JUST MAYBE ADD SOME CONDITIONS WHEN GRAVITIES ARE BEING APPLIED DURING DIFFERENT ULTIMATES</w:t>
+      </w:r>
+    </w:p>
+    <w:p>
+      <w:pPr>
+        <w:rPr>
+          <w:lang w:val="fi-FI"/>
+        </w:rPr>
+      </w:pPr>
+    </w:p>
+    <w:p>
+      <w:pPr>
+        <w:rPr>
+          <w:lang w:val="fi-FI"/>
+        </w:rPr>
+      </w:pPr>
+    </w:p>
+    <w:p>
+      <w:pPr>
+        <w:rPr>
+          <w:lang w:val="fi-FI"/>
+        </w:rPr>
+      </w:pPr>
+    </w:p>
+    <w:p>
+      <w:r>
+        <w:t>Usingcustomult subroutine, might need to remove some stuff from it that doesn't affect all heroes with custom ults:</w:t>
+      </w:r>
+    </w:p>
+    <w:p>
+      <w:r>
         <w:lastRenderedPageBreak/>
-        <w:t>bounds though.</w:t>
-      </w:r>
-      <w:r>
-        <w:rPr>
-          <w:strike/>
-          <w:lang w:val="fi-FI"/>
-        </w:rPr>
-        <w:t xml:space="preserve"> Could also maybe just leave the out of bounds check out since it probably wouldn’t be a common issue.</w:t>
-      </w:r>
-      <w:r>
-        <w:rPr>
-          <w:strike/>
-          <w:lang w:val="fi-FI"/>
-        </w:rPr>
-        <w:t xml:space="preserve"> </w:t>
-      </w:r>
-      <w:r>
-        <w:rPr>
-          <w:lang w:val="fi-FI"/>
-        </w:rPr>
-        <w:t>Edit:</w:t>
-      </w:r>
-      <w:r>
-        <w:rPr>
-          <w:lang w:val="fi-FI"/>
-        </w:rPr>
-        <w:t xml:space="preserve"> added teleport into nearest walkable position at the end of ult</w:t>
-      </w:r>
-    </w:p>
-    <w:p>
-      <w:pPr>
-        <w:rPr>
-          <w:lang w:val="fi-FI"/>
-        </w:rPr>
-      </w:pPr>
-    </w:p>
-    <w:p>
-      <w:pPr>
-        <w:rPr>
-          <w:lang w:val="fi-FI"/>
-        </w:rPr>
-      </w:pPr>
-      <w:r>
-        <w:rPr>
-          <w:lang w:val="fi-FI"/>
-        </w:rPr>
-        <w:t>-could maybe make abilities that reset on death not reset until player has respawned as then they could be resurrected by Mercy</w:t>
-      </w:r>
-    </w:p>
-    <w:p>
-      <w:pPr>
-        <w:rPr>
-          <w:lang w:val="fi-FI"/>
-        </w:rPr>
-      </w:pPr>
-    </w:p>
-    <w:p>
-      <w:pPr>
-        <w:rPr>
-          <w:lang w:val="fi-FI"/>
-        </w:rPr>
-      </w:pPr>
-      <w:r>
-        <w:rPr>
-          <w:lang w:val="fi-FI"/>
-        </w:rPr>
-        <w:t>-stop using custom ult destroys last text id, maybe should make sure it doesn’t destroy anything unnecessarily.</w:t>
-      </w:r>
-    </w:p>
-    <w:p>
-      <w:pPr>
-        <w:rPr>
-          <w:lang w:val="fi-FI"/>
-        </w:rPr>
-      </w:pPr>
-    </w:p>
-    <w:p>
-      <w:pPr>
-        <w:rPr>
-          <w:lang w:val="fi-FI"/>
-        </w:rPr>
-      </w:pPr>
-      <w:r>
-        <w:rPr>
-          <w:strike/>
-          <w:lang w:val="fi-FI"/>
-        </w:rPr>
-        <w:t>-</w:t>
-      </w:r>
-      <w:r>
-        <w:rPr>
-          <w:strike/>
-          <w:lang w:val="fi-FI"/>
-        </w:rPr>
-        <w:t>could use angle between vectors for checking if players hit walls with winston’s ult more consistently</w:t>
-      </w:r>
-      <w:r>
-        <w:rPr>
-          <w:strike/>
-          <w:lang w:val="fi-FI"/>
-        </w:rPr>
-        <w:t xml:space="preserve">. Or maybe could </w:t>
-      </w:r>
-      <w:r>
-        <w:rPr>
-          <w:strike/>
-          <w:lang w:val="fi-FI"/>
-        </w:rPr>
-        <w:t xml:space="preserve">compare the </w:t>
-      </w:r>
-      <w:r>
-        <w:rPr>
-          <w:strike/>
-          <w:lang w:val="fi-FI"/>
-        </w:rPr>
-        <w:t xml:space="preserve">distance between the ray cast </w:t>
-      </w:r>
-      <w:r>
-        <w:rPr>
-          <w:strike/>
-          <w:lang w:val="fi-FI"/>
-        </w:rPr>
-        <w:t>hit position and eye position with the full distance between eye position and the distance of where the ray cast was sent</w:t>
-      </w:r>
-      <w:r>
-        <w:rPr>
-          <w:strike/>
-          <w:lang w:val="fi-FI"/>
-        </w:rPr>
-        <w:t>, in fact I’m not sure why I didn’t use this in the first place because I’m pretty sure I’ve done it before.</w:t>
-      </w:r>
-      <w:r>
-        <w:rPr>
-          <w:lang w:val="fi-FI"/>
-        </w:rPr>
-        <w:t xml:space="preserve"> Edit: added the distance check. Could maybe add more ray casts for increased accuracy on uneven surfaces, works most of the time now though</w:t>
-      </w:r>
-    </w:p>
-    <w:p>
-      <w:pPr>
-        <w:rPr>
-          <w:lang w:val="fi-FI"/>
-        </w:rPr>
-      </w:pPr>
-    </w:p>
-    <w:p>
-      <w:pPr>
-        <w:rPr>
-          <w:lang w:val="fi-FI"/>
-        </w:rPr>
-      </w:pPr>
-      <w:r>
-        <w:rPr>
-          <w:lang w:val="fi-FI"/>
-        </w:rPr>
-        <w:t>-</w:t>
-      </w:r>
-      <w:r>
-        <w:rPr>
-          <w:lang w:val="fi-FI"/>
-        </w:rPr>
-        <w:t>could maybe give winston more health during ultimate to reflect his size increase</w:t>
-      </w:r>
-    </w:p>
-    <w:p>
-      <w:pPr>
-        <w:rPr>
-          <w:lang w:val="fi-FI"/>
-        </w:rPr>
-      </w:pPr>
-    </w:p>
-    <w:p>
-      <w:pPr>
-        <w:rPr>
-          <w:lang w:val="fi-FI"/>
-        </w:rPr>
-      </w:pPr>
-      <w:r>
-        <w:rPr>
-          <w:lang w:val="fi-FI"/>
-        </w:rPr>
-        <w:t>-maybe store tracer’s ult effect into a variable to destroy it properly</w:t>
-      </w:r>
-    </w:p>
-    <w:p>
-      <w:pPr>
-        <w:rPr>
-          <w:lang w:val="fi-FI"/>
-        </w:rPr>
-      </w:pPr>
-    </w:p>
-    <w:p>
-      <w:pPr>
-        <w:rPr>
-          <w:lang w:val="fi-FI"/>
-        </w:rPr>
-      </w:pPr>
-      <w:r>
-        <w:rPr>
-          <w:lang w:val="fi-FI"/>
-        </w:rPr>
-        <w:t>-make sure symmetra’s portal positions are destroyed when she leaves</w:t>
-      </w:r>
-    </w:p>
-    <w:p>
-      <w:pPr>
-        <w:rPr>
-          <w:lang w:val="fi-FI"/>
-        </w:rPr>
-      </w:pPr>
-    </w:p>
-    <w:p>
-      <w:pPr>
-        <w:rPr>
-          <w:lang w:val="fi-FI"/>
-        </w:rPr>
-      </w:pPr>
-      <w:r>
-        <w:rPr>
-          <w:lang w:val="fi-FI"/>
-        </w:rPr>
-        <w:t>-could maybe make Junkrat’s bomb drop into the ground if Junkrat drops it above ground.</w:t>
-      </w:r>
-    </w:p>
-    <w:p>
-      <w:pPr>
-        <w:rPr>
-          <w:lang w:val="fi-FI"/>
-        </w:rPr>
-      </w:pPr>
-    </w:p>
-    <w:p>
-      <w:pPr>
-        <w:rPr>
-          <w:lang w:val="fi-FI"/>
-        </w:rPr>
-      </w:pPr>
-    </w:p>
-    <w:p>
-      <w:pPr>
-        <w:rPr>
-          <w:strike/>
-          <w:lang w:val="fi-FI"/>
-        </w:rPr>
-      </w:pPr>
-      <w:r>
-        <w:rPr>
-          <w:strike/>
-          <w:lang w:val="fi-FI"/>
-        </w:rPr>
-        <w:t>-could maybe rework the hud text on reinhardt so that some of the values aren’t in smaller text</w:t>
-      </w:r>
-      <w:r>
-        <w:rPr>
-          <w:strike/>
-          <w:lang w:val="fi-FI"/>
-        </w:rPr>
-        <w:t xml:space="preserve"> </w:t>
-      </w:r>
-      <w:r>
-        <w:rPr>
-          <w:lang w:val="fi-FI"/>
-        </w:rPr>
-        <w:t>edit:</w:t>
-      </w:r>
-      <w:r>
-        <w:rPr>
-          <w:lang w:val="fi-FI"/>
-        </w:rPr>
-        <w:t xml:space="preserve"> done</w:t>
-      </w:r>
-    </w:p>
-    <w:p>
-      <w:pPr>
-        <w:rPr>
-          <w:lang w:val="fi-FI"/>
-        </w:rPr>
-      </w:pPr>
-    </w:p>
-    <w:p>
-      <w:pPr>
-        <w:rPr>
-          <w:lang w:val="fi-FI"/>
-        </w:rPr>
-      </w:pPr>
-      <w:r>
-        <w:rPr>
-          <w:lang w:val="fi-FI"/>
-        </w:rPr>
-        <w:t>-probably should rework brigitte’s ult so that the code for shield bash is done on brig’s side</w:t>
-      </w:r>
-    </w:p>
-    <w:p>
-      <w:pPr>
-        <w:rPr>
-          <w:lang w:val="fi-FI"/>
-        </w:rPr>
-      </w:pPr>
-    </w:p>
-    <w:p>
-      <w:pPr>
-        <w:rPr>
-          <w:lang w:val="fi-FI"/>
-        </w:rPr>
-      </w:pPr>
-      <w:r>
-        <w:rPr>
-          <w:lang w:val="fi-FI"/>
-        </w:rPr>
-        <w:t>-idk if I should make separate events for all the hero resets so it doesn’t have to go through each hero in the if else list</w:t>
-      </w:r>
-    </w:p>
-    <w:p>
-      <w:pPr>
-        <w:rPr>
-          <w:lang w:val="fi-FI"/>
-        </w:rPr>
-      </w:pPr>
-    </w:p>
-    <w:p>
-      <w:pPr>
-        <w:rPr>
-          <w:strike/>
-          <w:lang w:val="fi-FI"/>
-        </w:rPr>
-      </w:pPr>
-      <w:r>
-        <w:rPr>
-          <w:strike/>
-          <w:lang w:val="fi-FI"/>
-        </w:rPr>
-        <w:t xml:space="preserve">-right now because of how I made the b variable be always set to the hero you play regardless if they used their ultimate, the resets will play even when it’s not necessary. With tracer this resulted in the </w:t>
-      </w:r>
-      <w:r>
-        <w:rPr>
-          <w:strike/>
-          <w:lang w:val="fi-FI"/>
-        </w:rPr>
-        <w:lastRenderedPageBreak/>
-        <w:t xml:space="preserve">speed being reduced when switching hero. Perhaps could rework the speed bonuses to be their own variables that </w:t>
-      </w:r>
-      <w:r>
-        <w:rPr>
-          <w:strike/>
-          <w:lang w:val="fi-FI"/>
-        </w:rPr>
-        <w:t xml:space="preserve">are kind of set to true or something when they are applied so that they won’t be applied more than once. Could also maybe make some kind of ”hero reset” variable that is set to true when the hero is reset, or could just make the b variable reset after ult reset again. </w:t>
-      </w:r>
-      <w:r>
-        <w:rPr>
-          <w:strike/>
-          <w:lang w:val="fi-FI"/>
-        </w:rPr>
-        <w:t xml:space="preserve"> </w:t>
-      </w:r>
-      <w:r>
-        <w:rPr>
-          <w:lang w:val="fi-FI"/>
-        </w:rPr>
-        <w:t>Edit:</w:t>
-      </w:r>
-      <w:r>
-        <w:rPr>
-          <w:lang w:val="fi-FI"/>
-        </w:rPr>
-        <w:t xml:space="preserve"> changed it back to b being set on ult use and being reset when ult is reset</w:t>
-      </w:r>
-    </w:p>
-    <w:p>
-      <w:pPr>
-        <w:rPr>
-          <w:lang w:val="fi-FI"/>
-        </w:rPr>
-      </w:pPr>
-    </w:p>
-    <w:p>
-      <w:pPr>
-        <w:rPr>
-          <w:lang w:val="fi-FI"/>
-        </w:rPr>
-      </w:pPr>
-      <w:r>
-        <w:rPr>
-          <w:lang w:val="fi-FI"/>
-        </w:rPr>
-        <w:t xml:space="preserve">-could maybe make orisa’s ult suck in enemies whenever </w:t>
-      </w:r>
-      <w:r>
-        <w:rPr>
-          <w:lang w:val="fi-FI"/>
-        </w:rPr>
-        <w:t>s</w:t>
-      </w:r>
-      <w:r>
-        <w:rPr>
-          <w:lang w:val="fi-FI"/>
-        </w:rPr>
-        <w:t>he lands</w:t>
-      </w:r>
-    </w:p>
-    <w:p>
-      <w:pPr>
-        <w:rPr>
-          <w:lang w:val="fi-FI"/>
-        </w:rPr>
-      </w:pPr>
-    </w:p>
-    <w:p>
-      <w:pPr>
-        <w:rPr>
-          <w:lang w:val="fi-FI"/>
-        </w:rPr>
-      </w:pPr>
-      <w:r>
-        <w:rPr>
-          <w:lang w:val="fi-FI"/>
-        </w:rPr>
-        <w:t>-</w:t>
-      </w:r>
-      <w:r>
-        <w:rPr>
-          <w:lang w:val="fi-FI"/>
-        </w:rPr>
-        <w:t>if D.Va falls off the map while the menu is active she can get her upgrades after she respawns. Pretty rare occurrence and not necessarily even worth fixing.</w:t>
-      </w:r>
-    </w:p>
-    <w:p>
-      <w:pPr>
-        <w:rPr>
-          <w:lang w:val="fi-FI"/>
-        </w:rPr>
-      </w:pPr>
-    </w:p>
-    <w:p>
-      <w:pPr>
-        <w:rPr>
-          <w:lang w:val="fi-FI"/>
-        </w:rPr>
-      </w:pPr>
-      <w:r>
-        <w:rPr>
-          <w:lang w:val="fi-FI"/>
-        </w:rPr>
-        <w:t>-could maybe add a timer to D.Vas menu so she can’t just stay in it forever.</w:t>
-      </w:r>
-    </w:p>
-    <w:p>
-      <w:pPr>
-        <w:rPr>
-          <w:lang w:val="fi-FI"/>
-        </w:rPr>
-      </w:pPr>
-      <w:r>
-        <w:rPr>
-          <w:lang w:val="fi-FI"/>
-        </w:rPr>
-        <w:t>-could maybe add a healing block when a player is about to explode from genji’s ultimate</w:t>
-      </w:r>
-    </w:p>
-    <w:p>
-      <w:pPr>
-        <w:rPr>
-          <w:lang w:val="fi-FI"/>
-        </w:rPr>
-      </w:pPr>
-      <w:r>
-        <w:rPr>
-          <w:lang w:val="fi-FI"/>
-        </w:rPr>
-        <w:t>-could maybe set max health instead of using health pools with Junker Queen, because the health pool doesn’t scale up her bonus health ability. Though maybe that’s fine.</w:t>
-      </w:r>
-    </w:p>
-    <w:p>
-      <w:pPr>
-        <w:rPr>
-          <w:lang w:val="fi-FI"/>
-        </w:rPr>
-      </w:pPr>
-      <w:r>
-        <w:rPr>
-          <w:lang w:val="fi-FI"/>
-        </w:rPr>
-        <w:t>-could maybe still try to add a green health pool with lucio’s ult and draining it with damage over time, could check for when the player took damage and if it goes past the threshold of the health pool then stop the damage over time?</w:t>
-      </w:r>
-    </w:p>
-    <w:p>
-      <w:pPr>
-        <w:rPr>
-          <w:lang w:val="fi-FI"/>
-        </w:rPr>
-      </w:pPr>
-      <w:r>
-        <w:rPr>
-          <w:lang w:val="fi-FI"/>
-        </w:rPr>
-        <w:t>-added heal to lucio’s ult to prevent max health from being reduced, but maybe should use set player health instead because healing might be blocked by ana’s grenade and junker’s ult?</w:t>
-      </w:r>
-    </w:p>
-    <w:p>
-      <w:pPr>
-        <w:rPr>
-          <w:lang w:val="fi-FI"/>
-        </w:rPr>
-      </w:pPr>
-      <w:r>
-        <w:rPr>
-          <w:lang w:val="fi-FI"/>
-        </w:rPr>
-        <w:t>-could maybe prevent others from healing the turret torbjörn</w:t>
-      </w:r>
-    </w:p>
-    <w:p>
-      <w:pPr>
-        <w:rPr>
-          <w:lang w:val="fi-FI"/>
-        </w:rPr>
-      </w:pPr>
-      <w:r>
-        <w:rPr>
-          <w:lang w:val="fi-FI"/>
-        </w:rPr>
-        <w:t>-could maybe add an RNG chance to get infected by Sombra’s virus that is increased the closer the player is to the player with the virus</w:t>
-      </w:r>
-    </w:p>
-    <w:p>
-      <w:pPr>
-        <w:rPr>
-          <w:lang w:val="fi-FI"/>
-        </w:rPr>
-      </w:pPr>
-    </w:p>
-    <w:p>
-      <w:pPr>
-        <w:rPr>
-          <w:strike/>
-          <w:lang w:val="fi-FI"/>
-        </w:rPr>
-      </w:pPr>
-      <w:r>
-        <w:rPr>
-          <w:strike/>
-          <w:lang w:val="fi-FI"/>
-        </w:rPr>
-        <w:t>USING THE CURRENT GRAVITIES CODE DOESN’T NECESSARILY HELP ALL THAT MUCH</w:t>
-      </w:r>
-      <w:r>
-        <w:rPr>
-          <w:strike/>
-          <w:lang w:val="fi-FI"/>
-        </w:rPr>
-        <w:t xml:space="preserve"> RIGHT NOW</w:t>
-      </w:r>
-      <w:r>
-        <w:rPr>
-          <w:strike/>
-          <w:lang w:val="fi-FI"/>
-        </w:rPr>
-        <w:t xml:space="preserve"> SINCE I WAS SETTING GRAVITY JUST STRAIGHT TO ZERO WITH MANY ABILITIES ANYWAY SO IT’S NOT LIKE YOU NEED TO ADD OR SUBTRACT THAT MUCH AND YOU’D STILL PROBABLY HAVE TO REAPPLY THAT ZERO GRAVITY FOR SOMETHING LIKE PHARAH’S ULT IF SHE ENTERS AND LEAVES SIGMA’S GRAVITY ZONE. COULD POTENTIALLY DO THE ZERO GRAVITY BY SUBTRACTING GRAVITY AS WELL OR JUST GET RID OF THE CURRENT GRAVITIES AND SPEEDS AND JUST MAYBE ADD SOME CONDITIONS WHEN GRAVITIES ARE BEING APPLIED DURING DIFFERENT ULTIMATES</w:t>
-      </w:r>
-    </w:p>
-    <w:p>
-      <w:pPr>
-        <w:rPr>
-          <w:lang w:val="fi-FI"/>
-        </w:rPr>
-      </w:pPr>
-    </w:p>
-    <w:p>
-      <w:pPr>
-        <w:rPr>
-          <w:lang w:val="fi-FI"/>
-        </w:rPr>
-      </w:pPr>
-    </w:p>
-    <w:p>
-      <w:pPr>
-        <w:rPr>
-          <w:lang w:val="fi-FI"/>
-        </w:rPr>
-      </w:pPr>
-    </w:p>
-    <w:p>
-      <w:r>
-        <w:t>Usingcustomult subroutine, might need to remove some stuff from it that doesn't affect all heroes with custom ults:</w:t>
-      </w:r>
-    </w:p>
-    <w:p>
-      <w:r>
         <w:t>Destroy Effect(Event Player.UltEffect);</w:t>
       </w:r>
     </w:p>
     <w:p>
       <w:r>
-        <w:lastRenderedPageBreak/>
         <w:t xml:space="preserve">        Event Player.UsingCustomUlt = null;</w:t>
       </w:r>
     </w:p>

</xml_diff>

<commit_message>
Zen changes for FFA
When possessing an enemy in FFA, all their kills will be attributed to Zen.
</commit_message>
<xml_diff>
--- a/known issues and stuff to do.docx
+++ b/known issues and stuff to do.docx
@@ -807,10 +807,37 @@
       </w:pPr>
       <w:r>
         <w:rPr>
+          <w:strike/>
           <w:lang w:val="fi-FI"/>
         </w:rPr>
         <w:t>-winston’s wall stun seems to only apply to one player at a time when hitting multiple players. It only seems to consider one victim in the rule.</w:t>
       </w:r>
+      <w:r>
+        <w:rPr>
+          <w:strike/>
+          <w:lang w:val="fi-FI"/>
+        </w:rPr>
+        <w:t xml:space="preserve"> </w:t>
+      </w:r>
+      <w:r>
+        <w:rPr>
+          <w:lang w:val="fi-FI"/>
+        </w:rPr>
+        <w:t xml:space="preserve">Edit: </w:t>
+      </w:r>
+    </w:p>
+    <w:p>
+      <w:pPr>
+        <w:rPr>
+          <w:lang w:val="fi-FI"/>
+        </w:rPr>
+      </w:pPr>
+      <w:r>
+        <w:rPr>
+          <w:lang w:val="fi-FI"/>
+        </w:rPr>
+        <w:t>-zen’s possession seemed to get stuck if the player re-possessed a player right before the timer stops</w:t>
+      </w:r>
     </w:p>
     <w:p>
       <w:pPr>
@@ -826,6 +853,7 @@
     </w:p>
     <w:p>
       <w:r>
+        <w:lastRenderedPageBreak/>
         <w:t>-add visual effect to roadhog reflecting stuff</w:t>
       </w:r>
     </w:p>
@@ -840,7 +868,6 @@
         <w:rPr>
           <w:strike/>
         </w:rPr>
-        <w:lastRenderedPageBreak/>
         <w:t>-maybe somehow stop symmetra from spawning portals out of bounds</w:t>
       </w:r>
       <w:r>
@@ -999,6 +1026,7 @@
     <w:p/>
     <w:p>
       <w:r>
+        <w:lastRenderedPageBreak/>
         <w:t>-could maybe use is true for any  to check if any of the enemy players has variable set and then set stuff on the event player</w:t>
       </w:r>
     </w:p>
@@ -1342,589 +1370,587 @@
           <w:strike/>
           <w:lang w:val="fi-FI"/>
         </w:rPr>
+        <w:t>-for reaper could maybe make the out of bounds check only trigger at the end of the ultimate and when the player is on ground. Might cause an unnecessary teleport in some places that are in bounds though.</w:t>
+      </w:r>
+      <w:r>
+        <w:rPr>
+          <w:strike/>
+          <w:lang w:val="fi-FI"/>
+        </w:rPr>
+        <w:t xml:space="preserve"> Could also maybe just leave the out of bounds check out since it probably wouldn’t be a common issue.</w:t>
+      </w:r>
+      <w:r>
+        <w:rPr>
+          <w:strike/>
+          <w:lang w:val="fi-FI"/>
+        </w:rPr>
+        <w:t xml:space="preserve"> </w:t>
+      </w:r>
+      <w:r>
+        <w:rPr>
+          <w:lang w:val="fi-FI"/>
+        </w:rPr>
+        <w:t>Edit:</w:t>
+      </w:r>
+      <w:r>
+        <w:rPr>
+          <w:lang w:val="fi-FI"/>
+        </w:rPr>
+        <w:t xml:space="preserve"> added teleport into nearest walkable position at the end of ult</w:t>
+      </w:r>
+    </w:p>
+    <w:p>
+      <w:pPr>
+        <w:rPr>
+          <w:lang w:val="fi-FI"/>
+        </w:rPr>
+      </w:pPr>
+    </w:p>
+    <w:p>
+      <w:pPr>
+        <w:rPr>
+          <w:lang w:val="fi-FI"/>
+        </w:rPr>
+      </w:pPr>
+      <w:r>
+        <w:rPr>
+          <w:lang w:val="fi-FI"/>
+        </w:rPr>
+        <w:t>-could maybe make abilities that reset on death not reset until player has respawned as then they could be resurrected by Mercy</w:t>
+      </w:r>
+    </w:p>
+    <w:p>
+      <w:pPr>
+        <w:rPr>
+          <w:lang w:val="fi-FI"/>
+        </w:rPr>
+      </w:pPr>
+    </w:p>
+    <w:p>
+      <w:pPr>
+        <w:rPr>
+          <w:lang w:val="fi-FI"/>
+        </w:rPr>
+      </w:pPr>
+      <w:r>
+        <w:rPr>
+          <w:lang w:val="fi-FI"/>
+        </w:rPr>
+        <w:t>-stop using custom ult destroys last text id, maybe should make sure it doesn’t destroy anything unnecessarily.</w:t>
+      </w:r>
+    </w:p>
+    <w:p>
+      <w:pPr>
+        <w:rPr>
+          <w:lang w:val="fi-FI"/>
+        </w:rPr>
+      </w:pPr>
+    </w:p>
+    <w:p>
+      <w:pPr>
+        <w:rPr>
+          <w:lang w:val="fi-FI"/>
+        </w:rPr>
+      </w:pPr>
+      <w:r>
+        <w:rPr>
+          <w:strike/>
+          <w:lang w:val="fi-FI"/>
+        </w:rPr>
+        <w:t>-</w:t>
+      </w:r>
+      <w:r>
+        <w:rPr>
+          <w:strike/>
+          <w:lang w:val="fi-FI"/>
+        </w:rPr>
+        <w:t>could use angle between vectors for checking if players hit walls with winston’s ult more consistently</w:t>
+      </w:r>
+      <w:r>
+        <w:rPr>
+          <w:strike/>
+          <w:lang w:val="fi-FI"/>
+        </w:rPr>
+        <w:t xml:space="preserve">. Or maybe could </w:t>
+      </w:r>
+      <w:r>
+        <w:rPr>
+          <w:strike/>
+          <w:lang w:val="fi-FI"/>
+        </w:rPr>
+        <w:t xml:space="preserve">compare the </w:t>
+      </w:r>
+      <w:r>
+        <w:rPr>
+          <w:strike/>
+          <w:lang w:val="fi-FI"/>
+        </w:rPr>
+        <w:t xml:space="preserve">distance between the ray cast </w:t>
+      </w:r>
+      <w:r>
+        <w:rPr>
+          <w:strike/>
+          <w:lang w:val="fi-FI"/>
+        </w:rPr>
+        <w:t>hit position and eye position with the full distance between eye position and the distance of where the ray cast was sent</w:t>
+      </w:r>
+      <w:r>
+        <w:rPr>
+          <w:strike/>
+          <w:lang w:val="fi-FI"/>
+        </w:rPr>
+        <w:t>, in fact I’m not sure why I didn’t use this in the first place because I’m pretty sure I’ve done it before.</w:t>
+      </w:r>
+      <w:r>
+        <w:rPr>
+          <w:lang w:val="fi-FI"/>
+        </w:rPr>
+        <w:t xml:space="preserve"> Edit: added the distance check. Could maybe add more ray casts for increased accuracy on uneven surfaces, works most of the time now though</w:t>
+      </w:r>
+    </w:p>
+    <w:p>
+      <w:pPr>
+        <w:rPr>
+          <w:lang w:val="fi-FI"/>
+        </w:rPr>
+      </w:pPr>
+    </w:p>
+    <w:p>
+      <w:pPr>
+        <w:rPr>
+          <w:lang w:val="fi-FI"/>
+        </w:rPr>
+      </w:pPr>
+      <w:r>
+        <w:rPr>
+          <w:lang w:val="fi-FI"/>
+        </w:rPr>
+        <w:t>-</w:t>
+      </w:r>
+      <w:r>
+        <w:rPr>
+          <w:lang w:val="fi-FI"/>
+        </w:rPr>
+        <w:t>could maybe give winston more health during ultimate to reflect his size increase</w:t>
+      </w:r>
+    </w:p>
+    <w:p>
+      <w:pPr>
+        <w:rPr>
+          <w:lang w:val="fi-FI"/>
+        </w:rPr>
+      </w:pPr>
+    </w:p>
+    <w:p>
+      <w:pPr>
+        <w:rPr>
+          <w:lang w:val="fi-FI"/>
+        </w:rPr>
+      </w:pPr>
+      <w:r>
+        <w:rPr>
+          <w:lang w:val="fi-FI"/>
+        </w:rPr>
+        <w:t>-maybe store tracer’s ult effect into a variable to destroy it properly</w:t>
+      </w:r>
+    </w:p>
+    <w:p>
+      <w:pPr>
+        <w:rPr>
+          <w:lang w:val="fi-FI"/>
+        </w:rPr>
+      </w:pPr>
+    </w:p>
+    <w:p>
+      <w:pPr>
+        <w:rPr>
+          <w:lang w:val="fi-FI"/>
+        </w:rPr>
+      </w:pPr>
+      <w:r>
+        <w:rPr>
+          <w:lang w:val="fi-FI"/>
+        </w:rPr>
+        <w:t>-make sure symmetra’s portal positions are destroyed when she leaves</w:t>
+      </w:r>
+    </w:p>
+    <w:p>
+      <w:pPr>
+        <w:rPr>
+          <w:lang w:val="fi-FI"/>
+        </w:rPr>
+      </w:pPr>
+    </w:p>
+    <w:p>
+      <w:pPr>
+        <w:rPr>
+          <w:lang w:val="fi-FI"/>
+        </w:rPr>
+      </w:pPr>
+      <w:r>
+        <w:rPr>
+          <w:lang w:val="fi-FI"/>
+        </w:rPr>
+        <w:t>-could maybe make Junkrat’s bomb drop into the ground if Junkrat drops it above ground.</w:t>
+      </w:r>
+    </w:p>
+    <w:p>
+      <w:pPr>
+        <w:rPr>
+          <w:lang w:val="fi-FI"/>
+        </w:rPr>
+      </w:pPr>
+    </w:p>
+    <w:p>
+      <w:pPr>
+        <w:rPr>
+          <w:lang w:val="fi-FI"/>
+        </w:rPr>
+      </w:pPr>
+    </w:p>
+    <w:p>
+      <w:pPr>
+        <w:rPr>
+          <w:strike/>
+          <w:lang w:val="fi-FI"/>
+        </w:rPr>
+      </w:pPr>
+      <w:r>
+        <w:rPr>
+          <w:strike/>
+          <w:lang w:val="fi-FI"/>
+        </w:rPr>
+        <w:t>-could maybe rework the hud text on reinhardt so that some of the values aren’t in smaller text</w:t>
+      </w:r>
+      <w:r>
+        <w:rPr>
+          <w:strike/>
+          <w:lang w:val="fi-FI"/>
+        </w:rPr>
+        <w:t xml:space="preserve"> </w:t>
+      </w:r>
+      <w:r>
+        <w:rPr>
+          <w:lang w:val="fi-FI"/>
+        </w:rPr>
+        <w:t>edit:</w:t>
+      </w:r>
+      <w:r>
+        <w:rPr>
+          <w:lang w:val="fi-FI"/>
+        </w:rPr>
+        <w:t xml:space="preserve"> done</w:t>
+      </w:r>
+    </w:p>
+    <w:p>
+      <w:pPr>
+        <w:rPr>
+          <w:lang w:val="fi-FI"/>
+        </w:rPr>
+      </w:pPr>
+    </w:p>
+    <w:p>
+      <w:pPr>
+        <w:rPr>
+          <w:lang w:val="fi-FI"/>
+        </w:rPr>
+      </w:pPr>
+      <w:r>
+        <w:rPr>
+          <w:lang w:val="fi-FI"/>
+        </w:rPr>
+        <w:t>-probably should rework brigitte’s ult so that the code for shield bash is done on brig’s side</w:t>
+      </w:r>
+    </w:p>
+    <w:p>
+      <w:pPr>
+        <w:rPr>
+          <w:lang w:val="fi-FI"/>
+        </w:rPr>
+      </w:pPr>
+    </w:p>
+    <w:p>
+      <w:pPr>
+        <w:rPr>
+          <w:lang w:val="fi-FI"/>
+        </w:rPr>
+      </w:pPr>
+      <w:r>
+        <w:rPr>
+          <w:lang w:val="fi-FI"/>
+        </w:rPr>
+        <w:t>-idk if I should make separate events for all the hero resets so it doesn’t have to go through each hero in the if else list</w:t>
+      </w:r>
+    </w:p>
+    <w:p>
+      <w:pPr>
+        <w:rPr>
+          <w:lang w:val="fi-FI"/>
+        </w:rPr>
+      </w:pPr>
+    </w:p>
+    <w:p>
+      <w:pPr>
+        <w:rPr>
+          <w:strike/>
+          <w:lang w:val="fi-FI"/>
+        </w:rPr>
+      </w:pPr>
+      <w:r>
+        <w:rPr>
+          <w:strike/>
+          <w:lang w:val="fi-FI"/>
+        </w:rPr>
+        <w:t xml:space="preserve">-right now because of how I made the b variable be always set to the hero you play regardless if they used their ultimate, the resets will play even when it’s not necessary. With tracer this resulted in the speed being reduced when switching hero. Perhaps could rework the speed bonuses to be their own variables that </w:t>
+      </w:r>
+      <w:r>
+        <w:rPr>
+          <w:strike/>
+          <w:lang w:val="fi-FI"/>
+        </w:rPr>
+        <w:t xml:space="preserve">are kind of set to true or something when they are applied so that they won’t be applied more than once. Could also maybe make some kind of ”hero reset” variable that is set to true when the hero is reset, or could just make the b variable reset after ult reset again. </w:t>
+      </w:r>
+      <w:r>
+        <w:rPr>
+          <w:strike/>
+          <w:lang w:val="fi-FI"/>
+        </w:rPr>
+        <w:t xml:space="preserve"> </w:t>
+      </w:r>
+      <w:r>
+        <w:rPr>
+          <w:lang w:val="fi-FI"/>
+        </w:rPr>
+        <w:t>Edit:</w:t>
+      </w:r>
+      <w:r>
+        <w:rPr>
+          <w:lang w:val="fi-FI"/>
+        </w:rPr>
+        <w:t xml:space="preserve"> changed it back to b being set on ult use and being reset when ult is reset</w:t>
+      </w:r>
+    </w:p>
+    <w:p>
+      <w:pPr>
+        <w:rPr>
+          <w:lang w:val="fi-FI"/>
+        </w:rPr>
+      </w:pPr>
+    </w:p>
+    <w:p>
+      <w:pPr>
+        <w:rPr>
+          <w:lang w:val="fi-FI"/>
+        </w:rPr>
+      </w:pPr>
+      <w:r>
+        <w:rPr>
+          <w:lang w:val="fi-FI"/>
+        </w:rPr>
+        <w:t xml:space="preserve">-could maybe make orisa’s ult suck in enemies whenever </w:t>
+      </w:r>
+      <w:r>
+        <w:rPr>
+          <w:lang w:val="fi-FI"/>
+        </w:rPr>
+        <w:t>s</w:t>
+      </w:r>
+      <w:r>
+        <w:rPr>
+          <w:lang w:val="fi-FI"/>
+        </w:rPr>
+        <w:t>he lands</w:t>
+      </w:r>
+    </w:p>
+    <w:p>
+      <w:pPr>
+        <w:rPr>
+          <w:lang w:val="fi-FI"/>
+        </w:rPr>
+      </w:pPr>
+    </w:p>
+    <w:p>
+      <w:pPr>
+        <w:rPr>
+          <w:lang w:val="fi-FI"/>
+        </w:rPr>
+      </w:pPr>
+      <w:r>
+        <w:rPr>
+          <w:lang w:val="fi-FI"/>
+        </w:rPr>
+        <w:t>-</w:t>
+      </w:r>
+      <w:r>
+        <w:rPr>
+          <w:lang w:val="fi-FI"/>
+        </w:rPr>
+        <w:t>if D.Va falls off the map while the menu is active she can get her upgrades after she respawns. Pretty rare occurrence and not necessarily even worth fixing.</w:t>
+      </w:r>
+    </w:p>
+    <w:p>
+      <w:pPr>
+        <w:rPr>
+          <w:lang w:val="fi-FI"/>
+        </w:rPr>
+      </w:pPr>
+    </w:p>
+    <w:p>
+      <w:pPr>
+        <w:rPr>
+          <w:lang w:val="fi-FI"/>
+        </w:rPr>
+      </w:pPr>
+      <w:r>
+        <w:rPr>
+          <w:lang w:val="fi-FI"/>
+        </w:rPr>
+        <w:t>-could maybe add a timer to D.Vas menu so she can’t just stay in it forever.</w:t>
+      </w:r>
+    </w:p>
+    <w:p>
+      <w:pPr>
+        <w:rPr>
+          <w:lang w:val="fi-FI"/>
+        </w:rPr>
+      </w:pPr>
+      <w:r>
+        <w:rPr>
+          <w:lang w:val="fi-FI"/>
+        </w:rPr>
+        <w:t>-could maybe add a healing block when a player is about to explode from genji’s ultimate</w:t>
+      </w:r>
+    </w:p>
+    <w:p>
+      <w:pPr>
+        <w:rPr>
+          <w:lang w:val="fi-FI"/>
+        </w:rPr>
+      </w:pPr>
+      <w:r>
+        <w:rPr>
+          <w:lang w:val="fi-FI"/>
+        </w:rPr>
+        <w:t>-could maybe set max health instead of using health pools with Junker Queen, because the health pool doesn’t scale up her bonus health ability. Though maybe that’s fine.</w:t>
+      </w:r>
+    </w:p>
+    <w:p>
+      <w:pPr>
+        <w:rPr>
+          <w:lang w:val="fi-FI"/>
+        </w:rPr>
+      </w:pPr>
+      <w:r>
+        <w:rPr>
+          <w:lang w:val="fi-FI"/>
+        </w:rPr>
+        <w:t>-could maybe still try to add a green health pool with lucio’s ult and draining it with damage over time, could check for when the player took damage and if it goes past the threshold of the health pool then stop the damage over time?</w:t>
+      </w:r>
+    </w:p>
+    <w:p>
+      <w:pPr>
+        <w:rPr>
+          <w:lang w:val="fi-FI"/>
+        </w:rPr>
+      </w:pPr>
+      <w:r>
+        <w:rPr>
+          <w:lang w:val="fi-FI"/>
+        </w:rPr>
+        <w:t>-added heal to lucio’s ult to prevent max health from being reduced, but maybe should use set player health instead because healing might be blocked by ana’s grenade and junker’s ult?</w:t>
+      </w:r>
+    </w:p>
+    <w:p>
+      <w:pPr>
+        <w:rPr>
+          <w:lang w:val="fi-FI"/>
+        </w:rPr>
+      </w:pPr>
+      <w:r>
+        <w:rPr>
+          <w:lang w:val="fi-FI"/>
+        </w:rPr>
+        <w:t>-could maybe prevent others from healing the turret torbjörn</w:t>
+      </w:r>
+    </w:p>
+    <w:p>
+      <w:pPr>
+        <w:rPr>
+          <w:lang w:val="fi-FI"/>
+        </w:rPr>
+      </w:pPr>
+      <w:r>
+        <w:rPr>
+          <w:lang w:val="fi-FI"/>
+        </w:rPr>
+        <w:t>-could maybe add an RNG chance to get infected by Sombra’s virus that is increased the closer the player is to the player with the virus</w:t>
+      </w:r>
+    </w:p>
+    <w:p>
+      <w:pPr>
+        <w:rPr>
+          <w:lang w:val="fi-FI"/>
+        </w:rPr>
+      </w:pPr>
+    </w:p>
+    <w:p>
+      <w:pPr>
+        <w:rPr>
+          <w:strike/>
+          <w:lang w:val="fi-FI"/>
+        </w:rPr>
+      </w:pPr>
+      <w:r>
+        <w:rPr>
+          <w:strike/>
+          <w:lang w:val="fi-FI"/>
+        </w:rPr>
+        <w:t>USING THE CURRENT GRAVITIES CODE DOESN’T NECESSARILY HELP ALL THAT MUCH</w:t>
+      </w:r>
+      <w:r>
+        <w:rPr>
+          <w:strike/>
+          <w:lang w:val="fi-FI"/>
+        </w:rPr>
+        <w:t xml:space="preserve"> RIGHT NOW</w:t>
+      </w:r>
+      <w:r>
+        <w:rPr>
+          <w:strike/>
+          <w:lang w:val="fi-FI"/>
+        </w:rPr>
+        <w:t xml:space="preserve"> SINCE I WAS SETTING GRAVITY JUST STRAIGHT TO ZERO WITH MANY ABILITIES ANYWAY SO IT’S NOT LIKE YOU NEED TO ADD OR SUBTRACT THAT MUCH AND YOU’D STILL PROBABLY HAVE TO REAPPLY THAT ZERO GRAVITY FOR SOMETHING LIKE PHARAH’S ULT IF SHE ENTERS AND LEAVES SIGMA’S GRAVITY ZONE. COULD POTENTIALLY DO THE ZERO GRAVITY BY SUBTRACTING GRAVITY AS WELL OR JUST GET RID OF THE CURRENT GRAVITIES AND SPEEDS AND JUST MAYBE ADD SOME CONDITIONS WHEN GRAVITIES ARE BEING APPLIED DURING DIFFERENT ULTIMATES</w:t>
+      </w:r>
+    </w:p>
+    <w:p>
+      <w:pPr>
+        <w:rPr>
+          <w:lang w:val="fi-FI"/>
+        </w:rPr>
+      </w:pPr>
+    </w:p>
+    <w:p>
+      <w:pPr>
+        <w:rPr>
+          <w:lang w:val="fi-FI"/>
+        </w:rPr>
+      </w:pPr>
+    </w:p>
+    <w:p>
+      <w:pPr>
+        <w:rPr>
+          <w:lang w:val="fi-FI"/>
+        </w:rPr>
+      </w:pPr>
+    </w:p>
+    <w:p>
+      <w:r>
         <w:lastRenderedPageBreak/>
-        <w:t>-for reaper could maybe make the out of bounds check only trigger at the end of the ultimate and when the player is on ground. Might cause an unnecessary teleport in some places that are in bounds though.</w:t>
-      </w:r>
-      <w:r>
-        <w:rPr>
-          <w:strike/>
-          <w:lang w:val="fi-FI"/>
-        </w:rPr>
-        <w:t xml:space="preserve"> Could also maybe just leave the out of bounds check out since it probably wouldn’t be a common issue.</w:t>
-      </w:r>
-      <w:r>
-        <w:rPr>
-          <w:strike/>
-          <w:lang w:val="fi-FI"/>
-        </w:rPr>
-        <w:t xml:space="preserve"> </w:t>
-      </w:r>
-      <w:r>
-        <w:rPr>
-          <w:lang w:val="fi-FI"/>
-        </w:rPr>
-        <w:t>Edit:</w:t>
-      </w:r>
-      <w:r>
-        <w:rPr>
-          <w:lang w:val="fi-FI"/>
-        </w:rPr>
-        <w:t xml:space="preserve"> added teleport into nearest walkable position at the end of ult</w:t>
-      </w:r>
-    </w:p>
-    <w:p>
-      <w:pPr>
-        <w:rPr>
-          <w:lang w:val="fi-FI"/>
-        </w:rPr>
-      </w:pPr>
-    </w:p>
-    <w:p>
-      <w:pPr>
-        <w:rPr>
-          <w:lang w:val="fi-FI"/>
-        </w:rPr>
-      </w:pPr>
-      <w:r>
-        <w:rPr>
-          <w:lang w:val="fi-FI"/>
-        </w:rPr>
-        <w:t>-could maybe make abilities that reset on death not reset until player has respawned as then they could be resurrected by Mercy</w:t>
-      </w:r>
-    </w:p>
-    <w:p>
-      <w:pPr>
-        <w:rPr>
-          <w:lang w:val="fi-FI"/>
-        </w:rPr>
-      </w:pPr>
-    </w:p>
-    <w:p>
-      <w:pPr>
-        <w:rPr>
-          <w:lang w:val="fi-FI"/>
-        </w:rPr>
-      </w:pPr>
-      <w:r>
-        <w:rPr>
-          <w:lang w:val="fi-FI"/>
-        </w:rPr>
-        <w:t>-stop using custom ult destroys last text id, maybe should make sure it doesn’t destroy anything unnecessarily.</w:t>
-      </w:r>
-    </w:p>
-    <w:p>
-      <w:pPr>
-        <w:rPr>
-          <w:lang w:val="fi-FI"/>
-        </w:rPr>
-      </w:pPr>
-    </w:p>
-    <w:p>
-      <w:pPr>
-        <w:rPr>
-          <w:lang w:val="fi-FI"/>
-        </w:rPr>
-      </w:pPr>
-      <w:r>
-        <w:rPr>
-          <w:strike/>
-          <w:lang w:val="fi-FI"/>
-        </w:rPr>
-        <w:t>-</w:t>
-      </w:r>
-      <w:r>
-        <w:rPr>
-          <w:strike/>
-          <w:lang w:val="fi-FI"/>
-        </w:rPr>
-        <w:t>could use angle between vectors for checking if players hit walls with winston’s ult more consistently</w:t>
-      </w:r>
-      <w:r>
-        <w:rPr>
-          <w:strike/>
-          <w:lang w:val="fi-FI"/>
-        </w:rPr>
-        <w:t xml:space="preserve">. Or maybe could </w:t>
-      </w:r>
-      <w:r>
-        <w:rPr>
-          <w:strike/>
-          <w:lang w:val="fi-FI"/>
-        </w:rPr>
-        <w:t xml:space="preserve">compare the </w:t>
-      </w:r>
-      <w:r>
-        <w:rPr>
-          <w:strike/>
-          <w:lang w:val="fi-FI"/>
-        </w:rPr>
-        <w:t xml:space="preserve">distance between the ray cast </w:t>
-      </w:r>
-      <w:r>
-        <w:rPr>
-          <w:strike/>
-          <w:lang w:val="fi-FI"/>
-        </w:rPr>
-        <w:t>hit position and eye position with the full distance between eye position and the distance of where the ray cast was sent</w:t>
-      </w:r>
-      <w:r>
-        <w:rPr>
-          <w:strike/>
-          <w:lang w:val="fi-FI"/>
-        </w:rPr>
-        <w:t>, in fact I’m not sure why I didn’t use this in the first place because I’m pretty sure I’ve done it before.</w:t>
-      </w:r>
-      <w:r>
-        <w:rPr>
-          <w:lang w:val="fi-FI"/>
-        </w:rPr>
-        <w:t xml:space="preserve"> Edit: added the distance check. Could maybe add more ray casts for increased accuracy on uneven surfaces, works most of the time now though</w:t>
-      </w:r>
-    </w:p>
-    <w:p>
-      <w:pPr>
-        <w:rPr>
-          <w:lang w:val="fi-FI"/>
-        </w:rPr>
-      </w:pPr>
-    </w:p>
-    <w:p>
-      <w:pPr>
-        <w:rPr>
-          <w:lang w:val="fi-FI"/>
-        </w:rPr>
-      </w:pPr>
-      <w:r>
-        <w:rPr>
-          <w:lang w:val="fi-FI"/>
-        </w:rPr>
-        <w:t>-</w:t>
-      </w:r>
-      <w:r>
-        <w:rPr>
-          <w:lang w:val="fi-FI"/>
-        </w:rPr>
-        <w:t>could maybe give winston more health during ultimate to reflect his size increase</w:t>
-      </w:r>
-    </w:p>
-    <w:p>
-      <w:pPr>
-        <w:rPr>
-          <w:lang w:val="fi-FI"/>
-        </w:rPr>
-      </w:pPr>
-    </w:p>
-    <w:p>
-      <w:pPr>
-        <w:rPr>
-          <w:lang w:val="fi-FI"/>
-        </w:rPr>
-      </w:pPr>
-      <w:r>
-        <w:rPr>
-          <w:lang w:val="fi-FI"/>
-        </w:rPr>
-        <w:t>-maybe store tracer’s ult effect into a variable to destroy it properly</w:t>
-      </w:r>
-    </w:p>
-    <w:p>
-      <w:pPr>
-        <w:rPr>
-          <w:lang w:val="fi-FI"/>
-        </w:rPr>
-      </w:pPr>
-    </w:p>
-    <w:p>
-      <w:pPr>
-        <w:rPr>
-          <w:lang w:val="fi-FI"/>
-        </w:rPr>
-      </w:pPr>
-      <w:r>
-        <w:rPr>
-          <w:lang w:val="fi-FI"/>
-        </w:rPr>
-        <w:t>-make sure symmetra’s portal positions are destroyed when she leaves</w:t>
-      </w:r>
-    </w:p>
-    <w:p>
-      <w:pPr>
-        <w:rPr>
-          <w:lang w:val="fi-FI"/>
-        </w:rPr>
-      </w:pPr>
-    </w:p>
-    <w:p>
-      <w:pPr>
-        <w:rPr>
-          <w:lang w:val="fi-FI"/>
-        </w:rPr>
-      </w:pPr>
-      <w:r>
-        <w:rPr>
-          <w:lang w:val="fi-FI"/>
-        </w:rPr>
-        <w:t>-could maybe make Junkrat’s bomb drop into the ground if Junkrat drops it above ground.</w:t>
-      </w:r>
-    </w:p>
-    <w:p>
-      <w:pPr>
-        <w:rPr>
-          <w:lang w:val="fi-FI"/>
-        </w:rPr>
-      </w:pPr>
-    </w:p>
-    <w:p>
-      <w:pPr>
-        <w:rPr>
-          <w:lang w:val="fi-FI"/>
-        </w:rPr>
-      </w:pPr>
-    </w:p>
-    <w:p>
-      <w:pPr>
-        <w:rPr>
-          <w:strike/>
-          <w:lang w:val="fi-FI"/>
-        </w:rPr>
-      </w:pPr>
-      <w:r>
-        <w:rPr>
-          <w:strike/>
-          <w:lang w:val="fi-FI"/>
-        </w:rPr>
-        <w:t>-could maybe rework the hud text on reinhardt so that some of the values aren’t in smaller text</w:t>
-      </w:r>
-      <w:r>
-        <w:rPr>
-          <w:strike/>
-          <w:lang w:val="fi-FI"/>
-        </w:rPr>
-        <w:t xml:space="preserve"> </w:t>
-      </w:r>
-      <w:r>
-        <w:rPr>
-          <w:lang w:val="fi-FI"/>
-        </w:rPr>
-        <w:t>edit:</w:t>
-      </w:r>
-      <w:r>
-        <w:rPr>
-          <w:lang w:val="fi-FI"/>
-        </w:rPr>
-        <w:t xml:space="preserve"> done</w:t>
-      </w:r>
-    </w:p>
-    <w:p>
-      <w:pPr>
-        <w:rPr>
-          <w:lang w:val="fi-FI"/>
-        </w:rPr>
-      </w:pPr>
-    </w:p>
-    <w:p>
-      <w:pPr>
-        <w:rPr>
-          <w:lang w:val="fi-FI"/>
-        </w:rPr>
-      </w:pPr>
-      <w:r>
-        <w:rPr>
-          <w:lang w:val="fi-FI"/>
-        </w:rPr>
-        <w:t>-probably should rework brigitte’s ult so that the code for shield bash is done on brig’s side</w:t>
-      </w:r>
-    </w:p>
-    <w:p>
-      <w:pPr>
-        <w:rPr>
-          <w:lang w:val="fi-FI"/>
-        </w:rPr>
-      </w:pPr>
-    </w:p>
-    <w:p>
-      <w:pPr>
-        <w:rPr>
-          <w:lang w:val="fi-FI"/>
-        </w:rPr>
-      </w:pPr>
-      <w:r>
-        <w:rPr>
-          <w:lang w:val="fi-FI"/>
-        </w:rPr>
-        <w:t>-idk if I should make separate events for all the hero resets so it doesn’t have to go through each hero in the if else list</w:t>
-      </w:r>
-    </w:p>
-    <w:p>
-      <w:pPr>
-        <w:rPr>
-          <w:lang w:val="fi-FI"/>
-        </w:rPr>
-      </w:pPr>
-    </w:p>
-    <w:p>
-      <w:pPr>
-        <w:rPr>
-          <w:strike/>
-          <w:lang w:val="fi-FI"/>
-        </w:rPr>
-      </w:pPr>
-      <w:r>
-        <w:rPr>
-          <w:strike/>
-          <w:lang w:val="fi-FI"/>
-        </w:rPr>
-        <w:lastRenderedPageBreak/>
-        <w:t xml:space="preserve">-right now because of how I made the b variable be always set to the hero you play regardless if they used their ultimate, the resets will play even when it’s not necessary. With tracer this resulted in the speed being reduced when switching hero. Perhaps could rework the speed bonuses to be their own variables that </w:t>
-      </w:r>
-      <w:r>
-        <w:rPr>
-          <w:strike/>
-          <w:lang w:val="fi-FI"/>
-        </w:rPr>
-        <w:t xml:space="preserve">are kind of set to true or something when they are applied so that they won’t be applied more than once. Could also maybe make some kind of ”hero reset” variable that is set to true when the hero is reset, or could just make the b variable reset after ult reset again. </w:t>
-      </w:r>
-      <w:r>
-        <w:rPr>
-          <w:strike/>
-          <w:lang w:val="fi-FI"/>
-        </w:rPr>
-        <w:t xml:space="preserve"> </w:t>
-      </w:r>
-      <w:r>
-        <w:rPr>
-          <w:lang w:val="fi-FI"/>
-        </w:rPr>
-        <w:t>Edit:</w:t>
-      </w:r>
-      <w:r>
-        <w:rPr>
-          <w:lang w:val="fi-FI"/>
-        </w:rPr>
-        <w:t xml:space="preserve"> changed it back to b being set on ult use and being reset when ult is reset</w:t>
-      </w:r>
-    </w:p>
-    <w:p>
-      <w:pPr>
-        <w:rPr>
-          <w:lang w:val="fi-FI"/>
-        </w:rPr>
-      </w:pPr>
-    </w:p>
-    <w:p>
-      <w:pPr>
-        <w:rPr>
-          <w:lang w:val="fi-FI"/>
-        </w:rPr>
-      </w:pPr>
-      <w:r>
-        <w:rPr>
-          <w:lang w:val="fi-FI"/>
-        </w:rPr>
-        <w:t xml:space="preserve">-could maybe make orisa’s ult suck in enemies whenever </w:t>
-      </w:r>
-      <w:r>
-        <w:rPr>
-          <w:lang w:val="fi-FI"/>
-        </w:rPr>
-        <w:t>s</w:t>
-      </w:r>
-      <w:r>
-        <w:rPr>
-          <w:lang w:val="fi-FI"/>
-        </w:rPr>
-        <w:t>he lands</w:t>
-      </w:r>
-    </w:p>
-    <w:p>
-      <w:pPr>
-        <w:rPr>
-          <w:lang w:val="fi-FI"/>
-        </w:rPr>
-      </w:pPr>
-    </w:p>
-    <w:p>
-      <w:pPr>
-        <w:rPr>
-          <w:lang w:val="fi-FI"/>
-        </w:rPr>
-      </w:pPr>
-      <w:r>
-        <w:rPr>
-          <w:lang w:val="fi-FI"/>
-        </w:rPr>
-        <w:t>-</w:t>
-      </w:r>
-      <w:r>
-        <w:rPr>
-          <w:lang w:val="fi-FI"/>
-        </w:rPr>
-        <w:t>if D.Va falls off the map while the menu is active she can get her upgrades after she respawns. Pretty rare occurrence and not necessarily even worth fixing.</w:t>
-      </w:r>
-    </w:p>
-    <w:p>
-      <w:pPr>
-        <w:rPr>
-          <w:lang w:val="fi-FI"/>
-        </w:rPr>
-      </w:pPr>
-    </w:p>
-    <w:p>
-      <w:pPr>
-        <w:rPr>
-          <w:lang w:val="fi-FI"/>
-        </w:rPr>
-      </w:pPr>
-      <w:r>
-        <w:rPr>
-          <w:lang w:val="fi-FI"/>
-        </w:rPr>
-        <w:t>-could maybe add a timer to D.Vas menu so she can’t just stay in it forever.</w:t>
-      </w:r>
-    </w:p>
-    <w:p>
-      <w:pPr>
-        <w:rPr>
-          <w:lang w:val="fi-FI"/>
-        </w:rPr>
-      </w:pPr>
-      <w:r>
-        <w:rPr>
-          <w:lang w:val="fi-FI"/>
-        </w:rPr>
-        <w:t>-could maybe add a healing block when a player is about to explode from genji’s ultimate</w:t>
-      </w:r>
-    </w:p>
-    <w:p>
-      <w:pPr>
-        <w:rPr>
-          <w:lang w:val="fi-FI"/>
-        </w:rPr>
-      </w:pPr>
-      <w:r>
-        <w:rPr>
-          <w:lang w:val="fi-FI"/>
-        </w:rPr>
-        <w:t>-could maybe set max health instead of using health pools with Junker Queen, because the health pool doesn’t scale up her bonus health ability. Though maybe that’s fine.</w:t>
-      </w:r>
-    </w:p>
-    <w:p>
-      <w:pPr>
-        <w:rPr>
-          <w:lang w:val="fi-FI"/>
-        </w:rPr>
-      </w:pPr>
-      <w:r>
-        <w:rPr>
-          <w:lang w:val="fi-FI"/>
-        </w:rPr>
-        <w:t>-could maybe still try to add a green health pool with lucio’s ult and draining it with damage over time, could check for when the player took damage and if it goes past the threshold of the health pool then stop the damage over time?</w:t>
-      </w:r>
-    </w:p>
-    <w:p>
-      <w:pPr>
-        <w:rPr>
-          <w:lang w:val="fi-FI"/>
-        </w:rPr>
-      </w:pPr>
-      <w:r>
-        <w:rPr>
-          <w:lang w:val="fi-FI"/>
-        </w:rPr>
-        <w:t>-added heal to lucio’s ult to prevent max health from being reduced, but maybe should use set player health instead because healing might be blocked by ana’s grenade and junker’s ult?</w:t>
-      </w:r>
-    </w:p>
-    <w:p>
-      <w:pPr>
-        <w:rPr>
-          <w:lang w:val="fi-FI"/>
-        </w:rPr>
-      </w:pPr>
-      <w:r>
-        <w:rPr>
-          <w:lang w:val="fi-FI"/>
-        </w:rPr>
-        <w:t>-could maybe prevent others from healing the turret torbjörn</w:t>
-      </w:r>
-    </w:p>
-    <w:p>
-      <w:pPr>
-        <w:rPr>
-          <w:lang w:val="fi-FI"/>
-        </w:rPr>
-      </w:pPr>
-      <w:r>
-        <w:rPr>
-          <w:lang w:val="fi-FI"/>
-        </w:rPr>
-        <w:t>-could maybe add an RNG chance to get infected by Sombra’s virus that is increased the closer the player is to the player with the virus</w:t>
-      </w:r>
-    </w:p>
-    <w:p>
-      <w:pPr>
-        <w:rPr>
-          <w:lang w:val="fi-FI"/>
-        </w:rPr>
-      </w:pPr>
-    </w:p>
-    <w:p>
-      <w:pPr>
-        <w:rPr>
-          <w:strike/>
-          <w:lang w:val="fi-FI"/>
-        </w:rPr>
-      </w:pPr>
-      <w:r>
-        <w:rPr>
-          <w:strike/>
-          <w:lang w:val="fi-FI"/>
-        </w:rPr>
-        <w:t>USING THE CURRENT GRAVITIES CODE DOESN’T NECESSARILY HELP ALL THAT MUCH</w:t>
-      </w:r>
-      <w:r>
-        <w:rPr>
-          <w:strike/>
-          <w:lang w:val="fi-FI"/>
-        </w:rPr>
-        <w:t xml:space="preserve"> RIGHT NOW</w:t>
-      </w:r>
-      <w:r>
-        <w:rPr>
-          <w:strike/>
-          <w:lang w:val="fi-FI"/>
-        </w:rPr>
-        <w:t xml:space="preserve"> SINCE I WAS SETTING GRAVITY JUST STRAIGHT TO ZERO WITH MANY ABILITIES ANYWAY SO IT’S NOT LIKE YOU NEED TO ADD OR SUBTRACT THAT MUCH AND YOU’D STILL PROBABLY HAVE TO REAPPLY THAT ZERO GRAVITY FOR SOMETHING LIKE PHARAH’S ULT IF SHE ENTERS AND LEAVES SIGMA’S GRAVITY ZONE. COULD POTENTIALLY DO THE ZERO GRAVITY BY SUBTRACTING GRAVITY AS WELL OR JUST GET RID OF THE CURRENT GRAVITIES AND SPEEDS AND JUST MAYBE ADD SOME CONDITIONS WHEN GRAVITIES ARE BEING APPLIED DURING DIFFERENT ULTIMATES</w:t>
-      </w:r>
-    </w:p>
-    <w:p>
-      <w:pPr>
-        <w:rPr>
-          <w:lang w:val="fi-FI"/>
-        </w:rPr>
-      </w:pPr>
-    </w:p>
-    <w:p>
-      <w:pPr>
-        <w:rPr>
-          <w:lang w:val="fi-FI"/>
-        </w:rPr>
-      </w:pPr>
-    </w:p>
-    <w:p>
-      <w:pPr>
-        <w:rPr>
-          <w:lang w:val="fi-FI"/>
-        </w:rPr>
-      </w:pPr>
-    </w:p>
-    <w:p>
-      <w:r>
         <w:t>Usingcustomult subroutine, might need to remove some stuff from it that doesn't affect all heroes with custom ults:</w:t>
       </w:r>
     </w:p>
     <w:p>
       <w:r>
-        <w:lastRenderedPageBreak/>
         <w:t>Destroy Effect(Event Player.UltEffect);</w:t>
       </w:r>
     </w:p>

</xml_diff>

<commit_message>
Added some bounty hunter checks. Fixed Brigitte for FFA. Other things.
Changed Genji's ult damage over time to 100 per second with a 10 second time limit then it gets disabled.

When leaving JQ's arena, made players teleport to nearest walkable position of the place they left to the arena from. Made Junker Queen reset if she died in the middle of using her ult before teleporting to the arena.

Made Zen possessed player stop holding all buttons after reset.
</commit_message>
<xml_diff>
--- a/known issues and stuff to do.docx
+++ b/known issues and stuff to do.docx
@@ -1898,6 +1898,19 @@
           <w:lang w:val="fi-FI"/>
         </w:rPr>
       </w:pPr>
+      <w:r>
+        <w:rPr>
+          <w:lang w:val="fi-FI"/>
+        </w:rPr>
+        <w:t>-probably shouldn’t give ult charge to genji for his ultimate damage</w:t>
+      </w:r>
+    </w:p>
+    <w:p>
+      <w:pPr>
+        <w:rPr>
+          <w:lang w:val="fi-FI"/>
+        </w:rPr>
+      </w:pPr>
     </w:p>
     <w:p>
       <w:pPr>
@@ -1951,7 +1964,6 @@
     </w:p>
     <w:p>
       <w:r>
-        <w:lastRenderedPageBreak/>
         <w:t>Usingcustomult subroutine, might need to remove some stuff from it that doesn't affect all heroes with custom ults:</w:t>
       </w:r>
     </w:p>

</xml_diff>

<commit_message>
Torb and soldier stuff
</commit_message>
<xml_diff>
--- a/known issues and stuff to do.docx
+++ b/known issues and stuff to do.docx
@@ -853,13 +853,60 @@
       </w:r>
     </w:p>
     <w:p>
+      <w:pPr>
+        <w:rPr>
+          <w:strike/>
+          <w:lang w:val="fi-FI"/>
+        </w:rPr>
+      </w:pPr>
+      <w:r>
+        <w:rPr>
+          <w:lang w:val="fi-FI"/>
+        </w:rPr>
+        <w:lastRenderedPageBreak/>
+        <w:br/>
+      </w:r>
+      <w:r>
+        <w:rPr>
+          <w:strike/>
+          <w:lang w:val="fi-FI"/>
+        </w:rPr>
+        <w:t>-ac-130 wrecking ball seemingly can’t spawn with a full lobby even though other dummy bots can</w:t>
+      </w:r>
+      <w:r>
+        <w:rPr>
+          <w:strike/>
+          <w:lang w:val="fi-FI"/>
+        </w:rPr>
+        <w:t xml:space="preserve"> </w:t>
+      </w:r>
+      <w:r>
+        <w:rPr>
+          <w:lang w:val="fi-FI"/>
+        </w:rPr>
+        <w:t>edit:</w:t>
+      </w:r>
+      <w:r>
+        <w:rPr>
+          <w:lang w:val="fi-FI"/>
+        </w:rPr>
+        <w:t xml:space="preserve"> did some testing and sometimes it works and sometimes doesn’t???</w:t>
+      </w:r>
+    </w:p>
+    <w:p>
+      <w:pPr>
+        <w:rPr>
+          <w:lang w:val="fi-FI"/>
+        </w:rPr>
+      </w:pPr>
+    </w:p>
+    <w:p>
       <w:r>
         <w:t>Stuff to add/change:</w:t>
       </w:r>
     </w:p>
     <w:p>
       <w:r>
-        <w:lastRenderedPageBreak/>
         <w:t>-add visual effect to roadhog reflecting stuff</w:t>
       </w:r>
     </w:p>
@@ -1032,23 +1079,296 @@
     <w:p/>
     <w:p>
       <w:r>
+        <w:t>-could maybe use is true for any  to check if any of the enemy players has variable set and then set stuff on the event player</w:t>
+      </w:r>
+    </w:p>
+    <w:p/>
+    <w:p>
+      <w:pPr>
+        <w:rPr>
+          <w:strike/>
+          <w:lang w:val="fi-FI"/>
+        </w:rPr>
+      </w:pPr>
+      <w:r>
+        <w:rPr>
+          <w:strike/>
+        </w:rPr>
+        <w:t>-add dummy bot checks for all ults</w:t>
+      </w:r>
+      <w:r>
+        <w:rPr>
+          <w:strike/>
+          <w:lang w:val="fi-FI"/>
+        </w:rPr>
+        <w:t xml:space="preserve"> </w:t>
+      </w:r>
+      <w:r>
+        <w:rPr>
+          <w:lang w:val="fi-FI"/>
+        </w:rPr>
+        <w:t>edit:</w:t>
+      </w:r>
+      <w:r>
+        <w:rPr>
+          <w:lang w:val="fi-FI"/>
+        </w:rPr>
+        <w:t xml:space="preserve"> should be done I think though could maybe double check</w:t>
+      </w:r>
+    </w:p>
+    <w:p/>
+    <w:p>
+      <w:r>
+        <w:t>-should maybe set pharah's hud text during ult into a variable so it is deleted correctly</w:t>
+      </w:r>
+    </w:p>
+    <w:p/>
+    <w:p>
+      <w:pPr>
+        <w:rPr>
+          <w:lang w:val="fi-FI"/>
+        </w:rPr>
+      </w:pPr>
+      <w:r>
+        <w:rPr>
+          <w:lang w:val="fi-FI"/>
+        </w:rPr>
+        <w:t>-could maybe make baptiste’s amplification matrix do half damage or no damage from enemies that shoot through it, or would that b</w:t>
+      </w:r>
+      <w:r>
+        <w:rPr>
+          <w:lang w:val="fi-FI"/>
+        </w:rPr>
+        <w:t xml:space="preserve">e </w:t>
+      </w:r>
+      <w:r>
+        <w:rPr>
+          <w:lang w:val="fi-FI"/>
+        </w:rPr>
+        <w:t>too weak</w:t>
+      </w:r>
+      <w:r>
+        <w:rPr>
+          <w:lang w:val="fi-FI"/>
+        </w:rPr>
+        <w:t>, or maybe could spawn multiple matrixes with dummy bots that stack?</w:t>
+      </w:r>
+      <w:r>
+        <w:rPr>
+          <w:lang w:val="fi-FI"/>
+        </w:rPr>
+        <w:t xml:space="preserve"> Edit: gave him a barrier ult that blocks player movement</w:t>
+      </w:r>
+    </w:p>
+    <w:p/>
+    <w:p>
+      <w:pPr>
+        <w:rPr>
+          <w:lang w:val="fi-FI"/>
+        </w:rPr>
+      </w:pPr>
+      <w:r>
+        <w:rPr>
+          <w:lang w:val="fi-FI"/>
+        </w:rPr>
+        <w:t>-maybe move comments from workshop.codes to here since they don’t get copypasted over from compiling</w:t>
+      </w:r>
+    </w:p>
+    <w:p>
+      <w:pPr>
+        <w:rPr>
+          <w:lang w:val="fi-FI"/>
+        </w:rPr>
+      </w:pPr>
+    </w:p>
+    <w:p>
+      <w:pPr>
+        <w:rPr>
+          <w:lang w:val="fi-FI"/>
+        </w:rPr>
+      </w:pPr>
+      <w:r>
+        <w:rPr>
+          <w:strike/>
+          <w:lang w:val="fi-FI"/>
+        </w:rPr>
+        <w:t>-</w:t>
+      </w:r>
+      <w:r>
+        <w:rPr>
+          <w:strike/>
+          <w:lang w:val="fi-FI"/>
+        </w:rPr>
+        <w:t>junker queen adds new health pools and damage modifications when using her ult. Could maybe just add one then change its values</w:t>
+      </w:r>
+      <w:r>
+        <w:rPr>
+          <w:lang w:val="fi-FI"/>
+        </w:rPr>
+        <w:t>.</w:t>
+      </w:r>
+      <w:r>
+        <w:rPr>
+          <w:lang w:val="fi-FI"/>
+        </w:rPr>
+        <w:t xml:space="preserve"> Edit: added</w:t>
+      </w:r>
+    </w:p>
+    <w:p>
+      <w:pPr>
+        <w:rPr>
+          <w:lang w:val="fi-FI"/>
+        </w:rPr>
+      </w:pPr>
+    </w:p>
+    <w:p>
+      <w:pPr>
+        <w:rPr>
+          <w:lang w:val="fi-FI"/>
+        </w:rPr>
+      </w:pPr>
+      <w:r>
+        <w:rPr>
+          <w:strike/>
+          <w:lang w:val="fi-FI"/>
+        </w:rPr>
+        <w:t>-could maybe make lucio’s ult more supportive, maybe add more temp health when the beat drops though you can only add so many health pools</w:t>
+      </w:r>
+      <w:r>
+        <w:rPr>
+          <w:strike/>
+          <w:lang w:val="fi-FI"/>
+        </w:rPr>
+        <w:t xml:space="preserve"> at a time</w:t>
+      </w:r>
+      <w:r>
+        <w:rPr>
+          <w:strike/>
+          <w:lang w:val="fi-FI"/>
+        </w:rPr>
+        <w:t>. Could also maybe just do the emoting thing.</w:t>
+      </w:r>
+      <w:r>
+        <w:rPr>
+          <w:strike/>
+          <w:lang w:val="fi-FI"/>
+        </w:rPr>
+        <w:t xml:space="preserve"> Edit: emoting ult is too unreliable, potentially could do something similar to reinhardt where the buff is based on air time though that creates problems with sigma’s ult again </w:t>
+      </w:r>
+      <w:r>
+        <w:rPr>
+          <w:strike/>
+          <w:lang w:val="fi-FI"/>
+        </w:rPr>
+        <w:t xml:space="preserve"> </w:t>
+      </w:r>
+      <w:r>
+        <w:rPr>
+          <w:lang w:val="fi-FI"/>
+        </w:rPr>
+        <w:t>edit: Added increased health depending on air time</w:t>
+      </w:r>
+    </w:p>
+    <w:p>
+      <w:pPr>
+        <w:rPr>
+          <w:lang w:val="fi-FI"/>
+        </w:rPr>
+      </w:pPr>
+    </w:p>
+    <w:p>
+      <w:pPr>
+        <w:rPr>
+          <w:lang w:val="fi-FI"/>
+        </w:rPr>
+      </w:pPr>
+      <w:r>
+        <w:rPr>
+          <w:lang w:val="fi-FI"/>
+        </w:rPr>
+        <w:t>-maybe make wrecking ball’s ult turn him really small</w:t>
+      </w:r>
+    </w:p>
+    <w:p>
+      <w:pPr>
+        <w:rPr>
+          <w:lang w:val="fi-FI"/>
+        </w:rPr>
+      </w:pPr>
+    </w:p>
+    <w:p>
+      <w:pPr>
+        <w:rPr>
+          <w:lang w:val="fi-FI"/>
+        </w:rPr>
+      </w:pPr>
+      <w:r>
+        <w:rPr>
+          <w:lang w:val="fi-FI"/>
+        </w:rPr>
+        <w:t>-could add some way for Mei to increase the duration of her time stop. Maybe some kind of assassination target thing.</w:t>
+      </w:r>
+      <w:r>
+        <w:rPr>
+          <w:lang w:val="fi-FI"/>
+        </w:rPr>
+        <w:t xml:space="preserve"> Edit: The assassination thing could actually be a good for Ashe.</w:t>
+      </w:r>
+    </w:p>
+    <w:p>
+      <w:pPr>
+        <w:rPr>
+          <w:lang w:val="fi-FI"/>
+        </w:rPr>
+      </w:pPr>
+    </w:p>
+    <w:p>
+      <w:pPr>
+        <w:rPr>
+          <w:lang w:val="fi-FI"/>
+        </w:rPr>
+      </w:pPr>
+      <w:r>
+        <w:rPr>
+          <w:strike/>
+          <w:lang w:val="fi-FI"/>
+        </w:rPr>
+        <w:t>-Maybe for dummy bots do some kind of for player variable check that goes through all the slots and checks for the first free slot that can't be occupied by a player</w:t>
+      </w:r>
+      <w:r>
+        <w:rPr>
+          <w:strike/>
+          <w:lang w:val="fi-FI"/>
+        </w:rPr>
+        <w:t xml:space="preserve"> </w:t>
+      </w:r>
+      <w:r>
+        <w:rPr>
+          <w:lang w:val="fi-FI"/>
+        </w:rPr>
+        <w:t>edit: added</w:t>
+      </w:r>
+    </w:p>
+    <w:p>
+      <w:pPr>
+        <w:rPr>
+          <w:lang w:val="fi-FI"/>
+        </w:rPr>
+      </w:pPr>
+    </w:p>
+    <w:p>
+      <w:pPr>
+        <w:rPr>
+          <w:lang w:val="fi-FI"/>
+        </w:rPr>
+      </w:pPr>
+      <w:r>
+        <w:rPr>
+          <w:strike/>
+          <w:lang w:val="fi-FI"/>
+        </w:rPr>
         <w:lastRenderedPageBreak/>
-        <w:t>-could maybe use is true for any  to check if any of the enemy players has variable set and then set stuff on the event player</w:t>
-      </w:r>
-    </w:p>
-    <w:p/>
-    <w:p>
-      <w:pPr>
-        <w:rPr>
-          <w:strike/>
-          <w:lang w:val="fi-FI"/>
-        </w:rPr>
-      </w:pPr>
-      <w:r>
-        <w:rPr>
-          <w:strike/>
-        </w:rPr>
-        <w:t>-add dummy bot checks for all ults</w:t>
+        <w:t>-for D.Va could maybe make all her upgrades into one time only upgrades, but add more of them. A shield and armor upgrade could be separate upgrades, a mobility upgrade that increases move and jump speed, etc.</w:t>
       </w:r>
       <w:r>
         <w:rPr>
@@ -1061,734 +1381,462 @@
         <w:rPr>
           <w:lang w:val="fi-FI"/>
         </w:rPr>
+        <w:t>Edit: added</w:t>
+      </w:r>
+    </w:p>
+    <w:p>
+      <w:pPr>
+        <w:rPr>
+          <w:lang w:val="fi-FI"/>
+        </w:rPr>
+      </w:pPr>
+    </w:p>
+    <w:p>
+      <w:pPr>
+        <w:rPr>
+          <w:lang w:val="fi-FI"/>
+        </w:rPr>
+      </w:pPr>
+      <w:r>
+        <w:rPr>
+          <w:lang w:val="fi-FI"/>
+        </w:rPr>
+        <w:t>-could maybe add a way for others to ride hanzo’s dragons</w:t>
+      </w:r>
+    </w:p>
+    <w:p>
+      <w:pPr>
+        <w:rPr>
+          <w:lang w:val="fi-FI"/>
+        </w:rPr>
+      </w:pPr>
+    </w:p>
+    <w:p>
+      <w:pPr>
+        <w:rPr>
+          <w:strike/>
+          <w:lang w:val="fi-FI"/>
+        </w:rPr>
+      </w:pPr>
+      <w:r>
+        <w:rPr>
+          <w:strike/>
+          <w:lang w:val="fi-FI"/>
+        </w:rPr>
+        <w:t>-for reaper could maybe make the out of bounds check only trigger at the end of the ultimate and when the player is on ground. Might cause an unnecessary teleport in some places that are in bounds though.</w:t>
+      </w:r>
+      <w:r>
+        <w:rPr>
+          <w:strike/>
+          <w:lang w:val="fi-FI"/>
+        </w:rPr>
+        <w:t xml:space="preserve"> Could also maybe just leave the out of bounds check out since it probably wouldn’t be a common issue.</w:t>
+      </w:r>
+      <w:r>
+        <w:rPr>
+          <w:strike/>
+          <w:lang w:val="fi-FI"/>
+        </w:rPr>
+        <w:t xml:space="preserve"> </w:t>
+      </w:r>
+      <w:r>
+        <w:rPr>
+          <w:lang w:val="fi-FI"/>
+        </w:rPr>
+        <w:t>Edit:</w:t>
+      </w:r>
+      <w:r>
+        <w:rPr>
+          <w:lang w:val="fi-FI"/>
+        </w:rPr>
+        <w:t xml:space="preserve"> added teleport into nearest walkable position at the end of ult</w:t>
+      </w:r>
+    </w:p>
+    <w:p>
+      <w:pPr>
+        <w:rPr>
+          <w:lang w:val="fi-FI"/>
+        </w:rPr>
+      </w:pPr>
+    </w:p>
+    <w:p>
+      <w:pPr>
+        <w:rPr>
+          <w:lang w:val="fi-FI"/>
+        </w:rPr>
+      </w:pPr>
+      <w:r>
+        <w:rPr>
+          <w:lang w:val="fi-FI"/>
+        </w:rPr>
+        <w:t>-could maybe make abilities that reset on death not reset until player has respawned as then they could be resurrected by Mercy</w:t>
+      </w:r>
+    </w:p>
+    <w:p>
+      <w:pPr>
+        <w:rPr>
+          <w:lang w:val="fi-FI"/>
+        </w:rPr>
+      </w:pPr>
+    </w:p>
+    <w:p>
+      <w:pPr>
+        <w:rPr>
+          <w:lang w:val="fi-FI"/>
+        </w:rPr>
+      </w:pPr>
+      <w:r>
+        <w:rPr>
+          <w:lang w:val="fi-FI"/>
+        </w:rPr>
+        <w:t>-stop using custom ult destroys last text id, maybe should make sure it doesn’t destroy anything unnecessarily.</w:t>
+      </w:r>
+    </w:p>
+    <w:p>
+      <w:pPr>
+        <w:rPr>
+          <w:lang w:val="fi-FI"/>
+        </w:rPr>
+      </w:pPr>
+    </w:p>
+    <w:p>
+      <w:pPr>
+        <w:rPr>
+          <w:lang w:val="fi-FI"/>
+        </w:rPr>
+      </w:pPr>
+      <w:r>
+        <w:rPr>
+          <w:strike/>
+          <w:lang w:val="fi-FI"/>
+        </w:rPr>
+        <w:t>-</w:t>
+      </w:r>
+      <w:r>
+        <w:rPr>
+          <w:strike/>
+          <w:lang w:val="fi-FI"/>
+        </w:rPr>
+        <w:t>could use angle between vectors for checking if players hit walls with winston’s ult more consistently</w:t>
+      </w:r>
+      <w:r>
+        <w:rPr>
+          <w:strike/>
+          <w:lang w:val="fi-FI"/>
+        </w:rPr>
+        <w:t xml:space="preserve">. Or maybe could </w:t>
+      </w:r>
+      <w:r>
+        <w:rPr>
+          <w:strike/>
+          <w:lang w:val="fi-FI"/>
+        </w:rPr>
+        <w:t xml:space="preserve">compare the </w:t>
+      </w:r>
+      <w:r>
+        <w:rPr>
+          <w:strike/>
+          <w:lang w:val="fi-FI"/>
+        </w:rPr>
+        <w:t xml:space="preserve">distance between the ray cast </w:t>
+      </w:r>
+      <w:r>
+        <w:rPr>
+          <w:strike/>
+          <w:lang w:val="fi-FI"/>
+        </w:rPr>
+        <w:t>hit position and eye position with the full distance between eye position and the distance of where the ray cast was sent</w:t>
+      </w:r>
+      <w:r>
+        <w:rPr>
+          <w:strike/>
+          <w:lang w:val="fi-FI"/>
+        </w:rPr>
+        <w:t>, in fact I’m not sure why I didn’t use this in the first place because I’m pretty sure I’ve done it before.</w:t>
+      </w:r>
+      <w:r>
+        <w:rPr>
+          <w:lang w:val="fi-FI"/>
+        </w:rPr>
+        <w:t xml:space="preserve"> Edit: added the distance check. Could maybe add more ray casts for increased accuracy on uneven surfaces, works most of the time now though</w:t>
+      </w:r>
+    </w:p>
+    <w:p>
+      <w:pPr>
+        <w:rPr>
+          <w:lang w:val="fi-FI"/>
+        </w:rPr>
+      </w:pPr>
+    </w:p>
+    <w:p>
+      <w:pPr>
+        <w:rPr>
+          <w:lang w:val="fi-FI"/>
+        </w:rPr>
+      </w:pPr>
+      <w:r>
+        <w:rPr>
+          <w:lang w:val="fi-FI"/>
+        </w:rPr>
+        <w:t>-</w:t>
+      </w:r>
+      <w:r>
+        <w:rPr>
+          <w:lang w:val="fi-FI"/>
+        </w:rPr>
+        <w:t>could maybe give winston more health during ultimate to reflect his size increase</w:t>
+      </w:r>
+    </w:p>
+    <w:p>
+      <w:pPr>
+        <w:rPr>
+          <w:lang w:val="fi-FI"/>
+        </w:rPr>
+      </w:pPr>
+    </w:p>
+    <w:p>
+      <w:pPr>
+        <w:rPr>
+          <w:lang w:val="fi-FI"/>
+        </w:rPr>
+      </w:pPr>
+      <w:r>
+        <w:rPr>
+          <w:lang w:val="fi-FI"/>
+        </w:rPr>
+        <w:t>-maybe store tracer’s ult effect into a variable to destroy it properly</w:t>
+      </w:r>
+    </w:p>
+    <w:p>
+      <w:pPr>
+        <w:rPr>
+          <w:lang w:val="fi-FI"/>
+        </w:rPr>
+      </w:pPr>
+    </w:p>
+    <w:p>
+      <w:pPr>
+        <w:rPr>
+          <w:lang w:val="fi-FI"/>
+        </w:rPr>
+      </w:pPr>
+      <w:r>
+        <w:rPr>
+          <w:lang w:val="fi-FI"/>
+        </w:rPr>
+        <w:t>-make sure symmetra’s portal positions are destroyed when she leaves</w:t>
+      </w:r>
+    </w:p>
+    <w:p>
+      <w:pPr>
+        <w:rPr>
+          <w:lang w:val="fi-FI"/>
+        </w:rPr>
+      </w:pPr>
+    </w:p>
+    <w:p>
+      <w:pPr>
+        <w:rPr>
+          <w:lang w:val="fi-FI"/>
+        </w:rPr>
+      </w:pPr>
+      <w:r>
+        <w:rPr>
+          <w:lang w:val="fi-FI"/>
+        </w:rPr>
+        <w:t>-could maybe make Junkrat’s bomb drop into the ground if Junkrat drops it above ground.</w:t>
+      </w:r>
+    </w:p>
+    <w:p>
+      <w:pPr>
+        <w:rPr>
+          <w:lang w:val="fi-FI"/>
+        </w:rPr>
+      </w:pPr>
+    </w:p>
+    <w:p>
+      <w:pPr>
+        <w:rPr>
+          <w:lang w:val="fi-FI"/>
+        </w:rPr>
+      </w:pPr>
+    </w:p>
+    <w:p>
+      <w:pPr>
+        <w:rPr>
+          <w:strike/>
+          <w:lang w:val="fi-FI"/>
+        </w:rPr>
+      </w:pPr>
+      <w:r>
+        <w:rPr>
+          <w:strike/>
+          <w:lang w:val="fi-FI"/>
+        </w:rPr>
+        <w:t>-could maybe rework the hud text on reinhardt so that some of the values aren’t in smaller text</w:t>
+      </w:r>
+      <w:r>
+        <w:rPr>
+          <w:strike/>
+          <w:lang w:val="fi-FI"/>
+        </w:rPr>
+        <w:t xml:space="preserve"> </w:t>
+      </w:r>
+      <w:r>
+        <w:rPr>
+          <w:lang w:val="fi-FI"/>
+        </w:rPr>
         <w:t>edit:</w:t>
       </w:r>
       <w:r>
         <w:rPr>
           <w:lang w:val="fi-FI"/>
         </w:rPr>
-        <w:t xml:space="preserve"> should be done I think though could maybe double check</w:t>
-      </w:r>
-    </w:p>
-    <w:p/>
-    <w:p>
-      <w:r>
-        <w:t>-should maybe set pharah's hud text during ult into a variable so it is deleted correctly</w:t>
-      </w:r>
-    </w:p>
-    <w:p/>
-    <w:p>
-      <w:pPr>
-        <w:rPr>
-          <w:lang w:val="fi-FI"/>
-        </w:rPr>
-      </w:pPr>
-      <w:r>
-        <w:rPr>
-          <w:lang w:val="fi-FI"/>
-        </w:rPr>
-        <w:t>-could maybe make baptiste’s amplification matrix do half damage or no damage from enemies that shoot through it, or would that b</w:t>
-      </w:r>
-      <w:r>
-        <w:rPr>
-          <w:lang w:val="fi-FI"/>
-        </w:rPr>
-        <w:t xml:space="preserve">e </w:t>
-      </w:r>
-      <w:r>
-        <w:rPr>
-          <w:lang w:val="fi-FI"/>
-        </w:rPr>
-        <w:t>too weak</w:t>
-      </w:r>
-      <w:r>
-        <w:rPr>
-          <w:lang w:val="fi-FI"/>
-        </w:rPr>
-        <w:t>, or maybe could spawn multiple matrixes with dummy bots that stack?</w:t>
-      </w:r>
-      <w:r>
-        <w:rPr>
-          <w:lang w:val="fi-FI"/>
-        </w:rPr>
-        <w:t xml:space="preserve"> Edit: gave him a barrier ult that blocks player movement</w:t>
-      </w:r>
-    </w:p>
-    <w:p/>
-    <w:p>
-      <w:pPr>
-        <w:rPr>
-          <w:lang w:val="fi-FI"/>
-        </w:rPr>
-      </w:pPr>
-      <w:r>
-        <w:rPr>
-          <w:lang w:val="fi-FI"/>
-        </w:rPr>
-        <w:t>-maybe move comments from workshop.codes to here since they don’t get copypasted over from compiling</w:t>
-      </w:r>
-    </w:p>
-    <w:p>
-      <w:pPr>
-        <w:rPr>
-          <w:lang w:val="fi-FI"/>
-        </w:rPr>
-      </w:pPr>
-    </w:p>
-    <w:p>
-      <w:pPr>
-        <w:rPr>
-          <w:lang w:val="fi-FI"/>
-        </w:rPr>
-      </w:pPr>
-      <w:r>
-        <w:rPr>
-          <w:strike/>
+        <w:t xml:space="preserve"> done</w:t>
+      </w:r>
+    </w:p>
+    <w:p>
+      <w:pPr>
+        <w:rPr>
+          <w:lang w:val="fi-FI"/>
+        </w:rPr>
+      </w:pPr>
+    </w:p>
+    <w:p>
+      <w:pPr>
+        <w:rPr>
+          <w:lang w:val="fi-FI"/>
+        </w:rPr>
+      </w:pPr>
+      <w:r>
+        <w:rPr>
+          <w:lang w:val="fi-FI"/>
+        </w:rPr>
+        <w:lastRenderedPageBreak/>
+        <w:t>-probably should rework brigitte’s ult so that the code for shield bash is done on brig’s side</w:t>
+      </w:r>
+    </w:p>
+    <w:p>
+      <w:pPr>
+        <w:rPr>
+          <w:lang w:val="fi-FI"/>
+        </w:rPr>
+      </w:pPr>
+    </w:p>
+    <w:p>
+      <w:pPr>
+        <w:rPr>
+          <w:lang w:val="fi-FI"/>
+        </w:rPr>
+      </w:pPr>
+      <w:r>
+        <w:rPr>
+          <w:lang w:val="fi-FI"/>
+        </w:rPr>
+        <w:t>-idk if I should make separate events for all the hero resets so it doesn’t have to go through each hero in the if else list</w:t>
+      </w:r>
+    </w:p>
+    <w:p>
+      <w:pPr>
+        <w:rPr>
+          <w:lang w:val="fi-FI"/>
+        </w:rPr>
+      </w:pPr>
+    </w:p>
+    <w:p>
+      <w:pPr>
+        <w:rPr>
+          <w:strike/>
+          <w:lang w:val="fi-FI"/>
+        </w:rPr>
+      </w:pPr>
+      <w:r>
+        <w:rPr>
+          <w:strike/>
+          <w:lang w:val="fi-FI"/>
+        </w:rPr>
+        <w:t xml:space="preserve">-right now because of how I made the b variable be always set to the hero you play regardless if they used their ultimate, the resets will play even when it’s not necessary. With tracer this resulted in the speed being reduced when switching hero. Perhaps could rework the speed bonuses to be their own variables that </w:t>
+      </w:r>
+      <w:r>
+        <w:rPr>
+          <w:strike/>
+          <w:lang w:val="fi-FI"/>
+        </w:rPr>
+        <w:t xml:space="preserve">are kind of set to true or something when they are applied so that they won’t be applied more than once. Could also maybe make some kind of ”hero reset” variable that is set to true when the hero is reset, or could just make the b variable reset after ult reset again. </w:t>
+      </w:r>
+      <w:r>
+        <w:rPr>
+          <w:strike/>
+          <w:lang w:val="fi-FI"/>
+        </w:rPr>
+        <w:t xml:space="preserve"> </w:t>
+      </w:r>
+      <w:r>
+        <w:rPr>
+          <w:lang w:val="fi-FI"/>
+        </w:rPr>
+        <w:t>Edit:</w:t>
+      </w:r>
+      <w:r>
+        <w:rPr>
+          <w:lang w:val="fi-FI"/>
+        </w:rPr>
+        <w:t xml:space="preserve"> changed it back to b being set on ult use and being reset when ult is reset</w:t>
+      </w:r>
+    </w:p>
+    <w:p>
+      <w:pPr>
+        <w:rPr>
+          <w:lang w:val="fi-FI"/>
+        </w:rPr>
+      </w:pPr>
+    </w:p>
+    <w:p>
+      <w:pPr>
+        <w:rPr>
+          <w:lang w:val="fi-FI"/>
+        </w:rPr>
+      </w:pPr>
+      <w:r>
+        <w:rPr>
+          <w:lang w:val="fi-FI"/>
+        </w:rPr>
+        <w:t xml:space="preserve">-could maybe make orisa’s ult suck in enemies whenever </w:t>
+      </w:r>
+      <w:r>
+        <w:rPr>
+          <w:lang w:val="fi-FI"/>
+        </w:rPr>
+        <w:t>s</w:t>
+      </w:r>
+      <w:r>
+        <w:rPr>
+          <w:lang w:val="fi-FI"/>
+        </w:rPr>
+        <w:t>he lands</w:t>
+      </w:r>
+    </w:p>
+    <w:p>
+      <w:pPr>
+        <w:rPr>
+          <w:lang w:val="fi-FI"/>
+        </w:rPr>
+      </w:pPr>
+    </w:p>
+    <w:p>
+      <w:pPr>
+        <w:rPr>
+          <w:lang w:val="fi-FI"/>
+        </w:rPr>
+      </w:pPr>
+      <w:r>
+        <w:rPr>
           <w:lang w:val="fi-FI"/>
         </w:rPr>
         <w:t>-</w:t>
       </w:r>
       <w:r>
         <w:rPr>
-          <w:strike/>
-          <w:lang w:val="fi-FI"/>
-        </w:rPr>
-        <w:t>junker queen adds new health pools and damage modifications when using her ult. Could maybe just add one then change its values</w:t>
-      </w:r>
-      <w:r>
-        <w:rPr>
-          <w:lang w:val="fi-FI"/>
-        </w:rPr>
-        <w:t>.</w:t>
-      </w:r>
-      <w:r>
-        <w:rPr>
-          <w:lang w:val="fi-FI"/>
-        </w:rPr>
-        <w:t xml:space="preserve"> Edit: added</w:t>
-      </w:r>
-    </w:p>
-    <w:p>
-      <w:pPr>
-        <w:rPr>
-          <w:lang w:val="fi-FI"/>
-        </w:rPr>
-      </w:pPr>
-    </w:p>
-    <w:p>
-      <w:pPr>
-        <w:rPr>
-          <w:lang w:val="fi-FI"/>
-        </w:rPr>
-      </w:pPr>
-      <w:r>
-        <w:rPr>
-          <w:strike/>
-          <w:lang w:val="fi-FI"/>
-        </w:rPr>
-        <w:t>-could maybe make lucio’s ult more supportive, maybe add more temp health when the beat drops though you can only add so many health pools</w:t>
-      </w:r>
-      <w:r>
-        <w:rPr>
-          <w:strike/>
-          <w:lang w:val="fi-FI"/>
-        </w:rPr>
-        <w:t xml:space="preserve"> at a time</w:t>
-      </w:r>
-      <w:r>
-        <w:rPr>
-          <w:strike/>
-          <w:lang w:val="fi-FI"/>
-        </w:rPr>
-        <w:t>. Could also maybe just do the emoting thing.</w:t>
-      </w:r>
-      <w:r>
-        <w:rPr>
-          <w:strike/>
-          <w:lang w:val="fi-FI"/>
-        </w:rPr>
-        <w:t xml:space="preserve"> Edit: emoting ult is too unreliable, potentially could do something similar to reinhardt where the buff is based on air time though that creates problems with sigma’s ult again </w:t>
-      </w:r>
-      <w:r>
-        <w:rPr>
-          <w:strike/>
-          <w:lang w:val="fi-FI"/>
-        </w:rPr>
-        <w:t xml:space="preserve"> </w:t>
-      </w:r>
-      <w:r>
-        <w:rPr>
-          <w:lang w:val="fi-FI"/>
-        </w:rPr>
-        <w:t>edit: Added increased health depending on air time</w:t>
-      </w:r>
-    </w:p>
-    <w:p>
-      <w:pPr>
-        <w:rPr>
-          <w:lang w:val="fi-FI"/>
-        </w:rPr>
-      </w:pPr>
-    </w:p>
-    <w:p>
-      <w:pPr>
-        <w:rPr>
-          <w:lang w:val="fi-FI"/>
-        </w:rPr>
-      </w:pPr>
-      <w:r>
-        <w:rPr>
-          <w:lang w:val="fi-FI"/>
-        </w:rPr>
-        <w:t>-maybe make wrecking ball’s ult turn him really small</w:t>
-      </w:r>
-    </w:p>
-    <w:p>
-      <w:pPr>
-        <w:rPr>
-          <w:lang w:val="fi-FI"/>
-        </w:rPr>
-      </w:pPr>
-    </w:p>
-    <w:p>
-      <w:pPr>
-        <w:rPr>
-          <w:lang w:val="fi-FI"/>
-        </w:rPr>
-      </w:pPr>
-      <w:r>
-        <w:rPr>
-          <w:lang w:val="fi-FI"/>
-        </w:rPr>
-        <w:t>-could add some way for Mei to increase the duration of her time stop. Maybe some kind of assassination target thing.</w:t>
-      </w:r>
-      <w:r>
-        <w:rPr>
-          <w:lang w:val="fi-FI"/>
-        </w:rPr>
-        <w:t xml:space="preserve"> Edit: The assassination thing could actually be a good for Ashe.</w:t>
-      </w:r>
-    </w:p>
-    <w:p>
-      <w:pPr>
-        <w:rPr>
-          <w:lang w:val="fi-FI"/>
-        </w:rPr>
-      </w:pPr>
-    </w:p>
-    <w:p>
-      <w:pPr>
-        <w:rPr>
-          <w:lang w:val="fi-FI"/>
-        </w:rPr>
-      </w:pPr>
-      <w:r>
-        <w:rPr>
-          <w:strike/>
-          <w:lang w:val="fi-FI"/>
-        </w:rPr>
-        <w:t>-Maybe for dummy bots do some kind of for player variable check that goes through all the slots and checks for the first free slot that can't be occupied by a player</w:t>
-      </w:r>
-      <w:r>
-        <w:rPr>
-          <w:strike/>
-          <w:lang w:val="fi-FI"/>
-        </w:rPr>
-        <w:t xml:space="preserve"> </w:t>
-      </w:r>
-      <w:r>
-        <w:rPr>
-          <w:lang w:val="fi-FI"/>
-        </w:rPr>
-        <w:t>edit: added</w:t>
-      </w:r>
-    </w:p>
-    <w:p>
-      <w:pPr>
-        <w:rPr>
-          <w:lang w:val="fi-FI"/>
-        </w:rPr>
-      </w:pPr>
-    </w:p>
-    <w:p>
-      <w:pPr>
-        <w:rPr>
-          <w:lang w:val="fi-FI"/>
-        </w:rPr>
-      </w:pPr>
-      <w:r>
-        <w:rPr>
-          <w:strike/>
-          <w:lang w:val="fi-FI"/>
-        </w:rPr>
-        <w:t>-for D.Va could maybe make all her upgrades into one time only upgrades, but add more of them. A shield and armor upgrade could be separate upgrades, a mobility upgrade that increases move and jump speed, etc.</w:t>
-      </w:r>
-      <w:r>
-        <w:rPr>
-          <w:strike/>
-          <w:lang w:val="fi-FI"/>
-        </w:rPr>
-        <w:t xml:space="preserve"> </w:t>
-      </w:r>
-      <w:r>
-        <w:rPr>
-          <w:lang w:val="fi-FI"/>
-        </w:rPr>
-        <w:t>Edit: added</w:t>
-      </w:r>
-    </w:p>
-    <w:p>
-      <w:pPr>
-        <w:rPr>
-          <w:lang w:val="fi-FI"/>
-        </w:rPr>
-      </w:pPr>
-    </w:p>
-    <w:p>
-      <w:pPr>
-        <w:rPr>
-          <w:lang w:val="fi-FI"/>
-        </w:rPr>
-      </w:pPr>
-      <w:r>
-        <w:rPr>
-          <w:lang w:val="fi-FI"/>
-        </w:rPr>
-        <w:t>-could maybe add a way for others to ride hanzo’s dragons</w:t>
-      </w:r>
-    </w:p>
-    <w:p>
-      <w:pPr>
-        <w:rPr>
-          <w:lang w:val="fi-FI"/>
-        </w:rPr>
-      </w:pPr>
-    </w:p>
-    <w:p>
-      <w:pPr>
-        <w:rPr>
-          <w:strike/>
-          <w:lang w:val="fi-FI"/>
-        </w:rPr>
-      </w:pPr>
-      <w:r>
-        <w:rPr>
-          <w:strike/>
-          <w:lang w:val="fi-FI"/>
-        </w:rPr>
-        <w:t>-for reaper could maybe make the out of bounds check only trigger at the end of the ultimate and when the player is on ground. Might cause an unnecessary teleport in some places that are in bounds though.</w:t>
-      </w:r>
-      <w:r>
-        <w:rPr>
-          <w:strike/>
-          <w:lang w:val="fi-FI"/>
-        </w:rPr>
-        <w:t xml:space="preserve"> Could also maybe just leave the out of bounds check out since it probably wouldn’t be a common issue.</w:t>
-      </w:r>
-      <w:r>
-        <w:rPr>
-          <w:strike/>
-          <w:lang w:val="fi-FI"/>
-        </w:rPr>
-        <w:t xml:space="preserve"> </w:t>
-      </w:r>
-      <w:r>
-        <w:rPr>
-          <w:lang w:val="fi-FI"/>
-        </w:rPr>
-        <w:t>Edit:</w:t>
-      </w:r>
-      <w:r>
-        <w:rPr>
-          <w:lang w:val="fi-FI"/>
-        </w:rPr>
-        <w:t xml:space="preserve"> added teleport into nearest walkable position at the end of ult</w:t>
-      </w:r>
-    </w:p>
-    <w:p>
-      <w:pPr>
-        <w:rPr>
-          <w:lang w:val="fi-FI"/>
-        </w:rPr>
-      </w:pPr>
-    </w:p>
-    <w:p>
-      <w:pPr>
-        <w:rPr>
-          <w:lang w:val="fi-FI"/>
-        </w:rPr>
-      </w:pPr>
-      <w:r>
-        <w:rPr>
-          <w:lang w:val="fi-FI"/>
-        </w:rPr>
-        <w:t>-could maybe make abilities that reset on death not reset until player has respawned as then they could be resurrected by Mercy</w:t>
-      </w:r>
-    </w:p>
-    <w:p>
-      <w:pPr>
-        <w:rPr>
-          <w:lang w:val="fi-FI"/>
-        </w:rPr>
-      </w:pPr>
-    </w:p>
-    <w:p>
-      <w:pPr>
-        <w:rPr>
-          <w:lang w:val="fi-FI"/>
-        </w:rPr>
-      </w:pPr>
-      <w:r>
-        <w:rPr>
-          <w:lang w:val="fi-FI"/>
-        </w:rPr>
-        <w:t>-stop using custom ult destroys last text id, maybe should make sure it doesn’t destroy anything unnecessarily.</w:t>
-      </w:r>
-    </w:p>
-    <w:p>
-      <w:pPr>
-        <w:rPr>
-          <w:lang w:val="fi-FI"/>
-        </w:rPr>
-      </w:pPr>
-    </w:p>
-    <w:p>
-      <w:pPr>
-        <w:rPr>
-          <w:lang w:val="fi-FI"/>
-        </w:rPr>
-      </w:pPr>
-      <w:r>
-        <w:rPr>
-          <w:strike/>
-          <w:lang w:val="fi-FI"/>
-        </w:rPr>
-        <w:t>-</w:t>
-      </w:r>
-      <w:r>
-        <w:rPr>
-          <w:strike/>
-          <w:lang w:val="fi-FI"/>
-        </w:rPr>
-        <w:t>could use angle between vectors for checking if players hit walls with winston’s ult more consistently</w:t>
-      </w:r>
-      <w:r>
-        <w:rPr>
-          <w:strike/>
-          <w:lang w:val="fi-FI"/>
-        </w:rPr>
-        <w:t xml:space="preserve">. Or maybe could </w:t>
-      </w:r>
-      <w:r>
-        <w:rPr>
-          <w:strike/>
-          <w:lang w:val="fi-FI"/>
-        </w:rPr>
-        <w:t xml:space="preserve">compare the </w:t>
-      </w:r>
-      <w:r>
-        <w:rPr>
-          <w:strike/>
-          <w:lang w:val="fi-FI"/>
-        </w:rPr>
-        <w:t xml:space="preserve">distance between the ray cast </w:t>
-      </w:r>
-      <w:r>
-        <w:rPr>
-          <w:strike/>
-          <w:lang w:val="fi-FI"/>
-        </w:rPr>
-        <w:t>hit position and eye position with the full distance between eye position and the distance of where the ray cast was sent</w:t>
-      </w:r>
-      <w:r>
-        <w:rPr>
-          <w:strike/>
-          <w:lang w:val="fi-FI"/>
-        </w:rPr>
-        <w:t>, in fact I’m not sure why I didn’t use this in the first place because I’m pretty sure I’ve done it before.</w:t>
-      </w:r>
-      <w:r>
-        <w:rPr>
-          <w:lang w:val="fi-FI"/>
-        </w:rPr>
-        <w:t xml:space="preserve"> Edit: added the distance check. Could maybe add more ray casts for increased accuracy on uneven surfaces, works most of the time now though</w:t>
-      </w:r>
-    </w:p>
-    <w:p>
-      <w:pPr>
-        <w:rPr>
-          <w:lang w:val="fi-FI"/>
-        </w:rPr>
-      </w:pPr>
-    </w:p>
-    <w:p>
-      <w:pPr>
-        <w:rPr>
-          <w:lang w:val="fi-FI"/>
-        </w:rPr>
-      </w:pPr>
-      <w:r>
-        <w:rPr>
-          <w:lang w:val="fi-FI"/>
-        </w:rPr>
-        <w:t>-</w:t>
-      </w:r>
-      <w:r>
-        <w:rPr>
-          <w:lang w:val="fi-FI"/>
-        </w:rPr>
-        <w:t>could maybe give winston more health during ultimate to reflect his size increase</w:t>
-      </w:r>
-    </w:p>
-    <w:p>
-      <w:pPr>
-        <w:rPr>
-          <w:lang w:val="fi-FI"/>
-        </w:rPr>
-      </w:pPr>
-    </w:p>
-    <w:p>
-      <w:pPr>
-        <w:rPr>
-          <w:lang w:val="fi-FI"/>
-        </w:rPr>
-      </w:pPr>
-      <w:r>
-        <w:rPr>
-          <w:lang w:val="fi-FI"/>
-        </w:rPr>
-        <w:t>-maybe store tracer’s ult effect into a variable to destroy it properly</w:t>
-      </w:r>
-    </w:p>
-    <w:p>
-      <w:pPr>
-        <w:rPr>
-          <w:lang w:val="fi-FI"/>
-        </w:rPr>
-      </w:pPr>
-    </w:p>
-    <w:p>
-      <w:pPr>
-        <w:rPr>
-          <w:lang w:val="fi-FI"/>
-        </w:rPr>
-      </w:pPr>
-      <w:r>
-        <w:rPr>
-          <w:lang w:val="fi-FI"/>
-        </w:rPr>
-        <w:t>-make sure symmetra’s portal positions are destroyed when she leaves</w:t>
-      </w:r>
-    </w:p>
-    <w:p>
-      <w:pPr>
-        <w:rPr>
-          <w:lang w:val="fi-FI"/>
-        </w:rPr>
-      </w:pPr>
-    </w:p>
-    <w:p>
-      <w:pPr>
-        <w:rPr>
-          <w:lang w:val="fi-FI"/>
-        </w:rPr>
-      </w:pPr>
-      <w:r>
-        <w:rPr>
-          <w:lang w:val="fi-FI"/>
-        </w:rPr>
-        <w:t>-could maybe make Junkrat’s bomb drop into the ground if Junkrat drops it above ground.</w:t>
-      </w:r>
-    </w:p>
-    <w:p>
-      <w:pPr>
-        <w:rPr>
-          <w:lang w:val="fi-FI"/>
-        </w:rPr>
-      </w:pPr>
-    </w:p>
-    <w:p>
-      <w:pPr>
-        <w:rPr>
-          <w:lang w:val="fi-FI"/>
-        </w:rPr>
-      </w:pPr>
-    </w:p>
-    <w:p>
-      <w:pPr>
-        <w:rPr>
-          <w:strike/>
-          <w:lang w:val="fi-FI"/>
-        </w:rPr>
-      </w:pPr>
-      <w:r>
-        <w:rPr>
-          <w:strike/>
-          <w:lang w:val="fi-FI"/>
-        </w:rPr>
-        <w:t>-could maybe rework the hud text on reinhardt so that some of the values aren’t in smaller text</w:t>
-      </w:r>
-      <w:r>
-        <w:rPr>
-          <w:strike/>
-          <w:lang w:val="fi-FI"/>
-        </w:rPr>
-        <w:t xml:space="preserve"> </w:t>
-      </w:r>
-      <w:r>
-        <w:rPr>
-          <w:lang w:val="fi-FI"/>
-        </w:rPr>
-        <w:t>edit:</w:t>
-      </w:r>
-      <w:r>
-        <w:rPr>
-          <w:lang w:val="fi-FI"/>
-        </w:rPr>
-        <w:t xml:space="preserve"> done</w:t>
-      </w:r>
-    </w:p>
-    <w:p>
-      <w:pPr>
-        <w:rPr>
-          <w:lang w:val="fi-FI"/>
-        </w:rPr>
-      </w:pPr>
-    </w:p>
-    <w:p>
-      <w:pPr>
-        <w:rPr>
-          <w:lang w:val="fi-FI"/>
-        </w:rPr>
-      </w:pPr>
-      <w:r>
-        <w:rPr>
-          <w:lang w:val="fi-FI"/>
-        </w:rPr>
-        <w:t>-probably should rework brigitte’s ult so that the code for shield bash is done on brig’s side</w:t>
-      </w:r>
-    </w:p>
-    <w:p>
-      <w:pPr>
-        <w:rPr>
-          <w:lang w:val="fi-FI"/>
-        </w:rPr>
-      </w:pPr>
-    </w:p>
-    <w:p>
-      <w:pPr>
-        <w:rPr>
-          <w:lang w:val="fi-FI"/>
-        </w:rPr>
-      </w:pPr>
-      <w:r>
-        <w:rPr>
-          <w:lang w:val="fi-FI"/>
-        </w:rPr>
-        <w:t>-idk if I should make separate events for all the hero resets so it doesn’t have to go through each hero in the if else list</w:t>
-      </w:r>
-    </w:p>
-    <w:p>
-      <w:pPr>
-        <w:rPr>
-          <w:lang w:val="fi-FI"/>
-        </w:rPr>
-      </w:pPr>
-    </w:p>
-    <w:p>
-      <w:pPr>
-        <w:rPr>
-          <w:strike/>
-          <w:lang w:val="fi-FI"/>
-        </w:rPr>
-      </w:pPr>
-      <w:r>
-        <w:rPr>
-          <w:strike/>
-          <w:lang w:val="fi-FI"/>
-        </w:rPr>
-        <w:t xml:space="preserve">-right now because of how I made the b variable be always set to the hero you play regardless if they used their ultimate, the resets will play even when it’s not necessary. With tracer this resulted in the speed being reduced when switching hero. Perhaps could rework the speed bonuses to be their own variables that </w:t>
-      </w:r>
-      <w:r>
-        <w:rPr>
-          <w:strike/>
-          <w:lang w:val="fi-FI"/>
-        </w:rPr>
-        <w:t xml:space="preserve">are kind of set to true or something when they are applied so that they won’t be applied more than once. Could also maybe make some kind of ”hero reset” variable that is set to true when the hero is reset, or could just make the b variable reset after ult reset again. </w:t>
-      </w:r>
-      <w:r>
-        <w:rPr>
-          <w:strike/>
-          <w:lang w:val="fi-FI"/>
-        </w:rPr>
-        <w:t xml:space="preserve"> </w:t>
-      </w:r>
-      <w:r>
-        <w:rPr>
-          <w:lang w:val="fi-FI"/>
-        </w:rPr>
-        <w:t>Edit:</w:t>
-      </w:r>
-      <w:r>
-        <w:rPr>
-          <w:lang w:val="fi-FI"/>
-        </w:rPr>
-        <w:t xml:space="preserve"> changed it back to b being set on ult use and being reset when ult is reset</w:t>
-      </w:r>
-    </w:p>
-    <w:p>
-      <w:pPr>
-        <w:rPr>
-          <w:lang w:val="fi-FI"/>
-        </w:rPr>
-      </w:pPr>
-    </w:p>
-    <w:p>
-      <w:pPr>
-        <w:rPr>
-          <w:lang w:val="fi-FI"/>
-        </w:rPr>
-      </w:pPr>
-      <w:r>
-        <w:rPr>
-          <w:lang w:val="fi-FI"/>
-        </w:rPr>
-        <w:t xml:space="preserve">-could maybe make orisa’s ult suck in enemies whenever </w:t>
-      </w:r>
-      <w:r>
-        <w:rPr>
-          <w:lang w:val="fi-FI"/>
-        </w:rPr>
-        <w:t>s</w:t>
-      </w:r>
-      <w:r>
-        <w:rPr>
-          <w:lang w:val="fi-FI"/>
-        </w:rPr>
-        <w:t>he lands</w:t>
-      </w:r>
-    </w:p>
-    <w:p>
-      <w:pPr>
-        <w:rPr>
-          <w:lang w:val="fi-FI"/>
-        </w:rPr>
-      </w:pPr>
-    </w:p>
-    <w:p>
-      <w:pPr>
-        <w:rPr>
-          <w:lang w:val="fi-FI"/>
-        </w:rPr>
-      </w:pPr>
-      <w:r>
-        <w:rPr>
-          <w:lang w:val="fi-FI"/>
-        </w:rPr>
-        <w:t>-</w:t>
-      </w:r>
-      <w:r>
-        <w:rPr>
           <w:lang w:val="fi-FI"/>
         </w:rPr>
         <w:t>if D.Va falls off the map while the menu is active she can get her upgrades after she respawns. Pretty rare occurrence and not necessarily even worth fixing.</w:t>
@@ -1938,7 +1986,15 @@
           <w:strike/>
           <w:lang w:val="fi-FI"/>
         </w:rPr>
-        <w:t xml:space="preserve"> SINCE I WAS SETTING GRAVITY JUST STRAIGHT TO ZERO WITH MANY ABILITIES ANYWAY SO IT’S NOT LIKE YOU NEED TO ADD OR SUBTRACT THAT MUCH AND YOU’D STILL PROBABLY HAVE TO REAPPLY THAT ZERO GRAVITY FOR SOMETHING LIKE PHARAH’S ULT IF SHE ENTERS AND LEAVES SIGMA’S GRAVITY ZONE. COULD POTENTIALLY DO THE ZERO GRAVITY BY SUBTRACTING GRAVITY AS WELL OR JUST GET RID OF THE CURRENT GRAVITIES AND SPEEDS AND JUST MAYBE ADD SOME CONDITIONS WHEN GRAVITIES ARE BEING APPLIED DURING DIFFERENT ULTIMATES</w:t>
+        <w:t xml:space="preserve"> SINCE I WAS SETTING GRAVITY JUST STRAIGHT TO ZERO WITH MANY ABILITIES ANYWAY SO IT’S NOT LIKE YOU NEED TO ADD OR SUBTRACT THAT MUCH AND YOU’D STILL PROBABLY HAVE TO REAPPLY THAT ZERO GRAVITY FOR SOMETHING LIKE PHARAH’S ULT IF SHE ENTERS AND LEAVES SIGMA’S GRAVITY ZONE. COULD POTENTIALLY DO THE ZERO GRAVITY BY SUBTRACTING GRAVITY AS WELL OR </w:t>
+      </w:r>
+      <w:r>
+        <w:rPr>
+          <w:strike/>
+          <w:lang w:val="fi-FI"/>
+        </w:rPr>
+        <w:lastRenderedPageBreak/>
+        <w:t>JUST GET RID OF THE CURRENT GRAVITIES AND SPEEDS AND JUST MAYBE ADD SOME CONDITIONS WHEN GRAVITIES ARE BEING APPLIED DURING DIFFERENT ULTIMATES</w:t>
       </w:r>
     </w:p>
     <w:p>

</xml_diff>

<commit_message>
Hero fixes and changes
Increased the rate at which Rein's ult duration increases and fixed an issue that could cause it to end before the timer ran out.

Increased Genji's damage over time to 200, but reduced maximum duration to 5 seconds to make it shorter mainly against tank heroes.

Fixed McCree's ult not checking line of sight properly for the vision based damage.
</commit_message>
<xml_diff>
--- a/known issues and stuff to do.docx
+++ b/known issues and stuff to do.docx
@@ -670,6 +670,30 @@
         </w:rPr>
         <w:t>-sometimes it seems like reinhardt’s ult ends at the 1 second mark instead of zero.</w:t>
       </w:r>
+      <w:r>
+        <w:rPr>
+          <w:lang w:val="fi-FI"/>
+        </w:rPr>
+        <w:t xml:space="preserve"> Edit: </w:t>
+      </w:r>
+      <w:r>
+        <w:rPr>
+          <w:lang w:val="fi-FI"/>
+        </w:rPr>
+        <w:t>Could maybe put event player.y =&lt; 0</w:t>
+      </w:r>
+      <w:r>
+        <w:rPr>
+          <w:lang w:val="fi-FI"/>
+        </w:rPr>
+        <w:t xml:space="preserve"> in his wait until</w:t>
+      </w:r>
+      <w:r>
+        <w:rPr>
+          <w:lang w:val="fi-FI"/>
+        </w:rPr>
+        <w:t xml:space="preserve">? it might be more accurate than how it works now </w:t>
+      </w:r>
     </w:p>
     <w:p>
       <w:pPr>
@@ -829,14 +853,35 @@
     <w:p>
       <w:pPr>
         <w:rPr>
-          <w:lang w:val="fi-FI"/>
-        </w:rPr>
-      </w:pPr>
-      <w:r>
-        <w:rPr>
+          <w:strike/>
+          <w:lang w:val="fi-FI"/>
+        </w:rPr>
+      </w:pPr>
+      <w:r>
+        <w:rPr>
+          <w:strike/>
           <w:lang w:val="fi-FI"/>
         </w:rPr>
         <w:t>-zen’s possession seemed to get stuck if the player re-possessed a player right before the timer stops</w:t>
+      </w:r>
+      <w:r>
+        <w:rPr>
+          <w:strike/>
+          <w:lang w:val="fi-FI"/>
+        </w:rPr>
+        <w:t xml:space="preserve"> </w:t>
+      </w:r>
+      <w:r>
+        <w:rPr>
+          <w:lang w:val="fi-FI"/>
+        </w:rPr>
+        <w:t>edit:</w:t>
+      </w:r>
+      <w:r>
+        <w:rPr>
+          <w:lang w:val="fi-FI"/>
+        </w:rPr>
+        <w:t xml:space="preserve"> fixed</w:t>
       </w:r>
     </w:p>
     <w:p>
@@ -939,15 +984,49 @@
       </w:pPr>
       <w:r>
         <w:rPr>
+          <w:strike/>
           <w:lang w:val="fi-FI"/>
         </w:rPr>
         <w:t>-</w:t>
       </w:r>
       <w:r>
         <w:rPr>
+          <w:strike/>
           <w:lang w:val="fi-FI"/>
         </w:rPr>
         <w:t>disabling vanilla ultimate doesn’t always work. Could maybe try some better way.</w:t>
+      </w:r>
+      <w:r>
+        <w:rPr>
+          <w:strike/>
+          <w:lang w:val="fi-FI"/>
+        </w:rPr>
+        <w:t xml:space="preserve"> </w:t>
+      </w:r>
+      <w:r>
+        <w:rPr>
+          <w:lang w:val="fi-FI"/>
+        </w:rPr>
+        <w:t>Edit: should be better now</w:t>
+      </w:r>
+    </w:p>
+    <w:p>
+      <w:pPr>
+        <w:rPr>
+          <w:lang w:val="fi-FI"/>
+        </w:rPr>
+      </w:pPr>
+      <w:r>
+        <w:rPr>
+          <w:lang w:val="fi-FI"/>
+        </w:rPr>
+        <w:t xml:space="preserve">-one time sombra’s ult effects stayed on an AI bot after they had switched to </w:t>
+      </w:r>
+      <w:r>
+        <w:rPr>
+          <w:lang w:val="fi-FI"/>
+        </w:rPr>
+        <w:t>Tracer.</w:t>
       </w:r>
     </w:p>
     <w:p>
@@ -1061,6 +1140,7 @@
         </w:rPr>
       </w:pPr>
       <w:r>
+        <w:lastRenderedPageBreak/>
         <w:t xml:space="preserve">-could potentially use projectiles with widow's ult to get more accurate hits? </w:t>
       </w:r>
       <w:r>
@@ -1089,910 +1169,910 @@
     </w:p>
     <w:p>
       <w:r>
+        <w:t>-</w:t>
+      </w:r>
+      <w:r>
+        <w:rPr>
+          <w:strike/>
+        </w:rPr>
+        <w:t>could maybe come up with something else for Ana. Soldier's care package already sets cooldowns to 0</w:t>
+      </w:r>
+      <w:r>
+        <w:t xml:space="preserve"> edit: </w:t>
+      </w:r>
+      <w:r>
+        <w:rPr>
+          <w:lang w:val="fi-FI"/>
+        </w:rPr>
+        <w:t>added</w:t>
+      </w:r>
+      <w:r>
+        <w:t xml:space="preserve"> speed boost, ult charge and jump boost</w:t>
+      </w:r>
+    </w:p>
+    <w:p/>
+    <w:p>
+      <w:r>
+        <w:t>-for tracer could maybe speed up projectile speed to make it like made in heaven lol</w:t>
+      </w:r>
+    </w:p>
+    <w:p/>
+    <w:p>
+      <w:pPr>
+        <w:rPr>
+          <w:lang w:val="fi-FI"/>
+        </w:rPr>
+      </w:pPr>
+      <w:r>
+        <w:t>-maybe add some kind of global array that keeps track of all effects and destroys them if the player leaves the match or something or after a certain amount of time</w:t>
+      </w:r>
+      <w:r>
+        <w:rPr>
+          <w:lang w:val="fi-FI"/>
+        </w:rPr>
+        <w:t xml:space="preserve"> edit: it looks like the game might actually destroy effects created by players automatically if that player leaves or swaps team?</w:t>
+      </w:r>
+    </w:p>
+    <w:p/>
+    <w:p>
+      <w:r>
+        <w:t>-could maybe use is true for any  to check if any of the enemy players has variable set and then set stuff on the event player</w:t>
+      </w:r>
+    </w:p>
+    <w:p/>
+    <w:p>
+      <w:pPr>
+        <w:rPr>
+          <w:strike/>
+          <w:lang w:val="fi-FI"/>
+        </w:rPr>
+      </w:pPr>
+      <w:r>
+        <w:rPr>
+          <w:strike/>
+        </w:rPr>
+        <w:t>-add dummy bot checks for all ults</w:t>
+      </w:r>
+      <w:r>
+        <w:rPr>
+          <w:strike/>
+          <w:lang w:val="fi-FI"/>
+        </w:rPr>
+        <w:t xml:space="preserve"> </w:t>
+      </w:r>
+      <w:r>
+        <w:rPr>
+          <w:lang w:val="fi-FI"/>
+        </w:rPr>
+        <w:t>edit:</w:t>
+      </w:r>
+      <w:r>
+        <w:rPr>
+          <w:lang w:val="fi-FI"/>
+        </w:rPr>
+        <w:t xml:space="preserve"> should be done I think though could maybe double check</w:t>
+      </w:r>
+    </w:p>
+    <w:p/>
+    <w:p>
+      <w:r>
+        <w:t>-should maybe set pharah's hud text during ult into a variable so it is deleted correctly</w:t>
+      </w:r>
+    </w:p>
+    <w:p/>
+    <w:p>
+      <w:pPr>
+        <w:rPr>
+          <w:lang w:val="fi-FI"/>
+        </w:rPr>
+      </w:pPr>
+      <w:r>
+        <w:rPr>
+          <w:lang w:val="fi-FI"/>
+        </w:rPr>
+        <w:t>-could maybe make baptiste’s amplification matrix do half damage or no damage from enemies that shoot through it, or would that b</w:t>
+      </w:r>
+      <w:r>
+        <w:rPr>
+          <w:lang w:val="fi-FI"/>
+        </w:rPr>
+        <w:t xml:space="preserve">e </w:t>
+      </w:r>
+      <w:r>
+        <w:rPr>
+          <w:lang w:val="fi-FI"/>
+        </w:rPr>
+        <w:t>too weak</w:t>
+      </w:r>
+      <w:r>
+        <w:rPr>
+          <w:lang w:val="fi-FI"/>
+        </w:rPr>
+        <w:t>, or maybe could spawn multiple matrixes with dummy bots that stack?</w:t>
+      </w:r>
+      <w:r>
+        <w:rPr>
+          <w:lang w:val="fi-FI"/>
+        </w:rPr>
+        <w:t xml:space="preserve"> Edit: gave him a barrier ult that blocks player movement</w:t>
+      </w:r>
+    </w:p>
+    <w:p/>
+    <w:p>
+      <w:pPr>
+        <w:rPr>
+          <w:lang w:val="fi-FI"/>
+        </w:rPr>
+      </w:pPr>
+      <w:r>
+        <w:rPr>
+          <w:lang w:val="fi-FI"/>
+        </w:rPr>
+        <w:t>-maybe move comments from workshop.codes to here since they don’t get copypasted over from compiling</w:t>
+      </w:r>
+    </w:p>
+    <w:p>
+      <w:pPr>
+        <w:rPr>
+          <w:lang w:val="fi-FI"/>
+        </w:rPr>
+      </w:pPr>
+    </w:p>
+    <w:p>
+      <w:pPr>
+        <w:rPr>
+          <w:lang w:val="fi-FI"/>
+        </w:rPr>
+      </w:pPr>
+      <w:r>
+        <w:rPr>
+          <w:strike/>
+          <w:lang w:val="fi-FI"/>
+        </w:rPr>
+        <w:t>-</w:t>
+      </w:r>
+      <w:r>
+        <w:rPr>
+          <w:strike/>
+          <w:lang w:val="fi-FI"/>
+        </w:rPr>
+        <w:t>junker queen adds new health pools and damage modifications when using her ult. Could maybe just add one then change its values</w:t>
+      </w:r>
+      <w:r>
+        <w:rPr>
+          <w:lang w:val="fi-FI"/>
+        </w:rPr>
+        <w:t>.</w:t>
+      </w:r>
+      <w:r>
+        <w:rPr>
+          <w:lang w:val="fi-FI"/>
+        </w:rPr>
+        <w:t xml:space="preserve"> Edit: added</w:t>
+      </w:r>
+    </w:p>
+    <w:p>
+      <w:pPr>
+        <w:rPr>
+          <w:lang w:val="fi-FI"/>
+        </w:rPr>
+      </w:pPr>
+    </w:p>
+    <w:p>
+      <w:pPr>
+        <w:rPr>
+          <w:lang w:val="fi-FI"/>
+        </w:rPr>
+      </w:pPr>
+      <w:r>
+        <w:rPr>
+          <w:strike/>
+          <w:lang w:val="fi-FI"/>
+        </w:rPr>
+        <w:t>-could maybe make lucio’s ult more supportive, maybe add more temp health when the beat drops though you can only add so many health pools</w:t>
+      </w:r>
+      <w:r>
+        <w:rPr>
+          <w:strike/>
+          <w:lang w:val="fi-FI"/>
+        </w:rPr>
+        <w:t xml:space="preserve"> at a time</w:t>
+      </w:r>
+      <w:r>
+        <w:rPr>
+          <w:strike/>
+          <w:lang w:val="fi-FI"/>
+        </w:rPr>
+        <w:t>. Could also maybe just do the emoting thing.</w:t>
+      </w:r>
+      <w:r>
+        <w:rPr>
+          <w:strike/>
+          <w:lang w:val="fi-FI"/>
+        </w:rPr>
+        <w:t xml:space="preserve"> Edit: emoting ult is too unreliable, potentially could do something similar to reinhardt where the buff is based on air time though that creates problems with sigma’s ult again </w:t>
+      </w:r>
+      <w:r>
+        <w:rPr>
+          <w:strike/>
+          <w:lang w:val="fi-FI"/>
+        </w:rPr>
+        <w:t xml:space="preserve"> </w:t>
+      </w:r>
+      <w:r>
+        <w:rPr>
+          <w:lang w:val="fi-FI"/>
+        </w:rPr>
+        <w:t>edit: Added increased health depending on air time</w:t>
+      </w:r>
+    </w:p>
+    <w:p>
+      <w:pPr>
+        <w:rPr>
+          <w:lang w:val="fi-FI"/>
+        </w:rPr>
+      </w:pPr>
+    </w:p>
+    <w:p>
+      <w:pPr>
+        <w:rPr>
+          <w:lang w:val="fi-FI"/>
+        </w:rPr>
+      </w:pPr>
+      <w:r>
+        <w:rPr>
+          <w:lang w:val="fi-FI"/>
+        </w:rPr>
+        <w:t>-maybe make wrecking ball’s ult turn him really small</w:t>
+      </w:r>
+    </w:p>
+    <w:p>
+      <w:pPr>
+        <w:rPr>
+          <w:lang w:val="fi-FI"/>
+        </w:rPr>
+      </w:pPr>
+    </w:p>
+    <w:p>
+      <w:pPr>
+        <w:rPr>
+          <w:lang w:val="fi-FI"/>
+        </w:rPr>
+      </w:pPr>
+      <w:r>
+        <w:rPr>
+          <w:lang w:val="fi-FI"/>
+        </w:rPr>
+        <w:t>-could add some way for Mei to increase the duration of her time stop. Maybe some kind of assassination target thing.</w:t>
+      </w:r>
+      <w:r>
+        <w:rPr>
+          <w:lang w:val="fi-FI"/>
+        </w:rPr>
+        <w:t xml:space="preserve"> Edit: The assassination thing could actually be a good for Ashe.</w:t>
+      </w:r>
+    </w:p>
+    <w:p>
+      <w:pPr>
+        <w:rPr>
+          <w:lang w:val="fi-FI"/>
+        </w:rPr>
+      </w:pPr>
+    </w:p>
+    <w:p>
+      <w:pPr>
+        <w:rPr>
+          <w:lang w:val="fi-FI"/>
+        </w:rPr>
+      </w:pPr>
+      <w:r>
+        <w:rPr>
+          <w:strike/>
+          <w:lang w:val="fi-FI"/>
+        </w:rPr>
+        <w:t>-Maybe for dummy bots do some kind of for player variable check that goes through all the slots and checks for the first free slot that can't be occupied by a player</w:t>
+      </w:r>
+      <w:r>
+        <w:rPr>
+          <w:strike/>
+          <w:lang w:val="fi-FI"/>
+        </w:rPr>
+        <w:t xml:space="preserve"> </w:t>
+      </w:r>
+      <w:r>
+        <w:rPr>
+          <w:lang w:val="fi-FI"/>
+        </w:rPr>
+        <w:t>edit: added</w:t>
+      </w:r>
+    </w:p>
+    <w:p>
+      <w:pPr>
+        <w:rPr>
+          <w:lang w:val="fi-FI"/>
+        </w:rPr>
+      </w:pPr>
+    </w:p>
+    <w:p>
+      <w:pPr>
+        <w:rPr>
+          <w:lang w:val="fi-FI"/>
+        </w:rPr>
+      </w:pPr>
+      <w:r>
+        <w:rPr>
+          <w:strike/>
+          <w:lang w:val="fi-FI"/>
+        </w:rPr>
+        <w:t>-for D.Va could maybe make all her upgrades into one time only upgrades, but add more of them. A shield and armor upgrade could be separate upgrades, a mobility upgrade that increases move and jump speed, etc.</w:t>
+      </w:r>
+      <w:r>
+        <w:rPr>
+          <w:strike/>
+          <w:lang w:val="fi-FI"/>
+        </w:rPr>
+        <w:t xml:space="preserve"> </w:t>
+      </w:r>
+      <w:r>
+        <w:rPr>
+          <w:lang w:val="fi-FI"/>
+        </w:rPr>
+        <w:t>Edit: added</w:t>
+      </w:r>
+    </w:p>
+    <w:p>
+      <w:pPr>
+        <w:rPr>
+          <w:lang w:val="fi-FI"/>
+        </w:rPr>
+      </w:pPr>
+    </w:p>
+    <w:p>
+      <w:pPr>
+        <w:rPr>
+          <w:lang w:val="fi-FI"/>
+        </w:rPr>
+      </w:pPr>
+      <w:r>
+        <w:rPr>
+          <w:lang w:val="fi-FI"/>
+        </w:rPr>
+        <w:t>-could maybe add a way for others to ride hanzo’s dragons</w:t>
+      </w:r>
+    </w:p>
+    <w:p>
+      <w:pPr>
+        <w:rPr>
+          <w:lang w:val="fi-FI"/>
+        </w:rPr>
+      </w:pPr>
+    </w:p>
+    <w:p>
+      <w:pPr>
+        <w:rPr>
+          <w:strike/>
+          <w:lang w:val="fi-FI"/>
+        </w:rPr>
+      </w:pPr>
+      <w:r>
+        <w:rPr>
+          <w:strike/>
+          <w:lang w:val="fi-FI"/>
+        </w:rPr>
+        <w:t>-for reaper could maybe make the out of bounds check only trigger at the end of the ultimate and when the player is on ground. Might cause an unnecessary teleport in some places that are in bounds though.</w:t>
+      </w:r>
+      <w:r>
+        <w:rPr>
+          <w:strike/>
+          <w:lang w:val="fi-FI"/>
+        </w:rPr>
+        <w:t xml:space="preserve"> Could also maybe just leave the out of bounds check out since it probably wouldn’t be a common issue.</w:t>
+      </w:r>
+      <w:r>
+        <w:rPr>
+          <w:strike/>
+          <w:lang w:val="fi-FI"/>
+        </w:rPr>
+        <w:t xml:space="preserve"> </w:t>
+      </w:r>
+      <w:r>
+        <w:rPr>
+          <w:lang w:val="fi-FI"/>
+        </w:rPr>
+        <w:t>Edit:</w:t>
+      </w:r>
+      <w:r>
+        <w:rPr>
+          <w:lang w:val="fi-FI"/>
+        </w:rPr>
+        <w:t xml:space="preserve"> added teleport into nearest walkable position at the end of ult</w:t>
+      </w:r>
+    </w:p>
+    <w:p>
+      <w:pPr>
+        <w:rPr>
+          <w:lang w:val="fi-FI"/>
+        </w:rPr>
+      </w:pPr>
+    </w:p>
+    <w:p>
+      <w:pPr>
+        <w:rPr>
+          <w:lang w:val="fi-FI"/>
+        </w:rPr>
+      </w:pPr>
+      <w:r>
+        <w:rPr>
+          <w:lang w:val="fi-FI"/>
+        </w:rPr>
+        <w:t>-could maybe make abilities that reset on death not reset until player has respawned as then they could be resurrected by Mercy</w:t>
+      </w:r>
+    </w:p>
+    <w:p>
+      <w:pPr>
+        <w:rPr>
+          <w:lang w:val="fi-FI"/>
+        </w:rPr>
+      </w:pPr>
+    </w:p>
+    <w:p>
+      <w:pPr>
+        <w:rPr>
+          <w:lang w:val="fi-FI"/>
+        </w:rPr>
+      </w:pPr>
+      <w:r>
+        <w:rPr>
+          <w:lang w:val="fi-FI"/>
+        </w:rPr>
+        <w:t>-stop using custom ult destroys last text id, maybe should make sure it doesn’t destroy anything unnecessarily.</w:t>
+      </w:r>
+    </w:p>
+    <w:p>
+      <w:pPr>
+        <w:rPr>
+          <w:lang w:val="fi-FI"/>
+        </w:rPr>
+      </w:pPr>
+    </w:p>
+    <w:p>
+      <w:pPr>
+        <w:rPr>
+          <w:lang w:val="fi-FI"/>
+        </w:rPr>
+      </w:pPr>
+      <w:r>
+        <w:rPr>
+          <w:strike/>
+          <w:lang w:val="fi-FI"/>
+        </w:rPr>
+        <w:t>-</w:t>
+      </w:r>
+      <w:r>
+        <w:rPr>
+          <w:strike/>
+          <w:lang w:val="fi-FI"/>
+        </w:rPr>
+        <w:t>could use angle between vectors for checking if players hit walls with winston’s ult more consistently</w:t>
+      </w:r>
+      <w:r>
+        <w:rPr>
+          <w:strike/>
+          <w:lang w:val="fi-FI"/>
+        </w:rPr>
+        <w:t xml:space="preserve">. Or maybe could </w:t>
+      </w:r>
+      <w:r>
+        <w:rPr>
+          <w:strike/>
+          <w:lang w:val="fi-FI"/>
+        </w:rPr>
+        <w:t xml:space="preserve">compare the </w:t>
+      </w:r>
+      <w:r>
+        <w:rPr>
+          <w:strike/>
+          <w:lang w:val="fi-FI"/>
+        </w:rPr>
+        <w:t xml:space="preserve">distance between the ray cast </w:t>
+      </w:r>
+      <w:r>
+        <w:rPr>
+          <w:strike/>
+          <w:lang w:val="fi-FI"/>
+        </w:rPr>
+        <w:t>hit position and eye position with the full distance between eye position and the distance of where the ray cast was sent</w:t>
+      </w:r>
+      <w:r>
+        <w:rPr>
+          <w:strike/>
+          <w:lang w:val="fi-FI"/>
+        </w:rPr>
+        <w:t>, in fact I’m not sure why I didn’t use this in the first place because I’m pretty sure I’ve done it before.</w:t>
+      </w:r>
+      <w:r>
+        <w:rPr>
+          <w:lang w:val="fi-FI"/>
+        </w:rPr>
+        <w:t xml:space="preserve"> Edit: added the distance check. Could maybe add more ray casts for increased accuracy on uneven surfaces, works most of the time now though</w:t>
+      </w:r>
+    </w:p>
+    <w:p>
+      <w:pPr>
+        <w:rPr>
+          <w:lang w:val="fi-FI"/>
+        </w:rPr>
+      </w:pPr>
+    </w:p>
+    <w:p>
+      <w:pPr>
+        <w:rPr>
+          <w:lang w:val="fi-FI"/>
+        </w:rPr>
+      </w:pPr>
+      <w:r>
+        <w:rPr>
+          <w:lang w:val="fi-FI"/>
+        </w:rPr>
+        <w:t>-</w:t>
+      </w:r>
+      <w:r>
+        <w:rPr>
+          <w:lang w:val="fi-FI"/>
+        </w:rPr>
+        <w:t>could maybe give winston more health during ultimate to reflect his size increase</w:t>
+      </w:r>
+    </w:p>
+    <w:p>
+      <w:pPr>
+        <w:rPr>
+          <w:lang w:val="fi-FI"/>
+        </w:rPr>
+      </w:pPr>
+    </w:p>
+    <w:p>
+      <w:pPr>
+        <w:rPr>
+          <w:lang w:val="fi-FI"/>
+        </w:rPr>
+      </w:pPr>
+      <w:r>
+        <w:rPr>
+          <w:lang w:val="fi-FI"/>
+        </w:rPr>
+        <w:t>-maybe store tracer’s ult effect into a variable to destroy it properly</w:t>
+      </w:r>
+    </w:p>
+    <w:p>
+      <w:pPr>
+        <w:rPr>
+          <w:lang w:val="fi-FI"/>
+        </w:rPr>
+      </w:pPr>
+    </w:p>
+    <w:p>
+      <w:pPr>
+        <w:rPr>
+          <w:lang w:val="fi-FI"/>
+        </w:rPr>
+      </w:pPr>
+      <w:r>
+        <w:rPr>
+          <w:lang w:val="fi-FI"/>
+        </w:rPr>
+        <w:t>-make sure symmetra’s portal positions are destroyed when she leaves</w:t>
+      </w:r>
+    </w:p>
+    <w:p>
+      <w:pPr>
+        <w:rPr>
+          <w:lang w:val="fi-FI"/>
+        </w:rPr>
+      </w:pPr>
+    </w:p>
+    <w:p>
+      <w:pPr>
+        <w:rPr>
+          <w:lang w:val="fi-FI"/>
+        </w:rPr>
+      </w:pPr>
+      <w:r>
+        <w:rPr>
+          <w:lang w:val="fi-FI"/>
+        </w:rPr>
+        <w:t>-could maybe make Junkrat’s bomb drop into the ground if Junkrat drops it above ground.</w:t>
+      </w:r>
+    </w:p>
+    <w:p>
+      <w:pPr>
+        <w:rPr>
+          <w:lang w:val="fi-FI"/>
+        </w:rPr>
+      </w:pPr>
+    </w:p>
+    <w:p>
+      <w:pPr>
+        <w:rPr>
+          <w:lang w:val="fi-FI"/>
+        </w:rPr>
+      </w:pPr>
+    </w:p>
+    <w:p>
+      <w:pPr>
+        <w:rPr>
+          <w:strike/>
+          <w:lang w:val="fi-FI"/>
+        </w:rPr>
+      </w:pPr>
+      <w:r>
+        <w:rPr>
+          <w:strike/>
+          <w:lang w:val="fi-FI"/>
+        </w:rPr>
+        <w:t>-could maybe rework the hud text on reinhardt so that some of the values aren’t in smaller text</w:t>
+      </w:r>
+      <w:r>
+        <w:rPr>
+          <w:strike/>
+          <w:lang w:val="fi-FI"/>
+        </w:rPr>
+        <w:t xml:space="preserve"> </w:t>
+      </w:r>
+      <w:r>
+        <w:rPr>
+          <w:lang w:val="fi-FI"/>
+        </w:rPr>
+        <w:t>edit:</w:t>
+      </w:r>
+      <w:r>
+        <w:rPr>
+          <w:lang w:val="fi-FI"/>
+        </w:rPr>
+        <w:t xml:space="preserve"> done</w:t>
+      </w:r>
+    </w:p>
+    <w:p>
+      <w:pPr>
+        <w:rPr>
+          <w:lang w:val="fi-FI"/>
+        </w:rPr>
+      </w:pPr>
+    </w:p>
+    <w:p>
+      <w:pPr>
+        <w:rPr>
+          <w:lang w:val="fi-FI"/>
+        </w:rPr>
+      </w:pPr>
+      <w:r>
+        <w:rPr>
+          <w:lang w:val="fi-FI"/>
+        </w:rPr>
+        <w:t>-probably should rework brigitte’s ult so that the code for shield bash is done on brig’s side</w:t>
+      </w:r>
+    </w:p>
+    <w:p>
+      <w:pPr>
+        <w:rPr>
+          <w:lang w:val="fi-FI"/>
+        </w:rPr>
+      </w:pPr>
+    </w:p>
+    <w:p>
+      <w:pPr>
+        <w:rPr>
+          <w:lang w:val="fi-FI"/>
+        </w:rPr>
+      </w:pPr>
+      <w:r>
+        <w:rPr>
+          <w:lang w:val="fi-FI"/>
+        </w:rPr>
+        <w:t>-idk if I should make separate events for all the hero resets so it doesn’t have to go through each hero in the if else list</w:t>
+      </w:r>
+    </w:p>
+    <w:p>
+      <w:pPr>
+        <w:rPr>
+          <w:lang w:val="fi-FI"/>
+        </w:rPr>
+      </w:pPr>
+    </w:p>
+    <w:p>
+      <w:pPr>
+        <w:rPr>
+          <w:strike/>
+          <w:lang w:val="fi-FI"/>
+        </w:rPr>
+      </w:pPr>
+      <w:r>
+        <w:rPr>
+          <w:strike/>
+          <w:lang w:val="fi-FI"/>
+        </w:rPr>
+        <w:t xml:space="preserve">-right now because of how I made the b variable be always set to the hero you play regardless if they used their ultimate, the resets will play even when it’s not necessary. With tracer this resulted in the speed being reduced when switching hero. Perhaps could rework the speed bonuses to be their own variables that </w:t>
+      </w:r>
+      <w:r>
+        <w:rPr>
+          <w:strike/>
+          <w:lang w:val="fi-FI"/>
+        </w:rPr>
+        <w:t xml:space="preserve">are kind of set to true or something when they are applied so that they won’t be applied more than once. Could also maybe make some kind of ”hero reset” variable that is set to true when the hero is reset, or could just make the b variable reset after ult reset again. </w:t>
+      </w:r>
+      <w:r>
+        <w:rPr>
+          <w:strike/>
+          <w:lang w:val="fi-FI"/>
+        </w:rPr>
+        <w:t xml:space="preserve"> </w:t>
+      </w:r>
+      <w:r>
+        <w:rPr>
+          <w:lang w:val="fi-FI"/>
+        </w:rPr>
+        <w:t>Edit:</w:t>
+      </w:r>
+      <w:r>
+        <w:rPr>
+          <w:lang w:val="fi-FI"/>
+        </w:rPr>
+        <w:t xml:space="preserve"> changed it back to b being set on ult use and being reset when ult is reset</w:t>
+      </w:r>
+    </w:p>
+    <w:p>
+      <w:pPr>
+        <w:rPr>
+          <w:lang w:val="fi-FI"/>
+        </w:rPr>
+      </w:pPr>
+    </w:p>
+    <w:p>
+      <w:pPr>
+        <w:rPr>
+          <w:lang w:val="fi-FI"/>
+        </w:rPr>
+      </w:pPr>
+      <w:r>
+        <w:rPr>
+          <w:lang w:val="fi-FI"/>
+        </w:rPr>
+        <w:t xml:space="preserve">-could maybe make orisa’s ult suck in enemies whenever </w:t>
+      </w:r>
+      <w:r>
+        <w:rPr>
+          <w:lang w:val="fi-FI"/>
+        </w:rPr>
+        <w:t>s</w:t>
+      </w:r>
+      <w:r>
+        <w:rPr>
+          <w:lang w:val="fi-FI"/>
+        </w:rPr>
+        <w:t>he lands</w:t>
+      </w:r>
+    </w:p>
+    <w:p>
+      <w:pPr>
+        <w:rPr>
+          <w:lang w:val="fi-FI"/>
+        </w:rPr>
+      </w:pPr>
+    </w:p>
+    <w:p>
+      <w:pPr>
+        <w:rPr>
+          <w:lang w:val="fi-FI"/>
+        </w:rPr>
+      </w:pPr>
+      <w:r>
+        <w:rPr>
+          <w:lang w:val="fi-FI"/>
+        </w:rPr>
+        <w:t>-</w:t>
+      </w:r>
+      <w:r>
+        <w:rPr>
+          <w:lang w:val="fi-FI"/>
+        </w:rPr>
+        <w:t>if D.Va falls off the map while the menu is active she can get her upgrades after she respawns. Pretty rare occurrence and not necessarily even worth fixing.</w:t>
+      </w:r>
+    </w:p>
+    <w:p>
+      <w:pPr>
+        <w:rPr>
+          <w:lang w:val="fi-FI"/>
+        </w:rPr>
+      </w:pPr>
+    </w:p>
+    <w:p>
+      <w:pPr>
+        <w:rPr>
+          <w:lang w:val="fi-FI"/>
+        </w:rPr>
+      </w:pPr>
+      <w:r>
+        <w:rPr>
+          <w:lang w:val="fi-FI"/>
+        </w:rPr>
+        <w:t>-could maybe add a timer to D.Vas menu so she can’t just stay in it forever.</w:t>
+      </w:r>
+    </w:p>
+    <w:p>
+      <w:pPr>
+        <w:rPr>
+          <w:lang w:val="fi-FI"/>
+        </w:rPr>
+      </w:pPr>
+      <w:r>
+        <w:rPr>
+          <w:lang w:val="fi-FI"/>
+        </w:rPr>
+        <w:t>-could maybe add a healing block when a player is about to explode from genji’s ultimate</w:t>
+      </w:r>
+    </w:p>
+    <w:p>
+      <w:pPr>
+        <w:rPr>
+          <w:lang w:val="fi-FI"/>
+        </w:rPr>
+      </w:pPr>
+      <w:r>
+        <w:rPr>
+          <w:lang w:val="fi-FI"/>
+        </w:rPr>
+        <w:t>-could maybe set max health instead of using health pools with Junker Queen, because the health pool doesn’t scale up her bonus health ability. Though maybe that’s fine.</w:t>
+      </w:r>
+    </w:p>
+    <w:p>
+      <w:pPr>
+        <w:rPr>
+          <w:lang w:val="fi-FI"/>
+        </w:rPr>
+      </w:pPr>
+      <w:r>
+        <w:rPr>
+          <w:lang w:val="fi-FI"/>
+        </w:rPr>
+        <w:t>-could maybe still try to add a green health pool with lucio’s ult and draining it with damage over time, could check for when the player took damage and if it goes past the threshold of the health pool then stop the damage over time?</w:t>
+      </w:r>
+    </w:p>
+    <w:p>
+      <w:pPr>
+        <w:rPr>
+          <w:lang w:val="fi-FI"/>
+        </w:rPr>
+      </w:pPr>
+      <w:r>
+        <w:rPr>
+          <w:lang w:val="fi-FI"/>
+        </w:rPr>
+        <w:t>-added heal to lucio’s ult to prevent max health from being reduced, but maybe should use set player health instead because healing might be blocked by ana’s grenade and junker’s ult?</w:t>
+      </w:r>
+    </w:p>
+    <w:p>
+      <w:pPr>
+        <w:rPr>
+          <w:lang w:val="fi-FI"/>
+        </w:rPr>
+      </w:pPr>
+      <w:r>
+        <w:rPr>
+          <w:lang w:val="fi-FI"/>
+        </w:rPr>
+        <w:t>-could maybe prevent others from healing the turret torbjörn</w:t>
+      </w:r>
+    </w:p>
+    <w:p>
+      <w:pPr>
+        <w:rPr>
+          <w:lang w:val="fi-FI"/>
+        </w:rPr>
+      </w:pPr>
+      <w:r>
+        <w:rPr>
+          <w:lang w:val="fi-FI"/>
+        </w:rPr>
         <w:lastRenderedPageBreak/>
-        <w:t>-</w:t>
-      </w:r>
-      <w:r>
-        <w:rPr>
-          <w:strike/>
-        </w:rPr>
-        <w:t>could maybe come up with something else for Ana. Soldier's care package already sets cooldowns to 0</w:t>
-      </w:r>
-      <w:r>
-        <w:t xml:space="preserve"> edit: </w:t>
-      </w:r>
-      <w:r>
-        <w:rPr>
-          <w:lang w:val="fi-FI"/>
-        </w:rPr>
-        <w:t>added</w:t>
-      </w:r>
-      <w:r>
-        <w:t xml:space="preserve"> speed boost, ult charge and jump boost</w:t>
-      </w:r>
-    </w:p>
-    <w:p/>
-    <w:p>
-      <w:r>
-        <w:t>-for tracer could maybe speed up projectile speed to make it like made in heaven lol</w:t>
-      </w:r>
-    </w:p>
-    <w:p/>
-    <w:p>
-      <w:pPr>
-        <w:rPr>
-          <w:lang w:val="fi-FI"/>
-        </w:rPr>
-      </w:pPr>
-      <w:r>
-        <w:t>-maybe add some kind of global array that keeps track of all effects and destroys them if the player leaves the match or something or after a certain amount of time</w:t>
-      </w:r>
-      <w:r>
-        <w:rPr>
-          <w:lang w:val="fi-FI"/>
-        </w:rPr>
-        <w:t xml:space="preserve"> edit: it looks like the game might actually destroy effects created by players automatically if that player leaves or swaps team?</w:t>
-      </w:r>
-    </w:p>
-    <w:p/>
-    <w:p>
-      <w:r>
-        <w:t>-could maybe use is true for any  to check if any of the enemy players has variable set and then set stuff on the event player</w:t>
-      </w:r>
-    </w:p>
-    <w:p/>
-    <w:p>
-      <w:pPr>
-        <w:rPr>
-          <w:strike/>
-          <w:lang w:val="fi-FI"/>
-        </w:rPr>
-      </w:pPr>
-      <w:r>
-        <w:rPr>
-          <w:strike/>
-        </w:rPr>
-        <w:t>-add dummy bot checks for all ults</w:t>
-      </w:r>
-      <w:r>
-        <w:rPr>
-          <w:strike/>
-          <w:lang w:val="fi-FI"/>
-        </w:rPr>
-        <w:t xml:space="preserve"> </w:t>
-      </w:r>
-      <w:r>
-        <w:rPr>
-          <w:lang w:val="fi-FI"/>
-        </w:rPr>
-        <w:t>edit:</w:t>
-      </w:r>
-      <w:r>
-        <w:rPr>
-          <w:lang w:val="fi-FI"/>
-        </w:rPr>
-        <w:t xml:space="preserve"> should be done I think though could maybe double check</w:t>
-      </w:r>
-    </w:p>
-    <w:p/>
-    <w:p>
-      <w:r>
-        <w:t>-should maybe set pharah's hud text during ult into a variable so it is deleted correctly</w:t>
-      </w:r>
-    </w:p>
-    <w:p/>
-    <w:p>
-      <w:pPr>
-        <w:rPr>
-          <w:lang w:val="fi-FI"/>
-        </w:rPr>
-      </w:pPr>
-      <w:r>
-        <w:rPr>
-          <w:lang w:val="fi-FI"/>
-        </w:rPr>
-        <w:t>-could maybe make baptiste’s amplification matrix do half damage or no damage from enemies that shoot through it, or would that b</w:t>
-      </w:r>
-      <w:r>
-        <w:rPr>
-          <w:lang w:val="fi-FI"/>
-        </w:rPr>
-        <w:t xml:space="preserve">e </w:t>
-      </w:r>
-      <w:r>
-        <w:rPr>
-          <w:lang w:val="fi-FI"/>
-        </w:rPr>
-        <w:t>too weak</w:t>
-      </w:r>
-      <w:r>
-        <w:rPr>
-          <w:lang w:val="fi-FI"/>
-        </w:rPr>
-        <w:t>, or maybe could spawn multiple matrixes with dummy bots that stack?</w:t>
-      </w:r>
-      <w:r>
-        <w:rPr>
-          <w:lang w:val="fi-FI"/>
-        </w:rPr>
-        <w:t xml:space="preserve"> Edit: gave him a barrier ult that blocks player movement</w:t>
-      </w:r>
-    </w:p>
-    <w:p/>
-    <w:p>
-      <w:pPr>
-        <w:rPr>
-          <w:lang w:val="fi-FI"/>
-        </w:rPr>
-      </w:pPr>
-      <w:r>
-        <w:rPr>
-          <w:lang w:val="fi-FI"/>
-        </w:rPr>
-        <w:t>-maybe move comments from workshop.codes to here since they don’t get copypasted over from compiling</w:t>
-      </w:r>
-    </w:p>
-    <w:p>
-      <w:pPr>
-        <w:rPr>
-          <w:lang w:val="fi-FI"/>
-        </w:rPr>
-      </w:pPr>
-    </w:p>
-    <w:p>
-      <w:pPr>
-        <w:rPr>
-          <w:lang w:val="fi-FI"/>
-        </w:rPr>
-      </w:pPr>
-      <w:r>
-        <w:rPr>
-          <w:strike/>
-          <w:lang w:val="fi-FI"/>
-        </w:rPr>
-        <w:t>-</w:t>
-      </w:r>
-      <w:r>
-        <w:rPr>
-          <w:strike/>
-          <w:lang w:val="fi-FI"/>
-        </w:rPr>
-        <w:t>junker queen adds new health pools and damage modifications when using her ult. Could maybe just add one then change its values</w:t>
-      </w:r>
-      <w:r>
-        <w:rPr>
-          <w:lang w:val="fi-FI"/>
-        </w:rPr>
-        <w:t>.</w:t>
-      </w:r>
-      <w:r>
-        <w:rPr>
-          <w:lang w:val="fi-FI"/>
-        </w:rPr>
-        <w:t xml:space="preserve"> Edit: added</w:t>
-      </w:r>
-    </w:p>
-    <w:p>
-      <w:pPr>
-        <w:rPr>
-          <w:lang w:val="fi-FI"/>
-        </w:rPr>
-      </w:pPr>
-    </w:p>
-    <w:p>
-      <w:pPr>
-        <w:rPr>
-          <w:lang w:val="fi-FI"/>
-        </w:rPr>
-      </w:pPr>
-      <w:r>
-        <w:rPr>
-          <w:strike/>
-          <w:lang w:val="fi-FI"/>
-        </w:rPr>
-        <w:t>-could maybe make lucio’s ult more supportive, maybe add more temp health when the beat drops though you can only add so many health pools</w:t>
-      </w:r>
-      <w:r>
-        <w:rPr>
-          <w:strike/>
-          <w:lang w:val="fi-FI"/>
-        </w:rPr>
-        <w:t xml:space="preserve"> at a time</w:t>
-      </w:r>
-      <w:r>
-        <w:rPr>
-          <w:strike/>
-          <w:lang w:val="fi-FI"/>
-        </w:rPr>
-        <w:t>. Could also maybe just do the emoting thing.</w:t>
-      </w:r>
-      <w:r>
-        <w:rPr>
-          <w:strike/>
-          <w:lang w:val="fi-FI"/>
-        </w:rPr>
-        <w:t xml:space="preserve"> Edit: emoting ult is too unreliable, potentially could do something similar to reinhardt where the buff is based on air time though that creates problems with sigma’s ult again </w:t>
-      </w:r>
-      <w:r>
-        <w:rPr>
-          <w:strike/>
-          <w:lang w:val="fi-FI"/>
-        </w:rPr>
-        <w:t xml:space="preserve"> </w:t>
-      </w:r>
-      <w:r>
-        <w:rPr>
-          <w:lang w:val="fi-FI"/>
-        </w:rPr>
-        <w:t>edit: Added increased health depending on air time</w:t>
-      </w:r>
-    </w:p>
-    <w:p>
-      <w:pPr>
-        <w:rPr>
-          <w:lang w:val="fi-FI"/>
-        </w:rPr>
-      </w:pPr>
-    </w:p>
-    <w:p>
-      <w:pPr>
-        <w:rPr>
-          <w:lang w:val="fi-FI"/>
-        </w:rPr>
-      </w:pPr>
-      <w:r>
-        <w:rPr>
-          <w:lang w:val="fi-FI"/>
-        </w:rPr>
-        <w:t>-maybe make wrecking ball’s ult turn him really small</w:t>
-      </w:r>
-    </w:p>
-    <w:p>
-      <w:pPr>
-        <w:rPr>
-          <w:lang w:val="fi-FI"/>
-        </w:rPr>
-      </w:pPr>
-    </w:p>
-    <w:p>
-      <w:pPr>
-        <w:rPr>
-          <w:lang w:val="fi-FI"/>
-        </w:rPr>
-      </w:pPr>
-      <w:r>
-        <w:rPr>
-          <w:lang w:val="fi-FI"/>
-        </w:rPr>
-        <w:t>-could add some way for Mei to increase the duration of her time stop. Maybe some kind of assassination target thing.</w:t>
-      </w:r>
-      <w:r>
-        <w:rPr>
-          <w:lang w:val="fi-FI"/>
-        </w:rPr>
-        <w:t xml:space="preserve"> Edit: The assassination thing could actually be a good for Ashe.</w:t>
-      </w:r>
-    </w:p>
-    <w:p>
-      <w:pPr>
-        <w:rPr>
-          <w:lang w:val="fi-FI"/>
-        </w:rPr>
-      </w:pPr>
-    </w:p>
-    <w:p>
-      <w:pPr>
-        <w:rPr>
-          <w:lang w:val="fi-FI"/>
-        </w:rPr>
-      </w:pPr>
-      <w:r>
-        <w:rPr>
-          <w:strike/>
-          <w:lang w:val="fi-FI"/>
-        </w:rPr>
-        <w:t>-Maybe for dummy bots do some kind of for player variable check that goes through all the slots and checks for the first free slot that can't be occupied by a player</w:t>
-      </w:r>
-      <w:r>
-        <w:rPr>
-          <w:strike/>
-          <w:lang w:val="fi-FI"/>
-        </w:rPr>
-        <w:t xml:space="preserve"> </w:t>
-      </w:r>
-      <w:r>
-        <w:rPr>
-          <w:lang w:val="fi-FI"/>
-        </w:rPr>
-        <w:t>edit: added</w:t>
-      </w:r>
-    </w:p>
-    <w:p>
-      <w:pPr>
-        <w:rPr>
-          <w:lang w:val="fi-FI"/>
-        </w:rPr>
-      </w:pPr>
-    </w:p>
-    <w:p>
-      <w:pPr>
-        <w:rPr>
-          <w:lang w:val="fi-FI"/>
-        </w:rPr>
-      </w:pPr>
-      <w:r>
-        <w:rPr>
-          <w:strike/>
-          <w:lang w:val="fi-FI"/>
-        </w:rPr>
-        <w:t>-for D.Va could maybe make all her upgrades into one time only upgrades, but add more of them. A shield and armor upgrade could be separate upgrades, a mobility upgrade that increases move and jump speed, etc.</w:t>
-      </w:r>
-      <w:r>
-        <w:rPr>
-          <w:strike/>
-          <w:lang w:val="fi-FI"/>
-        </w:rPr>
-        <w:t xml:space="preserve"> </w:t>
-      </w:r>
-      <w:r>
-        <w:rPr>
-          <w:lang w:val="fi-FI"/>
-        </w:rPr>
-        <w:t>Edit: added</w:t>
-      </w:r>
-    </w:p>
-    <w:p>
-      <w:pPr>
-        <w:rPr>
-          <w:lang w:val="fi-FI"/>
-        </w:rPr>
-      </w:pPr>
-    </w:p>
-    <w:p>
-      <w:pPr>
-        <w:rPr>
-          <w:lang w:val="fi-FI"/>
-        </w:rPr>
-      </w:pPr>
-      <w:r>
-        <w:rPr>
-          <w:lang w:val="fi-FI"/>
-        </w:rPr>
-        <w:t>-could maybe add a way for others to ride hanzo’s dragons</w:t>
-      </w:r>
-    </w:p>
-    <w:p>
-      <w:pPr>
-        <w:rPr>
-          <w:lang w:val="fi-FI"/>
-        </w:rPr>
-      </w:pPr>
-    </w:p>
-    <w:p>
-      <w:pPr>
-        <w:rPr>
-          <w:strike/>
-          <w:lang w:val="fi-FI"/>
-        </w:rPr>
-      </w:pPr>
-      <w:r>
-        <w:rPr>
-          <w:strike/>
-          <w:lang w:val="fi-FI"/>
-        </w:rPr>
-        <w:t>-for reaper could maybe make the out of bounds check only trigger at the end of the ultimate and when the player is on ground. Might cause an unnecessary teleport in some places that are in bounds though.</w:t>
-      </w:r>
-      <w:r>
-        <w:rPr>
-          <w:strike/>
-          <w:lang w:val="fi-FI"/>
-        </w:rPr>
-        <w:t xml:space="preserve"> Could also maybe just leave the out of bounds check out since it probably wouldn’t be a common issue.</w:t>
-      </w:r>
-      <w:r>
-        <w:rPr>
-          <w:strike/>
-          <w:lang w:val="fi-FI"/>
-        </w:rPr>
-        <w:t xml:space="preserve"> </w:t>
-      </w:r>
-      <w:r>
-        <w:rPr>
-          <w:lang w:val="fi-FI"/>
-        </w:rPr>
-        <w:t>Edit:</w:t>
-      </w:r>
-      <w:r>
-        <w:rPr>
-          <w:lang w:val="fi-FI"/>
-        </w:rPr>
-        <w:t xml:space="preserve"> added teleport into nearest walkable position at the end of ult</w:t>
-      </w:r>
-    </w:p>
-    <w:p>
-      <w:pPr>
-        <w:rPr>
-          <w:lang w:val="fi-FI"/>
-        </w:rPr>
-      </w:pPr>
-    </w:p>
-    <w:p>
-      <w:pPr>
-        <w:rPr>
-          <w:lang w:val="fi-FI"/>
-        </w:rPr>
-      </w:pPr>
-      <w:r>
-        <w:rPr>
-          <w:lang w:val="fi-FI"/>
-        </w:rPr>
-        <w:t>-could maybe make abilities that reset on death not reset until player has respawned as then they could be resurrected by Mercy</w:t>
-      </w:r>
-    </w:p>
-    <w:p>
-      <w:pPr>
-        <w:rPr>
-          <w:lang w:val="fi-FI"/>
-        </w:rPr>
-      </w:pPr>
-    </w:p>
-    <w:p>
-      <w:pPr>
-        <w:rPr>
-          <w:lang w:val="fi-FI"/>
-        </w:rPr>
-      </w:pPr>
-      <w:r>
-        <w:rPr>
-          <w:lang w:val="fi-FI"/>
-        </w:rPr>
-        <w:t>-stop using custom ult destroys last text id, maybe should make sure it doesn’t destroy anything unnecessarily.</w:t>
-      </w:r>
-    </w:p>
-    <w:p>
-      <w:pPr>
-        <w:rPr>
-          <w:lang w:val="fi-FI"/>
-        </w:rPr>
-      </w:pPr>
-    </w:p>
-    <w:p>
-      <w:pPr>
-        <w:rPr>
-          <w:lang w:val="fi-FI"/>
-        </w:rPr>
-      </w:pPr>
-      <w:r>
-        <w:rPr>
-          <w:strike/>
-          <w:lang w:val="fi-FI"/>
-        </w:rPr>
-        <w:t>-</w:t>
-      </w:r>
-      <w:r>
-        <w:rPr>
-          <w:strike/>
-          <w:lang w:val="fi-FI"/>
-        </w:rPr>
-        <w:t>could use angle between vectors for checking if players hit walls with winston’s ult more consistently</w:t>
-      </w:r>
-      <w:r>
-        <w:rPr>
-          <w:strike/>
-          <w:lang w:val="fi-FI"/>
-        </w:rPr>
-        <w:t xml:space="preserve">. Or maybe could </w:t>
-      </w:r>
-      <w:r>
-        <w:rPr>
-          <w:strike/>
-          <w:lang w:val="fi-FI"/>
-        </w:rPr>
-        <w:t xml:space="preserve">compare the </w:t>
-      </w:r>
-      <w:r>
-        <w:rPr>
-          <w:strike/>
-          <w:lang w:val="fi-FI"/>
-        </w:rPr>
-        <w:t xml:space="preserve">distance between the ray cast </w:t>
-      </w:r>
-      <w:r>
-        <w:rPr>
-          <w:strike/>
-          <w:lang w:val="fi-FI"/>
-        </w:rPr>
-        <w:t>hit position and eye position with the full distance between eye position and the distance of where the ray cast was sent</w:t>
-      </w:r>
-      <w:r>
-        <w:rPr>
-          <w:strike/>
-          <w:lang w:val="fi-FI"/>
-        </w:rPr>
-        <w:t>, in fact I’m not sure why I didn’t use this in the first place because I’m pretty sure I’ve done it before.</w:t>
-      </w:r>
-      <w:r>
-        <w:rPr>
-          <w:lang w:val="fi-FI"/>
-        </w:rPr>
-        <w:t xml:space="preserve"> Edit: added the distance check. Could maybe add more ray casts for increased accuracy on uneven surfaces, works most of the time now though</w:t>
-      </w:r>
-    </w:p>
-    <w:p>
-      <w:pPr>
-        <w:rPr>
-          <w:lang w:val="fi-FI"/>
-        </w:rPr>
-      </w:pPr>
-    </w:p>
-    <w:p>
-      <w:pPr>
-        <w:rPr>
-          <w:lang w:val="fi-FI"/>
-        </w:rPr>
-      </w:pPr>
-      <w:r>
-        <w:rPr>
-          <w:lang w:val="fi-FI"/>
-        </w:rPr>
-        <w:t>-</w:t>
-      </w:r>
-      <w:r>
-        <w:rPr>
-          <w:lang w:val="fi-FI"/>
-        </w:rPr>
-        <w:t>could maybe give winston more health during ultimate to reflect his size increase</w:t>
-      </w:r>
-    </w:p>
-    <w:p>
-      <w:pPr>
-        <w:rPr>
-          <w:lang w:val="fi-FI"/>
-        </w:rPr>
-      </w:pPr>
-    </w:p>
-    <w:p>
-      <w:pPr>
-        <w:rPr>
-          <w:lang w:val="fi-FI"/>
-        </w:rPr>
-      </w:pPr>
-      <w:r>
-        <w:rPr>
-          <w:lang w:val="fi-FI"/>
-        </w:rPr>
-        <w:t>-maybe store tracer’s ult effect into a variable to destroy it properly</w:t>
-      </w:r>
-    </w:p>
-    <w:p>
-      <w:pPr>
-        <w:rPr>
-          <w:lang w:val="fi-FI"/>
-        </w:rPr>
-      </w:pPr>
-    </w:p>
-    <w:p>
-      <w:pPr>
-        <w:rPr>
-          <w:lang w:val="fi-FI"/>
-        </w:rPr>
-      </w:pPr>
-      <w:r>
-        <w:rPr>
-          <w:lang w:val="fi-FI"/>
-        </w:rPr>
-        <w:t>-make sure symmetra’s portal positions are destroyed when she leaves</w:t>
-      </w:r>
-    </w:p>
-    <w:p>
-      <w:pPr>
-        <w:rPr>
-          <w:lang w:val="fi-FI"/>
-        </w:rPr>
-      </w:pPr>
-    </w:p>
-    <w:p>
-      <w:pPr>
-        <w:rPr>
-          <w:lang w:val="fi-FI"/>
-        </w:rPr>
-      </w:pPr>
-      <w:r>
-        <w:rPr>
-          <w:lang w:val="fi-FI"/>
-        </w:rPr>
-        <w:t>-could maybe make Junkrat’s bomb drop into the ground if Junkrat drops it above ground.</w:t>
-      </w:r>
-    </w:p>
-    <w:p>
-      <w:pPr>
-        <w:rPr>
-          <w:lang w:val="fi-FI"/>
-        </w:rPr>
-      </w:pPr>
-    </w:p>
-    <w:p>
-      <w:pPr>
-        <w:rPr>
-          <w:lang w:val="fi-FI"/>
-        </w:rPr>
-      </w:pPr>
-    </w:p>
-    <w:p>
-      <w:pPr>
-        <w:rPr>
-          <w:strike/>
-          <w:lang w:val="fi-FI"/>
-        </w:rPr>
-      </w:pPr>
-      <w:r>
-        <w:rPr>
-          <w:strike/>
-          <w:lang w:val="fi-FI"/>
-        </w:rPr>
-        <w:t>-could maybe rework the hud text on reinhardt so that some of the values aren’t in smaller text</w:t>
-      </w:r>
-      <w:r>
-        <w:rPr>
-          <w:strike/>
-          <w:lang w:val="fi-FI"/>
-        </w:rPr>
-        <w:t xml:space="preserve"> </w:t>
-      </w:r>
-      <w:r>
-        <w:rPr>
-          <w:lang w:val="fi-FI"/>
-        </w:rPr>
-        <w:t>edit:</w:t>
-      </w:r>
-      <w:r>
-        <w:rPr>
-          <w:lang w:val="fi-FI"/>
-        </w:rPr>
-        <w:t xml:space="preserve"> done</w:t>
-      </w:r>
-    </w:p>
-    <w:p>
-      <w:pPr>
-        <w:rPr>
-          <w:lang w:val="fi-FI"/>
-        </w:rPr>
-      </w:pPr>
-    </w:p>
-    <w:p>
-      <w:pPr>
-        <w:rPr>
-          <w:lang w:val="fi-FI"/>
-        </w:rPr>
-      </w:pPr>
-      <w:r>
-        <w:rPr>
-          <w:lang w:val="fi-FI"/>
-        </w:rPr>
-        <w:t>-probably should rework brigitte’s ult so that the code for shield bash is done on brig’s side</w:t>
-      </w:r>
-    </w:p>
-    <w:p>
-      <w:pPr>
-        <w:rPr>
-          <w:lang w:val="fi-FI"/>
-        </w:rPr>
-      </w:pPr>
-    </w:p>
-    <w:p>
-      <w:pPr>
-        <w:rPr>
-          <w:lang w:val="fi-FI"/>
-        </w:rPr>
-      </w:pPr>
-      <w:r>
-        <w:rPr>
-          <w:lang w:val="fi-FI"/>
-        </w:rPr>
-        <w:t>-idk if I should make separate events for all the hero resets so it doesn’t have to go through each hero in the if else list</w:t>
-      </w:r>
-    </w:p>
-    <w:p>
-      <w:pPr>
-        <w:rPr>
-          <w:lang w:val="fi-FI"/>
-        </w:rPr>
-      </w:pPr>
-    </w:p>
-    <w:p>
-      <w:pPr>
-        <w:rPr>
-          <w:strike/>
-          <w:lang w:val="fi-FI"/>
-        </w:rPr>
-      </w:pPr>
-      <w:r>
-        <w:rPr>
-          <w:strike/>
-          <w:lang w:val="fi-FI"/>
-        </w:rPr>
-        <w:t xml:space="preserve">-right now because of how I made the b variable be always set to the hero you play regardless if they used their ultimate, the resets will play even when it’s not necessary. With tracer this resulted in the speed being reduced when switching hero. Perhaps could rework the speed bonuses to be their own variables that </w:t>
-      </w:r>
-      <w:r>
-        <w:rPr>
-          <w:strike/>
-          <w:lang w:val="fi-FI"/>
-        </w:rPr>
-        <w:t xml:space="preserve">are kind of set to true or something when they are applied so that they won’t be applied more than once. Could also maybe make some kind of ”hero reset” variable that is set to true when the hero is reset, or could just make the b variable reset after ult reset again. </w:t>
-      </w:r>
-      <w:r>
-        <w:rPr>
-          <w:strike/>
-          <w:lang w:val="fi-FI"/>
-        </w:rPr>
-        <w:t xml:space="preserve"> </w:t>
-      </w:r>
-      <w:r>
-        <w:rPr>
-          <w:lang w:val="fi-FI"/>
-        </w:rPr>
-        <w:t>Edit:</w:t>
-      </w:r>
-      <w:r>
-        <w:rPr>
-          <w:lang w:val="fi-FI"/>
-        </w:rPr>
-        <w:t xml:space="preserve"> changed it back to b being set on ult use and being reset when ult is reset</w:t>
-      </w:r>
-    </w:p>
-    <w:p>
-      <w:pPr>
-        <w:rPr>
-          <w:lang w:val="fi-FI"/>
-        </w:rPr>
-      </w:pPr>
-    </w:p>
-    <w:p>
-      <w:pPr>
-        <w:rPr>
-          <w:lang w:val="fi-FI"/>
-        </w:rPr>
-      </w:pPr>
-      <w:r>
-        <w:rPr>
-          <w:lang w:val="fi-FI"/>
-        </w:rPr>
-        <w:t xml:space="preserve">-could maybe make orisa’s ult suck in enemies whenever </w:t>
-      </w:r>
-      <w:r>
-        <w:rPr>
-          <w:lang w:val="fi-FI"/>
-        </w:rPr>
-        <w:t>s</w:t>
-      </w:r>
-      <w:r>
-        <w:rPr>
-          <w:lang w:val="fi-FI"/>
-        </w:rPr>
-        <w:t>he lands</w:t>
-      </w:r>
-    </w:p>
-    <w:p>
-      <w:pPr>
-        <w:rPr>
-          <w:lang w:val="fi-FI"/>
-        </w:rPr>
-      </w:pPr>
-    </w:p>
-    <w:p>
-      <w:pPr>
-        <w:rPr>
-          <w:lang w:val="fi-FI"/>
-        </w:rPr>
-      </w:pPr>
-      <w:r>
-        <w:rPr>
-          <w:lang w:val="fi-FI"/>
-        </w:rPr>
-        <w:t>-</w:t>
-      </w:r>
-      <w:r>
-        <w:rPr>
-          <w:lang w:val="fi-FI"/>
-        </w:rPr>
-        <w:t>if D.Va falls off the map while the menu is active she can get her upgrades after she respawns. Pretty rare occurrence and not necessarily even worth fixing.</w:t>
-      </w:r>
-    </w:p>
-    <w:p>
-      <w:pPr>
-        <w:rPr>
-          <w:lang w:val="fi-FI"/>
-        </w:rPr>
-      </w:pPr>
-    </w:p>
-    <w:p>
-      <w:pPr>
-        <w:rPr>
-          <w:lang w:val="fi-FI"/>
-        </w:rPr>
-      </w:pPr>
-      <w:r>
-        <w:rPr>
-          <w:lang w:val="fi-FI"/>
-        </w:rPr>
-        <w:t>-could maybe add a timer to D.Vas menu so she can’t just stay in it forever.</w:t>
-      </w:r>
-    </w:p>
-    <w:p>
-      <w:pPr>
-        <w:rPr>
-          <w:lang w:val="fi-FI"/>
-        </w:rPr>
-      </w:pPr>
-      <w:r>
-        <w:rPr>
-          <w:lang w:val="fi-FI"/>
-        </w:rPr>
-        <w:t>-could maybe add a healing block when a player is about to explode from genji’s ultimate</w:t>
-      </w:r>
-    </w:p>
-    <w:p>
-      <w:pPr>
-        <w:rPr>
-          <w:lang w:val="fi-FI"/>
-        </w:rPr>
-      </w:pPr>
-      <w:r>
-        <w:rPr>
-          <w:lang w:val="fi-FI"/>
-        </w:rPr>
-        <w:t>-could maybe set max health instead of using health pools with Junker Queen, because the health pool doesn’t scale up her bonus health ability. Though maybe that’s fine.</w:t>
-      </w:r>
-    </w:p>
-    <w:p>
-      <w:pPr>
-        <w:rPr>
-          <w:lang w:val="fi-FI"/>
-        </w:rPr>
-      </w:pPr>
-      <w:r>
-        <w:rPr>
-          <w:lang w:val="fi-FI"/>
-        </w:rPr>
-        <w:t>-could maybe still try to add a green health pool with lucio’s ult and draining it with damage over time, could check for when the player took damage and if it goes past the threshold of the health pool then stop the damage over time?</w:t>
-      </w:r>
-    </w:p>
-    <w:p>
-      <w:pPr>
-        <w:rPr>
-          <w:lang w:val="fi-FI"/>
-        </w:rPr>
-      </w:pPr>
-      <w:r>
-        <w:rPr>
-          <w:lang w:val="fi-FI"/>
-        </w:rPr>
-        <w:t>-added heal to lucio’s ult to prevent max health from being reduced, but maybe should use set player health instead because healing might be blocked by ana’s grenade and junker’s ult?</w:t>
-      </w:r>
-    </w:p>
-    <w:p>
-      <w:pPr>
-        <w:rPr>
-          <w:lang w:val="fi-FI"/>
-        </w:rPr>
-      </w:pPr>
-      <w:r>
-        <w:rPr>
-          <w:lang w:val="fi-FI"/>
-        </w:rPr>
-        <w:t>-could maybe prevent others from healing the turret torbjörn</w:t>
-      </w:r>
-    </w:p>
-    <w:p>
-      <w:pPr>
-        <w:rPr>
-          <w:lang w:val="fi-FI"/>
-        </w:rPr>
-      </w:pPr>
-      <w:r>
-        <w:rPr>
-          <w:lang w:val="fi-FI"/>
-        </w:rPr>
         <w:t>-could maybe add an RNG chance to get infected by Sombra’s virus that is increased the closer the player is to the player with the virus</w:t>
       </w:r>
     </w:p>
@@ -2028,7 +2108,6 @@
           <w:strike/>
           <w:lang w:val="fi-FI"/>
         </w:rPr>
-        <w:lastRenderedPageBreak/>
         <w:t>USING THE CURRENT GRAVITIES CODE DOESN’T NECESSARILY HELP ALL THAT MUCH</w:t>
       </w:r>
       <w:r>

</xml_diff>

<commit_message>
New Bastion ultimate WIP, Widowmaker changes
New Bastion Ultimate that fires a bunch of homing missiles in turret form.

Changed Widowmaker to utilize projectiles for better headshot detection. Added a backup projectile in case the raycasts miss, but the projectile might still hit. The hit detection seems to work best if you lead the shot a little.
</commit_message>
<xml_diff>
--- a/known issues and stuff to do.docx
+++ b/known issues and stuff to do.docx
@@ -703,34 +703,64 @@
       </w:pPr>
       <w:r>
         <w:rPr>
+          <w:strike/>
           <w:lang w:val="fi-FI"/>
         </w:rPr>
         <w:t>-one time rein’s ult just didn’t trigger when jumping from a bridge.</w:t>
       </w:r>
-    </w:p>
-    <w:p>
-      <w:pPr>
-        <w:rPr>
-          <w:lang w:val="fi-FI"/>
-        </w:rPr>
-      </w:pPr>
-      <w:r>
-        <w:rPr>
+      <w:r>
+        <w:rPr>
+          <w:strike/>
+          <w:lang w:val="fi-FI"/>
+        </w:rPr>
+        <w:t xml:space="preserve"> </w:t>
+      </w:r>
+      <w:r>
+        <w:rPr>
+          <w:lang w:val="fi-FI"/>
+        </w:rPr>
+        <w:t>Edit: might be fixed now, because I added a more efficient way of blocking the vanilla ultimates</w:t>
+      </w:r>
+    </w:p>
+    <w:p>
+      <w:pPr>
+        <w:rPr>
+          <w:lang w:val="fi-FI"/>
+        </w:rPr>
+      </w:pPr>
+      <w:r>
+        <w:rPr>
+          <w:strike/>
           <w:lang w:val="fi-FI"/>
         </w:rPr>
         <w:t>-time stop freeze doesn’t work if the player has immunity to freeze. Like orisa’s tank mode.</w:t>
       </w:r>
       <w:r>
         <w:rPr>
+          <w:strike/>
           <w:lang w:val="fi-FI"/>
         </w:rPr>
         <w:t xml:space="preserve"> Maybe having temporary immunity is fine, also I just set the projectile speed to be zero during time stop so orisa can’t shoot very effectively even if she can move around during the time stop.</w:t>
       </w:r>
       <w:r>
         <w:rPr>
+          <w:strike/>
           <w:lang w:val="fi-FI"/>
         </w:rPr>
         <w:t xml:space="preserve"> Maybe do a looped check of whether the target player has frozen status.</w:t>
+      </w:r>
+      <w:r>
+        <w:rPr>
+          <w:strike/>
+          <w:lang w:val="fi-FI"/>
+        </w:rPr>
+        <w:t xml:space="preserve"> </w:t>
+      </w:r>
+      <w:r>
+        <w:rPr>
+          <w:lang w:val="fi-FI"/>
+        </w:rPr>
+        <w:t>Edit: added</w:t>
       </w:r>
     </w:p>
     <w:p>
@@ -2087,6 +2117,19 @@
           <w:lang w:val="fi-FI"/>
         </w:rPr>
         <w:t>-probably shouldn’t give ult charge to genji for his ultimate damage</w:t>
+      </w:r>
+    </w:p>
+    <w:p>
+      <w:pPr>
+        <w:rPr>
+          <w:lang w:val="fi-FI"/>
+        </w:rPr>
+      </w:pPr>
+      <w:r>
+        <w:rPr>
+          <w:lang w:val="fi-FI"/>
+        </w:rPr>
+        <w:t>-could add a bit of a warning to some of the ultimates, wrecking ball could turn big slowly instead of instantly which just kills everyone around him</w:t>
       </w:r>
     </w:p>
     <w:p>

</xml_diff>

<commit_message>
Hero checks added, changes, fixes
Made sure Tracer's ult effects are destroyed correctly.

Reduced Winston's wall stun duration to 1 second and damage to 100.

Made sure Rein and Lucio don't increase their buffs while floating in Junker's Arena.

Made Junkrat bomb timer and ring color the color of your team in team modes.

Made sure Baptiste's aiming sphere effect is removed when the ultimate is reset and made the ultimate reset automatically after aiming for 15 seconds.

Minor Bastion stuff.

Nerfed speed boost on Ana's ultimate to a 100 instead of 200. Made the healing modification stop automatically on the Ana player's side as well after a short wait.
</commit_message>
<xml_diff>
--- a/known issues and stuff to do.docx
+++ b/known issues and stuff to do.docx
@@ -717,10 +717,36 @@
       </w:r>
       <w:r>
         <w:rPr>
+          <w:strike/>
           <w:lang w:val="fi-FI"/>
         </w:rPr>
         <w:t>Edit: might be fixed now, because I added a more efficient way of blocking the vanilla ultimates</w:t>
       </w:r>
+      <w:r>
+        <w:rPr>
+          <w:strike/>
+          <w:lang w:val="fi-FI"/>
+        </w:rPr>
+        <w:t xml:space="preserve"> </w:t>
+      </w:r>
+      <w:r>
+        <w:rPr>
+          <w:lang w:val="fi-FI"/>
+        </w:rPr>
+        <w:t xml:space="preserve">edit: not fixed, the changes I did probably only </w:t>
+      </w:r>
+      <w:r>
+        <w:rPr>
+          <w:lang w:val="fi-FI"/>
+        </w:rPr>
+        <w:t>fixed the issue for</w:t>
+      </w:r>
+      <w:r>
+        <w:rPr>
+          <w:lang w:val="fi-FI"/>
+        </w:rPr>
+        <w:t xml:space="preserve"> the heroes that don’t use their vanilla ultimates at all</w:t>
+      </w:r>
     </w:p>
     <w:p>
       <w:pPr>
@@ -924,6 +950,7 @@
         <w:rPr>
           <w:lang w:val="fi-FI"/>
         </w:rPr>
+        <w:lastRenderedPageBreak/>
         <w:t>-torb player can’t see turret torb’s health in free for all</w:t>
       </w:r>
     </w:p>
@@ -937,223 +964,265 @@
         <w:rPr>
           <w:lang w:val="fi-FI"/>
         </w:rPr>
+        <w:br/>
+      </w:r>
+      <w:r>
+        <w:rPr>
+          <w:strike/>
+          <w:lang w:val="fi-FI"/>
+        </w:rPr>
+        <w:t>-ac-130 wrecking ball seemingly can’t spawn with a full lobby even though other dummy bots can</w:t>
+      </w:r>
+      <w:r>
+        <w:rPr>
+          <w:strike/>
+          <w:lang w:val="fi-FI"/>
+        </w:rPr>
+        <w:t xml:space="preserve"> </w:t>
+      </w:r>
+      <w:r>
+        <w:rPr>
+          <w:lang w:val="fi-FI"/>
+        </w:rPr>
+        <w:t>edit:</w:t>
+      </w:r>
+      <w:r>
+        <w:rPr>
+          <w:lang w:val="fi-FI"/>
+        </w:rPr>
+        <w:t xml:space="preserve"> did some testing and sometimes it works and sometimes doesn’t???</w:t>
+      </w:r>
+    </w:p>
+    <w:p>
+      <w:pPr>
+        <w:rPr>
+          <w:strike/>
+          <w:lang w:val="fi-FI"/>
+        </w:rPr>
+      </w:pPr>
+      <w:r>
+        <w:rPr>
+          <w:lang w:val="fi-FI"/>
+        </w:rPr>
+        <w:t xml:space="preserve">-somehow choosemenu events like choosemenufinalizechoice at least sometimes might trigger according to inspector even though the variables should be false and d.va isn’t </w:t>
+      </w:r>
+      <w:r>
+        <w:rPr>
+          <w:lang w:val="fi-FI"/>
+        </w:rPr>
+        <w:t>used</w:t>
+      </w:r>
+      <w:r>
+        <w:rPr>
+          <w:lang w:val="fi-FI"/>
+        </w:rPr>
+        <w:t xml:space="preserve"> by the player</w:t>
+      </w:r>
+    </w:p>
+    <w:p>
+      <w:pPr>
+        <w:rPr>
+          <w:lang w:val="fi-FI"/>
+        </w:rPr>
+      </w:pPr>
+      <w:r>
+        <w:rPr>
+          <w:lang w:val="fi-FI"/>
+        </w:rPr>
+        <w:t>-one time wrecking ball’s ult didn’t reset completely and he remained big though the damage from rolling over enemies stopped</w:t>
+      </w:r>
+    </w:p>
+    <w:p>
+      <w:pPr>
+        <w:rPr>
+          <w:lang w:val="fi-FI"/>
+        </w:rPr>
+      </w:pPr>
+      <w:r>
+        <w:rPr>
+          <w:strike/>
+          <w:lang w:val="fi-FI"/>
+        </w:rPr>
+        <w:t>-</w:t>
+      </w:r>
+      <w:r>
+        <w:rPr>
+          <w:strike/>
+          <w:lang w:val="fi-FI"/>
+        </w:rPr>
+        <w:t>disabling vanilla ultimate doesn’t always work. Could maybe try some better way.</w:t>
+      </w:r>
+      <w:r>
+        <w:rPr>
+          <w:strike/>
+          <w:lang w:val="fi-FI"/>
+        </w:rPr>
+        <w:t xml:space="preserve"> </w:t>
+      </w:r>
+      <w:r>
+        <w:rPr>
+          <w:lang w:val="fi-FI"/>
+        </w:rPr>
+        <w:t>Edit: should be better now</w:t>
+      </w:r>
+    </w:p>
+    <w:p>
+      <w:pPr>
+        <w:rPr>
+          <w:lang w:val="fi-FI"/>
+        </w:rPr>
+      </w:pPr>
+      <w:r>
+        <w:rPr>
+          <w:lang w:val="fi-FI"/>
+        </w:rPr>
+        <w:t xml:space="preserve">-one time sombra’s ult effects stayed on an AI bot after they had switched to </w:t>
+      </w:r>
+      <w:r>
+        <w:rPr>
+          <w:lang w:val="fi-FI"/>
+        </w:rPr>
+        <w:t>Tracer.</w:t>
+      </w:r>
+    </w:p>
+    <w:p>
+      <w:pPr>
+        <w:rPr>
+          <w:lang w:val="fi-FI"/>
+        </w:rPr>
+      </w:pPr>
+      <w:r>
+        <w:rPr>
+          <w:lang w:val="fi-FI"/>
+        </w:rPr>
+        <w:t>-ai bots still sometimes use vanilla ultimates, idk if it’s just a problem with the AI bots specifically, haven’t noticed it happen recently as the player.</w:t>
+      </w:r>
+    </w:p>
+    <w:p>
+      <w:pPr>
+        <w:rPr>
+          <w:lang w:val="fi-FI"/>
+        </w:rPr>
+      </w:pPr>
+      <w:r>
+        <w:rPr>
+          <w:lang w:val="fi-FI"/>
+        </w:rPr>
+        <w:t>-lucio AI bots often shoot projectiles that look like they don’t move, but still seems like they hit targets??</w:t>
+      </w:r>
+    </w:p>
+    <w:p>
+      <w:pPr>
+        <w:rPr>
+          <w:lang w:val="fi-FI"/>
+        </w:rPr>
+      </w:pPr>
+      <w:r>
+        <w:rPr>
+          <w:lang w:val="fi-FI"/>
+        </w:rPr>
+        <w:t>-newly spawned roadhog for some reason couldn’t heal himself, maybe Ana’s ult mod??</w:t>
+      </w:r>
+    </w:p>
+    <w:p>
+      <w:pPr>
+        <w:rPr>
+          <w:lang w:val="fi-FI"/>
+        </w:rPr>
+      </w:pPr>
+    </w:p>
+    <w:p>
+      <w:r>
+        <w:t>Stuff to add/change:</w:t>
+      </w:r>
+    </w:p>
+    <w:p>
+      <w:r>
+        <w:t>-add visual effect to roadhog reflecting stuff</w:t>
+      </w:r>
+    </w:p>
+    <w:p>
+      <w:pPr>
+        <w:rPr>
+          <w:strike/>
+          <w:lang w:val="fi-FI"/>
+        </w:rPr>
+      </w:pPr>
+      <w:r>
+        <w:rPr>
+          <w:strike/>
+        </w:rPr>
+        <w:t>-maybe somehow stop symmetra from spawning portals out of bounds</w:t>
+      </w:r>
+      <w:r>
+        <w:rPr>
+          <w:strike/>
+          <w:lang w:val="fi-FI"/>
+        </w:rPr>
+        <w:t xml:space="preserve"> </w:t>
+      </w:r>
+      <w:r>
+        <w:rPr>
+          <w:lang w:val="fi-FI"/>
+        </w:rPr>
+        <w:t>edit:</w:t>
+      </w:r>
+      <w:r>
+        <w:rPr>
+          <w:lang w:val="fi-FI"/>
+        </w:rPr>
+        <w:t xml:space="preserve"> changed it so that she can only put portals on surfaces and not in the air above the map. This still lets her get out of bounds, but I added another rule that teleports players who used portals into the closest walkable position after the ult ends.</w:t>
+      </w:r>
+    </w:p>
+    <w:p>
+      <w:pPr>
+        <w:rPr>
+          <w:lang w:val="fi-FI"/>
+        </w:rPr>
+      </w:pPr>
+      <w:r>
+        <w:rPr>
+          <w:strike/>
+        </w:rPr>
+        <w:t>-maybe enable reaper's guns, but just teleport him out of bounds if he stays there while not in wraith form, edit: for some reason I remember having had reaper teleport in bounds after ult ends, but apparently that's not in there.</w:t>
+      </w:r>
+      <w:r>
+        <w:rPr>
+          <w:strike/>
+          <w:lang w:val="fi-FI"/>
+        </w:rPr>
+        <w:t xml:space="preserve"> </w:t>
+      </w:r>
+      <w:r>
+        <w:rPr>
+          <w:lang w:val="fi-FI"/>
+        </w:rPr>
+        <w:t>Edit: addressed this though he can still only use melee</w:t>
+      </w:r>
+    </w:p>
+    <w:p>
+      <w:r>
+        <w:t>-could maybe try using resurrect with brigitte instead of changing hero edit: tried it, didn't seem to work as far as I could tell although I'm not a 100% sure I did it correctly</w:t>
+      </w:r>
+    </w:p>
+    <w:p/>
+    <w:p>
+      <w:r>
+        <w:t>-maybe with zenyatta could create a dummy bot that copies their moves while the actual possessed player is invisible so that the zenyatta can damage their allies, or maybe the zenyatta himself could transform into the enemy hero. Could use force player outline or whatever that is to still make the zen look like an ally.</w:t>
+      </w:r>
+    </w:p>
+    <w:p>
+      <w:r>
+        <w:t>-problem with this solution is that the skin might be different for the character between players</w:t>
+      </w:r>
+    </w:p>
+    <w:p>
+      <w:r>
+        <w:t xml:space="preserve">-could maybe do the whole thing in a sort of opposite way where the zenyatta just turns into the enemy hero and instead of zen's camera seeing the enemy's perspective, the enemy sees zen's perspective during the possession and the enemy is invisible and phased out like zen is right now. </w:t>
+      </w:r>
+      <w:r>
         <w:lastRenderedPageBreak/>
-        <w:br/>
-      </w:r>
-      <w:r>
-        <w:rPr>
-          <w:strike/>
-          <w:lang w:val="fi-FI"/>
-        </w:rPr>
-        <w:t>-ac-130 wrecking ball seemingly can’t spawn with a full lobby even though other dummy bots can</w:t>
-      </w:r>
-      <w:r>
-        <w:rPr>
-          <w:strike/>
-          <w:lang w:val="fi-FI"/>
-        </w:rPr>
-        <w:t xml:space="preserve"> </w:t>
-      </w:r>
-      <w:r>
-        <w:rPr>
-          <w:lang w:val="fi-FI"/>
-        </w:rPr>
-        <w:t>edit:</w:t>
-      </w:r>
-      <w:r>
-        <w:rPr>
-          <w:lang w:val="fi-FI"/>
-        </w:rPr>
-        <w:t xml:space="preserve"> did some testing and sometimes it works and sometimes doesn’t???</w:t>
-      </w:r>
-    </w:p>
-    <w:p>
-      <w:pPr>
-        <w:rPr>
-          <w:strike/>
-          <w:lang w:val="fi-FI"/>
-        </w:rPr>
-      </w:pPr>
-      <w:r>
-        <w:rPr>
-          <w:lang w:val="fi-FI"/>
-        </w:rPr>
-        <w:t xml:space="preserve">-somehow choosemenu events like choosemenufinalizechoice at least sometimes might trigger according to inspector even though the variables should be false and d.va isn’t </w:t>
-      </w:r>
-      <w:r>
-        <w:rPr>
-          <w:lang w:val="fi-FI"/>
-        </w:rPr>
-        <w:t>used</w:t>
-      </w:r>
-      <w:r>
-        <w:rPr>
-          <w:lang w:val="fi-FI"/>
-        </w:rPr>
-        <w:t xml:space="preserve"> by the player</w:t>
-      </w:r>
-    </w:p>
-    <w:p>
-      <w:pPr>
-        <w:rPr>
-          <w:lang w:val="fi-FI"/>
-        </w:rPr>
-      </w:pPr>
-      <w:r>
-        <w:rPr>
-          <w:lang w:val="fi-FI"/>
-        </w:rPr>
-        <w:t>-one time wrecking ball’s ult didn’t reset completely and he remained big though the damage from rolling over enemies stopped</w:t>
-      </w:r>
-    </w:p>
-    <w:p>
-      <w:pPr>
-        <w:rPr>
-          <w:lang w:val="fi-FI"/>
-        </w:rPr>
-      </w:pPr>
-      <w:r>
-        <w:rPr>
-          <w:strike/>
-          <w:lang w:val="fi-FI"/>
-        </w:rPr>
-        <w:t>-</w:t>
-      </w:r>
-      <w:r>
-        <w:rPr>
-          <w:strike/>
-          <w:lang w:val="fi-FI"/>
-        </w:rPr>
-        <w:t>disabling vanilla ultimate doesn’t always work. Could maybe try some better way.</w:t>
-      </w:r>
-      <w:r>
-        <w:rPr>
-          <w:strike/>
-          <w:lang w:val="fi-FI"/>
-        </w:rPr>
-        <w:t xml:space="preserve"> </w:t>
-      </w:r>
-      <w:r>
-        <w:rPr>
-          <w:lang w:val="fi-FI"/>
-        </w:rPr>
-        <w:t>Edit: should be better now</w:t>
-      </w:r>
-    </w:p>
-    <w:p>
-      <w:pPr>
-        <w:rPr>
-          <w:lang w:val="fi-FI"/>
-        </w:rPr>
-      </w:pPr>
-      <w:r>
-        <w:rPr>
-          <w:lang w:val="fi-FI"/>
-        </w:rPr>
-        <w:t xml:space="preserve">-one time sombra’s ult effects stayed on an AI bot after they had switched to </w:t>
-      </w:r>
-      <w:r>
-        <w:rPr>
-          <w:lang w:val="fi-FI"/>
-        </w:rPr>
-        <w:t>Tracer.</w:t>
-      </w:r>
-    </w:p>
-    <w:p>
-      <w:pPr>
-        <w:rPr>
-          <w:lang w:val="fi-FI"/>
-        </w:rPr>
-      </w:pPr>
-    </w:p>
-    <w:p>
-      <w:r>
-        <w:t>Stuff to add/change:</w:t>
-      </w:r>
-    </w:p>
-    <w:p>
-      <w:r>
-        <w:t>-add visual effect to roadhog reflecting stuff</w:t>
-      </w:r>
-    </w:p>
-    <w:p>
-      <w:pPr>
-        <w:rPr>
-          <w:strike/>
-          <w:lang w:val="fi-FI"/>
-        </w:rPr>
-      </w:pPr>
-      <w:r>
-        <w:rPr>
-          <w:strike/>
-        </w:rPr>
-        <w:t>-maybe somehow stop symmetra from spawning portals out of bounds</w:t>
-      </w:r>
-      <w:r>
-        <w:rPr>
-          <w:strike/>
-          <w:lang w:val="fi-FI"/>
-        </w:rPr>
-        <w:t xml:space="preserve"> </w:t>
-      </w:r>
-      <w:r>
-        <w:rPr>
-          <w:lang w:val="fi-FI"/>
-        </w:rPr>
-        <w:t>edit:</w:t>
-      </w:r>
-      <w:r>
-        <w:rPr>
-          <w:lang w:val="fi-FI"/>
-        </w:rPr>
-        <w:t xml:space="preserve"> changed it so that she can only put portals on surfaces and not in the air above the map. This still lets her get out of bounds, but I added another rule that teleports players who used portals into the closest walkable position after the ult ends.</w:t>
-      </w:r>
-    </w:p>
-    <w:p>
-      <w:pPr>
-        <w:rPr>
-          <w:lang w:val="fi-FI"/>
-        </w:rPr>
-      </w:pPr>
-      <w:r>
-        <w:rPr>
-          <w:strike/>
-        </w:rPr>
-        <w:t>-maybe enable reaper's guns, but just teleport him out of bounds if he stays there while not in wraith form, edit: for some reason I remember having had reaper teleport in bounds after ult ends, but apparently that's not in there.</w:t>
-      </w:r>
-      <w:r>
-        <w:rPr>
-          <w:strike/>
-          <w:lang w:val="fi-FI"/>
-        </w:rPr>
-        <w:t xml:space="preserve"> </w:t>
-      </w:r>
-      <w:r>
-        <w:rPr>
-          <w:lang w:val="fi-FI"/>
-        </w:rPr>
-        <w:t>Edit: addressed this though he can still only use melee</w:t>
-      </w:r>
-    </w:p>
-    <w:p>
-      <w:r>
-        <w:t>-could maybe try using resurrect with brigitte instead of changing hero edit: tried it, didn't seem to work as far as I could tell although I'm not a 100% sure I did it correctly</w:t>
-      </w:r>
-    </w:p>
-    <w:p/>
-    <w:p>
-      <w:r>
-        <w:t>-maybe with zenyatta could create a dummy bot that copies their moves while the actual possessed player is invisible so that the zenyatta can damage their allies, or maybe the zenyatta himself could transform into the enemy hero. Could use force player outline or whatever that is to still make the zen look like an ally.</w:t>
-      </w:r>
-    </w:p>
-    <w:p>
-      <w:r>
-        <w:t>-problem with this solution is that the skin might be different for the character between players</w:t>
-      </w:r>
-    </w:p>
-    <w:p>
-      <w:r>
-        <w:t>-could maybe do the whole thing in a sort of opposite way where the zenyatta just turns into the enemy hero and instead of zen's camera seeing the enemy's perspective, the enemy sees zen's perspective during the possession and the enemy is invisible and phased out like zen is right now. This way I actually wouldn't even have to replicate the move-set like the code currently does. And this way the zen possessing could damage the enemy's team.</w:t>
+        <w:t>This way I actually wouldn't even have to replicate the move-set like the code currently does. And this way the zen possessing could damage the enemy's team.</w:t>
       </w:r>
     </w:p>
     <w:p>
@@ -1170,98 +1239,655 @@
         </w:rPr>
       </w:pPr>
       <w:r>
+        <w:t xml:space="preserve">-could potentially use projectiles with widow's ult to get more accurate hits? </w:t>
+      </w:r>
+      <w:r>
+        <w:rPr>
+          <w:lang w:val="fi-FI"/>
+        </w:rPr>
+        <w:t>Edit: The projectiles are probably too slow to</w:t>
+      </w:r>
+      <w:r>
+        <w:rPr>
+          <w:lang w:val="fi-FI"/>
+        </w:rPr>
+        <w:t xml:space="preserve"> hit</w:t>
+      </w:r>
+      <w:r>
+        <w:rPr>
+          <w:lang w:val="fi-FI"/>
+        </w:rPr>
+        <w:t xml:space="preserve"> and have unnecessary visual effects</w:t>
+      </w:r>
+    </w:p>
+    <w:p>
+      <w:r>
+        <w:t>-could maybe add a secondary fire to the ac-130</w:t>
+      </w:r>
+    </w:p>
+    <w:p>
+      <w:r>
+        <w:t>-</w:t>
+      </w:r>
+      <w:r>
+        <w:rPr>
+          <w:strike/>
+        </w:rPr>
+        <w:t>could maybe come up with something else for Ana. Soldier's care package already sets cooldowns to 0</w:t>
+      </w:r>
+      <w:r>
+        <w:t xml:space="preserve"> edit: </w:t>
+      </w:r>
+      <w:r>
+        <w:rPr>
+          <w:lang w:val="fi-FI"/>
+        </w:rPr>
+        <w:t>added</w:t>
+      </w:r>
+      <w:r>
+        <w:t xml:space="preserve"> speed boost, ult charge and jump boost</w:t>
+      </w:r>
+    </w:p>
+    <w:p/>
+    <w:p>
+      <w:r>
+        <w:t>-for tracer could maybe speed up projectile speed to make it like made in heaven lol</w:t>
+      </w:r>
+    </w:p>
+    <w:p/>
+    <w:p>
+      <w:pPr>
+        <w:rPr>
+          <w:lang w:val="fi-FI"/>
+        </w:rPr>
+      </w:pPr>
+      <w:r>
+        <w:t>-maybe add some kind of global array that keeps track of all effects and destroys them if the player leaves the match or something or after a certain amount of time</w:t>
+      </w:r>
+      <w:r>
+        <w:rPr>
+          <w:lang w:val="fi-FI"/>
+        </w:rPr>
+        <w:t xml:space="preserve"> edit: it looks like the game might actually destroy effects created by players automatically if that player leaves or swaps team?</w:t>
+      </w:r>
+    </w:p>
+    <w:p/>
+    <w:p>
+      <w:r>
+        <w:t>-could maybe use is true for any  to check if any of the enemy players has variable set and then set stuff on the event player</w:t>
+      </w:r>
+    </w:p>
+    <w:p/>
+    <w:p>
+      <w:pPr>
+        <w:rPr>
+          <w:strike/>
+          <w:lang w:val="fi-FI"/>
+        </w:rPr>
+      </w:pPr>
+      <w:r>
+        <w:rPr>
+          <w:strike/>
+        </w:rPr>
+        <w:t>-add dummy bot checks for all ults</w:t>
+      </w:r>
+      <w:r>
+        <w:rPr>
+          <w:strike/>
+          <w:lang w:val="fi-FI"/>
+        </w:rPr>
+        <w:t xml:space="preserve"> </w:t>
+      </w:r>
+      <w:r>
+        <w:rPr>
+          <w:lang w:val="fi-FI"/>
+        </w:rPr>
+        <w:t>edit:</w:t>
+      </w:r>
+      <w:r>
+        <w:rPr>
+          <w:lang w:val="fi-FI"/>
+        </w:rPr>
+        <w:t xml:space="preserve"> should be done I think though could maybe double check</w:t>
+      </w:r>
+    </w:p>
+    <w:p/>
+    <w:p>
+      <w:r>
+        <w:t>-should maybe set pharah's hud text during ult into a variable so it is deleted correctly</w:t>
+      </w:r>
+    </w:p>
+    <w:p/>
+    <w:p>
+      <w:pPr>
+        <w:rPr>
+          <w:lang w:val="fi-FI"/>
+        </w:rPr>
+      </w:pPr>
+      <w:r>
+        <w:rPr>
+          <w:lang w:val="fi-FI"/>
+        </w:rPr>
+        <w:t>-could maybe make baptiste’s amplification matrix do half damage or no damage from enemies that shoot through it, or would that b</w:t>
+      </w:r>
+      <w:r>
+        <w:rPr>
+          <w:lang w:val="fi-FI"/>
+        </w:rPr>
+        <w:t xml:space="preserve">e </w:t>
+      </w:r>
+      <w:r>
+        <w:rPr>
+          <w:lang w:val="fi-FI"/>
+        </w:rPr>
+        <w:t>too weak</w:t>
+      </w:r>
+      <w:r>
+        <w:rPr>
+          <w:lang w:val="fi-FI"/>
+        </w:rPr>
+        <w:t>, or maybe could spawn multiple matrixes with dummy bots that stack?</w:t>
+      </w:r>
+      <w:r>
+        <w:rPr>
+          <w:lang w:val="fi-FI"/>
+        </w:rPr>
+        <w:t xml:space="preserve"> Edit: gave him a barrier ult that blocks player movement</w:t>
+      </w:r>
+    </w:p>
+    <w:p/>
+    <w:p>
+      <w:pPr>
+        <w:rPr>
+          <w:lang w:val="fi-FI"/>
+        </w:rPr>
+      </w:pPr>
+      <w:r>
+        <w:rPr>
+          <w:lang w:val="fi-FI"/>
+        </w:rPr>
+        <w:t>-maybe move comments from workshop.codes to here since they don’t get copypasted over from compiling</w:t>
+      </w:r>
+    </w:p>
+    <w:p>
+      <w:pPr>
+        <w:rPr>
+          <w:lang w:val="fi-FI"/>
+        </w:rPr>
+      </w:pPr>
+    </w:p>
+    <w:p>
+      <w:pPr>
+        <w:rPr>
+          <w:lang w:val="fi-FI"/>
+        </w:rPr>
+      </w:pPr>
+      <w:r>
+        <w:rPr>
+          <w:strike/>
+          <w:lang w:val="fi-FI"/>
+        </w:rPr>
+        <w:t>-</w:t>
+      </w:r>
+      <w:r>
+        <w:rPr>
+          <w:strike/>
+          <w:lang w:val="fi-FI"/>
+        </w:rPr>
+        <w:t>junker queen adds new health pools and damage modifications when using her ult. Could maybe just add one then change its values</w:t>
+      </w:r>
+      <w:r>
+        <w:rPr>
+          <w:lang w:val="fi-FI"/>
+        </w:rPr>
+        <w:t>.</w:t>
+      </w:r>
+      <w:r>
+        <w:rPr>
+          <w:lang w:val="fi-FI"/>
+        </w:rPr>
+        <w:t xml:space="preserve"> Edit: added</w:t>
+      </w:r>
+    </w:p>
+    <w:p>
+      <w:pPr>
+        <w:rPr>
+          <w:lang w:val="fi-FI"/>
+        </w:rPr>
+      </w:pPr>
+    </w:p>
+    <w:p>
+      <w:pPr>
+        <w:rPr>
+          <w:lang w:val="fi-FI"/>
+        </w:rPr>
+      </w:pPr>
+      <w:r>
+        <w:rPr>
+          <w:strike/>
+          <w:lang w:val="fi-FI"/>
+        </w:rPr>
         <w:lastRenderedPageBreak/>
-        <w:t xml:space="preserve">-could potentially use projectiles with widow's ult to get more accurate hits? </w:t>
-      </w:r>
-      <w:r>
-        <w:rPr>
-          <w:lang w:val="fi-FI"/>
-        </w:rPr>
-        <w:t>Edit: The projectiles are probably too slow to</w:t>
-      </w:r>
-      <w:r>
-        <w:rPr>
-          <w:lang w:val="fi-FI"/>
-        </w:rPr>
-        <w:t xml:space="preserve"> hit</w:t>
-      </w:r>
-      <w:r>
-        <w:rPr>
-          <w:lang w:val="fi-FI"/>
-        </w:rPr>
-        <w:t xml:space="preserve"> and have unnecessary visual effects</w:t>
-      </w:r>
-    </w:p>
-    <w:p>
-      <w:r>
-        <w:t>-could maybe add a secondary fire to the ac-130</w:t>
-      </w:r>
-    </w:p>
-    <w:p>
-      <w:r>
+        <w:t>-could maybe make lucio’s ult more supportive, maybe add more temp health when the beat drops though you can only add so many health pools</w:t>
+      </w:r>
+      <w:r>
+        <w:rPr>
+          <w:strike/>
+          <w:lang w:val="fi-FI"/>
+        </w:rPr>
+        <w:t xml:space="preserve"> at a time</w:t>
+      </w:r>
+      <w:r>
+        <w:rPr>
+          <w:strike/>
+          <w:lang w:val="fi-FI"/>
+        </w:rPr>
+        <w:t>. Could also maybe just do the emoting thing.</w:t>
+      </w:r>
+      <w:r>
+        <w:rPr>
+          <w:strike/>
+          <w:lang w:val="fi-FI"/>
+        </w:rPr>
+        <w:t xml:space="preserve"> Edit: emoting ult is too unreliable, potentially could do something similar to reinhardt where the buff is based on air time though that creates problems with sigma’s ult again </w:t>
+      </w:r>
+      <w:r>
+        <w:rPr>
+          <w:strike/>
+          <w:lang w:val="fi-FI"/>
+        </w:rPr>
+        <w:t xml:space="preserve"> </w:t>
+      </w:r>
+      <w:r>
+        <w:rPr>
+          <w:lang w:val="fi-FI"/>
+        </w:rPr>
+        <w:t>edit: Added increased health depending on air time</w:t>
+      </w:r>
+    </w:p>
+    <w:p>
+      <w:pPr>
+        <w:rPr>
+          <w:lang w:val="fi-FI"/>
+        </w:rPr>
+      </w:pPr>
+    </w:p>
+    <w:p>
+      <w:pPr>
+        <w:rPr>
+          <w:lang w:val="fi-FI"/>
+        </w:rPr>
+      </w:pPr>
+      <w:r>
+        <w:rPr>
+          <w:lang w:val="fi-FI"/>
+        </w:rPr>
+        <w:t>-maybe make wrecking ball’s ult turn him really small</w:t>
+      </w:r>
+    </w:p>
+    <w:p>
+      <w:pPr>
+        <w:rPr>
+          <w:lang w:val="fi-FI"/>
+        </w:rPr>
+      </w:pPr>
+    </w:p>
+    <w:p>
+      <w:pPr>
+        <w:rPr>
+          <w:lang w:val="fi-FI"/>
+        </w:rPr>
+      </w:pPr>
+      <w:r>
+        <w:rPr>
+          <w:lang w:val="fi-FI"/>
+        </w:rPr>
+        <w:t>-could add some way for Mei to increase the duration of her time stop. Maybe some kind of assassination target thing.</w:t>
+      </w:r>
+      <w:r>
+        <w:rPr>
+          <w:lang w:val="fi-FI"/>
+        </w:rPr>
+        <w:t xml:space="preserve"> Edit: The assassination thing could actually be a good for Ashe.</w:t>
+      </w:r>
+    </w:p>
+    <w:p>
+      <w:pPr>
+        <w:rPr>
+          <w:lang w:val="fi-FI"/>
+        </w:rPr>
+      </w:pPr>
+    </w:p>
+    <w:p>
+      <w:pPr>
+        <w:rPr>
+          <w:lang w:val="fi-FI"/>
+        </w:rPr>
+      </w:pPr>
+      <w:r>
+        <w:rPr>
+          <w:strike/>
+          <w:lang w:val="fi-FI"/>
+        </w:rPr>
+        <w:t>-Maybe for dummy bots do some kind of for player variable check that goes through all the slots and checks for the first free slot that can't be occupied by a player</w:t>
+      </w:r>
+      <w:r>
+        <w:rPr>
+          <w:strike/>
+          <w:lang w:val="fi-FI"/>
+        </w:rPr>
+        <w:t xml:space="preserve"> </w:t>
+      </w:r>
+      <w:r>
+        <w:rPr>
+          <w:lang w:val="fi-FI"/>
+        </w:rPr>
+        <w:t>edit: added</w:t>
+      </w:r>
+    </w:p>
+    <w:p>
+      <w:pPr>
+        <w:rPr>
+          <w:lang w:val="fi-FI"/>
+        </w:rPr>
+      </w:pPr>
+    </w:p>
+    <w:p>
+      <w:pPr>
+        <w:rPr>
+          <w:lang w:val="fi-FI"/>
+        </w:rPr>
+      </w:pPr>
+      <w:r>
+        <w:rPr>
+          <w:strike/>
+          <w:lang w:val="fi-FI"/>
+        </w:rPr>
+        <w:t>-for D.Va could maybe make all her upgrades into one time only upgrades, but add more of them. A shield and armor upgrade could be separate upgrades, a mobility upgrade that increases move and jump speed, etc.</w:t>
+      </w:r>
+      <w:r>
+        <w:rPr>
+          <w:strike/>
+          <w:lang w:val="fi-FI"/>
+        </w:rPr>
+        <w:t xml:space="preserve"> </w:t>
+      </w:r>
+      <w:r>
+        <w:rPr>
+          <w:lang w:val="fi-FI"/>
+        </w:rPr>
+        <w:t>Edit: added</w:t>
+      </w:r>
+    </w:p>
+    <w:p>
+      <w:pPr>
+        <w:rPr>
+          <w:lang w:val="fi-FI"/>
+        </w:rPr>
+      </w:pPr>
+    </w:p>
+    <w:p>
+      <w:pPr>
+        <w:rPr>
+          <w:lang w:val="fi-FI"/>
+        </w:rPr>
+      </w:pPr>
+      <w:r>
+        <w:rPr>
+          <w:lang w:val="fi-FI"/>
+        </w:rPr>
+        <w:t>-could maybe add a way for others to ride hanzo’s dragons</w:t>
+      </w:r>
+    </w:p>
+    <w:p>
+      <w:pPr>
+        <w:rPr>
+          <w:lang w:val="fi-FI"/>
+        </w:rPr>
+      </w:pPr>
+    </w:p>
+    <w:p>
+      <w:pPr>
+        <w:rPr>
+          <w:strike/>
+          <w:lang w:val="fi-FI"/>
+        </w:rPr>
+      </w:pPr>
+      <w:r>
+        <w:rPr>
+          <w:strike/>
+          <w:lang w:val="fi-FI"/>
+        </w:rPr>
+        <w:t>-for reaper could maybe make the out of bounds check only trigger at the end of the ultimate and when the player is on ground. Might cause an unnecessary teleport in some places that are in bounds though.</w:t>
+      </w:r>
+      <w:r>
+        <w:rPr>
+          <w:strike/>
+          <w:lang w:val="fi-FI"/>
+        </w:rPr>
+        <w:t xml:space="preserve"> Could also maybe just leave the out of bounds check out since it probably wouldn’t be a common issue.</w:t>
+      </w:r>
+      <w:r>
+        <w:rPr>
+          <w:strike/>
+          <w:lang w:val="fi-FI"/>
+        </w:rPr>
+        <w:t xml:space="preserve"> </w:t>
+      </w:r>
+      <w:r>
+        <w:rPr>
+          <w:lang w:val="fi-FI"/>
+        </w:rPr>
+        <w:t>Edit:</w:t>
+      </w:r>
+      <w:r>
+        <w:rPr>
+          <w:lang w:val="fi-FI"/>
+        </w:rPr>
+        <w:t xml:space="preserve"> added teleport into nearest walkable position at the end of ult</w:t>
+      </w:r>
+    </w:p>
+    <w:p>
+      <w:pPr>
+        <w:rPr>
+          <w:lang w:val="fi-FI"/>
+        </w:rPr>
+      </w:pPr>
+    </w:p>
+    <w:p>
+      <w:pPr>
+        <w:rPr>
+          <w:lang w:val="fi-FI"/>
+        </w:rPr>
+      </w:pPr>
+      <w:r>
+        <w:rPr>
+          <w:lang w:val="fi-FI"/>
+        </w:rPr>
+        <w:t>-could maybe make abilities that reset on death not reset until player has respawned as then they could be resurrected by Mercy</w:t>
+      </w:r>
+    </w:p>
+    <w:p>
+      <w:pPr>
+        <w:rPr>
+          <w:lang w:val="fi-FI"/>
+        </w:rPr>
+      </w:pPr>
+    </w:p>
+    <w:p>
+      <w:pPr>
+        <w:rPr>
+          <w:lang w:val="fi-FI"/>
+        </w:rPr>
+      </w:pPr>
+      <w:r>
+        <w:rPr>
+          <w:lang w:val="fi-FI"/>
+        </w:rPr>
+        <w:t>-stop using custom ult destroys last text id, maybe should make sure it doesn’t destroy anything unnecessarily.</w:t>
+      </w:r>
+    </w:p>
+    <w:p>
+      <w:pPr>
+        <w:rPr>
+          <w:lang w:val="fi-FI"/>
+        </w:rPr>
+      </w:pPr>
+    </w:p>
+    <w:p>
+      <w:pPr>
+        <w:rPr>
+          <w:lang w:val="fi-FI"/>
+        </w:rPr>
+      </w:pPr>
+      <w:r>
+        <w:rPr>
+          <w:strike/>
+          <w:lang w:val="fi-FI"/>
+        </w:rPr>
         <w:t>-</w:t>
       </w:r>
       <w:r>
         <w:rPr>
           <w:strike/>
-        </w:rPr>
-        <w:t>could maybe come up with something else for Ana. Soldier's care package already sets cooldowns to 0</w:t>
-      </w:r>
-      <w:r>
-        <w:t xml:space="preserve"> edit: </w:t>
-      </w:r>
-      <w:r>
-        <w:rPr>
-          <w:lang w:val="fi-FI"/>
-        </w:rPr>
-        <w:t>added</w:t>
-      </w:r>
-      <w:r>
-        <w:t xml:space="preserve"> speed boost, ult charge and jump boost</w:t>
-      </w:r>
-    </w:p>
-    <w:p/>
-    <w:p>
-      <w:r>
-        <w:t>-for tracer could maybe speed up projectile speed to make it like made in heaven lol</w:t>
-      </w:r>
-    </w:p>
-    <w:p/>
-    <w:p>
-      <w:pPr>
-        <w:rPr>
-          <w:lang w:val="fi-FI"/>
-        </w:rPr>
-      </w:pPr>
-      <w:r>
-        <w:t>-maybe add some kind of global array that keeps track of all effects and destroys them if the player leaves the match or something or after a certain amount of time</w:t>
-      </w:r>
-      <w:r>
-        <w:rPr>
-          <w:lang w:val="fi-FI"/>
-        </w:rPr>
-        <w:t xml:space="preserve"> edit: it looks like the game might actually destroy effects created by players automatically if that player leaves or swaps team?</w:t>
-      </w:r>
-    </w:p>
-    <w:p/>
-    <w:p>
-      <w:r>
-        <w:t>-could maybe use is true for any  to check if any of the enemy players has variable set and then set stuff on the event player</w:t>
-      </w:r>
-    </w:p>
-    <w:p/>
-    <w:p>
-      <w:pPr>
-        <w:rPr>
-          <w:strike/>
-          <w:lang w:val="fi-FI"/>
-        </w:rPr>
-      </w:pPr>
-      <w:r>
-        <w:rPr>
-          <w:strike/>
-        </w:rPr>
-        <w:t>-add dummy bot checks for all ults</w:t>
+          <w:lang w:val="fi-FI"/>
+        </w:rPr>
+        <w:t>could use angle between vectors for checking if players hit walls with winston’s ult more consistently</w:t>
+      </w:r>
+      <w:r>
+        <w:rPr>
+          <w:strike/>
+          <w:lang w:val="fi-FI"/>
+        </w:rPr>
+        <w:t xml:space="preserve">. Or maybe could </w:t>
+      </w:r>
+      <w:r>
+        <w:rPr>
+          <w:strike/>
+          <w:lang w:val="fi-FI"/>
+        </w:rPr>
+        <w:t xml:space="preserve">compare the </w:t>
+      </w:r>
+      <w:r>
+        <w:rPr>
+          <w:strike/>
+          <w:lang w:val="fi-FI"/>
+        </w:rPr>
+        <w:t xml:space="preserve">distance between the ray cast </w:t>
+      </w:r>
+      <w:r>
+        <w:rPr>
+          <w:strike/>
+          <w:lang w:val="fi-FI"/>
+        </w:rPr>
+        <w:t>hit position and eye position with the full distance between eye position and the distance of where the ray cast was sent</w:t>
+      </w:r>
+      <w:r>
+        <w:rPr>
+          <w:strike/>
+          <w:lang w:val="fi-FI"/>
+        </w:rPr>
+        <w:t>, in fact I’m not sure why I didn’t use this in the first place because I’m pretty sure I’ve done it before.</w:t>
+      </w:r>
+      <w:r>
+        <w:rPr>
+          <w:lang w:val="fi-FI"/>
+        </w:rPr>
+        <w:t xml:space="preserve"> Edit: added the distance check. Could maybe add more ray casts for increased accuracy on uneven surfaces, works most of the time now though</w:t>
+      </w:r>
+    </w:p>
+    <w:p>
+      <w:pPr>
+        <w:rPr>
+          <w:lang w:val="fi-FI"/>
+        </w:rPr>
+      </w:pPr>
+    </w:p>
+    <w:p>
+      <w:pPr>
+        <w:rPr>
+          <w:lang w:val="fi-FI"/>
+        </w:rPr>
+      </w:pPr>
+      <w:r>
+        <w:rPr>
+          <w:lang w:val="fi-FI"/>
+        </w:rPr>
+        <w:t>-</w:t>
+      </w:r>
+      <w:r>
+        <w:rPr>
+          <w:lang w:val="fi-FI"/>
+        </w:rPr>
+        <w:t>could maybe give winston more health during ultimate to reflect his size increase</w:t>
+      </w:r>
+    </w:p>
+    <w:p>
+      <w:pPr>
+        <w:rPr>
+          <w:lang w:val="fi-FI"/>
+        </w:rPr>
+      </w:pPr>
+    </w:p>
+    <w:p>
+      <w:pPr>
+        <w:rPr>
+          <w:lang w:val="fi-FI"/>
+        </w:rPr>
+      </w:pPr>
+      <w:r>
+        <w:rPr>
+          <w:lang w:val="fi-FI"/>
+        </w:rPr>
+        <w:t>-maybe store tracer’s ult effect into a variable to destroy it properly</w:t>
+      </w:r>
+    </w:p>
+    <w:p>
+      <w:pPr>
+        <w:rPr>
+          <w:lang w:val="fi-FI"/>
+        </w:rPr>
+      </w:pPr>
+    </w:p>
+    <w:p>
+      <w:pPr>
+        <w:rPr>
+          <w:lang w:val="fi-FI"/>
+        </w:rPr>
+      </w:pPr>
+      <w:r>
+        <w:rPr>
+          <w:strike/>
+          <w:lang w:val="fi-FI"/>
+        </w:rPr>
+        <w:t>-make sure symmetra’s portal positions are destroyed when she leaves</w:t>
+      </w:r>
+      <w:r>
+        <w:rPr>
+          <w:lang w:val="fi-FI"/>
+        </w:rPr>
+        <w:t xml:space="preserve"> edit: done, sort of, it has a timer so they’re not instantly removed</w:t>
+      </w:r>
+    </w:p>
+    <w:p>
+      <w:pPr>
+        <w:rPr>
+          <w:lang w:val="fi-FI"/>
+        </w:rPr>
+      </w:pPr>
+    </w:p>
+    <w:p>
+      <w:pPr>
+        <w:rPr>
+          <w:lang w:val="fi-FI"/>
+        </w:rPr>
+      </w:pPr>
+      <w:r>
+        <w:rPr>
+          <w:strike/>
+          <w:lang w:val="fi-FI"/>
+        </w:rPr>
+        <w:t>-could maybe make Junkrat’s bomb drop into the ground if Junkrat drops it above ground.</w:t>
       </w:r>
       <w:r>
         <w:rPr>
@@ -1274,734 +1900,198 @@
         <w:rPr>
           <w:lang w:val="fi-FI"/>
         </w:rPr>
+        <w:t>Edit: done</w:t>
+      </w:r>
+    </w:p>
+    <w:p>
+      <w:pPr>
+        <w:rPr>
+          <w:lang w:val="fi-FI"/>
+        </w:rPr>
+      </w:pPr>
+    </w:p>
+    <w:p>
+      <w:pPr>
+        <w:rPr>
+          <w:lang w:val="fi-FI"/>
+        </w:rPr>
+      </w:pPr>
+    </w:p>
+    <w:p>
+      <w:pPr>
+        <w:rPr>
+          <w:strike/>
+          <w:lang w:val="fi-FI"/>
+        </w:rPr>
+      </w:pPr>
+      <w:r>
+        <w:rPr>
+          <w:strike/>
+          <w:lang w:val="fi-FI"/>
+        </w:rPr>
+        <w:t>-could maybe rework the hud text on reinhardt so that some of the values aren’t in smaller text</w:t>
+      </w:r>
+      <w:r>
+        <w:rPr>
+          <w:strike/>
+          <w:lang w:val="fi-FI"/>
+        </w:rPr>
+        <w:t xml:space="preserve"> </w:t>
+      </w:r>
+      <w:r>
+        <w:rPr>
+          <w:lang w:val="fi-FI"/>
+        </w:rPr>
         <w:t>edit:</w:t>
       </w:r>
       <w:r>
         <w:rPr>
           <w:lang w:val="fi-FI"/>
         </w:rPr>
-        <w:t xml:space="preserve"> should be done I think though could maybe double check</w:t>
-      </w:r>
-    </w:p>
-    <w:p/>
-    <w:p>
-      <w:r>
-        <w:t>-should maybe set pharah's hud text during ult into a variable so it is deleted correctly</w:t>
-      </w:r>
-    </w:p>
-    <w:p/>
-    <w:p>
-      <w:pPr>
-        <w:rPr>
-          <w:lang w:val="fi-FI"/>
-        </w:rPr>
-      </w:pPr>
-      <w:r>
-        <w:rPr>
-          <w:lang w:val="fi-FI"/>
-        </w:rPr>
-        <w:t>-could maybe make baptiste’s amplification matrix do half damage or no damage from enemies that shoot through it, or would that b</w:t>
-      </w:r>
-      <w:r>
-        <w:rPr>
-          <w:lang w:val="fi-FI"/>
-        </w:rPr>
-        <w:t xml:space="preserve">e </w:t>
-      </w:r>
-      <w:r>
-        <w:rPr>
-          <w:lang w:val="fi-FI"/>
-        </w:rPr>
-        <w:t>too weak</w:t>
-      </w:r>
-      <w:r>
-        <w:rPr>
-          <w:lang w:val="fi-FI"/>
-        </w:rPr>
-        <w:t>, or maybe could spawn multiple matrixes with dummy bots that stack?</w:t>
-      </w:r>
-      <w:r>
-        <w:rPr>
-          <w:lang w:val="fi-FI"/>
-        </w:rPr>
-        <w:t xml:space="preserve"> Edit: gave him a barrier ult that blocks player movement</w:t>
-      </w:r>
-    </w:p>
-    <w:p/>
-    <w:p>
-      <w:pPr>
-        <w:rPr>
-          <w:lang w:val="fi-FI"/>
-        </w:rPr>
-      </w:pPr>
-      <w:r>
-        <w:rPr>
-          <w:lang w:val="fi-FI"/>
-        </w:rPr>
-        <w:t>-maybe move comments from workshop.codes to here since they don’t get copypasted over from compiling</w:t>
-      </w:r>
-    </w:p>
-    <w:p>
-      <w:pPr>
-        <w:rPr>
-          <w:lang w:val="fi-FI"/>
-        </w:rPr>
-      </w:pPr>
-    </w:p>
-    <w:p>
-      <w:pPr>
-        <w:rPr>
-          <w:lang w:val="fi-FI"/>
-        </w:rPr>
-      </w:pPr>
-      <w:r>
-        <w:rPr>
-          <w:strike/>
+        <w:t xml:space="preserve"> done</w:t>
+      </w:r>
+    </w:p>
+    <w:p>
+      <w:pPr>
+        <w:rPr>
+          <w:lang w:val="fi-FI"/>
+        </w:rPr>
+      </w:pPr>
+    </w:p>
+    <w:p>
+      <w:pPr>
+        <w:rPr>
+          <w:lang w:val="fi-FI"/>
+        </w:rPr>
+      </w:pPr>
+      <w:r>
+        <w:rPr>
+          <w:lang w:val="fi-FI"/>
+        </w:rPr>
+        <w:t>-probably should rework brigitte’s ult so that the code for shield bash is done on brig’s side</w:t>
+      </w:r>
+    </w:p>
+    <w:p>
+      <w:pPr>
+        <w:rPr>
+          <w:lang w:val="fi-FI"/>
+        </w:rPr>
+      </w:pPr>
+    </w:p>
+    <w:p>
+      <w:pPr>
+        <w:rPr>
+          <w:lang w:val="fi-FI"/>
+        </w:rPr>
+      </w:pPr>
+      <w:r>
+        <w:rPr>
+          <w:lang w:val="fi-FI"/>
+        </w:rPr>
+        <w:t>-idk if I should make separate events for all the hero resets so it doesn’t have to go through each hero in the if else list</w:t>
+      </w:r>
+    </w:p>
+    <w:p>
+      <w:pPr>
+        <w:rPr>
+          <w:lang w:val="fi-FI"/>
+        </w:rPr>
+      </w:pPr>
+    </w:p>
+    <w:p>
+      <w:pPr>
+        <w:rPr>
+          <w:strike/>
+          <w:lang w:val="fi-FI"/>
+        </w:rPr>
+      </w:pPr>
+      <w:r>
+        <w:rPr>
+          <w:strike/>
+          <w:lang w:val="fi-FI"/>
+        </w:rPr>
+        <w:t xml:space="preserve">-right now because of how I made the b variable be always set to the hero you play regardless if they used their ultimate, the resets will play even when it’s not necessary. With tracer this resulted in the speed being reduced when switching hero. Perhaps could rework the speed bonuses to be their own variables that </w:t>
+      </w:r>
+      <w:r>
+        <w:rPr>
+          <w:strike/>
+          <w:lang w:val="fi-FI"/>
+        </w:rPr>
+        <w:t xml:space="preserve">are kind of set to true or something when they are applied so that they won’t be applied more than once. Could also maybe make some kind of ”hero reset” variable that is set to true when the hero is reset, or could just make the b variable reset after ult reset again. </w:t>
+      </w:r>
+      <w:r>
+        <w:rPr>
+          <w:strike/>
+          <w:lang w:val="fi-FI"/>
+        </w:rPr>
+        <w:t xml:space="preserve"> </w:t>
+      </w:r>
+      <w:r>
+        <w:rPr>
+          <w:lang w:val="fi-FI"/>
+        </w:rPr>
+        <w:t>Edit:</w:t>
+      </w:r>
+      <w:r>
+        <w:rPr>
+          <w:lang w:val="fi-FI"/>
+        </w:rPr>
+        <w:t xml:space="preserve"> changed it back to b being set on ult use and being reset when ult is reset</w:t>
+      </w:r>
+    </w:p>
+    <w:p>
+      <w:pPr>
+        <w:rPr>
+          <w:lang w:val="fi-FI"/>
+        </w:rPr>
+      </w:pPr>
+    </w:p>
+    <w:p>
+      <w:pPr>
+        <w:rPr>
+          <w:lang w:val="fi-FI"/>
+        </w:rPr>
+      </w:pPr>
+      <w:r>
+        <w:rPr>
+          <w:lang w:val="fi-FI"/>
+        </w:rPr>
+        <w:t xml:space="preserve">-could maybe make orisa’s ult suck in enemies whenever </w:t>
+      </w:r>
+      <w:r>
+        <w:rPr>
+          <w:lang w:val="fi-FI"/>
+        </w:rPr>
+        <w:t>s</w:t>
+      </w:r>
+      <w:r>
+        <w:rPr>
+          <w:lang w:val="fi-FI"/>
+        </w:rPr>
+        <w:t>he lands</w:t>
+      </w:r>
+    </w:p>
+    <w:p>
+      <w:pPr>
+        <w:rPr>
+          <w:lang w:val="fi-FI"/>
+        </w:rPr>
+      </w:pPr>
+    </w:p>
+    <w:p>
+      <w:pPr>
+        <w:rPr>
+          <w:lang w:val="fi-FI"/>
+        </w:rPr>
+      </w:pPr>
+      <w:r>
+        <w:rPr>
           <w:lang w:val="fi-FI"/>
         </w:rPr>
         <w:t>-</w:t>
       </w:r>
       <w:r>
         <w:rPr>
-          <w:strike/>
-          <w:lang w:val="fi-FI"/>
-        </w:rPr>
-        <w:t>junker queen adds new health pools and damage modifications when using her ult. Could maybe just add one then change its values</w:t>
-      </w:r>
-      <w:r>
-        <w:rPr>
-          <w:lang w:val="fi-FI"/>
-        </w:rPr>
-        <w:t>.</w:t>
-      </w:r>
-      <w:r>
-        <w:rPr>
-          <w:lang w:val="fi-FI"/>
-        </w:rPr>
-        <w:t xml:space="preserve"> Edit: added</w:t>
-      </w:r>
-    </w:p>
-    <w:p>
-      <w:pPr>
-        <w:rPr>
-          <w:lang w:val="fi-FI"/>
-        </w:rPr>
-      </w:pPr>
-    </w:p>
-    <w:p>
-      <w:pPr>
-        <w:rPr>
-          <w:lang w:val="fi-FI"/>
-        </w:rPr>
-      </w:pPr>
-      <w:r>
-        <w:rPr>
-          <w:strike/>
-          <w:lang w:val="fi-FI"/>
-        </w:rPr>
-        <w:t>-could maybe make lucio’s ult more supportive, maybe add more temp health when the beat drops though you can only add so many health pools</w:t>
-      </w:r>
-      <w:r>
-        <w:rPr>
-          <w:strike/>
-          <w:lang w:val="fi-FI"/>
-        </w:rPr>
-        <w:t xml:space="preserve"> at a time</w:t>
-      </w:r>
-      <w:r>
-        <w:rPr>
-          <w:strike/>
-          <w:lang w:val="fi-FI"/>
-        </w:rPr>
-        <w:t>. Could also maybe just do the emoting thing.</w:t>
-      </w:r>
-      <w:r>
-        <w:rPr>
-          <w:strike/>
-          <w:lang w:val="fi-FI"/>
-        </w:rPr>
-        <w:t xml:space="preserve"> Edit: emoting ult is too unreliable, potentially could do something similar to reinhardt where the buff is based on air time though that creates problems with sigma’s ult again </w:t>
-      </w:r>
-      <w:r>
-        <w:rPr>
-          <w:strike/>
-          <w:lang w:val="fi-FI"/>
-        </w:rPr>
-        <w:t xml:space="preserve"> </w:t>
-      </w:r>
-      <w:r>
-        <w:rPr>
-          <w:lang w:val="fi-FI"/>
-        </w:rPr>
-        <w:t>edit: Added increased health depending on air time</w:t>
-      </w:r>
-    </w:p>
-    <w:p>
-      <w:pPr>
-        <w:rPr>
-          <w:lang w:val="fi-FI"/>
-        </w:rPr>
-      </w:pPr>
-    </w:p>
-    <w:p>
-      <w:pPr>
-        <w:rPr>
-          <w:lang w:val="fi-FI"/>
-        </w:rPr>
-      </w:pPr>
-      <w:r>
-        <w:rPr>
-          <w:lang w:val="fi-FI"/>
-        </w:rPr>
-        <w:t>-maybe make wrecking ball’s ult turn him really small</w:t>
-      </w:r>
-    </w:p>
-    <w:p>
-      <w:pPr>
-        <w:rPr>
-          <w:lang w:val="fi-FI"/>
-        </w:rPr>
-      </w:pPr>
-    </w:p>
-    <w:p>
-      <w:pPr>
-        <w:rPr>
-          <w:lang w:val="fi-FI"/>
-        </w:rPr>
-      </w:pPr>
-      <w:r>
-        <w:rPr>
-          <w:lang w:val="fi-FI"/>
-        </w:rPr>
-        <w:t>-could add some way for Mei to increase the duration of her time stop. Maybe some kind of assassination target thing.</w:t>
-      </w:r>
-      <w:r>
-        <w:rPr>
-          <w:lang w:val="fi-FI"/>
-        </w:rPr>
-        <w:t xml:space="preserve"> Edit: The assassination thing could actually be a good for Ashe.</w:t>
-      </w:r>
-    </w:p>
-    <w:p>
-      <w:pPr>
-        <w:rPr>
-          <w:lang w:val="fi-FI"/>
-        </w:rPr>
-      </w:pPr>
-    </w:p>
-    <w:p>
-      <w:pPr>
-        <w:rPr>
-          <w:lang w:val="fi-FI"/>
-        </w:rPr>
-      </w:pPr>
-      <w:r>
-        <w:rPr>
-          <w:strike/>
-          <w:lang w:val="fi-FI"/>
-        </w:rPr>
-        <w:t>-Maybe for dummy bots do some kind of for player variable check that goes through all the slots and checks for the first free slot that can't be occupied by a player</w:t>
-      </w:r>
-      <w:r>
-        <w:rPr>
-          <w:strike/>
-          <w:lang w:val="fi-FI"/>
-        </w:rPr>
-        <w:t xml:space="preserve"> </w:t>
-      </w:r>
-      <w:r>
-        <w:rPr>
-          <w:lang w:val="fi-FI"/>
-        </w:rPr>
-        <w:t>edit: added</w:t>
-      </w:r>
-    </w:p>
-    <w:p>
-      <w:pPr>
-        <w:rPr>
-          <w:lang w:val="fi-FI"/>
-        </w:rPr>
-      </w:pPr>
-    </w:p>
-    <w:p>
-      <w:pPr>
-        <w:rPr>
-          <w:lang w:val="fi-FI"/>
-        </w:rPr>
-      </w:pPr>
-      <w:r>
-        <w:rPr>
-          <w:strike/>
-          <w:lang w:val="fi-FI"/>
-        </w:rPr>
-        <w:t>-for D.Va could maybe make all her upgrades into one time only upgrades, but add more of them. A shield and armor upgrade could be separate upgrades, a mobility upgrade that increases move and jump speed, etc.</w:t>
-      </w:r>
-      <w:r>
-        <w:rPr>
-          <w:strike/>
-          <w:lang w:val="fi-FI"/>
-        </w:rPr>
-        <w:t xml:space="preserve"> </w:t>
-      </w:r>
-      <w:r>
-        <w:rPr>
-          <w:lang w:val="fi-FI"/>
-        </w:rPr>
-        <w:t>Edit: added</w:t>
-      </w:r>
-    </w:p>
-    <w:p>
-      <w:pPr>
-        <w:rPr>
-          <w:lang w:val="fi-FI"/>
-        </w:rPr>
-      </w:pPr>
-    </w:p>
-    <w:p>
-      <w:pPr>
-        <w:rPr>
-          <w:lang w:val="fi-FI"/>
-        </w:rPr>
-      </w:pPr>
-      <w:r>
-        <w:rPr>
-          <w:lang w:val="fi-FI"/>
-        </w:rPr>
-        <w:t>-could maybe add a way for others to ride hanzo’s dragons</w:t>
-      </w:r>
-    </w:p>
-    <w:p>
-      <w:pPr>
-        <w:rPr>
-          <w:lang w:val="fi-FI"/>
-        </w:rPr>
-      </w:pPr>
-    </w:p>
-    <w:p>
-      <w:pPr>
-        <w:rPr>
-          <w:strike/>
-          <w:lang w:val="fi-FI"/>
-        </w:rPr>
-      </w:pPr>
-      <w:r>
-        <w:rPr>
-          <w:strike/>
-          <w:lang w:val="fi-FI"/>
-        </w:rPr>
-        <w:t>-for reaper could maybe make the out of bounds check only trigger at the end of the ultimate and when the player is on ground. Might cause an unnecessary teleport in some places that are in bounds though.</w:t>
-      </w:r>
-      <w:r>
-        <w:rPr>
-          <w:strike/>
-          <w:lang w:val="fi-FI"/>
-        </w:rPr>
-        <w:t xml:space="preserve"> Could also maybe just leave the out of bounds check out since it probably wouldn’t be a common issue.</w:t>
-      </w:r>
-      <w:r>
-        <w:rPr>
-          <w:strike/>
-          <w:lang w:val="fi-FI"/>
-        </w:rPr>
-        <w:t xml:space="preserve"> </w:t>
-      </w:r>
-      <w:r>
-        <w:rPr>
-          <w:lang w:val="fi-FI"/>
-        </w:rPr>
-        <w:t>Edit:</w:t>
-      </w:r>
-      <w:r>
-        <w:rPr>
-          <w:lang w:val="fi-FI"/>
-        </w:rPr>
-        <w:t xml:space="preserve"> added teleport into nearest walkable position at the end of ult</w:t>
-      </w:r>
-    </w:p>
-    <w:p>
-      <w:pPr>
-        <w:rPr>
-          <w:lang w:val="fi-FI"/>
-        </w:rPr>
-      </w:pPr>
-    </w:p>
-    <w:p>
-      <w:pPr>
-        <w:rPr>
-          <w:lang w:val="fi-FI"/>
-        </w:rPr>
-      </w:pPr>
-      <w:r>
-        <w:rPr>
-          <w:lang w:val="fi-FI"/>
-        </w:rPr>
-        <w:t>-could maybe make abilities that reset on death not reset until player has respawned as then they could be resurrected by Mercy</w:t>
-      </w:r>
-    </w:p>
-    <w:p>
-      <w:pPr>
-        <w:rPr>
-          <w:lang w:val="fi-FI"/>
-        </w:rPr>
-      </w:pPr>
-    </w:p>
-    <w:p>
-      <w:pPr>
-        <w:rPr>
-          <w:lang w:val="fi-FI"/>
-        </w:rPr>
-      </w:pPr>
-      <w:r>
-        <w:rPr>
-          <w:lang w:val="fi-FI"/>
-        </w:rPr>
-        <w:t>-stop using custom ult destroys last text id, maybe should make sure it doesn’t destroy anything unnecessarily.</w:t>
-      </w:r>
-    </w:p>
-    <w:p>
-      <w:pPr>
-        <w:rPr>
-          <w:lang w:val="fi-FI"/>
-        </w:rPr>
-      </w:pPr>
-    </w:p>
-    <w:p>
-      <w:pPr>
-        <w:rPr>
-          <w:lang w:val="fi-FI"/>
-        </w:rPr>
-      </w:pPr>
-      <w:r>
-        <w:rPr>
-          <w:strike/>
-          <w:lang w:val="fi-FI"/>
-        </w:rPr>
-        <w:t>-</w:t>
-      </w:r>
-      <w:r>
-        <w:rPr>
-          <w:strike/>
-          <w:lang w:val="fi-FI"/>
-        </w:rPr>
-        <w:t>could use angle between vectors for checking if players hit walls with winston’s ult more consistently</w:t>
-      </w:r>
-      <w:r>
-        <w:rPr>
-          <w:strike/>
-          <w:lang w:val="fi-FI"/>
-        </w:rPr>
-        <w:t xml:space="preserve">. Or maybe could </w:t>
-      </w:r>
-      <w:r>
-        <w:rPr>
-          <w:strike/>
-          <w:lang w:val="fi-FI"/>
-        </w:rPr>
-        <w:t xml:space="preserve">compare the </w:t>
-      </w:r>
-      <w:r>
-        <w:rPr>
-          <w:strike/>
-          <w:lang w:val="fi-FI"/>
-        </w:rPr>
-        <w:t xml:space="preserve">distance between the ray cast </w:t>
-      </w:r>
-      <w:r>
-        <w:rPr>
-          <w:strike/>
-          <w:lang w:val="fi-FI"/>
-        </w:rPr>
-        <w:t>hit position and eye position with the full distance between eye position and the distance of where the ray cast was sent</w:t>
-      </w:r>
-      <w:r>
-        <w:rPr>
-          <w:strike/>
-          <w:lang w:val="fi-FI"/>
-        </w:rPr>
-        <w:t>, in fact I’m not sure why I didn’t use this in the first place because I’m pretty sure I’ve done it before.</w:t>
-      </w:r>
-      <w:r>
-        <w:rPr>
-          <w:lang w:val="fi-FI"/>
-        </w:rPr>
-        <w:t xml:space="preserve"> Edit: added the distance check. Could maybe add more ray casts for increased accuracy on uneven surfaces, works most of the time now though</w:t>
-      </w:r>
-    </w:p>
-    <w:p>
-      <w:pPr>
-        <w:rPr>
-          <w:lang w:val="fi-FI"/>
-        </w:rPr>
-      </w:pPr>
-    </w:p>
-    <w:p>
-      <w:pPr>
-        <w:rPr>
-          <w:lang w:val="fi-FI"/>
-        </w:rPr>
-      </w:pPr>
-      <w:r>
-        <w:rPr>
-          <w:lang w:val="fi-FI"/>
-        </w:rPr>
-        <w:t>-</w:t>
-      </w:r>
-      <w:r>
-        <w:rPr>
-          <w:lang w:val="fi-FI"/>
-        </w:rPr>
-        <w:t>could maybe give winston more health during ultimate to reflect his size increase</w:t>
-      </w:r>
-    </w:p>
-    <w:p>
-      <w:pPr>
-        <w:rPr>
-          <w:lang w:val="fi-FI"/>
-        </w:rPr>
-      </w:pPr>
-    </w:p>
-    <w:p>
-      <w:pPr>
-        <w:rPr>
-          <w:lang w:val="fi-FI"/>
-        </w:rPr>
-      </w:pPr>
-      <w:r>
-        <w:rPr>
-          <w:lang w:val="fi-FI"/>
-        </w:rPr>
-        <w:t>-maybe store tracer’s ult effect into a variable to destroy it properly</w:t>
-      </w:r>
-    </w:p>
-    <w:p>
-      <w:pPr>
-        <w:rPr>
-          <w:lang w:val="fi-FI"/>
-        </w:rPr>
-      </w:pPr>
-    </w:p>
-    <w:p>
-      <w:pPr>
-        <w:rPr>
-          <w:lang w:val="fi-FI"/>
-        </w:rPr>
-      </w:pPr>
-      <w:r>
-        <w:rPr>
-          <w:lang w:val="fi-FI"/>
-        </w:rPr>
-        <w:t>-make sure symmetra’s portal positions are destroyed when she leaves</w:t>
-      </w:r>
-    </w:p>
-    <w:p>
-      <w:pPr>
-        <w:rPr>
-          <w:lang w:val="fi-FI"/>
-        </w:rPr>
-      </w:pPr>
-    </w:p>
-    <w:p>
-      <w:pPr>
-        <w:rPr>
-          <w:lang w:val="fi-FI"/>
-        </w:rPr>
-      </w:pPr>
-      <w:r>
-        <w:rPr>
-          <w:lang w:val="fi-FI"/>
-        </w:rPr>
-        <w:t>-could maybe make Junkrat’s bomb drop into the ground if Junkrat drops it above ground.</w:t>
-      </w:r>
-    </w:p>
-    <w:p>
-      <w:pPr>
-        <w:rPr>
-          <w:lang w:val="fi-FI"/>
-        </w:rPr>
-      </w:pPr>
-    </w:p>
-    <w:p>
-      <w:pPr>
-        <w:rPr>
-          <w:lang w:val="fi-FI"/>
-        </w:rPr>
-      </w:pPr>
-    </w:p>
-    <w:p>
-      <w:pPr>
-        <w:rPr>
-          <w:strike/>
-          <w:lang w:val="fi-FI"/>
-        </w:rPr>
-      </w:pPr>
-      <w:r>
-        <w:rPr>
-          <w:strike/>
-          <w:lang w:val="fi-FI"/>
-        </w:rPr>
-        <w:t>-could maybe rework the hud text on reinhardt so that some of the values aren’t in smaller text</w:t>
-      </w:r>
-      <w:r>
-        <w:rPr>
-          <w:strike/>
-          <w:lang w:val="fi-FI"/>
-        </w:rPr>
-        <w:t xml:space="preserve"> </w:t>
-      </w:r>
-      <w:r>
-        <w:rPr>
-          <w:lang w:val="fi-FI"/>
-        </w:rPr>
-        <w:t>edit:</w:t>
-      </w:r>
-      <w:r>
-        <w:rPr>
-          <w:lang w:val="fi-FI"/>
-        </w:rPr>
-        <w:t xml:space="preserve"> done</w:t>
-      </w:r>
-    </w:p>
-    <w:p>
-      <w:pPr>
-        <w:rPr>
-          <w:lang w:val="fi-FI"/>
-        </w:rPr>
-      </w:pPr>
-    </w:p>
-    <w:p>
-      <w:pPr>
-        <w:rPr>
-          <w:lang w:val="fi-FI"/>
-        </w:rPr>
-      </w:pPr>
-      <w:r>
-        <w:rPr>
-          <w:lang w:val="fi-FI"/>
-        </w:rPr>
-        <w:t>-probably should rework brigitte’s ult so that the code for shield bash is done on brig’s side</w:t>
-      </w:r>
-    </w:p>
-    <w:p>
-      <w:pPr>
-        <w:rPr>
-          <w:lang w:val="fi-FI"/>
-        </w:rPr>
-      </w:pPr>
-    </w:p>
-    <w:p>
-      <w:pPr>
-        <w:rPr>
-          <w:lang w:val="fi-FI"/>
-        </w:rPr>
-      </w:pPr>
-      <w:r>
-        <w:rPr>
-          <w:lang w:val="fi-FI"/>
-        </w:rPr>
-        <w:t>-idk if I should make separate events for all the hero resets so it doesn’t have to go through each hero in the if else list</w:t>
-      </w:r>
-    </w:p>
-    <w:p>
-      <w:pPr>
-        <w:rPr>
-          <w:lang w:val="fi-FI"/>
-        </w:rPr>
-      </w:pPr>
-    </w:p>
-    <w:p>
-      <w:pPr>
-        <w:rPr>
-          <w:strike/>
-          <w:lang w:val="fi-FI"/>
-        </w:rPr>
-      </w:pPr>
-      <w:r>
-        <w:rPr>
-          <w:strike/>
-          <w:lang w:val="fi-FI"/>
-        </w:rPr>
-        <w:t xml:space="preserve">-right now because of how I made the b variable be always set to the hero you play regardless if they used their ultimate, the resets will play even when it’s not necessary. With tracer this resulted in the speed being reduced when switching hero. Perhaps could rework the speed bonuses to be their own variables that </w:t>
-      </w:r>
-      <w:r>
-        <w:rPr>
-          <w:strike/>
-          <w:lang w:val="fi-FI"/>
-        </w:rPr>
-        <w:t xml:space="preserve">are kind of set to true or something when they are applied so that they won’t be applied more than once. Could also maybe make some kind of ”hero reset” variable that is set to true when the hero is reset, or could just make the b variable reset after ult reset again. </w:t>
-      </w:r>
-      <w:r>
-        <w:rPr>
-          <w:strike/>
-          <w:lang w:val="fi-FI"/>
-        </w:rPr>
-        <w:t xml:space="preserve"> </w:t>
-      </w:r>
-      <w:r>
-        <w:rPr>
-          <w:lang w:val="fi-FI"/>
-        </w:rPr>
-        <w:t>Edit:</w:t>
-      </w:r>
-      <w:r>
-        <w:rPr>
-          <w:lang w:val="fi-FI"/>
-        </w:rPr>
-        <w:t xml:space="preserve"> changed it back to b being set on ult use and being reset when ult is reset</w:t>
-      </w:r>
-    </w:p>
-    <w:p>
-      <w:pPr>
-        <w:rPr>
-          <w:lang w:val="fi-FI"/>
-        </w:rPr>
-      </w:pPr>
-    </w:p>
-    <w:p>
-      <w:pPr>
-        <w:rPr>
-          <w:lang w:val="fi-FI"/>
-        </w:rPr>
-      </w:pPr>
-      <w:r>
-        <w:rPr>
-          <w:lang w:val="fi-FI"/>
-        </w:rPr>
-        <w:t xml:space="preserve">-could maybe make orisa’s ult suck in enemies whenever </w:t>
-      </w:r>
-      <w:r>
-        <w:rPr>
-          <w:lang w:val="fi-FI"/>
-        </w:rPr>
-        <w:t>s</w:t>
-      </w:r>
-      <w:r>
-        <w:rPr>
-          <w:lang w:val="fi-FI"/>
-        </w:rPr>
-        <w:t>he lands</w:t>
-      </w:r>
-    </w:p>
-    <w:p>
-      <w:pPr>
-        <w:rPr>
-          <w:lang w:val="fi-FI"/>
-        </w:rPr>
-      </w:pPr>
-    </w:p>
-    <w:p>
-      <w:pPr>
-        <w:rPr>
-          <w:lang w:val="fi-FI"/>
-        </w:rPr>
-      </w:pPr>
-      <w:r>
-        <w:rPr>
-          <w:lang w:val="fi-FI"/>
-        </w:rPr>
-        <w:t>-</w:t>
-      </w:r>
-      <w:r>
-        <w:rPr>
           <w:lang w:val="fi-FI"/>
         </w:rPr>
         <w:t>if D.Va falls off the map while the menu is active she can get her upgrades after she respawns. Pretty rare occurrence and not necessarily even worth fixing.</w:t>
@@ -2050,6 +2140,7 @@
         <w:rPr>
           <w:lang w:val="fi-FI"/>
         </w:rPr>
+        <w:lastRenderedPageBreak/>
         <w:t>-could maybe set max health instead of using health pools with Junker Queen, because the health pool doesn’t scale up her bonus health ability. Though maybe that’s fine.</w:t>
       </w:r>
     </w:p>
@@ -2102,7 +2193,6 @@
         <w:rPr>
           <w:lang w:val="fi-FI"/>
         </w:rPr>
-        <w:lastRenderedPageBreak/>
         <w:t>-could maybe add an RNG chance to get infected by Sombra’s virus that is increased the closer the player is to the player with the virus</w:t>
       </w:r>
     </w:p>
@@ -2130,6 +2220,32 @@
           <w:lang w:val="fi-FI"/>
         </w:rPr>
         <w:t>-could add a bit of a warning to some of the ultimates, wrecking ball could turn big slowly instead of instantly which just kills everyone around him</w:t>
+      </w:r>
+    </w:p>
+    <w:p>
+      <w:pPr>
+        <w:rPr>
+          <w:lang w:val="fi-FI"/>
+        </w:rPr>
+      </w:pPr>
+      <w:r>
+        <w:rPr>
+          <w:lang w:val="fi-FI"/>
+        </w:rPr>
+        <w:t>-for junker queen could maybe reset the enemy players only after they’ve respawned, because then they could still be revived by Mercy.</w:t>
+      </w:r>
+    </w:p>
+    <w:p>
+      <w:pPr>
+        <w:rPr>
+          <w:lang w:val="fi-FI"/>
+        </w:rPr>
+      </w:pPr>
+      <w:r>
+        <w:rPr>
+          <w:lang w:val="fi-FI"/>
+        </w:rPr>
+        <w:t>-make sure ults get reset when player leaves</w:t>
       </w:r>
     </w:p>
     <w:p>
@@ -2247,6 +2363,7 @@
     </w:p>
     <w:p>
       <w:r>
+        <w:lastRenderedPageBreak/>
         <w:tab/>
       </w:r>
       <w:r>

</xml_diff>

<commit_message>
New Cassidy ult stuff, changes to reduce variables
</commit_message>
<xml_diff>
--- a/known issues and stuff to do.docx
+++ b/known issues and stuff to do.docx
@@ -2281,6 +2281,45 @@
           <w:lang w:val="fi-FI"/>
         </w:rPr>
       </w:pPr>
+      <w:r>
+        <w:rPr>
+          <w:lang w:val="fi-FI"/>
+        </w:rPr>
+        <w:t>-maybe have winston’s ult turn him into an actual giant, would have to disable collision with walls too so the server doesn’t crash</w:t>
+      </w:r>
+    </w:p>
+    <w:p>
+      <w:pPr>
+        <w:rPr>
+          <w:lang w:val="fi-FI"/>
+        </w:rPr>
+      </w:pPr>
+      <w:r>
+        <w:rPr>
+          <w:lang w:val="fi-FI"/>
+        </w:rPr>
+        <w:t>-maybe make floating zero g wrecking ball, can use mei ice form to grab on to thin air apparently</w:t>
+      </w:r>
+    </w:p>
+    <w:p>
+      <w:pPr>
+        <w:rPr>
+          <w:lang w:val="fi-FI"/>
+        </w:rPr>
+      </w:pPr>
+      <w:r>
+        <w:rPr>
+          <w:lang w:val="fi-FI"/>
+        </w:rPr>
+        <w:t>-have orisa’s spear impale enemies into walls</w:t>
+      </w:r>
+    </w:p>
+    <w:p>
+      <w:pPr>
+        <w:rPr>
+          <w:lang w:val="fi-FI"/>
+        </w:rPr>
+      </w:pPr>
     </w:p>
     <w:p>
       <w:pPr>
@@ -2344,6 +2383,7 @@
     </w:p>
     <w:p>
       <w:r>
+        <w:lastRenderedPageBreak/>
         <w:t xml:space="preserve">        Event Player.UsingCustomUlt = null;</w:t>
       </w:r>
     </w:p>
@@ -2372,7 +2412,6 @@
     </w:p>
     <w:p>
       <w:r>
-        <w:lastRenderedPageBreak/>
         <w:tab/>
       </w:r>
       <w:r>

</xml_diff>

<commit_message>
Just some notes. Probably gonna take a break from making this.
</commit_message>
<xml_diff>
--- a/known issues and stuff to do.docx
+++ b/known issues and stuff to do.docx
@@ -2333,6 +2333,12 @@
           <w:lang w:val="fi-FI"/>
         </w:rPr>
       </w:pPr>
+      <w:r>
+        <w:rPr>
+          <w:lang w:val="fi-FI"/>
+        </w:rPr>
+        <w:t>-add line of sight check when mccree shoots his ultimate and maybe don’t damage the ones that are behind walls or barriers</w:t>
+      </w:r>
     </w:p>
     <w:p>
       <w:pPr>
@@ -2386,12 +2392,12 @@
     </w:p>
     <w:p>
       <w:r>
+        <w:lastRenderedPageBreak/>
         <w:t>Usingcustomult subroutine, might need to remove some stuff from it that doesn't affect all heroes with custom ults:</w:t>
       </w:r>
     </w:p>
     <w:p>
       <w:r>
-        <w:lastRenderedPageBreak/>
         <w:t>Destroy Effect(Event Player.UltEffect);</w:t>
       </w:r>
     </w:p>

</xml_diff>